<commit_message>
Added a few pages describing C++ as a programming language
</commit_message>
<xml_diff>
--- a/סמינר בתכנות מערכות דפנסיבי.docx
+++ b/סמינר בתכנות מערכות דפנסיבי.docx
@@ -175,7 +175,6 @@
           <w:lang w:bidi="he-IL"/>
         </w:rPr>
       </w:pPr>
-      <w:proofErr w:type="spellStart"/>
       <w:r>
         <w:rPr>
           <w:lang w:bidi="he-IL"/>
@@ -186,14 +185,7 @@
         <w:rPr>
           <w:lang w:bidi="he-IL"/>
         </w:rPr>
-        <w:t>troustrup</w:t>
-      </w:r>
-      <w:proofErr w:type="spellEnd"/>
-      <w:r>
-        <w:rPr>
-          <w:lang w:bidi="he-IL"/>
-        </w:rPr>
-        <w:t>, Bjarne. </w:t>
+        <w:t>troustrup, Bjarne. </w:t>
       </w:r>
       <w:r>
         <w:rPr>
@@ -271,12 +263,1238 @@
           <w:ilvl w:val="0"/>
           <w:numId w:val="1"/>
         </w:numPr>
-        <w:bidi/>
-        <w:rPr>
-          <w:rtl/>
-          <w:lang w:bidi="he-IL"/>
-        </w:rPr>
-      </w:pPr>
+        <w:spacing w:after="0" w:line="240" w:lineRule="auto"/>
+        <w:rPr>
+          <w:rFonts w:ascii="Times New Roman" w:eastAsia="Times New Roman" w:hAnsi="Times New Roman" w:cs="Times New Roman"/>
+          <w:lang w:bidi="he-IL"/>
+        </w:rPr>
+      </w:pPr>
+      <w:r>
+        <w:rPr>
+          <w:rFonts w:ascii="Arial" w:eastAsia="Times New Roman" w:hAnsi="Arial" w:cs="Arial"/>
+          <w:color w:val="222222"/>
+          <w:sz w:val="20"/>
+          <w:szCs w:val="20"/>
+          <w:shd w:val="clear" w:color="auto" w:fill="FFFFFF"/>
+          <w:lang w:bidi="he-IL"/>
+        </w:rPr>
+        <w:t>Smith, Ben. "Object-oriented programming." </w:t>
+      </w:r>
+      <w:r>
+        <w:rPr>
+          <w:rFonts w:ascii="Arial" w:eastAsia="Times New Roman" w:hAnsi="Arial" w:cs="Arial"/>
+          <w:i/>
+          <w:iCs/>
+          <w:color w:val="222222"/>
+          <w:sz w:val="20"/>
+          <w:szCs w:val="20"/>
+          <w:shd w:val="clear" w:color="auto" w:fill="FFFFFF"/>
+          <w:lang w:bidi="he-IL"/>
+        </w:rPr>
+        <w:t>AdvancED ActionScript 3.0: Design Patterns</w:t>
+      </w:r>
+      <w:r>
+        <w:rPr>
+          <w:rFonts w:ascii="Arial" w:eastAsia="Times New Roman" w:hAnsi="Arial" w:cs="Arial"/>
+          <w:color w:val="222222"/>
+          <w:sz w:val="20"/>
+          <w:szCs w:val="20"/>
+          <w:shd w:val="clear" w:color="auto" w:fill="FFFFFF"/>
+          <w:lang w:bidi="he-IL"/>
+        </w:rPr>
+        <w:t>. Apress, 2011. 1-25.</w:t>
+      </w:r>
+    </w:p>
+    <w:p>
+      <w:pPr>
+        <w:spacing w:after="0" w:line="240" w:lineRule="auto"/>
+        <w:rPr>
+          <w:rFonts w:ascii="Times New Roman" w:eastAsia="Times New Roman" w:hAnsi="Times New Roman" w:cs="Times New Roman"/>
+          <w:lang w:bidi="he-IL"/>
+        </w:rPr>
+      </w:pPr>
+    </w:p>
+    <w:p>
+      <w:pPr>
+        <w:bidi/>
+        <w:rPr>
+          <w:rFonts w:hint="cs"/>
+          <w:rtl/>
+          <w:lang w:bidi="he-IL"/>
+        </w:rPr>
+      </w:pPr>
+      <w:r>
+        <w:rPr>
+          <w:lang w:bidi="he-IL"/>
+        </w:rPr>
+        <w:t>C++</w:t>
+      </w:r>
+      <w:r>
+        <w:rPr>
+          <w:rFonts w:hint="cs"/>
+          <w:rtl/>
+          <w:lang w:bidi="he-IL"/>
+        </w:rPr>
+        <w:t xml:space="preserve"> היא שפת תכנות </w:t>
+      </w:r>
+      <w:r>
+        <w:rPr>
+          <w:rFonts w:hint="cs"/>
+          <w:i/>
+          <w:iCs/>
+          <w:rtl/>
+          <w:lang w:bidi="he-IL"/>
+        </w:rPr>
+        <w:t>לא ספציפית</w:t>
+      </w:r>
+      <w:r>
+        <w:rPr>
+          <w:rFonts w:hint="cs"/>
+          <w:rtl/>
+          <w:lang w:bidi="he-IL"/>
+        </w:rPr>
+        <w:t xml:space="preserve"> </w:t>
+      </w:r>
+      <w:r>
+        <w:rPr>
+          <w:rtl/>
+          <w:lang w:bidi="he-IL"/>
+        </w:rPr>
+        <w:t>–</w:t>
+      </w:r>
+      <w:r>
+        <w:rPr>
+          <w:rFonts w:hint="cs"/>
+          <w:rtl/>
+          <w:lang w:bidi="he-IL"/>
+        </w:rPr>
+        <w:t xml:space="preserve"> כלומר התוכנות אשר השפה מיועדת לשמש לכתיבתן אינן למטרה ספציפית, אלא כללית, לכל סוג תוכנה קיים.</w:t>
+      </w:r>
+    </w:p>
+    <w:p>
+      <w:pPr>
+        <w:bidi/>
+        <w:rPr>
+          <w:lang w:bidi="he-IL"/>
+        </w:rPr>
+      </w:pPr>
+      <w:r>
+        <w:rPr>
+          <w:rFonts w:hint="cs"/>
+          <w:rtl/>
+          <w:lang w:bidi="he-IL"/>
+        </w:rPr>
+        <w:t xml:space="preserve">עם זאת, היישום הנפוץ של השפה הוא בתחום </w:t>
+      </w:r>
+      <w:r>
+        <w:rPr>
+          <w:rFonts w:hint="cs"/>
+          <w:i/>
+          <w:iCs/>
+          <w:rtl/>
+          <w:lang w:bidi="he-IL"/>
+        </w:rPr>
+        <w:t>תכנות המערכות</w:t>
+      </w:r>
+      <w:r>
+        <w:rPr>
+          <w:rFonts w:hint="cs"/>
+          <w:i/>
+          <w:iCs/>
+          <w:rtl/>
+          <w:lang w:bidi="he-IL"/>
+        </w:rPr>
+        <w:t xml:space="preserve"> </w:t>
+      </w:r>
+      <w:r>
+        <w:rPr>
+          <w:rFonts w:hint="cs"/>
+          <w:rtl/>
+          <w:lang w:bidi="he-IL"/>
+        </w:rPr>
+        <w:t>[התחום העוסק בכתיבה של תוכנות אשר או דורשות ביצועים גבוהים (למשל משחקי מחשב או מערכות מוטמעות בחומרה) או תוכנות אשר אינן נגישות למשתמש ישירות ומשמשות כמצע\פלטפורמה ליישומי משתמש]</w:t>
+      </w:r>
+      <w:r>
+        <w:rPr>
+          <w:rFonts w:hint="cs"/>
+          <w:rtl/>
+          <w:lang w:bidi="he-IL"/>
+        </w:rPr>
+        <w:t>.</w:t>
+      </w:r>
+    </w:p>
+    <w:p>
+      <w:pPr>
+        <w:bidi/>
+        <w:rPr>
+          <w:rFonts w:hint="cs"/>
+          <w:rtl/>
+          <w:lang w:bidi="he-IL"/>
+        </w:rPr>
+      </w:pPr>
+      <w:r>
+        <w:rPr>
+          <w:rFonts w:hint="cs"/>
+          <w:rtl/>
+          <w:lang w:bidi="he-IL"/>
+        </w:rPr>
+        <w:t xml:space="preserve">שפת </w:t>
+      </w:r>
+      <w:r>
+        <w:rPr>
+          <w:lang w:bidi="he-IL"/>
+        </w:rPr>
+        <w:t>C++</w:t>
+      </w:r>
+      <w:r>
+        <w:rPr>
+          <w:rFonts w:hint="cs"/>
+          <w:rtl/>
+          <w:lang w:bidi="he-IL"/>
+        </w:rPr>
+        <w:t xml:space="preserve"> היא </w:t>
+      </w:r>
+      <w:r>
+        <w:rPr>
+          <w:lang w:bidi="he-IL"/>
+        </w:rPr>
+        <w:t>super-set</w:t>
+      </w:r>
+      <w:r>
+        <w:rPr>
+          <w:rFonts w:hint="cs"/>
+          <w:rtl/>
+          <w:lang w:bidi="he-IL"/>
+        </w:rPr>
+        <w:t xml:space="preserve"> של שפת </w:t>
+      </w:r>
+      <w:r>
+        <w:rPr>
+          <w:rFonts w:hint="cs"/>
+          <w:lang w:bidi="he-IL"/>
+        </w:rPr>
+        <w:t>C</w:t>
+      </w:r>
+      <w:r>
+        <w:rPr>
+          <w:rFonts w:hint="cs"/>
+          <w:rtl/>
+          <w:lang w:bidi="he-IL"/>
+        </w:rPr>
+        <w:t xml:space="preserve">. כלומר, שפת </w:t>
+      </w:r>
+      <w:r>
+        <w:rPr>
+          <w:lang w:bidi="he-IL"/>
+        </w:rPr>
+        <w:t>C++</w:t>
+      </w:r>
+      <w:r>
+        <w:rPr>
+          <w:rFonts w:hint="cs"/>
+          <w:rtl/>
+          <w:lang w:bidi="he-IL"/>
+        </w:rPr>
+        <w:t xml:space="preserve"> היא שפת </w:t>
+      </w:r>
+      <w:r>
+        <w:rPr>
+          <w:rFonts w:hint="cs"/>
+          <w:lang w:bidi="he-IL"/>
+        </w:rPr>
+        <w:t>C</w:t>
+      </w:r>
+      <w:r>
+        <w:rPr>
+          <w:rFonts w:hint="cs"/>
+          <w:rtl/>
+          <w:lang w:bidi="he-IL"/>
+        </w:rPr>
+        <w:t xml:space="preserve"> בתוספת יכולות ו</w:t>
+      </w:r>
+      <w:r>
+        <w:rPr>
+          <w:rFonts w:hint="cs"/>
+          <w:rtl/>
+          <w:lang w:bidi="he-IL"/>
+        </w:rPr>
+        <w:t>תחביר (עד כדי פרטים זניחים).</w:t>
+      </w:r>
+      <w:r>
+        <w:rPr>
+          <w:rtl/>
+          <w:lang w:bidi="he-IL"/>
+        </w:rPr>
+        <w:br/>
+      </w:r>
+      <w:r>
+        <w:rPr>
+          <w:rFonts w:hint="cs"/>
+          <w:rtl/>
+          <w:lang w:bidi="he-IL"/>
+        </w:rPr>
+        <w:t xml:space="preserve">אחת התופעות של תכונה זו היא שכל תכנית בשפת </w:t>
+      </w:r>
+      <w:r>
+        <w:rPr>
+          <w:rFonts w:hint="cs"/>
+          <w:lang w:bidi="he-IL"/>
+        </w:rPr>
+        <w:t>C</w:t>
+      </w:r>
+      <w:r>
+        <w:rPr>
+          <w:rFonts w:hint="cs"/>
+          <w:rtl/>
+          <w:lang w:bidi="he-IL"/>
+        </w:rPr>
+        <w:t xml:space="preserve">, למעט מקרי קצה ייחודים, היא גם תכנית תקינה בשפת </w:t>
+      </w:r>
+      <w:r>
+        <w:rPr>
+          <w:lang w:bidi="he-IL"/>
+        </w:rPr>
+        <w:t>C++</w:t>
+      </w:r>
+      <w:r>
+        <w:rPr>
+          <w:rFonts w:hint="cs"/>
+          <w:rtl/>
+          <w:lang w:bidi="he-IL"/>
+        </w:rPr>
+        <w:t>.</w:t>
+      </w:r>
+    </w:p>
+    <w:p>
+      <w:pPr>
+        <w:pStyle w:val="Heading3"/>
+        <w:bidi/>
+        <w:rPr>
+          <w:rFonts w:hint="cs"/>
+          <w:rtl/>
+          <w:lang w:bidi="he-IL"/>
+        </w:rPr>
+      </w:pPr>
+      <w:r>
+        <w:rPr>
+          <w:rFonts w:hint="cs"/>
+          <w:rtl/>
+          <w:lang w:bidi="he-IL"/>
+        </w:rPr>
+        <w:t>תכנות פרוצדורלי</w:t>
+      </w:r>
+    </w:p>
+    <w:p>
+      <w:pPr>
+        <w:bidi/>
+        <w:rPr>
+          <w:rFonts w:hint="cs"/>
+          <w:rtl/>
+          <w:lang w:bidi="he-IL"/>
+        </w:rPr>
+      </w:pPr>
+      <w:r>
+        <w:rPr>
+          <w:rFonts w:hint="cs"/>
+          <w:rtl/>
+          <w:lang w:bidi="he-IL"/>
+        </w:rPr>
+        <w:t>פרדיגמת התכנות הבסיסית ביותר</w:t>
+      </w:r>
+      <w:r>
+        <w:rPr>
+          <w:rFonts w:hint="cs"/>
+          <w:rtl/>
+          <w:lang w:bidi="he-IL"/>
+        </w:rPr>
+        <w:t xml:space="preserve"> הנתמכת ע"י שפת </w:t>
+      </w:r>
+      <w:r>
+        <w:rPr>
+          <w:lang w:bidi="he-IL"/>
+        </w:rPr>
+        <w:t>C++</w:t>
+      </w:r>
+      <w:r>
+        <w:rPr>
+          <w:rFonts w:hint="cs"/>
+          <w:rtl/>
+          <w:lang w:bidi="he-IL"/>
+        </w:rPr>
+        <w:t xml:space="preserve"> היא </w:t>
+      </w:r>
+      <w:r>
+        <w:rPr>
+          <w:rFonts w:hint="cs"/>
+          <w:i/>
+          <w:iCs/>
+          <w:rtl/>
+          <w:lang w:bidi="he-IL"/>
+        </w:rPr>
+        <w:t>תכנות פרוצדורלי</w:t>
+      </w:r>
+      <w:r>
+        <w:rPr>
+          <w:rFonts w:hint="cs"/>
+          <w:rtl/>
+          <w:lang w:bidi="he-IL"/>
+        </w:rPr>
+        <w:t>.</w:t>
+      </w:r>
+    </w:p>
+    <w:p>
+      <w:pPr>
+        <w:pStyle w:val="Quote"/>
+        <w:bidi/>
+        <w:rPr>
+          <w:rtl/>
+          <w:lang w:bidi="he-IL"/>
+        </w:rPr>
+      </w:pPr>
+      <w:r>
+        <w:rPr>
+          <w:lang w:bidi="he-IL"/>
+        </w:rPr>
+        <w:t>Decide which procedures you want; use the best algorithms you can find.</w:t>
+      </w:r>
+      <w:r>
+        <w:rPr>
+          <w:lang w:bidi="he-IL"/>
+        </w:rPr>
+        <w:t xml:space="preserve"> -</w:t>
+      </w:r>
+      <w:r>
+        <w:rPr>
+          <w:rFonts w:ascii="Times New Roman" w:eastAsia="Times New Roman" w:hAnsi="Times New Roman" w:cs="Times New Roman"/>
+          <w:lang w:bidi="he-IL"/>
+        </w:rPr>
+        <w:t xml:space="preserve"> </w:t>
+      </w:r>
+      <w:r>
+        <w:rPr>
+          <w:lang w:bidi="he-IL"/>
+        </w:rPr>
+        <w:t>Bjarne Stroustrup</w:t>
+      </w:r>
+    </w:p>
+    <w:p>
+      <w:pPr>
+        <w:bidi/>
+        <w:rPr>
+          <w:rFonts w:hint="cs"/>
+          <w:rtl/>
+          <w:lang w:bidi="he-IL"/>
+        </w:rPr>
+      </w:pPr>
+      <w:r>
+        <w:rPr>
+          <w:rFonts w:hint="cs"/>
+          <w:rtl/>
+          <w:lang w:bidi="he-IL"/>
+        </w:rPr>
+        <w:t>פרדיגמת התכנות הפרוצדורלי מתארת את הפעולה של כתיבת תוכנה כרצף הבא:</w:t>
+      </w:r>
+    </w:p>
+    <w:p>
+      <w:pPr>
+        <w:pStyle w:val="ListParagraph"/>
+        <w:numPr>
+          <w:ilvl w:val="0"/>
+          <w:numId w:val="2"/>
+        </w:numPr>
+        <w:bidi/>
+        <w:rPr>
+          <w:lang w:bidi="he-IL"/>
+        </w:rPr>
+      </w:pPr>
+      <w:r>
+        <w:rPr>
+          <w:rFonts w:hint="cs"/>
+          <w:rtl/>
+          <w:lang w:bidi="he-IL"/>
+        </w:rPr>
+        <w:t>מציאת האלגוריתמים המתאימים לפתרון בעיה נתונה</w:t>
+      </w:r>
+    </w:p>
+    <w:p>
+      <w:pPr>
+        <w:pStyle w:val="ListParagraph"/>
+        <w:numPr>
+          <w:ilvl w:val="0"/>
+          <w:numId w:val="2"/>
+        </w:numPr>
+        <w:bidi/>
+        <w:rPr>
+          <w:rFonts w:hint="cs"/>
+          <w:lang w:bidi="he-IL"/>
+        </w:rPr>
+      </w:pPr>
+      <w:r>
+        <w:rPr>
+          <w:rFonts w:hint="cs"/>
+          <w:rtl/>
+          <w:lang w:bidi="he-IL"/>
+        </w:rPr>
+        <w:t>תרגום כל אלגוריתם בסיסי לפונקציה בשפת התכנות</w:t>
+      </w:r>
+    </w:p>
+    <w:p>
+      <w:pPr>
+        <w:pStyle w:val="ListParagraph"/>
+        <w:numPr>
+          <w:ilvl w:val="0"/>
+          <w:numId w:val="2"/>
+        </w:numPr>
+        <w:bidi/>
+        <w:rPr>
+          <w:lang w:bidi="he-IL"/>
+        </w:rPr>
+      </w:pPr>
+      <w:r>
+        <w:rPr>
+          <w:rFonts w:hint="cs"/>
+          <w:rtl/>
+          <w:lang w:bidi="he-IL"/>
+        </w:rPr>
+        <w:t xml:space="preserve">כתיבת התוכנה כרצף של קריאות לפונקציות והעברת פרמטרים ותוצאות מקריאה לקריאה </w:t>
+      </w:r>
+    </w:p>
+    <w:p>
+      <w:pPr>
+        <w:bidi/>
+        <w:rPr>
+          <w:rFonts w:hint="cs"/>
+          <w:rtl/>
+          <w:lang w:bidi="he-IL"/>
+        </w:rPr>
+      </w:pPr>
+      <w:r>
+        <w:rPr>
+          <w:rFonts w:hint="cs"/>
+          <w:rtl/>
+          <w:lang w:bidi="he-IL"/>
+        </w:rPr>
+        <w:t xml:space="preserve">כדי לבצע את הפעולה של העברת פרמטרים ותוצאות ממקום למקום אנו מגדירים </w:t>
+      </w:r>
+      <w:r>
+        <w:rPr>
+          <w:rFonts w:hint="cs"/>
+          <w:i/>
+          <w:iCs/>
+          <w:rtl/>
+          <w:lang w:bidi="he-IL"/>
+        </w:rPr>
+        <w:t>משתנים</w:t>
+      </w:r>
+      <w:r>
+        <w:rPr>
+          <w:rFonts w:hint="cs"/>
+          <w:rtl/>
+          <w:lang w:bidi="he-IL"/>
+        </w:rPr>
+        <w:t>, שהם צימוד בין שם בקוד לבין פיסת מידע.</w:t>
+      </w:r>
+      <w:r>
+        <w:rPr>
+          <w:rtl/>
+          <w:lang w:bidi="he-IL"/>
+        </w:rPr>
+        <w:br/>
+      </w:r>
+      <w:r>
+        <w:rPr>
+          <w:rFonts w:hint="cs"/>
+          <w:rtl/>
+          <w:lang w:bidi="he-IL"/>
+        </w:rPr>
+        <w:lastRenderedPageBreak/>
+        <w:t>ב-</w:t>
+      </w:r>
+      <w:r>
+        <w:rPr>
+          <w:lang w:bidi="he-IL"/>
+        </w:rPr>
+        <w:t>C++</w:t>
+      </w:r>
+      <w:r>
+        <w:rPr>
+          <w:rFonts w:hint="cs"/>
+          <w:rtl/>
+          <w:lang w:bidi="he-IL"/>
+        </w:rPr>
+        <w:t xml:space="preserve"> יש לציין את הטיפוס של כל פיסת מידע לצורך שימוש בה, וקיימת התאמה קרובה בין סוגי המידע (</w:t>
+      </w:r>
+      <w:r>
+        <w:rPr>
+          <w:rFonts w:hint="cs"/>
+          <w:i/>
+          <w:iCs/>
+          <w:rtl/>
+          <w:lang w:bidi="he-IL"/>
+        </w:rPr>
+        <w:t>הטיפוסים</w:t>
+      </w:r>
+      <w:r>
+        <w:rPr>
+          <w:rFonts w:hint="cs"/>
+          <w:rtl/>
+          <w:lang w:bidi="he-IL"/>
+        </w:rPr>
+        <w:t xml:space="preserve"> השונים) הנתמכים לחומרה אשר התוכנה רצה עליה.</w:t>
+      </w:r>
+    </w:p>
+    <w:p>
+      <w:pPr>
+        <w:bidi/>
+        <w:rPr>
+          <w:i/>
+          <w:iCs/>
+          <w:rtl/>
+          <w:lang w:bidi="he-IL"/>
+        </w:rPr>
+      </w:pPr>
+      <w:r>
+        <w:rPr>
+          <w:rFonts w:hint="cs"/>
+          <w:rtl/>
+          <w:lang w:bidi="he-IL"/>
+        </w:rPr>
+        <w:t xml:space="preserve">תכונה זו, יחד עם תכונות אחרות משייכות את </w:t>
+      </w:r>
+      <w:r>
+        <w:rPr>
+          <w:lang w:bidi="he-IL"/>
+        </w:rPr>
+        <w:t>C++</w:t>
+      </w:r>
+      <w:r>
+        <w:rPr>
+          <w:rFonts w:hint="cs"/>
+          <w:rtl/>
+          <w:lang w:bidi="he-IL"/>
+        </w:rPr>
+        <w:t xml:space="preserve"> לקבוצת </w:t>
+      </w:r>
+      <w:r>
+        <w:rPr>
+          <w:rFonts w:hint="cs"/>
+          <w:i/>
+          <w:iCs/>
+          <w:lang w:bidi="he-IL"/>
+        </w:rPr>
+        <w:t>L</w:t>
+      </w:r>
+      <w:r>
+        <w:rPr>
+          <w:i/>
+          <w:iCs/>
+          <w:lang w:bidi="he-IL"/>
+        </w:rPr>
+        <w:t>ow-Level Programming Languages</w:t>
+      </w:r>
+      <w:r>
+        <w:rPr>
+          <w:rFonts w:hint="cs"/>
+          <w:i/>
+          <w:iCs/>
+          <w:rtl/>
+          <w:lang w:bidi="he-IL"/>
+        </w:rPr>
+        <w:t>.</w:t>
+      </w:r>
+    </w:p>
+    <w:p>
+      <w:pPr>
+        <w:bidi/>
+        <w:rPr>
+          <w:rFonts w:hint="cs"/>
+          <w:rtl/>
+          <w:lang w:bidi="he-IL"/>
+        </w:rPr>
+      </w:pPr>
+      <w:r>
+        <w:rPr>
+          <w:rFonts w:hint="cs"/>
+          <w:rtl/>
+          <w:lang w:bidi="he-IL"/>
+        </w:rPr>
+        <w:t xml:space="preserve">לצורך תיאור אלגוריתמים בקוד ניתן לבצע על המשתנים השונים פעולות אריתמטיות ופעולות "מבחן" או </w:t>
+      </w:r>
+      <w:r>
+        <w:rPr>
+          <w:i/>
+          <w:iCs/>
+          <w:lang w:bidi="he-IL"/>
+        </w:rPr>
+        <w:t>control flow</w:t>
+      </w:r>
+      <w:r>
+        <w:rPr>
+          <w:rFonts w:hint="cs"/>
+          <w:i/>
+          <w:iCs/>
+          <w:rtl/>
+          <w:lang w:bidi="he-IL"/>
+        </w:rPr>
+        <w:t xml:space="preserve"> </w:t>
+      </w:r>
+      <w:r>
+        <w:rPr>
+          <w:rFonts w:hint="cs"/>
+          <w:rtl/>
+          <w:lang w:bidi="he-IL"/>
+        </w:rPr>
+        <w:t>אשר מאפשרות לשנות את מסלול ריצת הקוד באמצעות בחינת ערך האמת של פסוקים אריתמטיים שונים.</w:t>
+      </w:r>
+    </w:p>
+    <w:p>
+      <w:pPr>
+        <w:bidi/>
+        <w:rPr>
+          <w:rtl/>
+          <w:lang w:bidi="he-IL"/>
+        </w:rPr>
+      </w:pPr>
+      <w:r>
+        <w:rPr>
+          <w:rFonts w:hint="cs"/>
+          <w:rtl/>
+          <w:lang w:bidi="he-IL"/>
+        </w:rPr>
+        <w:t xml:space="preserve">שפות רבות מתנהלות בצורה דומה, ולכן נדלג על יתר הקונספטים הבסיסיים המשותפים לרוב שפות התכנות ונסתכל על תכונות ייחודיות יותר של </w:t>
+      </w:r>
+      <w:r>
+        <w:rPr>
+          <w:lang w:bidi="he-IL"/>
+        </w:rPr>
+        <w:t>C++</w:t>
+      </w:r>
+      <w:r>
+        <w:rPr>
+          <w:rFonts w:hint="cs"/>
+          <w:rtl/>
+          <w:lang w:bidi="he-IL"/>
+        </w:rPr>
+        <w:t>.</w:t>
+      </w:r>
+    </w:p>
+    <w:p>
+      <w:pPr>
+        <w:pStyle w:val="Heading3"/>
+        <w:bidi/>
+        <w:rPr>
+          <w:lang w:bidi="he-IL"/>
+        </w:rPr>
+      </w:pPr>
+      <w:r>
+        <w:rPr>
+          <w:lang w:bidi="he-IL"/>
+        </w:rPr>
+        <w:t>User-Defined Types</w:t>
+      </w:r>
+    </w:p>
+    <w:p>
+      <w:pPr>
+        <w:bidi/>
+        <w:rPr>
+          <w:rFonts w:hint="cs"/>
+          <w:rtl/>
+          <w:lang w:bidi="he-IL"/>
+        </w:rPr>
+      </w:pPr>
+      <w:r>
+        <w:rPr>
+          <w:rFonts w:hint="cs"/>
+          <w:rtl/>
+          <w:lang w:bidi="he-IL"/>
+        </w:rPr>
+        <w:t xml:space="preserve">שפת </w:t>
+      </w:r>
+      <w:r>
+        <w:rPr>
+          <w:lang w:bidi="he-IL"/>
+        </w:rPr>
+        <w:t>C++</w:t>
+      </w:r>
+      <w:r>
+        <w:rPr>
+          <w:rFonts w:hint="cs"/>
+          <w:rtl/>
+          <w:lang w:bidi="he-IL"/>
+        </w:rPr>
+        <w:t xml:space="preserve"> מאפשרת למתכנת להוסיף </w:t>
+      </w:r>
+      <w:r>
+        <w:rPr>
+          <w:rFonts w:hint="cs"/>
+          <w:rtl/>
+          <w:lang w:bidi="he-IL"/>
+        </w:rPr>
+        <w:t xml:space="preserve">סוגי מידע חדשים שהוא יוכל לעבוד איתם בהמשך, באמצעות הגדרת טיפוסים חדשים עם המילה השמורה </w:t>
+      </w:r>
+      <w:r>
+        <w:rPr>
+          <w:i/>
+          <w:iCs/>
+          <w:lang w:bidi="he-IL"/>
+        </w:rPr>
+        <w:t>class</w:t>
+      </w:r>
+      <w:r>
+        <w:rPr>
+          <w:rFonts w:hint="cs"/>
+          <w:rtl/>
+          <w:lang w:bidi="he-IL"/>
+        </w:rPr>
+        <w:t>.</w:t>
+      </w:r>
+    </w:p>
+    <w:p>
+      <w:pPr>
+        <w:bidi/>
+        <w:rPr>
+          <w:rtl/>
+          <w:lang w:bidi="he-IL"/>
+        </w:rPr>
+      </w:pPr>
+      <w:r>
+        <w:rPr>
+          <w:rFonts w:hint="cs"/>
+          <w:rtl/>
+          <w:lang w:bidi="he-IL"/>
+        </w:rPr>
+        <w:t>המתכנת יכול לייצר טיפוס חדש באמצעות הרכבה של מספר טיפוסים בסיסיים ואוסף פעולות שהטיפוס החדש יתמוך בהן.</w:t>
+      </w:r>
+    </w:p>
+    <w:p>
+      <w:pPr>
+        <w:bidi/>
+        <w:rPr>
+          <w:rtl/>
+          <w:lang w:bidi="he-IL"/>
+        </w:rPr>
+      </w:pPr>
+      <w:r>
+        <w:rPr>
+          <w:rFonts w:hint="cs"/>
+          <w:rtl/>
+          <w:lang w:bidi="he-IL"/>
+        </w:rPr>
+        <w:t>הטיפוסים שהמתכנת מגדיר בעצמו מתנהגים כמעט לחלוטין כמו הטיפוסים המובנים של השפה ומגדילים את ארגז הכלים הזמין למתכנת.</w:t>
+      </w:r>
+    </w:p>
+    <w:p>
+      <w:pPr>
+        <w:bidi/>
+        <w:rPr>
+          <w:rFonts w:hint="cs"/>
+          <w:rtl/>
+          <w:lang w:bidi="he-IL"/>
+        </w:rPr>
+      </w:pPr>
+      <w:r>
+        <w:rPr>
+          <w:rFonts w:hint="cs"/>
+          <w:rtl/>
+          <w:lang w:bidi="he-IL"/>
+        </w:rPr>
+        <w:t xml:space="preserve">באמצעות המילה השמורה </w:t>
+      </w:r>
+      <w:r>
+        <w:rPr>
+          <w:i/>
+          <w:iCs/>
+          <w:lang w:bidi="he-IL"/>
+        </w:rPr>
+        <w:t>virtual</w:t>
+      </w:r>
+      <w:r>
+        <w:rPr>
+          <w:rFonts w:hint="cs"/>
+          <w:rtl/>
+          <w:lang w:bidi="he-IL"/>
+        </w:rPr>
+        <w:t xml:space="preserve"> ניתן להגדיר טיפוסים מופשטים, או ממשקים אשר מאפשרים להסתיר את פרטי המימוש של טיפוסים, ולחשוף למשתמש בהם רק את אוסף הפעולות שהן מאפשרות לו לבצע. תכונה זו מסייעת בהפיכת אותם טיפוסים חדשים לכלים יסודיים ולא לקוד שהמשתמש מכיר.</w:t>
+      </w:r>
+    </w:p>
+    <w:p>
+      <w:pPr>
+        <w:pStyle w:val="Heading3"/>
+        <w:bidi/>
+        <w:rPr>
+          <w:rtl/>
+          <w:lang w:bidi="he-IL"/>
+        </w:rPr>
+      </w:pPr>
+      <w:r>
+        <w:rPr>
+          <w:rFonts w:hint="cs"/>
+          <w:rtl/>
+          <w:lang w:bidi="he-IL"/>
+        </w:rPr>
+        <w:t>תכנות מונחה עצמים</w:t>
+      </w:r>
+    </w:p>
+    <w:p>
+      <w:pPr>
+        <w:bidi/>
+        <w:rPr>
+          <w:rFonts w:hint="cs"/>
+          <w:rtl/>
+          <w:lang w:bidi="he-IL"/>
+        </w:rPr>
+      </w:pPr>
+      <w:r>
+        <w:rPr>
+          <w:rFonts w:hint="cs"/>
+          <w:rtl/>
+          <w:lang w:bidi="he-IL"/>
+        </w:rPr>
+        <w:t>חיסרון בולט של אותם טיפוסים שמוגדרים ע"י משתמש שהצגנו בסעיף הקודם הוא חוסר הגמישות שלהם.</w:t>
+      </w:r>
+      <w:r>
+        <w:rPr>
+          <w:rtl/>
+          <w:lang w:bidi="he-IL"/>
+        </w:rPr>
+        <w:br/>
+      </w:r>
+      <w:r>
+        <w:rPr>
+          <w:rFonts w:hint="cs"/>
+          <w:rtl/>
+          <w:lang w:bidi="he-IL"/>
+        </w:rPr>
+        <w:t>לאחר הגדרת טיפוס שכזה, לא ניתן להוסיף לו יכולות ולכן אם יש לנו מספר טיפוסים בעלי תכונות והתנהגויות משותפות עלינו לשכפל את החלקים המשותפים בהגדרה שלהם.</w:t>
+      </w:r>
+      <w:r>
+        <w:rPr>
+          <w:rtl/>
+          <w:lang w:bidi="he-IL"/>
+        </w:rPr>
+        <w:br/>
+      </w:r>
+      <w:r>
+        <w:rPr>
+          <w:rFonts w:hint="cs"/>
+          <w:rtl/>
+          <w:lang w:bidi="he-IL"/>
+        </w:rPr>
+        <w:t>ב-</w:t>
+      </w:r>
+      <w:r>
+        <w:rPr>
+          <w:lang w:bidi="he-IL"/>
+        </w:rPr>
+        <w:t>C++</w:t>
+      </w:r>
+      <w:r>
+        <w:rPr>
+          <w:rFonts w:hint="cs"/>
+          <w:rtl/>
+          <w:lang w:bidi="he-IL"/>
+        </w:rPr>
+        <w:t xml:space="preserve"> פותרים את הבעיה הזו באמצעות תמיכה ב</w:t>
+      </w:r>
+      <w:r>
+        <w:rPr>
+          <w:rFonts w:hint="cs"/>
+          <w:i/>
+          <w:iCs/>
+          <w:rtl/>
+          <w:lang w:bidi="he-IL"/>
+        </w:rPr>
+        <w:t>תכנות מונחה עצמים</w:t>
+      </w:r>
+      <w:r>
+        <w:rPr>
+          <w:rFonts w:hint="cs"/>
+          <w:rtl/>
+          <w:lang w:bidi="he-IL"/>
+        </w:rPr>
+        <w:t>.</w:t>
+      </w:r>
+    </w:p>
+    <w:p>
+      <w:pPr>
+        <w:bidi/>
+        <w:rPr>
+          <w:rtl/>
+          <w:lang w:bidi="he-IL"/>
+        </w:rPr>
+      </w:pPr>
+      <w:r>
+        <w:rPr>
+          <w:rFonts w:hint="cs"/>
+          <w:rtl/>
+          <w:lang w:bidi="he-IL"/>
+        </w:rPr>
+        <w:t xml:space="preserve">תכנות מונחה עצמים הוא פרדיגמת תכנות אשר נתמכת ע"י </w:t>
+      </w:r>
+      <w:r>
+        <w:rPr>
+          <w:lang w:bidi="he-IL"/>
+        </w:rPr>
+        <w:t>C++</w:t>
+      </w:r>
+      <w:r>
+        <w:rPr>
+          <w:rFonts w:hint="cs"/>
+          <w:rtl/>
+          <w:lang w:bidi="he-IL"/>
+        </w:rPr>
+        <w:t>.</w:t>
+      </w:r>
+      <w:r>
+        <w:rPr>
+          <w:rtl/>
+          <w:lang w:bidi="he-IL"/>
+        </w:rPr>
+        <w:br/>
+      </w:r>
+      <w:r>
+        <w:rPr>
+          <w:rFonts w:hint="cs"/>
+          <w:rtl/>
+          <w:lang w:bidi="he-IL"/>
+        </w:rPr>
+        <w:t xml:space="preserve">פרדיגמה זו </w:t>
+      </w:r>
+      <w:r>
+        <w:rPr>
+          <w:rFonts w:hint="cs"/>
+          <w:rtl/>
+          <w:lang w:bidi="he-IL"/>
+        </w:rPr>
+        <w:t>מנחה את המתכנת להסתכל על הבעיה שהוא מנסה לפתור במונחים של העצמים שהבעיה מערבת והתכונות שלהם.</w:t>
+      </w:r>
+      <w:r>
+        <w:rPr>
+          <w:rtl/>
+          <w:lang w:bidi="he-IL"/>
+        </w:rPr>
+        <w:br/>
+      </w:r>
+      <w:r>
+        <w:rPr>
+          <w:rFonts w:hint="cs"/>
+          <w:rtl/>
+          <w:lang w:bidi="he-IL"/>
+        </w:rPr>
+        <w:t xml:space="preserve">אובייקט (בעברית </w:t>
+      </w:r>
+      <w:r>
+        <w:rPr>
+          <w:rFonts w:hint="cs"/>
+          <w:i/>
+          <w:iCs/>
+          <w:rtl/>
+          <w:lang w:bidi="he-IL"/>
+        </w:rPr>
+        <w:t>עצם</w:t>
+      </w:r>
+      <w:r>
+        <w:rPr>
+          <w:rFonts w:hint="cs"/>
+          <w:rtl/>
+          <w:lang w:bidi="he-IL"/>
+        </w:rPr>
+        <w:t xml:space="preserve">) הוא ישות בעלת אוסף פעולות שניתן להפעיל עליה, </w:t>
+      </w:r>
+      <w:r>
+        <w:rPr>
+          <w:rFonts w:hint="cs"/>
+          <w:i/>
+          <w:iCs/>
+          <w:rtl/>
+          <w:lang w:bidi="he-IL"/>
+        </w:rPr>
+        <w:t>מצב\תצורה</w:t>
+      </w:r>
+      <w:r>
+        <w:rPr>
+          <w:rFonts w:hint="cs"/>
+          <w:rtl/>
+          <w:lang w:bidi="he-IL"/>
+        </w:rPr>
+        <w:t xml:space="preserve"> אשר משתנים בעקבות הפעלת פעולות וטיפוס.</w:t>
+      </w:r>
+    </w:p>
+    <w:p>
+      <w:pPr>
+        <w:bidi/>
+        <w:rPr>
+          <w:rtl/>
+          <w:lang w:bidi="he-IL"/>
+        </w:rPr>
+      </w:pPr>
+      <w:r>
+        <w:rPr>
+          <w:rFonts w:hint="cs"/>
+          <w:rtl/>
+          <w:lang w:bidi="he-IL"/>
+        </w:rPr>
+        <w:t xml:space="preserve">ניתן לראות כי אותם </w:t>
+      </w:r>
+      <w:r>
+        <w:rPr>
+          <w:lang w:bidi="he-IL"/>
+        </w:rPr>
+        <w:t>User-Defined Types</w:t>
+      </w:r>
+      <w:r>
+        <w:rPr>
+          <w:rFonts w:hint="cs"/>
+          <w:rtl/>
+          <w:lang w:bidi="he-IL"/>
+        </w:rPr>
+        <w:t xml:space="preserve"> מתאימים להגדרת אובייקט!</w:t>
+      </w:r>
+      <w:r>
+        <w:rPr>
+          <w:rtl/>
+          <w:lang w:bidi="he-IL"/>
+        </w:rPr>
+        <w:br/>
+      </w:r>
+      <w:r>
+        <w:rPr>
+          <w:rFonts w:hint="cs"/>
+          <w:rtl/>
+          <w:lang w:bidi="he-IL"/>
+        </w:rPr>
+        <w:t>אבל, אותו חיסרון שתיארנו קודם נפתר בפרדיגמה של תכנות מונחה עצמים ע"י הרחבת הגדרת הטיפוס ל</w:t>
+      </w:r>
+      <w:r>
+        <w:rPr>
+          <w:rFonts w:hint="cs"/>
+          <w:i/>
+          <w:iCs/>
+          <w:rtl/>
+          <w:lang w:bidi="he-IL"/>
+        </w:rPr>
+        <w:t>מחלקה (</w:t>
+      </w:r>
+      <w:r>
+        <w:rPr>
+          <w:i/>
+          <w:iCs/>
+          <w:lang w:bidi="he-IL"/>
+        </w:rPr>
+        <w:t>class</w:t>
+      </w:r>
+      <w:r>
+        <w:rPr>
+          <w:rFonts w:hint="cs"/>
+          <w:i/>
+          <w:iCs/>
+          <w:rtl/>
+          <w:lang w:bidi="he-IL"/>
+        </w:rPr>
+        <w:t>)</w:t>
+      </w:r>
+      <w:r>
+        <w:rPr>
+          <w:rFonts w:hint="cs"/>
+          <w:rtl/>
+          <w:lang w:bidi="he-IL"/>
+        </w:rPr>
+        <w:t xml:space="preserve"> והגדרת קשרים בין מחלקות.</w:t>
+      </w:r>
+      <w:r>
+        <w:rPr>
+          <w:rtl/>
+          <w:lang w:bidi="he-IL"/>
+        </w:rPr>
+        <w:br/>
+      </w:r>
+      <w:r>
+        <w:rPr>
+          <w:rFonts w:hint="cs"/>
+          <w:rtl/>
+          <w:lang w:bidi="he-IL"/>
+        </w:rPr>
+        <w:lastRenderedPageBreak/>
+        <w:t>קשרים אלו נקראים ירושה, ומאפשרים הרחבה של טיפוס קיים באמצעות הוספת טיפוסים בסיסיים למבנה המרוכב והוספת פעולות ש</w:t>
+      </w:r>
+      <w:r>
+        <w:rPr>
+          <w:rFonts w:hint="cs"/>
+          <w:i/>
+          <w:iCs/>
+          <w:rtl/>
+          <w:lang w:bidi="he-IL"/>
+        </w:rPr>
+        <w:t>תת-הטיפוס</w:t>
+      </w:r>
+      <w:r>
+        <w:rPr>
+          <w:rFonts w:hint="cs"/>
+          <w:rtl/>
+          <w:lang w:bidi="he-IL"/>
+        </w:rPr>
+        <w:t xml:space="preserve"> יתמוך בהן, מעבר לפעולות המוגדרות ב</w:t>
+      </w:r>
+      <w:r>
+        <w:rPr>
+          <w:rFonts w:hint="cs"/>
+          <w:i/>
+          <w:iCs/>
+          <w:rtl/>
+          <w:lang w:bidi="he-IL"/>
+        </w:rPr>
+        <w:t>מחלקת האב</w:t>
+      </w:r>
+      <w:r>
+        <w:rPr>
+          <w:rFonts w:hint="cs"/>
+          <w:rtl/>
+          <w:lang w:bidi="he-IL"/>
+        </w:rPr>
+        <w:t>.</w:t>
+      </w:r>
+    </w:p>
+    <w:p>
+      <w:pPr>
+        <w:pStyle w:val="Heading3"/>
+        <w:bidi/>
+        <w:rPr>
+          <w:lang w:bidi="he-IL"/>
+        </w:rPr>
+      </w:pPr>
+      <w:r>
+        <w:rPr>
+          <w:rFonts w:hint="cs"/>
+          <w:lang w:bidi="he-IL"/>
+        </w:rPr>
+        <w:t>G</w:t>
+      </w:r>
+      <w:r>
+        <w:rPr>
+          <w:lang w:bidi="he-IL"/>
+        </w:rPr>
+        <w:t>eneric Programming</w:t>
+      </w:r>
+    </w:p>
+    <w:p>
+      <w:pPr>
+        <w:bidi/>
+        <w:rPr>
+          <w:rFonts w:hint="cs"/>
+          <w:color w:val="C00000"/>
+          <w:rtl/>
+          <w:lang w:bidi="he-IL"/>
+        </w:rPr>
+      </w:pPr>
+      <w:r>
+        <w:rPr>
+          <w:rFonts w:hint="cs"/>
+          <w:color w:val="C00000"/>
+          <w:rtl/>
+          <w:lang w:bidi="he-IL"/>
+        </w:rPr>
+        <w:t>להשלים!</w:t>
+      </w:r>
       <w:bookmarkStart w:id="0" w:name="_GoBack"/>
       <w:bookmarkEnd w:id="0"/>
     </w:p>
@@ -293,6 +1511,95 @@
 <file path=word/numbering.xml><?xml version="1.0" encoding="utf-8"?>
 <w:numbering xmlns:wpc="http://schemas.microsoft.com/office/word/2010/wordprocessingCanvas" xmlns:cx="http://schemas.microsoft.com/office/drawing/2014/chartex" xmlns:cx1="http://schemas.microsoft.com/office/drawing/2015/9/8/chartex" xmlns:cx2="http://schemas.microsoft.com/office/drawing/2015/10/21/chartex" xmlns:cx3="http://schemas.microsoft.com/office/drawing/2016/5/9/chartex" xmlns:cx4="http://schemas.microsoft.com/office/drawing/2016/5/10/chartex" xmlns:cx5="http://schemas.microsoft.com/office/drawing/2016/5/11/chartex" xmlns:cx6="http://schemas.microsoft.com/office/drawing/2016/5/12/chartex" xmlns:cx7="http://schemas.microsoft.com/office/drawing/2016/5/13/chartex" xmlns:cx8="http://schemas.microsoft.com/office/drawing/2016/5/14/chartex" xmlns:mc="http://schemas.openxmlformats.org/markup-compatibility/2006" xmlns:aink="http://schemas.microsoft.com/office/drawing/2016/ink" xmlns:am3d="http://schemas.microsoft.com/office/drawing/2017/model3d" xmlns:o="urn:schemas-microsoft-com:office:office" xmlns:r="http://schemas.openxmlformats.org/officeDocument/2006/relationships" xmlns:m="http://schemas.openxmlformats.org/officeDocument/2006/math" xmlns:v="urn:schemas-microsoft-com:vml" xmlns:wp14="http://schemas.microsoft.com/office/word/2010/wordprocessingDrawing" xmlns:wp="http://schemas.openxmlformats.org/drawingml/2006/wordprocessingDrawing" xmlns:w10="urn:schemas-microsoft-com:office:word" xmlns:w="http://schemas.openxmlformats.org/wordprocessingml/2006/main" xmlns:w14="http://schemas.microsoft.com/office/word/2010/wordml" xmlns:w15="http://schemas.microsoft.com/office/word/2012/wordml" xmlns:w16cid="http://schemas.microsoft.com/office/word/2016/wordml/cid" xmlns:w16se="http://schemas.microsoft.com/office/word/2015/wordml/symex" xmlns:wpg="http://schemas.microsoft.com/office/word/2010/wordprocessingGroup" xmlns:wpi="http://schemas.microsoft.com/office/word/2010/wordprocessingInk" xmlns:wne="http://schemas.microsoft.com/office/word/2006/wordml" xmlns:wps="http://schemas.microsoft.com/office/word/2010/wordprocessingShape" mc:Ignorable="w14 w15 w16se w16cid wp14">
   <w:abstractNum w:abstractNumId="0" w15:restartNumberingAfterBreak="0">
+    <w:nsid w:val="46A020F7"/>
+    <w:multiLevelType w:val="hybridMultilevel"/>
+    <w:tmpl w:val="7436BD0C"/>
+    <w:lvl w:ilvl="0" w:tplc="0409000F">
+      <w:start w:val="1"/>
+      <w:numFmt w:val="decimal"/>
+      <w:lvlText w:val="%1."/>
+      <w:lvlJc w:val="left"/>
+      <w:pPr>
+        <w:ind w:left="720" w:hanging="360"/>
+      </w:pPr>
+      <w:rPr>
+        <w:rFonts w:hint="default"/>
+      </w:rPr>
+    </w:lvl>
+    <w:lvl w:ilvl="1" w:tplc="04090019" w:tentative="1">
+      <w:start w:val="1"/>
+      <w:numFmt w:val="lowerLetter"/>
+      <w:lvlText w:val="%2."/>
+      <w:lvlJc w:val="left"/>
+      <w:pPr>
+        <w:ind w:left="1440" w:hanging="360"/>
+      </w:pPr>
+    </w:lvl>
+    <w:lvl w:ilvl="2" w:tplc="0409001B" w:tentative="1">
+      <w:start w:val="1"/>
+      <w:numFmt w:val="lowerRoman"/>
+      <w:lvlText w:val="%3."/>
+      <w:lvlJc w:val="right"/>
+      <w:pPr>
+        <w:ind w:left="2160" w:hanging="180"/>
+      </w:pPr>
+    </w:lvl>
+    <w:lvl w:ilvl="3" w:tplc="0409000F" w:tentative="1">
+      <w:start w:val="1"/>
+      <w:numFmt w:val="decimal"/>
+      <w:lvlText w:val="%4."/>
+      <w:lvlJc w:val="left"/>
+      <w:pPr>
+        <w:ind w:left="2880" w:hanging="360"/>
+      </w:pPr>
+    </w:lvl>
+    <w:lvl w:ilvl="4" w:tplc="04090019" w:tentative="1">
+      <w:start w:val="1"/>
+      <w:numFmt w:val="lowerLetter"/>
+      <w:lvlText w:val="%5."/>
+      <w:lvlJc w:val="left"/>
+      <w:pPr>
+        <w:ind w:left="3600" w:hanging="360"/>
+      </w:pPr>
+    </w:lvl>
+    <w:lvl w:ilvl="5" w:tplc="0409001B" w:tentative="1">
+      <w:start w:val="1"/>
+      <w:numFmt w:val="lowerRoman"/>
+      <w:lvlText w:val="%6."/>
+      <w:lvlJc w:val="right"/>
+      <w:pPr>
+        <w:ind w:left="4320" w:hanging="180"/>
+      </w:pPr>
+    </w:lvl>
+    <w:lvl w:ilvl="6" w:tplc="0409000F" w:tentative="1">
+      <w:start w:val="1"/>
+      <w:numFmt w:val="decimal"/>
+      <w:lvlText w:val="%7."/>
+      <w:lvlJc w:val="left"/>
+      <w:pPr>
+        <w:ind w:left="5040" w:hanging="360"/>
+      </w:pPr>
+    </w:lvl>
+    <w:lvl w:ilvl="7" w:tplc="04090019" w:tentative="1">
+      <w:start w:val="1"/>
+      <w:numFmt w:val="lowerLetter"/>
+      <w:lvlText w:val="%8."/>
+      <w:lvlJc w:val="left"/>
+      <w:pPr>
+        <w:ind w:left="5760" w:hanging="360"/>
+      </w:pPr>
+    </w:lvl>
+    <w:lvl w:ilvl="8" w:tplc="0409001B" w:tentative="1">
+      <w:start w:val="1"/>
+      <w:numFmt w:val="lowerRoman"/>
+      <w:lvlText w:val="%9."/>
+      <w:lvlJc w:val="right"/>
+      <w:pPr>
+        <w:ind w:left="6480" w:hanging="180"/>
+      </w:pPr>
+    </w:lvl>
+  </w:abstractNum>
+  <w:abstractNum w:abstractNumId="1" w15:restartNumberingAfterBreak="0">
     <w:nsid w:val="67852DA5"/>
     <w:multiLevelType w:val="hybridMultilevel"/>
     <w:tmpl w:val="E6B66A26"/>
@@ -406,6 +1713,9 @@
     </w:lvl>
   </w:abstractNum>
   <w:num w:numId="1">
+    <w:abstractNumId w:val="1"/>
+  </w:num>
+  <w:num w:numId="2">
     <w:abstractNumId w:val="0"/>
   </w:num>
 </w:numbering>
@@ -422,7 +1732,11 @@
         <w:lang w:val="en-US" w:eastAsia="en-US" w:bidi="ar-SA"/>
       </w:rPr>
     </w:rPrDefault>
-    <w:pPrDefault/>
+    <w:pPrDefault>
+      <w:pPr>
+        <w:spacing w:after="200" w:line="276" w:lineRule="auto"/>
+      </w:pPr>
+    </w:pPrDefault>
   </w:docDefaults>
   <w:latentStyles w:defLockedState="0" w:defUIPriority="99" w:defSemiHidden="0" w:defUnhideWhenUsed="0" w:defQFormat="0" w:count="375">
     <w:lsdException w:name="Normal" w:uiPriority="0" w:qFormat="1"/>
@@ -846,6 +2160,26 @@
       <w:szCs w:val="26"/>
     </w:rPr>
   </w:style>
+  <w:style w:type="paragraph" w:styleId="Heading3">
+    <w:name w:val="heading 3"/>
+    <w:basedOn w:val="Normal"/>
+    <w:next w:val="Normal"/>
+    <w:link w:val="Heading3Char"/>
+    <w:uiPriority w:val="9"/>
+    <w:unhideWhenUsed/>
+    <w:qFormat/>
+    <w:rsid w:val="0036721F"/>
+    <w:pPr>
+      <w:keepNext/>
+      <w:keepLines/>
+      <w:spacing w:before="40" w:after="0"/>
+      <w:outlineLvl w:val="2"/>
+    </w:pPr>
+    <w:rPr>
+      <w:rFonts w:asciiTheme="majorHAnsi" w:eastAsiaTheme="majorEastAsia" w:hAnsiTheme="majorHAnsi" w:cstheme="majorBidi"/>
+      <w:color w:val="1F3763" w:themeColor="accent1" w:themeShade="7F"/>
+    </w:rPr>
+  </w:style>
   <w:style w:type="character" w:default="1" w:styleId="DefaultParagraphFont">
     <w:name w:val="Default Paragraph Font"/>
     <w:uiPriority w:val="1"/>
@@ -989,6 +2323,48 @@
       <w:ind w:left="720"/>
       <w:contextualSpacing/>
     </w:pPr>
+  </w:style>
+  <w:style w:type="character" w:customStyle="1" w:styleId="Heading3Char">
+    <w:name w:val="Heading 3 Char"/>
+    <w:basedOn w:val="DefaultParagraphFont"/>
+    <w:link w:val="Heading3"/>
+    <w:uiPriority w:val="9"/>
+    <w:rsid w:val="0036721F"/>
+    <w:rPr>
+      <w:rFonts w:asciiTheme="majorHAnsi" w:eastAsiaTheme="majorEastAsia" w:hAnsiTheme="majorHAnsi" w:cstheme="majorBidi"/>
+      <w:color w:val="1F3763" w:themeColor="accent1" w:themeShade="7F"/>
+    </w:rPr>
+  </w:style>
+  <w:style w:type="paragraph" w:styleId="Quote">
+    <w:name w:val="Quote"/>
+    <w:basedOn w:val="Normal"/>
+    <w:next w:val="Normal"/>
+    <w:link w:val="QuoteChar"/>
+    <w:uiPriority w:val="29"/>
+    <w:qFormat/>
+    <w:rsid w:val="0036721F"/>
+    <w:pPr>
+      <w:spacing w:before="200" w:after="160"/>
+      <w:ind w:left="864" w:right="864"/>
+      <w:jc w:val="center"/>
+    </w:pPr>
+    <w:rPr>
+      <w:i/>
+      <w:iCs/>
+      <w:color w:val="404040" w:themeColor="text1" w:themeTint="BF"/>
+    </w:rPr>
+  </w:style>
+  <w:style w:type="character" w:customStyle="1" w:styleId="QuoteChar">
+    <w:name w:val="Quote Char"/>
+    <w:basedOn w:val="DefaultParagraphFont"/>
+    <w:link w:val="Quote"/>
+    <w:uiPriority w:val="29"/>
+    <w:rsid w:val="0036721F"/>
+    <w:rPr>
+      <w:i/>
+      <w:iCs/>
+      <w:color w:val="404040" w:themeColor="text1" w:themeTint="BF"/>
+    </w:rPr>
   </w:style>
 </w:styles>
 </file>

</xml_diff>

<commit_message>
Finished aspects of C++. Added placeholder for memory vulnerabilities.
</commit_message>
<xml_diff>
--- a/סמינר בתכנות מערכות דפנסיבי.docx
+++ b/סמינר בתכנות מערכות דפנסיבי.docx
@@ -175,6 +175,7 @@
           <w:lang w:bidi="he-IL"/>
         </w:rPr>
       </w:pPr>
+      <w:proofErr w:type="spellStart"/>
       <w:r>
         <w:rPr>
           <w:lang w:bidi="he-IL"/>
@@ -185,7 +186,14 @@
         <w:rPr>
           <w:lang w:bidi="he-IL"/>
         </w:rPr>
-        <w:t>troustrup, Bjarne. </w:t>
+        <w:t>troustrup</w:t>
+      </w:r>
+      <w:proofErr w:type="spellEnd"/>
+      <w:r>
+        <w:rPr>
+          <w:lang w:bidi="he-IL"/>
+        </w:rPr>
+        <w:t>, Bjarne. </w:t>
       </w:r>
       <w:r>
         <w:rPr>
@@ -280,6 +288,7 @@
         </w:rPr>
         <w:t>Smith, Ben. "Object-oriented programming." </w:t>
       </w:r>
+      <w:proofErr w:type="spellStart"/>
       <w:r>
         <w:rPr>
           <w:rFonts w:ascii="Arial" w:eastAsia="Times New Roman" w:hAnsi="Arial" w:cs="Arial"/>
@@ -291,7 +300,21 @@
           <w:shd w:val="clear" w:color="auto" w:fill="FFFFFF"/>
           <w:lang w:bidi="he-IL"/>
         </w:rPr>
-        <w:t>AdvancED ActionScript 3.0: Design Patterns</w:t>
+        <w:t>AdvancED</w:t>
+      </w:r>
+      <w:proofErr w:type="spellEnd"/>
+      <w:r>
+        <w:rPr>
+          <w:rFonts w:ascii="Arial" w:eastAsia="Times New Roman" w:hAnsi="Arial" w:cs="Arial"/>
+          <w:i/>
+          <w:iCs/>
+          <w:color w:val="222222"/>
+          <w:sz w:val="20"/>
+          <w:szCs w:val="20"/>
+          <w:shd w:val="clear" w:color="auto" w:fill="FFFFFF"/>
+          <w:lang w:bidi="he-IL"/>
+        </w:rPr>
+        <w:t xml:space="preserve"> ActionScript 3.0: Design Patterns</w:t>
       </w:r>
       <w:r>
         <w:rPr>
@@ -302,7 +325,31 @@
           <w:shd w:val="clear" w:color="auto" w:fill="FFFFFF"/>
           <w:lang w:bidi="he-IL"/>
         </w:rPr>
-        <w:t>. Apress, 2011. 1-25.</w:t>
+        <w:t xml:space="preserve">. </w:t>
+      </w:r>
+      <w:proofErr w:type="spellStart"/>
+      <w:r>
+        <w:rPr>
+          <w:rFonts w:ascii="Arial" w:eastAsia="Times New Roman" w:hAnsi="Arial" w:cs="Arial"/>
+          <w:color w:val="222222"/>
+          <w:sz w:val="20"/>
+          <w:szCs w:val="20"/>
+          <w:shd w:val="clear" w:color="auto" w:fill="FFFFFF"/>
+          <w:lang w:bidi="he-IL"/>
+        </w:rPr>
+        <w:t>Apress</w:t>
+      </w:r>
+      <w:proofErr w:type="spellEnd"/>
+      <w:r>
+        <w:rPr>
+          <w:rFonts w:ascii="Arial" w:eastAsia="Times New Roman" w:hAnsi="Arial" w:cs="Arial"/>
+          <w:color w:val="222222"/>
+          <w:sz w:val="20"/>
+          <w:szCs w:val="20"/>
+          <w:shd w:val="clear" w:color="auto" w:fill="FFFFFF"/>
+          <w:lang w:bidi="he-IL"/>
+        </w:rPr>
+        <w:t>, 2011. 1-25.</w:t>
       </w:r>
     </w:p>
     <w:p>
@@ -674,8 +721,16 @@
         <w:rPr>
           <w:lang w:bidi="he-IL"/>
         </w:rPr>
-        <w:t>Bjarne Stroustrup</w:t>
-      </w:r>
+        <w:t xml:space="preserve">Bjarne </w:t>
+      </w:r>
+      <w:proofErr w:type="spellStart"/>
+      <w:r>
+        <w:rPr>
+          <w:lang w:bidi="he-IL"/>
+        </w:rPr>
+        <w:t>Stroustrup</w:t>
+      </w:r>
+      <w:proofErr w:type="spellEnd"/>
     </w:p>
     <w:p>
       <w:pPr>
@@ -1481,20 +1536,485 @@
         <w:bidi/>
         <w:rPr>
           <w:rFonts w:hint="cs"/>
-          <w:color w:val="C00000"/>
-          <w:rtl/>
-          <w:lang w:bidi="he-IL"/>
-        </w:rPr>
-      </w:pPr>
-      <w:r>
-        <w:rPr>
-          <w:rFonts w:hint="cs"/>
-          <w:color w:val="C00000"/>
-          <w:rtl/>
-          <w:lang w:bidi="he-IL"/>
-        </w:rPr>
-        <w:t>להשלים!</w:t>
-      </w:r>
+          <w:rtl/>
+          <w:lang w:bidi="he-IL"/>
+        </w:rPr>
+      </w:pPr>
+      <w:r>
+        <w:rPr>
+          <w:rFonts w:hint="cs"/>
+          <w:rtl/>
+          <w:lang w:bidi="he-IL"/>
+        </w:rPr>
+        <w:t xml:space="preserve">בעקבות הקרבה של הטיפוסים בשפת </w:t>
+      </w:r>
+      <w:r>
+        <w:rPr>
+          <w:rFonts w:hint="cs"/>
+          <w:lang w:bidi="he-IL"/>
+        </w:rPr>
+        <w:t>C++</w:t>
+      </w:r>
+      <w:r>
+        <w:rPr>
+          <w:rFonts w:hint="cs"/>
+          <w:rtl/>
+          <w:lang w:bidi="he-IL"/>
+        </w:rPr>
+        <w:t xml:space="preserve"> לטיפוסים הנתמכים ע"י החומרה והבחירה של מעצבי </w:t>
+      </w:r>
+      <w:r>
+        <w:rPr>
+          <w:rFonts w:hint="cs"/>
+          <w:lang w:bidi="he-IL"/>
+        </w:rPr>
+        <w:t>C++</w:t>
+      </w:r>
+      <w:r>
+        <w:rPr>
+          <w:rFonts w:hint="cs"/>
+          <w:rtl/>
+          <w:lang w:bidi="he-IL"/>
+        </w:rPr>
+        <w:t xml:space="preserve"> לדרוש מהמתכנת להצהיר בצורה נוקשה על הטיפוס של כל משתנה, נקלענו למצב בו יש צורך לכתוב מחדש כל אלגוריתם וכל מחלקה עבור כל טיפוס שהם פועלים מעליו (או עבור כל צירוף של טיפוסי משתנים שהם פועלים מעליהם!).</w:t>
+      </w:r>
+      <w:r>
+        <w:rPr>
+          <w:rtl/>
+          <w:lang w:bidi="he-IL"/>
+        </w:rPr>
+        <w:br/>
+      </w:r>
+      <w:r>
+        <w:rPr>
+          <w:rFonts w:hint="cs"/>
+          <w:rtl/>
+          <w:lang w:bidi="he-IL"/>
+        </w:rPr>
+        <w:t>למשל, אנו נאלץ לכתוב אלגוריתם למיון רשימת ערכים מספריים לפי גודל פעם אחת עבור כל אחד מהטיפוסים:</w:t>
+      </w:r>
+    </w:p>
+    <w:p>
+      <w:pPr>
+        <w:pStyle w:val="ListParagraph"/>
+        <w:numPr>
+          <w:ilvl w:val="0"/>
+          <w:numId w:val="1"/>
+        </w:numPr>
+        <w:bidi/>
+        <w:rPr>
+          <w:lang w:bidi="he-IL"/>
+        </w:rPr>
+      </w:pPr>
+      <w:r>
+        <w:rPr>
+          <w:lang w:bidi="he-IL"/>
+        </w:rPr>
+        <w:t>int</w:t>
+      </w:r>
+      <w:r>
+        <w:rPr>
+          <w:rFonts w:hint="cs"/>
+          <w:rtl/>
+          <w:lang w:bidi="he-IL"/>
+        </w:rPr>
+        <w:t xml:space="preserve"> (מספר שלם עד ערך מוחלט מסוים)</w:t>
+      </w:r>
+    </w:p>
+    <w:p>
+      <w:pPr>
+        <w:pStyle w:val="ListParagraph"/>
+        <w:numPr>
+          <w:ilvl w:val="0"/>
+          <w:numId w:val="1"/>
+        </w:numPr>
+        <w:bidi/>
+        <w:rPr>
+          <w:rFonts w:hint="cs"/>
+          <w:lang w:bidi="he-IL"/>
+        </w:rPr>
+      </w:pPr>
+      <w:r>
+        <w:rPr>
+          <w:lang w:bidi="he-IL"/>
+        </w:rPr>
+        <w:t>float</w:t>
+      </w:r>
+      <w:r>
+        <w:rPr>
+          <w:rFonts w:hint="cs"/>
+          <w:rtl/>
+          <w:lang w:bidi="he-IL"/>
+        </w:rPr>
+        <w:t xml:space="preserve"> (מספר ממשי עד ערך מוחלט מסוים)</w:t>
+      </w:r>
+    </w:p>
+    <w:p>
+      <w:pPr>
+        <w:pStyle w:val="ListParagraph"/>
+        <w:numPr>
+          <w:ilvl w:val="0"/>
+          <w:numId w:val="1"/>
+        </w:numPr>
+        <w:bidi/>
+        <w:rPr>
+          <w:rFonts w:hint="cs"/>
+          <w:lang w:bidi="he-IL"/>
+        </w:rPr>
+      </w:pPr>
+      <w:r>
+        <w:rPr>
+          <w:lang w:bidi="he-IL"/>
+        </w:rPr>
+        <w:t>d</w:t>
+      </w:r>
+      <w:r>
+        <w:rPr>
+          <w:lang w:bidi="he-IL"/>
+        </w:rPr>
+        <w:t>ouble</w:t>
+      </w:r>
+      <w:r>
+        <w:rPr>
+          <w:rFonts w:hint="cs"/>
+          <w:rtl/>
+          <w:lang w:bidi="he-IL"/>
+        </w:rPr>
+        <w:t xml:space="preserve"> (מספר ממשי עד ערך מוחלט אחר מ- </w:t>
+      </w:r>
+      <w:r>
+        <w:rPr>
+          <w:lang w:bidi="he-IL"/>
+        </w:rPr>
+        <w:t>float</w:t>
+      </w:r>
+      <w:r>
+        <w:rPr>
+          <w:rFonts w:hint="cs"/>
+          <w:rtl/>
+          <w:lang w:bidi="he-IL"/>
+        </w:rPr>
+        <w:t>)</w:t>
+      </w:r>
+    </w:p>
+    <w:p>
+      <w:pPr>
+        <w:bidi/>
+        <w:rPr>
+          <w:rFonts w:hint="cs"/>
+          <w:rtl/>
+          <w:lang w:bidi="he-IL"/>
+        </w:rPr>
+      </w:pPr>
+      <w:r>
+        <w:rPr>
+          <w:rFonts w:hint="cs"/>
+          <w:rtl/>
+          <w:lang w:bidi="he-IL"/>
+        </w:rPr>
+        <w:t>ועוד!</w:t>
+      </w:r>
+    </w:p>
+    <w:p>
+      <w:pPr>
+        <w:bidi/>
+        <w:rPr>
+          <w:rtl/>
+          <w:lang w:bidi="he-IL"/>
+        </w:rPr>
+      </w:pPr>
+      <w:r>
+        <w:rPr>
+          <w:rFonts w:hint="cs"/>
+          <w:rtl/>
+          <w:lang w:bidi="he-IL"/>
+        </w:rPr>
+        <w:t xml:space="preserve">כדי </w:t>
+      </w:r>
+      <w:r>
+        <w:rPr>
+          <w:rFonts w:hint="cs"/>
+          <w:rtl/>
+          <w:lang w:bidi="he-IL"/>
+        </w:rPr>
+        <w:t xml:space="preserve">למנוע את הכפילות המשמעותית הזו הוסיפו לשפת </w:t>
+      </w:r>
+      <w:r>
+        <w:rPr>
+          <w:lang w:bidi="he-IL"/>
+        </w:rPr>
+        <w:t>C++</w:t>
+      </w:r>
+      <w:r>
+        <w:rPr>
+          <w:rFonts w:hint="cs"/>
+          <w:rtl/>
+          <w:lang w:bidi="he-IL"/>
+        </w:rPr>
+        <w:t xml:space="preserve"> תמיכה </w:t>
+      </w:r>
+      <w:r>
+        <w:rPr>
+          <w:rFonts w:hint="cs"/>
+          <w:rtl/>
+          <w:lang w:bidi="he-IL"/>
+        </w:rPr>
+        <w:t>ב</w:t>
+      </w:r>
+      <w:r>
+        <w:rPr>
+          <w:rFonts w:hint="cs"/>
+          <w:i/>
+          <w:iCs/>
+          <w:rtl/>
+          <w:lang w:bidi="he-IL"/>
+        </w:rPr>
+        <w:t>תכנות גנרי</w:t>
+      </w:r>
+      <w:r>
+        <w:rPr>
+          <w:rFonts w:hint="cs"/>
+          <w:rtl/>
+          <w:lang w:bidi="he-IL"/>
+        </w:rPr>
+        <w:t xml:space="preserve">, צורת עבודה שבאמצעות הגדרת </w:t>
+      </w:r>
+      <w:r>
+        <w:rPr>
+          <w:rFonts w:hint="cs"/>
+          <w:i/>
+          <w:iCs/>
+          <w:rtl/>
+          <w:lang w:bidi="he-IL"/>
+        </w:rPr>
+        <w:t>תבניות</w:t>
+      </w:r>
+      <w:r>
+        <w:rPr>
+          <w:rFonts w:hint="cs"/>
+          <w:rtl/>
+          <w:lang w:bidi="he-IL"/>
+        </w:rPr>
+        <w:t xml:space="preserve"> של טיפוסים ואלגוריתמים.</w:t>
+      </w:r>
+      <w:r>
+        <w:rPr>
+          <w:rtl/>
+          <w:lang w:bidi="he-IL"/>
+        </w:rPr>
+        <w:br/>
+      </w:r>
+      <w:r>
+        <w:rPr>
+          <w:rFonts w:hint="cs"/>
+          <w:rtl/>
+          <w:lang w:bidi="he-IL"/>
+        </w:rPr>
+        <w:t>התבנית היא אותו קטע קוד בשינוי הקל שאחד או יותר מהטיפוסים מוחלף ב-</w:t>
+      </w:r>
+      <w:r>
+        <w:rPr>
+          <w:lang w:bidi="he-IL"/>
+        </w:rPr>
+        <w:t>placeholder</w:t>
+      </w:r>
+      <w:r>
+        <w:rPr>
+          <w:rFonts w:hint="cs"/>
+          <w:rtl/>
+          <w:lang w:bidi="he-IL"/>
+        </w:rPr>
+        <w:t xml:space="preserve"> כך </w:t>
+      </w:r>
+      <w:r>
+        <w:rPr>
+          <w:rFonts w:hint="cs"/>
+          <w:rtl/>
+          <w:lang w:bidi="he-IL"/>
+        </w:rPr>
+        <w:t>שניתן יהיה לשכפל את קטע הקוד הזה עם החלפת ה-</w:t>
+      </w:r>
+      <w:r>
+        <w:rPr>
+          <w:lang w:bidi="he-IL"/>
+        </w:rPr>
+        <w:t>placeholder</w:t>
+      </w:r>
+      <w:r>
+        <w:rPr>
+          <w:rFonts w:hint="cs"/>
+          <w:rtl/>
+          <w:lang w:bidi="he-IL"/>
+        </w:rPr>
+        <w:t xml:space="preserve"> בטיפוס אמיתי ולקבל את המימוש עבור אותו טיפוס.</w:t>
+      </w:r>
+      <w:r>
+        <w:rPr>
+          <w:rtl/>
+          <w:lang w:bidi="he-IL"/>
+        </w:rPr>
+        <w:br/>
+      </w:r>
+      <w:r>
+        <w:rPr>
+          <w:rFonts w:hint="cs"/>
+          <w:rtl/>
+          <w:lang w:bidi="he-IL"/>
+        </w:rPr>
+        <w:t>בתהליך ההידור (</w:t>
+      </w:r>
+      <w:r>
+        <w:rPr>
+          <w:lang w:bidi="he-IL"/>
+        </w:rPr>
+        <w:t>compilation</w:t>
+      </w:r>
+      <w:r>
+        <w:rPr>
+          <w:rFonts w:hint="cs"/>
+          <w:rtl/>
+          <w:lang w:bidi="he-IL"/>
+        </w:rPr>
+        <w:t>) משוכפלת התבנית עם החלפת ה-</w:t>
+      </w:r>
+      <w:r>
+        <w:rPr>
+          <w:lang w:bidi="he-IL"/>
+        </w:rPr>
+        <w:t>placeholder</w:t>
+      </w:r>
+      <w:r>
+        <w:rPr>
+          <w:rFonts w:hint="cs"/>
+          <w:rtl/>
+          <w:lang w:bidi="he-IL"/>
+        </w:rPr>
+        <w:t xml:space="preserve"> בהתאם לשימושים שנעשים בה בתוכנית.</w:t>
+      </w:r>
+    </w:p>
+    <w:p>
+      <w:pPr>
+        <w:rPr>
+          <w:rtl/>
+          <w:lang w:bidi="he-IL"/>
+        </w:rPr>
+      </w:pPr>
+      <w:r>
+        <w:rPr>
+          <w:rtl/>
+          <w:lang w:bidi="he-IL"/>
+        </w:rPr>
+        <w:br w:type="page"/>
+      </w:r>
+    </w:p>
+    <w:p>
+      <w:pPr>
+        <w:pStyle w:val="Heading2"/>
+        <w:bidi/>
+        <w:rPr>
+          <w:rtl/>
+          <w:lang w:bidi="he-IL"/>
+        </w:rPr>
+      </w:pPr>
+      <w:r>
+        <w:rPr>
+          <w:rFonts w:hint="cs"/>
+          <w:rtl/>
+          <w:lang w:bidi="he-IL"/>
+        </w:rPr>
+        <w:lastRenderedPageBreak/>
+        <w:t xml:space="preserve">איומי אבטחה במנגנוני זיכרון בשפת </w:t>
+      </w:r>
+      <w:r>
+        <w:rPr>
+          <w:lang w:bidi="he-IL"/>
+        </w:rPr>
+        <w:t>C++</w:t>
+      </w:r>
+    </w:p>
+    <w:p>
+      <w:pPr>
+        <w:pStyle w:val="Subtitle"/>
+        <w:bidi/>
+        <w:rPr>
+          <w:rtl/>
+          <w:lang w:bidi="he-IL"/>
+        </w:rPr>
+      </w:pPr>
+      <w:r>
+        <w:rPr>
+          <w:rFonts w:hint="cs"/>
+          <w:rtl/>
+          <w:lang w:bidi="he-IL"/>
+        </w:rPr>
+        <w:t xml:space="preserve">מקורות: </w:t>
+      </w:r>
+    </w:p>
+    <w:p>
+      <w:pPr>
+        <w:pStyle w:val="ListParagraph"/>
+        <w:numPr>
+          <w:ilvl w:val="0"/>
+          <w:numId w:val="1"/>
+        </w:numPr>
+        <w:rPr>
+          <w:lang w:bidi="he-IL"/>
+        </w:rPr>
+      </w:pPr>
+      <w:r>
+        <w:rPr>
+          <w:lang w:bidi="he-IL"/>
+        </w:rPr>
+        <w:t>S</w:t>
+      </w:r>
+    </w:p>
+    <w:p>
+      <w:pPr>
+        <w:pStyle w:val="Heading3"/>
+        <w:bidi/>
+        <w:rPr>
+          <w:lang w:bidi="he-IL"/>
+        </w:rPr>
+      </w:pPr>
+      <w:r>
+        <w:rPr>
+          <w:rFonts w:hint="cs"/>
+          <w:rtl/>
+          <w:lang w:bidi="he-IL"/>
+        </w:rPr>
+        <w:t xml:space="preserve">דריסת חוצץ </w:t>
+      </w:r>
+      <w:r>
+        <w:rPr>
+          <w:rtl/>
+          <w:lang w:bidi="he-IL"/>
+        </w:rPr>
+        <w:t>–</w:t>
+      </w:r>
+      <w:r>
+        <w:rPr>
+          <w:rFonts w:hint="cs"/>
+          <w:rtl/>
+          <w:lang w:bidi="he-IL"/>
+        </w:rPr>
+        <w:t xml:space="preserve"> </w:t>
+      </w:r>
+      <w:r>
+        <w:rPr>
+          <w:lang w:bidi="he-IL"/>
+        </w:rPr>
+        <w:t>Buffer Overflow</w:t>
+      </w:r>
+    </w:p>
+    <w:p>
+      <w:pPr>
+        <w:bidi/>
+        <w:rPr>
+          <w:rFonts w:hint="cs"/>
+          <w:rtl/>
+          <w:lang w:bidi="he-IL"/>
+        </w:rPr>
+      </w:pPr>
       <w:bookmarkStart w:id="0" w:name="_GoBack"/>
       <w:bookmarkEnd w:id="0"/>
     </w:p>

</xml_diff>

<commit_message>
Add buffer-overflow description and management
</commit_message>
<xml_diff>
--- a/סמינר בתכנות מערכות דפנסיבי.docx
+++ b/סמינר בתכנות מערכות דפנסיבי.docx
@@ -7,7 +7,6 @@
         <w:pStyle w:val="Title"/>
         <w:bidi/>
         <w:rPr>
-          <w:rFonts w:hint="cs"/>
           <w:rtl/>
           <w:lang w:bidi="he-IL"/>
         </w:rPr>
@@ -26,7 +25,6 @@
         <w:pStyle w:val="Subtitle"/>
         <w:bidi/>
         <w:rPr>
-          <w:rFonts w:hint="cs"/>
           <w:rtl/>
           <w:lang w:bidi="he-IL"/>
         </w:rPr>
@@ -46,7 +44,6 @@
         <w:bidi/>
         <w:rPr>
           <w:rStyle w:val="SubtleEmphasis"/>
-          <w:rFonts w:hint="cs"/>
           <w:rtl/>
           <w:lang w:bidi="he-IL"/>
         </w:rPr>
@@ -111,7 +108,6 @@
         <w:pStyle w:val="Heading2"/>
         <w:bidi/>
         <w:rPr>
-          <w:rFonts w:hint="cs"/>
           <w:rtl/>
           <w:lang w:bidi="he-IL"/>
         </w:rPr>
@@ -175,7 +171,6 @@
           <w:lang w:bidi="he-IL"/>
         </w:rPr>
       </w:pPr>
-      <w:proofErr w:type="spellStart"/>
       <w:r>
         <w:rPr>
           <w:lang w:bidi="he-IL"/>
@@ -186,14 +181,7 @@
         <w:rPr>
           <w:lang w:bidi="he-IL"/>
         </w:rPr>
-        <w:t>troustrup</w:t>
-      </w:r>
-      <w:proofErr w:type="spellEnd"/>
-      <w:r>
-        <w:rPr>
-          <w:lang w:bidi="he-IL"/>
-        </w:rPr>
-        <w:t>, Bjarne. </w:t>
+        <w:t>troustrup, Bjarne. </w:t>
       </w:r>
       <w:r>
         <w:rPr>
@@ -288,7 +276,6 @@
         </w:rPr>
         <w:t>Smith, Ben. "Object-oriented programming." </w:t>
       </w:r>
-      <w:proofErr w:type="spellStart"/>
       <w:r>
         <w:rPr>
           <w:rFonts w:ascii="Arial" w:eastAsia="Times New Roman" w:hAnsi="Arial" w:cs="Arial"/>
@@ -300,21 +287,7 @@
           <w:shd w:val="clear" w:color="auto" w:fill="FFFFFF"/>
           <w:lang w:bidi="he-IL"/>
         </w:rPr>
-        <w:t>AdvancED</w:t>
-      </w:r>
-      <w:proofErr w:type="spellEnd"/>
-      <w:r>
-        <w:rPr>
-          <w:rFonts w:ascii="Arial" w:eastAsia="Times New Roman" w:hAnsi="Arial" w:cs="Arial"/>
-          <w:i/>
-          <w:iCs/>
-          <w:color w:val="222222"/>
-          <w:sz w:val="20"/>
-          <w:szCs w:val="20"/>
-          <w:shd w:val="clear" w:color="auto" w:fill="FFFFFF"/>
-          <w:lang w:bidi="he-IL"/>
-        </w:rPr>
-        <w:t xml:space="preserve"> ActionScript 3.0: Design Patterns</w:t>
+        <w:t>AdvancED ActionScript 3.0: Design Patterns</w:t>
       </w:r>
       <w:r>
         <w:rPr>
@@ -325,31 +298,7 @@
           <w:shd w:val="clear" w:color="auto" w:fill="FFFFFF"/>
           <w:lang w:bidi="he-IL"/>
         </w:rPr>
-        <w:t xml:space="preserve">. </w:t>
-      </w:r>
-      <w:proofErr w:type="spellStart"/>
-      <w:r>
-        <w:rPr>
-          <w:rFonts w:ascii="Arial" w:eastAsia="Times New Roman" w:hAnsi="Arial" w:cs="Arial"/>
-          <w:color w:val="222222"/>
-          <w:sz w:val="20"/>
-          <w:szCs w:val="20"/>
-          <w:shd w:val="clear" w:color="auto" w:fill="FFFFFF"/>
-          <w:lang w:bidi="he-IL"/>
-        </w:rPr>
-        <w:t>Apress</w:t>
-      </w:r>
-      <w:proofErr w:type="spellEnd"/>
-      <w:r>
-        <w:rPr>
-          <w:rFonts w:ascii="Arial" w:eastAsia="Times New Roman" w:hAnsi="Arial" w:cs="Arial"/>
-          <w:color w:val="222222"/>
-          <w:sz w:val="20"/>
-          <w:szCs w:val="20"/>
-          <w:shd w:val="clear" w:color="auto" w:fill="FFFFFF"/>
-          <w:lang w:bidi="he-IL"/>
-        </w:rPr>
-        <w:t>, 2011. 1-25.</w:t>
+        <w:t>. Apress, 2011. 1-25.</w:t>
       </w:r>
     </w:p>
     <w:p>
@@ -365,7 +314,6 @@
       <w:pPr>
         <w:bidi/>
         <w:rPr>
-          <w:rFonts w:hint="cs"/>
           <w:rtl/>
           <w:lang w:bidi="he-IL"/>
         </w:rPr>
@@ -474,7 +422,6 @@
       <w:pPr>
         <w:bidi/>
         <w:rPr>
-          <w:rFonts w:hint="cs"/>
           <w:rtl/>
           <w:lang w:bidi="he-IL"/>
         </w:rPr>
@@ -617,7 +564,6 @@
         <w:pStyle w:val="Heading3"/>
         <w:bidi/>
         <w:rPr>
-          <w:rFonts w:hint="cs"/>
           <w:rtl/>
           <w:lang w:bidi="he-IL"/>
         </w:rPr>
@@ -635,7 +581,6 @@
       <w:pPr>
         <w:bidi/>
         <w:rPr>
-          <w:rFonts w:hint="cs"/>
           <w:rtl/>
           <w:lang w:bidi="he-IL"/>
         </w:rPr>
@@ -721,22 +666,13 @@
         <w:rPr>
           <w:lang w:bidi="he-IL"/>
         </w:rPr>
-        <w:t xml:space="preserve">Bjarne </w:t>
-      </w:r>
-      <w:proofErr w:type="spellStart"/>
-      <w:r>
-        <w:rPr>
-          <w:lang w:bidi="he-IL"/>
-        </w:rPr>
-        <w:t>Stroustrup</w:t>
-      </w:r>
-      <w:proofErr w:type="spellEnd"/>
-    </w:p>
-    <w:p>
-      <w:pPr>
-        <w:bidi/>
-        <w:rPr>
-          <w:rFonts w:hint="cs"/>
+        <w:t>Bjarne Stroustrup</w:t>
+      </w:r>
+    </w:p>
+    <w:p>
+      <w:pPr>
+        <w:bidi/>
+        <w:rPr>
           <w:rtl/>
           <w:lang w:bidi="he-IL"/>
         </w:rPr>
@@ -780,7 +716,6 @@
         </w:numPr>
         <w:bidi/>
         <w:rPr>
-          <w:rFonts w:hint="cs"/>
           <w:lang w:bidi="he-IL"/>
         </w:rPr>
       </w:pPr>
@@ -818,7 +753,6 @@
       <w:pPr>
         <w:bidi/>
         <w:rPr>
-          <w:rFonts w:hint="cs"/>
           <w:rtl/>
           <w:lang w:bidi="he-IL"/>
         </w:rPr>
@@ -962,7 +896,6 @@
       <w:pPr>
         <w:bidi/>
         <w:rPr>
-          <w:rFonts w:hint="cs"/>
           <w:rtl/>
           <w:lang w:bidi="he-IL"/>
         </w:rPr>
@@ -1052,7 +985,6 @@
       <w:pPr>
         <w:bidi/>
         <w:rPr>
-          <w:rFonts w:hint="cs"/>
           <w:rtl/>
           <w:lang w:bidi="he-IL"/>
         </w:rPr>
@@ -1142,7 +1074,6 @@
       <w:pPr>
         <w:bidi/>
         <w:rPr>
-          <w:rFonts w:hint="cs"/>
           <w:rtl/>
           <w:lang w:bidi="he-IL"/>
         </w:rPr>
@@ -1194,7 +1125,6 @@
       <w:pPr>
         <w:bidi/>
         <w:rPr>
-          <w:rFonts w:hint="cs"/>
           <w:rtl/>
           <w:lang w:bidi="he-IL"/>
         </w:rPr>
@@ -1535,7 +1465,6 @@
       <w:pPr>
         <w:bidi/>
         <w:rPr>
-          <w:rFonts w:hint="cs"/>
           <w:rtl/>
           <w:lang w:bidi="he-IL"/>
         </w:rPr>
@@ -1630,7 +1559,6 @@
         </w:numPr>
         <w:bidi/>
         <w:rPr>
-          <w:rFonts w:hint="cs"/>
           <w:lang w:bidi="he-IL"/>
         </w:rPr>
       </w:pPr>
@@ -1658,7 +1586,6 @@
         </w:numPr>
         <w:bidi/>
         <w:rPr>
-          <w:rFonts w:hint="cs"/>
           <w:lang w:bidi="he-IL"/>
         </w:rPr>
       </w:pPr>
@@ -1701,7 +1628,6 @@
       <w:pPr>
         <w:bidi/>
         <w:rPr>
-          <w:rFonts w:hint="cs"/>
           <w:rtl/>
           <w:lang w:bidi="he-IL"/>
         </w:rPr>
@@ -1950,23 +1876,163 @@
         <w:t xml:space="preserve">מקורות: </w:t>
       </w:r>
     </w:p>
-    <w:p>
-      <w:pPr>
-        <w:pStyle w:val="ListParagraph"/>
-        <w:numPr>
-          <w:ilvl w:val="0"/>
-          <w:numId w:val="1"/>
-        </w:numPr>
-        <w:rPr>
-          <w:lang w:bidi="he-IL"/>
-        </w:rPr>
-      </w:pPr>
-      <w:r>
-        <w:rPr>
-          <w:lang w:bidi="he-IL"/>
-        </w:rPr>
-        <w:t>S</w:t>
-      </w:r>
+    <w:tbl>
+      <w:tblPr>
+        <w:tblW w:w="6564" w:type="dxa"/>
+        <w:shd w:val="clear" w:color="auto" w:fill="FFFFFF"/>
+        <w:tblCellMar>
+          <w:left w:w="0" w:type="dxa"/>
+          <w:right w:w="0" w:type="dxa"/>
+        </w:tblCellMar>
+        <w:tblLook w:val="04A0" w:firstRow="1" w:lastRow="0" w:firstColumn="1" w:lastColumn="0" w:noHBand="0" w:noVBand="1"/>
+      </w:tblPr>
+      <w:tblGrid>
+        <w:gridCol w:w="6564"/>
+      </w:tblGrid>
+      <w:tr>
+        <w:tc>
+          <w:tcPr>
+            <w:tcW w:w="0" w:type="auto"/>
+            <w:shd w:val="clear" w:color="auto" w:fill="FFFFFF"/>
+            <w:vAlign w:val="center"/>
+            <w:hideMark/>
+          </w:tcPr>
+          <w:p>
+            <w:pPr>
+              <w:spacing w:after="0" w:line="240" w:lineRule="auto"/>
+              <w:rPr>
+                <w:rFonts w:ascii="Times New Roman" w:eastAsia="Times New Roman" w:hAnsi="Times New Roman" w:cs="Times New Roman"/>
+                <w:lang w:bidi="he-IL"/>
+              </w:rPr>
+            </w:pPr>
+          </w:p>
+        </w:tc>
+      </w:tr>
+      <w:tr>
+        <w:tc>
+          <w:tcPr>
+            <w:tcW w:w="0" w:type="auto"/>
+            <w:shd w:val="clear" w:color="auto" w:fill="FFFFFF"/>
+            <w:tcMar>
+              <w:top w:w="120" w:type="dxa"/>
+              <w:left w:w="0" w:type="dxa"/>
+              <w:bottom w:w="120" w:type="dxa"/>
+              <w:right w:w="0" w:type="dxa"/>
+            </w:tcMar>
+            <w:hideMark/>
+          </w:tcPr>
+          <w:p>
+            <w:pPr>
+              <w:pStyle w:val="ListParagraph"/>
+              <w:numPr>
+                <w:ilvl w:val="0"/>
+                <w:numId w:val="1"/>
+              </w:numPr>
+              <w:spacing w:after="0" w:line="240" w:lineRule="auto"/>
+              <w:rPr>
+                <w:rFonts w:ascii="Arial" w:eastAsia="Times New Roman" w:hAnsi="Arial" w:cs="Arial"/>
+                <w:color w:val="222222"/>
+                <w:sz w:val="20"/>
+                <w:szCs w:val="20"/>
+                <w:lang w:bidi="he-IL"/>
+              </w:rPr>
+            </w:pPr>
+            <w:r>
+              <w:rPr>
+                <w:rFonts w:ascii="Arial" w:eastAsia="Times New Roman" w:hAnsi="Arial" w:cs="Arial"/>
+                <w:color w:val="222222"/>
+                <w:sz w:val="20"/>
+                <w:szCs w:val="20"/>
+                <w:lang w:bidi="he-IL"/>
+              </w:rPr>
+              <w:t>Larochelle, David, and David Evans. "Statically detecting likely buffer overflow vulnerabilities." (2001).</w:t>
+            </w:r>
+          </w:p>
+          <w:p>
+            <w:pPr>
+              <w:pStyle w:val="ListParagraph"/>
+              <w:numPr>
+                <w:ilvl w:val="0"/>
+                <w:numId w:val="1"/>
+              </w:numPr>
+              <w:spacing w:after="0" w:line="240" w:lineRule="auto"/>
+              <w:rPr>
+                <w:rFonts w:ascii="Arial" w:eastAsia="Times New Roman" w:hAnsi="Arial" w:cs="Arial"/>
+                <w:color w:val="222222"/>
+                <w:sz w:val="20"/>
+                <w:szCs w:val="20"/>
+                <w:lang w:bidi="he-IL"/>
+              </w:rPr>
+            </w:pPr>
+            <w:r>
+              <w:rPr>
+                <w:rFonts w:ascii="Arial" w:hAnsi="Arial" w:cs="Arial"/>
+                <w:color w:val="222222"/>
+                <w:sz w:val="20"/>
+                <w:szCs w:val="20"/>
+                <w:shd w:val="clear" w:color="auto" w:fill="FFFFFF"/>
+              </w:rPr>
+              <w:t>Buchlovsky, Peter, and Adam Butcher. "BUFFER OVERFLOW VULNERABILITIES."</w:t>
+            </w:r>
+          </w:p>
+          <w:p>
+            <w:pPr>
+              <w:pStyle w:val="ListParagraph"/>
+              <w:numPr>
+                <w:ilvl w:val="0"/>
+                <w:numId w:val="1"/>
+              </w:numPr>
+              <w:spacing w:after="0" w:line="240" w:lineRule="auto"/>
+              <w:rPr>
+                <w:rFonts w:ascii="Arial" w:eastAsia="Times New Roman" w:hAnsi="Arial" w:cs="Arial"/>
+                <w:color w:val="222222"/>
+                <w:sz w:val="20"/>
+                <w:szCs w:val="20"/>
+                <w:lang w:bidi="he-IL"/>
+              </w:rPr>
+            </w:pPr>
+            <w:r>
+              <w:rPr>
+                <w:rFonts w:ascii="Arial" w:hAnsi="Arial" w:cs="Arial"/>
+                <w:color w:val="222222"/>
+                <w:sz w:val="20"/>
+                <w:szCs w:val="20"/>
+                <w:shd w:val="clear" w:color="auto" w:fill="FFFFFF"/>
+              </w:rPr>
+              <w:t>Hund, Ralf, Carsten Willems, and Thorsten Holz. "Practical timing side channel attacks against kernel space ASLR." </w:t>
+            </w:r>
+            <w:r>
+              <w:rPr>
+                <w:rFonts w:ascii="Arial" w:hAnsi="Arial" w:cs="Arial"/>
+                <w:i/>
+                <w:iCs/>
+                <w:color w:val="222222"/>
+                <w:sz w:val="20"/>
+                <w:szCs w:val="20"/>
+                <w:shd w:val="clear" w:color="auto" w:fill="FFFFFF"/>
+              </w:rPr>
+              <w:t>2013 IEEE Symposium on Security and Privacy</w:t>
+            </w:r>
+            <w:r>
+              <w:rPr>
+                <w:rFonts w:ascii="Arial" w:hAnsi="Arial" w:cs="Arial"/>
+                <w:color w:val="222222"/>
+                <w:sz w:val="20"/>
+                <w:szCs w:val="20"/>
+                <w:shd w:val="clear" w:color="auto" w:fill="FFFFFF"/>
+              </w:rPr>
+              <w:t>. IEEE, 2013.</w:t>
+            </w:r>
+          </w:p>
+        </w:tc>
+      </w:tr>
+    </w:tbl>
+    <w:p>
+      <w:pPr>
+        <w:rPr>
+          <w:lang w:bidi="he-IL"/>
+        </w:rPr>
+      </w:pPr>
     </w:p>
     <w:p>
       <w:pPr>
@@ -2015,6 +2081,831 @@
           <w:lang w:bidi="he-IL"/>
         </w:rPr>
       </w:pPr>
+      <w:r>
+        <w:rPr>
+          <w:rFonts w:hint="cs"/>
+          <w:rtl/>
+          <w:lang w:bidi="he-IL"/>
+        </w:rPr>
+        <w:t>כש</w:t>
+      </w:r>
+      <w:r>
+        <w:rPr>
+          <w:rFonts w:hint="cs"/>
+          <w:rtl/>
+          <w:lang w:bidi="he-IL"/>
+        </w:rPr>
+        <w:t>ש</w:t>
+      </w:r>
+      <w:r>
+        <w:rPr>
+          <w:rFonts w:hint="cs"/>
+          <w:rtl/>
+          <w:lang w:bidi="he-IL"/>
+        </w:rPr>
+        <w:t xml:space="preserve">פת </w:t>
+      </w:r>
+      <w:r>
+        <w:rPr>
+          <w:rFonts w:hint="cs"/>
+          <w:lang w:bidi="he-IL"/>
+        </w:rPr>
+        <w:t>C</w:t>
+      </w:r>
+      <w:r>
+        <w:rPr>
+          <w:rFonts w:hint="cs"/>
+          <w:rtl/>
+          <w:lang w:bidi="he-IL"/>
+        </w:rPr>
+        <w:t xml:space="preserve"> תוכננה, </w:t>
+      </w:r>
+      <w:r>
+        <w:rPr>
+          <w:rFonts w:hint="cs"/>
+          <w:rtl/>
+          <w:lang w:bidi="he-IL"/>
+        </w:rPr>
+        <w:t>סדר העדיפויות היה קודם ביצועים ויעילות בזיכרון ורק לאחר מכן בטיחות.</w:t>
+      </w:r>
+    </w:p>
+    <w:p>
+      <w:pPr>
+        <w:bidi/>
+        <w:rPr>
+          <w:rFonts w:hint="cs"/>
+          <w:rtl/>
+          <w:lang w:bidi="he-IL"/>
+        </w:rPr>
+      </w:pPr>
+      <w:r>
+        <w:rPr>
+          <w:rFonts w:hint="cs"/>
+          <w:rtl/>
+          <w:lang w:bidi="he-IL"/>
+        </w:rPr>
+        <w:t xml:space="preserve">לכן בשפות </w:t>
+      </w:r>
+      <w:r>
+        <w:rPr>
+          <w:rFonts w:hint="cs"/>
+          <w:lang w:bidi="he-IL"/>
+        </w:rPr>
+        <w:t>C</w:t>
+      </w:r>
+      <w:r>
+        <w:rPr>
+          <w:rFonts w:hint="cs"/>
+          <w:rtl/>
+          <w:lang w:bidi="he-IL"/>
+        </w:rPr>
+        <w:t xml:space="preserve"> ו-</w:t>
+      </w:r>
+      <w:r>
+        <w:rPr>
+          <w:rFonts w:hint="cs"/>
+          <w:lang w:bidi="he-IL"/>
+        </w:rPr>
+        <w:t>C++</w:t>
+      </w:r>
+      <w:r>
+        <w:rPr>
+          <w:rFonts w:hint="cs"/>
+          <w:rtl/>
+          <w:lang w:bidi="he-IL"/>
+        </w:rPr>
+        <w:t xml:space="preserve"> בעקבותיה האחריות על ניהול הזיכרון אשר נצרך על ידי התוכנית נמצאת בידי המתכנת.</w:t>
+      </w:r>
+    </w:p>
+    <w:p>
+      <w:pPr>
+        <w:bidi/>
+        <w:rPr>
+          <w:rFonts w:hint="cs"/>
+          <w:rtl/>
+          <w:lang w:bidi="he-IL"/>
+        </w:rPr>
+      </w:pPr>
+      <w:r>
+        <w:rPr>
+          <w:rFonts w:hint="cs"/>
+          <w:rtl/>
+          <w:lang w:bidi="he-IL"/>
+        </w:rPr>
+        <w:t xml:space="preserve">כאשר המתכנת מעוניין </w:t>
+      </w:r>
+      <w:r>
+        <w:rPr>
+          <w:rFonts w:hint="cs"/>
+          <w:rtl/>
+          <w:lang w:bidi="he-IL"/>
+        </w:rPr>
+        <w:t>להשתמש בזיכרון לצורך אחסון מידע כמו מחרוזות של תווים (טקסט) על המתכנת להצהיר כמה תאי זיכרון הוא מעוניין להקצות למידע.</w:t>
+      </w:r>
+      <w:r>
+        <w:rPr>
+          <w:rtl/>
+          <w:lang w:bidi="he-IL"/>
+        </w:rPr>
+        <w:br/>
+      </w:r>
+      <w:r>
+        <w:rPr>
+          <w:rFonts w:hint="cs"/>
+          <w:rtl/>
+          <w:lang w:bidi="he-IL"/>
+        </w:rPr>
+        <w:t xml:space="preserve">חולשות </w:t>
+      </w:r>
+      <w:r>
+        <w:rPr>
+          <w:lang w:bidi="he-IL"/>
+        </w:rPr>
+        <w:t>buffer overflow</w:t>
+      </w:r>
+      <w:r>
+        <w:rPr>
+          <w:rFonts w:hint="cs"/>
+          <w:rtl/>
+          <w:lang w:bidi="he-IL"/>
+        </w:rPr>
+        <w:t xml:space="preserve"> מתאפשרות מאחר והשפה אינה מוודאת שגישה אל אחד מתאי המידע (</w:t>
+      </w:r>
+      <w:r>
+        <w:rPr>
+          <w:rFonts w:hint="cs"/>
+          <w:i/>
+          <w:iCs/>
+          <w:rtl/>
+          <w:lang w:bidi="he-IL"/>
+        </w:rPr>
+        <w:t>המערך</w:t>
+      </w:r>
+      <w:r>
+        <w:rPr>
+          <w:rFonts w:hint="cs"/>
+          <w:rtl/>
+          <w:lang w:bidi="he-IL"/>
+        </w:rPr>
+        <w:t>) אכן נמצאת בתוך הגודל שהוקצה למערך.</w:t>
+      </w:r>
+      <w:r>
+        <w:rPr>
+          <w:rtl/>
+          <w:lang w:bidi="he-IL"/>
+        </w:rPr>
+        <w:br/>
+        <w:t>לכן, אם הקצנו ל</w:t>
+      </w:r>
+      <w:r>
+        <w:rPr>
+          <w:rFonts w:hint="cs"/>
+          <w:rtl/>
+          <w:lang w:bidi="he-IL"/>
+        </w:rPr>
+        <w:t>מערך שיכיל את קלט המשתמש לסיסמה שלו 20 תווים, וננסה לגשת לתו ה-21, הקוד עדיין יתקמפל ואכן יהיה ניסיון לבצע גישה זו.</w:t>
+      </w:r>
+    </w:p>
+    <w:p>
+      <w:pPr>
+        <w:bidi/>
+        <w:rPr>
+          <w:rFonts w:hint="cs"/>
+          <w:rtl/>
+          <w:lang w:bidi="he-IL"/>
+        </w:rPr>
+      </w:pPr>
+      <w:r>
+        <w:rPr>
+          <w:rFonts w:hint="cs"/>
+          <w:rtl/>
+          <w:lang w:bidi="he-IL"/>
+        </w:rPr>
+        <w:t xml:space="preserve">הגרסה הנפוצה של ניצול חולשות דריסת חוץ היא </w:t>
+      </w:r>
+      <w:r>
+        <w:rPr>
+          <w:i/>
+          <w:iCs/>
+          <w:lang w:bidi="he-IL"/>
+        </w:rPr>
+        <w:t>Smashing the stack</w:t>
+      </w:r>
+      <w:r>
+        <w:rPr>
+          <w:rFonts w:hint="cs"/>
+          <w:i/>
+          <w:iCs/>
+          <w:rtl/>
+          <w:lang w:bidi="he-IL"/>
+        </w:rPr>
+        <w:t xml:space="preserve"> (ריסוק המחסנית)</w:t>
+      </w:r>
+      <w:r>
+        <w:rPr>
+          <w:rFonts w:hint="cs"/>
+          <w:rtl/>
+          <w:lang w:bidi="he-IL"/>
+        </w:rPr>
+        <w:t>.</w:t>
+      </w:r>
+      <w:r>
+        <w:rPr>
+          <w:rtl/>
+          <w:lang w:bidi="he-IL"/>
+        </w:rPr>
+        <w:br/>
+      </w:r>
+      <w:r>
+        <w:rPr>
+          <w:rFonts w:hint="cs"/>
+          <w:rtl/>
+          <w:lang w:bidi="he-IL"/>
+        </w:rPr>
+        <w:t>כל תוכנה שרצה על המחשב זוכה לכמות זיכרון משלה.</w:t>
+      </w:r>
+      <w:r>
+        <w:rPr>
+          <w:rtl/>
+          <w:lang w:bidi="he-IL"/>
+        </w:rPr>
+        <w:br/>
+      </w:r>
+      <w:r>
+        <w:rPr>
+          <w:rFonts w:hint="cs"/>
+          <w:rtl/>
+          <w:lang w:bidi="he-IL"/>
+        </w:rPr>
+        <w:t xml:space="preserve">לזיכרון הזה שני חלקים </w:t>
+      </w:r>
+      <w:r>
+        <w:rPr>
+          <w:rtl/>
+          <w:lang w:bidi="he-IL"/>
+        </w:rPr>
+        <w:t>–</w:t>
+      </w:r>
+      <w:r>
+        <w:rPr>
+          <w:rFonts w:hint="cs"/>
+          <w:rtl/>
+          <w:lang w:bidi="he-IL"/>
+        </w:rPr>
+        <w:t xml:space="preserve"> </w:t>
+      </w:r>
+      <w:r>
+        <w:rPr>
+          <w:lang w:bidi="he-IL"/>
+        </w:rPr>
+        <w:t>Stack</w:t>
+      </w:r>
+      <w:r>
+        <w:rPr>
+          <w:rFonts w:hint="cs"/>
+          <w:rtl/>
+          <w:lang w:bidi="he-IL"/>
+        </w:rPr>
+        <w:t xml:space="preserve"> (מחסנית) ו-</w:t>
+      </w:r>
+      <w:r>
+        <w:rPr>
+          <w:lang w:bidi="he-IL"/>
+        </w:rPr>
+        <w:t>Heap</w:t>
+      </w:r>
+      <w:r>
+        <w:rPr>
+          <w:rFonts w:hint="cs"/>
+          <w:rtl/>
+          <w:lang w:bidi="he-IL"/>
+        </w:rPr>
+        <w:t xml:space="preserve"> (ערימה).</w:t>
+      </w:r>
+      <w:r>
+        <w:rPr>
+          <w:rtl/>
+          <w:lang w:bidi="he-IL"/>
+        </w:rPr>
+        <w:br/>
+      </w:r>
+      <w:r>
+        <w:rPr>
+          <w:rFonts w:hint="cs"/>
+          <w:rtl/>
+          <w:lang w:bidi="he-IL"/>
+        </w:rPr>
+        <w:t>בזיכרון המחסנית נשמרים בין היתר המשתנים המקומיים של פונקציות ורצף הקריאות לפונקציות בתוכנית, המיוצג על ידי מחסנית של קריאות.</w:t>
+      </w:r>
+      <w:r>
+        <w:rPr>
+          <w:rtl/>
+          <w:lang w:bidi="he-IL"/>
+        </w:rPr>
+        <w:br/>
+      </w:r>
+      <w:r>
+        <w:rPr>
+          <w:rFonts w:hint="cs"/>
+          <w:rtl/>
+          <w:lang w:bidi="he-IL"/>
+        </w:rPr>
+        <w:t>בכל קריאה לפונקציה נדחפים למחסנית הארגומנטים להרצת הפונקציה, הכתובת שאליה על הקוד לחזור לאחר סיום הריצה, משתנים מקומיים ועוד.</w:t>
+      </w:r>
+    </w:p>
+    <w:p>
+      <w:pPr>
+        <w:bidi/>
+        <w:rPr>
+          <w:rFonts w:hint="cs"/>
+          <w:rtl/>
+          <w:lang w:bidi="he-IL"/>
+        </w:rPr>
+      </w:pPr>
+      <w:r>
+        <w:rPr>
+          <w:rFonts w:hint="cs"/>
+          <w:rtl/>
+          <w:lang w:bidi="he-IL"/>
+        </w:rPr>
+        <w:t>כעת, אם בתכנית מסוימת מקצים במשתנה מקומי מערך שמתמלא ע"י קלט משתמש, והמתכנת לא וידא שהוא אינו חורג מגבולות המערך אנו יכולים להכניס קלט זדוני אשר יחרוג מגבולות המערך וידרוס את הכתובת שאליה על הקוד לחזור לאחר סיום הריצה.</w:t>
+      </w:r>
+    </w:p>
+    <w:p>
+      <w:pPr>
+        <w:bidi/>
+        <w:rPr>
+          <w:rtl/>
+          <w:lang w:bidi="he-IL"/>
+        </w:rPr>
+      </w:pPr>
+      <w:r>
+        <w:rPr>
+          <w:rFonts w:hint="cs"/>
+          <w:rtl/>
+          <w:lang w:bidi="he-IL"/>
+        </w:rPr>
+        <w:t>כלומר, אנו יכולים לגרום לתוכנה להריץ קוד אחר מהמתוכנן.</w:t>
+      </w:r>
+      <w:r>
+        <w:rPr>
+          <w:rtl/>
+          <w:lang w:bidi="he-IL"/>
+        </w:rPr>
+        <w:br/>
+      </w:r>
+      <w:r>
+        <w:rPr>
+          <w:rFonts w:hint="cs"/>
+          <w:rtl/>
+          <w:lang w:bidi="he-IL"/>
+        </w:rPr>
+        <w:t>ניצול מתוחכם מעט יותר יהיה לדחוף בתוך אותו המערך שהוקצה לנו קוד זדוני אשר נרצה להריץ ואז לגרום לתוכנה "לחזור" אליו ולהריץ קוד שרירותי!</w:t>
+      </w:r>
+      <w:r>
+        <w:rPr>
+          <w:rtl/>
+          <w:lang w:bidi="he-IL"/>
+        </w:rPr>
+        <w:br/>
+      </w:r>
+      <w:r>
+        <w:rPr>
+          <w:rFonts w:hint="cs"/>
+          <w:rtl/>
+          <w:lang w:bidi="he-IL"/>
+        </w:rPr>
+        <w:t xml:space="preserve">לקוד זה קוראים </w:t>
+      </w:r>
+      <w:r>
+        <w:rPr>
+          <w:lang w:bidi="he-IL"/>
+        </w:rPr>
+        <w:t>“shellcode”</w:t>
+      </w:r>
+      <w:r>
+        <w:rPr>
+          <w:rFonts w:hint="cs"/>
+          <w:rtl/>
+          <w:lang w:bidi="he-IL"/>
+        </w:rPr>
+        <w:t xml:space="preserve"> מאחר ואחד השימושים המקוריים של הרצת קוד זדוני הייתה להריץ </w:t>
+      </w:r>
+      <w:r>
+        <w:rPr>
+          <w:lang w:bidi="he-IL"/>
+        </w:rPr>
+        <w:t>shell</w:t>
+      </w:r>
+      <w:r>
+        <w:rPr>
+          <w:rFonts w:hint="cs"/>
+          <w:rtl/>
+          <w:lang w:bidi="he-IL"/>
+        </w:rPr>
+        <w:t xml:space="preserve"> על המכונה בהרשאות גבוהות ולקבל שליטה מלאה.</w:t>
+      </w:r>
+    </w:p>
+    <w:p>
+      <w:pPr>
+        <w:bidi/>
+        <w:rPr>
+          <w:rtl/>
+          <w:lang w:bidi="he-IL"/>
+        </w:rPr>
+      </w:pPr>
+      <w:r>
+        <w:rPr>
+          <w:rFonts w:hint="cs"/>
+          <w:rtl/>
+          <w:lang w:bidi="he-IL"/>
+        </w:rPr>
+        <w:lastRenderedPageBreak/>
+        <w:t>כמובן שקיימות דרכים שונות לניצול חולשות דריסת חוצץ אשר כולן מתבססות על חוסר בדיקת גבולות המערך.</w:t>
+      </w:r>
+    </w:p>
+    <w:p>
+      <w:pPr>
+        <w:pStyle w:val="Heading3"/>
+        <w:bidi/>
+        <w:rPr>
+          <w:rtl/>
+          <w:lang w:bidi="he-IL"/>
+        </w:rPr>
+      </w:pPr>
+      <w:r>
+        <w:rPr>
+          <w:rFonts w:hint="cs"/>
+          <w:rtl/>
+          <w:lang w:bidi="he-IL"/>
+        </w:rPr>
+        <w:t xml:space="preserve">התמודדות עם </w:t>
+      </w:r>
+      <w:r>
+        <w:rPr>
+          <w:rFonts w:hint="cs"/>
+          <w:rtl/>
+          <w:lang w:bidi="he-IL"/>
+        </w:rPr>
+        <w:t>דריסת חוצץ</w:t>
+      </w:r>
+    </w:p>
+    <w:p>
+      <w:pPr>
+        <w:bidi/>
+        <w:rPr>
+          <w:rFonts w:hint="cs"/>
+          <w:rtl/>
+          <w:lang w:bidi="he-IL"/>
+        </w:rPr>
+      </w:pPr>
+      <w:r>
+        <w:rPr>
+          <w:rFonts w:hint="cs"/>
+          <w:rtl/>
+          <w:lang w:bidi="he-IL"/>
+        </w:rPr>
+        <w:t>עם השנים והפרצות השונות המודעות לבעיות דריסת חוצץ עלתה.</w:t>
+      </w:r>
+    </w:p>
+    <w:p>
+      <w:pPr>
+        <w:bidi/>
+        <w:rPr>
+          <w:rFonts w:hint="cs"/>
+          <w:rtl/>
+          <w:lang w:bidi="he-IL"/>
+        </w:rPr>
+      </w:pPr>
+      <w:r>
+        <w:rPr>
+          <w:rFonts w:hint="cs"/>
+          <w:rtl/>
+          <w:lang w:bidi="he-IL"/>
+        </w:rPr>
+        <w:t>אחת ההתמודדויות הלא תמיד מעשית היא שימוש בשפת תכנות אחרת מ-</w:t>
+      </w:r>
+      <w:r>
+        <w:rPr>
+          <w:lang w:bidi="he-IL"/>
+        </w:rPr>
+        <w:t>C</w:t>
+      </w:r>
+      <w:r>
+        <w:rPr>
+          <w:rFonts w:hint="cs"/>
+          <w:rtl/>
+          <w:lang w:bidi="he-IL"/>
+        </w:rPr>
+        <w:t xml:space="preserve"> ו-</w:t>
+      </w:r>
+      <w:r>
+        <w:rPr>
+          <w:lang w:bidi="he-IL"/>
+        </w:rPr>
+        <w:t>C++</w:t>
+      </w:r>
+      <w:r>
+        <w:rPr>
+          <w:rFonts w:hint="cs"/>
+          <w:rtl/>
+          <w:lang w:bidi="he-IL"/>
+        </w:rPr>
+        <w:t>, כזו אשר מגנה על המתכנת מחריגות ממערך (בין אם בזמן קומפילציה ובין אם בזמן ריצה).</w:t>
+      </w:r>
+      <w:r>
+        <w:rPr>
+          <w:rtl/>
+          <w:lang w:bidi="he-IL"/>
+        </w:rPr>
+        <w:br/>
+      </w:r>
+      <w:r>
+        <w:rPr>
+          <w:rFonts w:hint="cs"/>
+          <w:rtl/>
+          <w:lang w:bidi="he-IL"/>
+        </w:rPr>
+        <w:t>כמובן שלא נרחיב כאן על פתרון זה.</w:t>
+      </w:r>
+    </w:p>
+    <w:p>
+      <w:pPr>
+        <w:bidi/>
+        <w:rPr>
+          <w:rFonts w:hint="cs"/>
+          <w:rtl/>
+          <w:lang w:bidi="he-IL"/>
+        </w:rPr>
+      </w:pPr>
+      <w:r>
+        <w:rPr>
+          <w:rFonts w:hint="cs"/>
+          <w:rtl/>
+          <w:lang w:bidi="he-IL"/>
+        </w:rPr>
+        <w:t>שיטה נוספת היא להשתמש בספריות קלט וניהול זיכרון "בטוחות".</w:t>
+      </w:r>
+      <w:r>
+        <w:rPr>
+          <w:rtl/>
+          <w:lang w:bidi="he-IL"/>
+        </w:rPr>
+        <w:br/>
+      </w:r>
+      <w:r>
+        <w:rPr>
+          <w:rFonts w:hint="cs"/>
+          <w:rtl/>
+          <w:lang w:bidi="he-IL"/>
+        </w:rPr>
+        <w:t xml:space="preserve">הפונקציה </w:t>
+      </w:r>
+      <w:r>
+        <w:rPr>
+          <w:i/>
+          <w:iCs/>
+          <w:lang w:bidi="he-IL"/>
+        </w:rPr>
+        <w:t>gets</w:t>
+      </w:r>
+      <w:r>
+        <w:rPr>
+          <w:rFonts w:hint="cs"/>
+          <w:rtl/>
+          <w:lang w:bidi="he-IL"/>
+        </w:rPr>
+        <w:t xml:space="preserve"> אשר משמשת לקבלת קלט משתמש ידועה לשמצה בתור </w:t>
+      </w:r>
+      <w:r>
+        <w:rPr>
+          <w:rFonts w:hint="cs"/>
+          <w:rtl/>
+          <w:lang w:bidi="he-IL"/>
+        </w:rPr>
+        <w:t>מקור לחולשות דריסת חוצץ, מאחר והיא מעתיקה את הקלט לתוך המערך המועבר לה ללא בדיקת גבולות.</w:t>
+      </w:r>
+      <w:r>
+        <w:rPr>
+          <w:rtl/>
+          <w:lang w:bidi="he-IL"/>
+        </w:rPr>
+        <w:br/>
+      </w:r>
+      <w:r>
+        <w:rPr>
+          <w:rFonts w:hint="cs"/>
+          <w:rtl/>
+          <w:lang w:bidi="he-IL"/>
+        </w:rPr>
+        <w:t xml:space="preserve">במקום להשתמש בקריאה זו, המתכנת יכול להשתמש במקום בפונקציה </w:t>
+      </w:r>
+      <w:r>
+        <w:rPr>
+          <w:i/>
+          <w:iCs/>
+          <w:lang w:bidi="he-IL"/>
+        </w:rPr>
+        <w:t>fgets</w:t>
+      </w:r>
+      <w:r>
+        <w:rPr>
+          <w:rFonts w:hint="cs"/>
+          <w:rtl/>
+          <w:lang w:bidi="he-IL"/>
+        </w:rPr>
+        <w:t xml:space="preserve"> אשר מקב</w:t>
+      </w:r>
+      <w:r>
+        <w:rPr>
+          <w:rFonts w:hint="cs"/>
+          <w:rtl/>
+          <w:lang w:bidi="he-IL"/>
+        </w:rPr>
+        <w:t>לת כפרמטר נוסף אורך מקסימלי לקריאה, ובכך מונעת חריגה מגבולות.</w:t>
+      </w:r>
+    </w:p>
+    <w:p>
+      <w:pPr>
+        <w:bidi/>
+        <w:rPr>
+          <w:rFonts w:hint="cs"/>
+          <w:rtl/>
+          <w:lang w:bidi="he-IL"/>
+        </w:rPr>
+      </w:pPr>
+      <w:r>
+        <w:rPr>
+          <w:rFonts w:hint="cs"/>
+          <w:rtl/>
+          <w:lang w:bidi="he-IL"/>
+        </w:rPr>
+        <w:t>פתרונות מהסוג של החלפת קריאות מקובלים מאוד ולהשתמש בהם זה סטנדרט בתעשייה.</w:t>
+      </w:r>
+      <w:r>
+        <w:rPr>
+          <w:rtl/>
+          <w:lang w:bidi="he-IL"/>
+        </w:rPr>
+        <w:br/>
+        <w:t>ע</w:t>
+      </w:r>
+      <w:r>
+        <w:rPr>
+          <w:rFonts w:hint="cs"/>
+          <w:rtl/>
+          <w:lang w:bidi="he-IL"/>
+        </w:rPr>
+        <w:t>ם זאת, מאחר ופתרונות אלו משאירים את האחריות בידי המתכנת ודורשים ממנו לזכור בכל קריאה המתעסקת בזיכרון לדעת את הסיכונים, קיים צורך בפתרונות מתוחכמים יותר.</w:t>
+      </w:r>
+    </w:p>
+    <w:p>
+      <w:pPr>
+        <w:bidi/>
+        <w:rPr>
+          <w:rFonts w:hint="cs"/>
+          <w:rtl/>
+          <w:lang w:bidi="he-IL"/>
+        </w:rPr>
+      </w:pPr>
+      <w:r>
+        <w:rPr>
+          <w:rFonts w:hint="cs"/>
+          <w:rtl/>
+          <w:lang w:bidi="he-IL"/>
+        </w:rPr>
+        <w:t xml:space="preserve">שיטת התמודדות נוספת, אשר מובנית במערכות הפעלה רבות ואינה דורשת פעולות אקטיביות מצד המתכנת היא </w:t>
+      </w:r>
+      <w:r>
+        <w:rPr>
+          <w:i/>
+          <w:iCs/>
+          <w:lang w:bidi="he-IL"/>
+        </w:rPr>
+        <w:t>Non-Executable Memory</w:t>
+      </w:r>
+      <w:r>
+        <w:rPr>
+          <w:rFonts w:hint="cs"/>
+          <w:i/>
+          <w:iCs/>
+          <w:rtl/>
+          <w:lang w:bidi="he-IL"/>
+        </w:rPr>
+        <w:t xml:space="preserve"> </w:t>
+      </w:r>
+      <w:r>
+        <w:rPr>
+          <w:rFonts w:hint="cs"/>
+          <w:rtl/>
+          <w:lang w:bidi="he-IL"/>
+        </w:rPr>
+        <w:t>(</w:t>
+      </w:r>
+      <w:r>
+        <w:rPr>
+          <w:rFonts w:hint="cs"/>
+          <w:i/>
+          <w:iCs/>
+          <w:rtl/>
+          <w:lang w:bidi="he-IL"/>
+        </w:rPr>
+        <w:t>זיכרון שאינו ניתן להרצה</w:t>
+      </w:r>
+      <w:r>
+        <w:rPr>
+          <w:rFonts w:hint="cs"/>
+          <w:rtl/>
+          <w:lang w:bidi="he-IL"/>
+        </w:rPr>
+        <w:t>).</w:t>
+      </w:r>
+      <w:r>
+        <w:rPr>
+          <w:rtl/>
+          <w:lang w:bidi="he-IL"/>
+        </w:rPr>
+        <w:br/>
+      </w:r>
+      <w:r>
+        <w:rPr>
+          <w:rFonts w:hint="cs"/>
+          <w:rtl/>
+          <w:lang w:bidi="he-IL"/>
+        </w:rPr>
+        <w:t>שיטה זו מקשה על התוקף להריץ קוד שרירותי משלו באמצעות הוספת ה</w:t>
+      </w:r>
+      <w:r>
+        <w:rPr>
+          <w:rFonts w:hint="cs"/>
+          <w:rtl/>
+          <w:lang w:bidi="he-IL"/>
+        </w:rPr>
+        <w:t>ה</w:t>
+      </w:r>
+      <w:r>
+        <w:rPr>
+          <w:rFonts w:hint="cs"/>
+          <w:rtl/>
+          <w:lang w:bidi="he-IL"/>
+        </w:rPr>
+        <w:t xml:space="preserve">גבלה </w:t>
+      </w:r>
+      <w:r>
+        <w:rPr>
+          <w:rFonts w:hint="cs"/>
+          <w:rtl/>
+          <w:lang w:bidi="he-IL"/>
+        </w:rPr>
+        <w:t>שאזורים מסוימים בזיכרון אינם ניתנים להרצה.</w:t>
+      </w:r>
+      <w:r>
+        <w:rPr>
+          <w:rtl/>
+          <w:lang w:bidi="he-IL"/>
+        </w:rPr>
+        <w:br/>
+      </w:r>
+      <w:r>
+        <w:rPr>
+          <w:rFonts w:hint="cs"/>
+          <w:rtl/>
+          <w:lang w:bidi="he-IL"/>
+        </w:rPr>
+        <w:t>לכן, אם התוקף ניסה לדרוס את מצביע החזרה כך שיצביע אל ה-</w:t>
+      </w:r>
+      <w:r>
+        <w:rPr>
+          <w:lang w:bidi="he-IL"/>
+        </w:rPr>
+        <w:t>shellcode</w:t>
+      </w:r>
+      <w:r>
+        <w:rPr>
+          <w:rFonts w:hint="cs"/>
+          <w:rtl/>
+          <w:lang w:bidi="he-IL"/>
+        </w:rPr>
+        <w:t xml:space="preserve"> שהכניס למערך, כאשר התוכנית תנסה לקפוץ אל הקוד הזדוני הנ"ל היא תזהה שהקוד נמצא בזיכרון שאינו מיועד להרצה ותמנע את הרצת הקוד הזדוני!</w:t>
+      </w:r>
+    </w:p>
+    <w:p>
+      <w:pPr>
+        <w:bidi/>
+        <w:rPr>
+          <w:rFonts w:hint="cs"/>
+          <w:rtl/>
+          <w:lang w:bidi="he-IL"/>
+        </w:rPr>
+      </w:pPr>
+      <w:r>
+        <w:rPr>
+          <w:rFonts w:hint="cs"/>
+          <w:rtl/>
+          <w:lang w:bidi="he-IL"/>
+        </w:rPr>
+        <w:t>אפילו שיטה זו אינה מבטיחה חסינות מתקיפות מסוג זה מאחר ועדיין ניתן לקפוץ אל אזורים אחרים בקוד הלגיטימי של התוכנה או הספריות אשר היא עושה בהן שימוש.</w:t>
+      </w:r>
       <w:bookmarkStart w:id="0" w:name="_GoBack"/>
       <w:bookmarkEnd w:id="0"/>
     </w:p>
@@ -2703,6 +3594,7 @@
   <w:style w:type="character" w:default="1" w:styleId="DefaultParagraphFont">
     <w:name w:val="Default Paragraph Font"/>
     <w:uiPriority w:val="1"/>
+    <w:semiHidden/>
     <w:unhideWhenUsed/>
   </w:style>
   <w:style w:type="table" w:default="1" w:styleId="TableNormal">

</xml_diff>

<commit_message>
Python basics and some vulnerabilities! missing handling methods.
</commit_message>
<xml_diff>
--- a/סמינר בתכנות מערכות דפנסיבי.docx
+++ b/סמינר בתכנות מערכות דפנסיבי.docx
@@ -143,16 +143,11 @@
           <w:numId w:val="1"/>
         </w:numPr>
       </w:pPr>
-      <w:proofErr w:type="spellStart"/>
       <w:r>
         <w:t>S</w:t>
       </w:r>
       <w:r>
-        <w:t>troustrup</w:t>
-      </w:r>
-      <w:proofErr w:type="spellEnd"/>
-      <w:r>
-        <w:t>, Bjarne. </w:t>
+        <w:t>troustrup, Bjarne. </w:t>
       </w:r>
       <w:r>
         <w:rPr>
@@ -228,7 +223,6 @@
         </w:rPr>
         <w:t>Smith, Ben. "Object-oriented programming." </w:t>
       </w:r>
-      <w:proofErr w:type="spellStart"/>
       <w:r>
         <w:rPr>
           <w:rFonts w:ascii="Arial" w:hAnsi="Arial" w:cs="Arial"/>
@@ -239,20 +233,7 @@
           <w:szCs w:val="20"/>
           <w:shd w:val="clear" w:color="auto" w:fill="FFFFFF"/>
         </w:rPr>
-        <w:t>AdvancED</w:t>
-      </w:r>
-      <w:proofErr w:type="spellEnd"/>
-      <w:r>
-        <w:rPr>
-          <w:rFonts w:ascii="Arial" w:hAnsi="Arial" w:cs="Arial"/>
-          <w:i/>
-          <w:iCs/>
-          <w:color w:val="222222"/>
-          <w:sz w:val="20"/>
-          <w:szCs w:val="20"/>
-          <w:shd w:val="clear" w:color="auto" w:fill="FFFFFF"/>
-        </w:rPr>
-        <w:t xml:space="preserve"> ActionScript 3.0: Design Patterns</w:t>
+        <w:t>AdvancED ActionScript 3.0: Design Patterns</w:t>
       </w:r>
       <w:r>
         <w:rPr>
@@ -262,29 +243,7 @@
           <w:szCs w:val="20"/>
           <w:shd w:val="clear" w:color="auto" w:fill="FFFFFF"/>
         </w:rPr>
-        <w:t xml:space="preserve">. </w:t>
-      </w:r>
-      <w:proofErr w:type="spellStart"/>
-      <w:r>
-        <w:rPr>
-          <w:rFonts w:ascii="Arial" w:hAnsi="Arial" w:cs="Arial"/>
-          <w:color w:val="222222"/>
-          <w:sz w:val="20"/>
-          <w:szCs w:val="20"/>
-          <w:shd w:val="clear" w:color="auto" w:fill="FFFFFF"/>
-        </w:rPr>
-        <w:t>Apress</w:t>
-      </w:r>
-      <w:proofErr w:type="spellEnd"/>
-      <w:r>
-        <w:rPr>
-          <w:rFonts w:ascii="Arial" w:hAnsi="Arial" w:cs="Arial"/>
-          <w:color w:val="222222"/>
-          <w:sz w:val="20"/>
-          <w:szCs w:val="20"/>
-          <w:shd w:val="clear" w:color="auto" w:fill="FFFFFF"/>
-        </w:rPr>
-        <w:t>, 2011. 1-25.</w:t>
+        <w:t>. Apress, 2011. 1-25.</w:t>
       </w:r>
     </w:p>
     <w:p>
@@ -576,13 +535,8 @@
         <w:t xml:space="preserve"> -</w:t>
       </w:r>
       <w:r>
-        <w:t xml:space="preserve"> Bjarne </w:t>
-      </w:r>
-      <w:proofErr w:type="spellStart"/>
-      <w:r>
-        <w:t>Stroustrup</w:t>
-      </w:r>
-      <w:proofErr w:type="spellEnd"/>
+        <w:t xml:space="preserve"> Bjarne Stroustrup</w:t>
+      </w:r>
     </w:p>
     <w:p>
       <w:pPr>
@@ -839,8 +793,16 @@
       <w:pPr>
         <w:pStyle w:val="Heading3"/>
         <w:bidi/>
-      </w:pPr>
-      <w:r>
+        <w:rPr>
+          <w:sz w:val="26"/>
+          <w:szCs w:val="26"/>
+        </w:rPr>
+      </w:pPr>
+      <w:r>
+        <w:rPr>
+          <w:sz w:val="26"/>
+          <w:szCs w:val="26"/>
+        </w:rPr>
         <w:t>User-Defined Types</w:t>
       </w:r>
     </w:p>
@@ -954,12 +916,16 @@
         <w:pStyle w:val="Heading3"/>
         <w:bidi/>
         <w:rPr>
-          <w:rtl/>
-        </w:rPr>
-      </w:pPr>
-      <w:r>
-        <w:rPr>
-          <w:rFonts w:hint="cs"/>
+          <w:sz w:val="26"/>
+          <w:szCs w:val="26"/>
+          <w:rtl/>
+        </w:rPr>
+      </w:pPr>
+      <w:r>
+        <w:rPr>
+          <w:rFonts w:hint="cs"/>
+          <w:sz w:val="26"/>
+          <w:szCs w:val="26"/>
           <w:rtl/>
         </w:rPr>
         <w:t>תכנות מונחה עצמים</w:t>
@@ -1241,14 +1207,24 @@
       <w:pPr>
         <w:pStyle w:val="Heading3"/>
         <w:bidi/>
-      </w:pPr>
-      <w:r>
-        <w:rPr>
-          <w:rFonts w:hint="cs"/>
+        <w:rPr>
+          <w:sz w:val="26"/>
+          <w:szCs w:val="26"/>
+        </w:rPr>
+      </w:pPr>
+      <w:r>
+        <w:rPr>
+          <w:rFonts w:hint="cs"/>
+          <w:sz w:val="26"/>
+          <w:szCs w:val="26"/>
         </w:rPr>
         <w:t>G</w:t>
       </w:r>
       <w:r>
+        <w:rPr>
+          <w:sz w:val="26"/>
+          <w:szCs w:val="26"/>
+        </w:rPr>
         <w:t>eneric Programming</w:t>
       </w:r>
     </w:p>
@@ -1676,7 +1652,6 @@
                 <w:szCs w:val="20"/>
               </w:rPr>
             </w:pPr>
-            <w:proofErr w:type="spellStart"/>
             <w:r>
               <w:rPr>
                 <w:rFonts w:ascii="Arial" w:hAnsi="Arial" w:cs="Arial"/>
@@ -1685,18 +1660,7 @@
                 <w:szCs w:val="20"/>
                 <w:shd w:val="clear" w:color="auto" w:fill="FFFFFF"/>
               </w:rPr>
-              <w:t>Buchlovsky</w:t>
-            </w:r>
-            <w:proofErr w:type="spellEnd"/>
-            <w:r>
-              <w:rPr>
-                <w:rFonts w:ascii="Arial" w:hAnsi="Arial" w:cs="Arial"/>
-                <w:color w:val="222222"/>
-                <w:sz w:val="20"/>
-                <w:szCs w:val="20"/>
-                <w:shd w:val="clear" w:color="auto" w:fill="FFFFFF"/>
-              </w:rPr>
-              <w:t>, Peter, and Adam Butcher. "BUFFER OVERFLOW VULNERABILITIES."</w:t>
+              <w:t>Buchlovsky, Peter, and Adam Butcher. "BUFFER OVERFLOW VULNERABILITIES."</w:t>
             </w:r>
           </w:p>
           <w:p>
@@ -1722,29 +1686,7 @@
                 <w:szCs w:val="20"/>
                 <w:shd w:val="clear" w:color="auto" w:fill="FFFFFF"/>
               </w:rPr>
-              <w:t xml:space="preserve">Hund, Ralf, Carsten Willems, and Thorsten </w:t>
-            </w:r>
-            <w:proofErr w:type="spellStart"/>
-            <w:r>
-              <w:rPr>
-                <w:rFonts w:ascii="Arial" w:hAnsi="Arial" w:cs="Arial"/>
-                <w:color w:val="222222"/>
-                <w:sz w:val="20"/>
-                <w:szCs w:val="20"/>
-                <w:shd w:val="clear" w:color="auto" w:fill="FFFFFF"/>
-              </w:rPr>
-              <w:t>Holz</w:t>
-            </w:r>
-            <w:proofErr w:type="spellEnd"/>
-            <w:r>
-              <w:rPr>
-                <w:rFonts w:ascii="Arial" w:hAnsi="Arial" w:cs="Arial"/>
-                <w:color w:val="222222"/>
-                <w:sz w:val="20"/>
-                <w:szCs w:val="20"/>
-                <w:shd w:val="clear" w:color="auto" w:fill="FFFFFF"/>
-              </w:rPr>
-              <w:t>. "Practical timing side channel attacks against kernel space ASLR." </w:t>
+              <w:t>Hund, Ralf, Carsten Willems, and Thorsten Holz. "Practical timing side channel attacks against kernel space ASLR." </w:t>
             </w:r>
             <w:r>
               <w:rPr>
@@ -1792,29 +1734,7 @@
                 <w:szCs w:val="20"/>
                 <w:shd w:val="clear" w:color="auto" w:fill="FFFFFF"/>
               </w:rPr>
-              <w:t>Szekeres, Laszlo, et al. "</w:t>
-            </w:r>
-            <w:proofErr w:type="spellStart"/>
-            <w:r>
-              <w:rPr>
-                <w:rFonts w:ascii="Arial" w:hAnsi="Arial" w:cs="Arial"/>
-                <w:color w:val="222222"/>
-                <w:sz w:val="20"/>
-                <w:szCs w:val="20"/>
-                <w:shd w:val="clear" w:color="auto" w:fill="FFFFFF"/>
-              </w:rPr>
-              <w:t>Sok</w:t>
-            </w:r>
-            <w:proofErr w:type="spellEnd"/>
-            <w:r>
-              <w:rPr>
-                <w:rFonts w:ascii="Arial" w:hAnsi="Arial" w:cs="Arial"/>
-                <w:color w:val="222222"/>
-                <w:sz w:val="20"/>
-                <w:szCs w:val="20"/>
-                <w:shd w:val="clear" w:color="auto" w:fill="FFFFFF"/>
-              </w:rPr>
-              <w:t>: Eternal war in memory." </w:t>
+              <w:t>Szekeres, Laszlo, et al. "Sok: Eternal war in memory." </w:t>
             </w:r>
             <w:r>
               <w:rPr>
@@ -1847,16 +1767,24 @@
       <w:pPr>
         <w:pStyle w:val="Heading3"/>
         <w:bidi/>
-      </w:pPr>
-      <w:r>
-        <w:rPr>
-          <w:rFonts w:hint="cs"/>
+        <w:rPr>
+          <w:sz w:val="26"/>
+          <w:szCs w:val="26"/>
+        </w:rPr>
+      </w:pPr>
+      <w:r>
+        <w:rPr>
+          <w:rFonts w:hint="cs"/>
+          <w:sz w:val="26"/>
+          <w:szCs w:val="26"/>
           <w:rtl/>
         </w:rPr>
         <w:t xml:space="preserve">דריסת חוצץ </w:t>
       </w:r>
       <w:r>
         <w:rPr>
+          <w:sz w:val="26"/>
+          <w:szCs w:val="26"/>
           <w:rtl/>
         </w:rPr>
         <w:t>–</w:t>
@@ -1864,11 +1792,17 @@
       <w:r>
         <w:rPr>
           <w:rFonts w:hint="cs"/>
+          <w:sz w:val="26"/>
+          <w:szCs w:val="26"/>
           <w:rtl/>
         </w:rPr>
         <w:t xml:space="preserve"> </w:t>
       </w:r>
       <w:r>
+        <w:rPr>
+          <w:sz w:val="26"/>
+          <w:szCs w:val="26"/>
+        </w:rPr>
         <w:t>Buffer Overflow</w:t>
       </w:r>
     </w:p>
@@ -2263,12 +2197,16 @@
         <w:pStyle w:val="Heading3"/>
         <w:bidi/>
         <w:rPr>
-          <w:rtl/>
-        </w:rPr>
-      </w:pPr>
-      <w:r>
-        <w:rPr>
-          <w:rFonts w:hint="cs"/>
+          <w:sz w:val="26"/>
+          <w:szCs w:val="26"/>
+          <w:rtl/>
+        </w:rPr>
+      </w:pPr>
+      <w:r>
+        <w:rPr>
+          <w:rFonts w:hint="cs"/>
+          <w:sz w:val="26"/>
+          <w:szCs w:val="26"/>
           <w:rtl/>
         </w:rPr>
         <w:t xml:space="preserve">התמודדות עם </w:t>
@@ -2276,6 +2214,8 @@
       <w:r>
         <w:rPr>
           <w:rFonts w:hint="cs"/>
+          <w:sz w:val="26"/>
+          <w:szCs w:val="26"/>
           <w:rtl/>
         </w:rPr>
         <w:t>דריסת חוצץ</w:t>
@@ -2604,15 +2544,25 @@
       <w:pPr>
         <w:pStyle w:val="Heading3"/>
         <w:bidi/>
-      </w:pPr>
-      <w:r>
-        <w:rPr>
-          <w:rFonts w:hint="cs"/>
+        <w:rPr>
+          <w:sz w:val="26"/>
+          <w:szCs w:val="26"/>
+        </w:rPr>
+      </w:pPr>
+      <w:r>
+        <w:rPr>
+          <w:rFonts w:hint="cs"/>
+          <w:sz w:val="26"/>
+          <w:szCs w:val="26"/>
         </w:rPr>
         <w:lastRenderedPageBreak/>
         <w:t>D</w:t>
       </w:r>
       <w:r>
+        <w:rPr>
+          <w:sz w:val="26"/>
+          <w:szCs w:val="26"/>
+        </w:rPr>
         <w:t>angling Pointer attacks</w:t>
       </w:r>
     </w:p>
@@ -2685,23 +2635,7 @@
           <w:rFonts w:hint="cs"/>
           <w:rtl/>
         </w:rPr>
-        <w:t xml:space="preserve">נניח ויש לנו מצביע </w:t>
-      </w:r>
-      <w:proofErr w:type="spellStart"/>
-      <w:r>
-        <w:rPr>
-          <w:rFonts w:hint="cs"/>
-          <w:rtl/>
-        </w:rPr>
-        <w:t>שאולקץ</w:t>
-      </w:r>
-      <w:proofErr w:type="spellEnd"/>
-      <w:r>
-        <w:rPr>
-          <w:rFonts w:hint="cs"/>
-          <w:rtl/>
-        </w:rPr>
-        <w:t xml:space="preserve"> לו זיכרון באמצעות קריאה ל-</w:t>
+        <w:t>נניח ויש לנו מצביע שאולקץ לו זיכרון באמצעות קריאה ל-</w:t>
       </w:r>
       <w:r>
         <w:t>malloc</w:t>
@@ -2996,10 +2930,16 @@
       <w:pPr>
         <w:pStyle w:val="Heading3"/>
         <w:bidi/>
-      </w:pPr>
-      <w:r>
-        <w:rPr>
-          <w:rFonts w:hint="cs"/>
+        <w:rPr>
+          <w:sz w:val="26"/>
+          <w:szCs w:val="26"/>
+        </w:rPr>
+      </w:pPr>
+      <w:r>
+        <w:rPr>
+          <w:rFonts w:hint="cs"/>
+          <w:sz w:val="26"/>
+          <w:szCs w:val="26"/>
           <w:rtl/>
         </w:rPr>
         <w:t>התמודדות</w:t>
@@ -3007,11 +2947,17 @@
       <w:r>
         <w:rPr>
           <w:rFonts w:hint="cs"/>
+          <w:sz w:val="26"/>
+          <w:szCs w:val="26"/>
           <w:rtl/>
         </w:rPr>
         <w:t xml:space="preserve"> עם </w:t>
       </w:r>
       <w:r>
+        <w:rPr>
+          <w:sz w:val="26"/>
+          <w:szCs w:val="26"/>
+        </w:rPr>
         <w:t>Dangling Pointers</w:t>
       </w:r>
     </w:p>
@@ -3274,6 +3220,2677 @@
         </w:rPr>
         <w:t>זו פעול קשה, אך עם זאת עדיין לא בלתי אפשרית</w:t>
       </w:r>
+    </w:p>
+    <w:p>
+      <w:pPr>
+        <w:pStyle w:val="Heading1"/>
+        <w:bidi/>
+      </w:pPr>
+      <w:r>
+        <w:rPr>
+          <w:rFonts w:hint="cs"/>
+          <w:rtl/>
+        </w:rPr>
+        <w:lastRenderedPageBreak/>
+        <w:t xml:space="preserve">חלק </w:t>
+      </w:r>
+      <w:r>
+        <w:rPr>
+          <w:rFonts w:hint="cs"/>
+          <w:rtl/>
+        </w:rPr>
+        <w:t>שני</w:t>
+      </w:r>
+      <w:r>
+        <w:rPr>
+          <w:rFonts w:hint="cs"/>
+          <w:rtl/>
+        </w:rPr>
+        <w:t xml:space="preserve"> </w:t>
+      </w:r>
+      <w:r>
+        <w:rPr>
+          <w:rtl/>
+        </w:rPr>
+        <w:t>–</w:t>
+      </w:r>
+      <w:r>
+        <w:rPr>
+          <w:rFonts w:hint="cs"/>
+          <w:rtl/>
+        </w:rPr>
+        <w:t xml:space="preserve"> תוכנת </w:t>
+      </w:r>
+      <w:r>
+        <w:rPr>
+          <w:rFonts w:hint="cs"/>
+          <w:rtl/>
+        </w:rPr>
+        <w:t>שרת</w:t>
+      </w:r>
+      <w:r>
+        <w:rPr>
+          <w:rFonts w:hint="cs"/>
+          <w:rtl/>
+        </w:rPr>
+        <w:t xml:space="preserve"> בשפת </w:t>
+      </w:r>
+      <w:r>
+        <w:rPr>
+          <w:rFonts w:hint="cs"/>
+          <w:rtl/>
+        </w:rPr>
+        <w:t>פייתון</w:t>
+      </w:r>
+    </w:p>
+    <w:p>
+      <w:pPr>
+        <w:pStyle w:val="Heading2"/>
+        <w:bidi/>
+        <w:rPr>
+          <w:rtl/>
+        </w:rPr>
+      </w:pPr>
+      <w:r>
+        <w:rPr>
+          <w:rFonts w:hint="cs"/>
+          <w:rtl/>
+        </w:rPr>
+        <w:t>שפת פייתון</w:t>
+      </w:r>
+      <w:r>
+        <w:rPr>
+          <w:rFonts w:hint="cs"/>
+          <w:rtl/>
+        </w:rPr>
+        <w:t xml:space="preserve"> תכונות ומרכיבים</w:t>
+      </w:r>
+    </w:p>
+    <w:p>
+      <w:pPr>
+        <w:pStyle w:val="Subtitle"/>
+        <w:bidi/>
+        <w:rPr>
+          <w:rtl/>
+        </w:rPr>
+      </w:pPr>
+      <w:r>
+        <w:rPr>
+          <w:rFonts w:hint="cs"/>
+          <w:rtl/>
+        </w:rPr>
+        <w:t xml:space="preserve">מקורות: </w:t>
+      </w:r>
+    </w:p>
+    <w:p>
+      <w:pPr>
+        <w:pStyle w:val="ListParagraph"/>
+        <w:numPr>
+          <w:ilvl w:val="0"/>
+          <w:numId w:val="1"/>
+        </w:numPr>
+        <w:spacing w:after="0" w:line="240" w:lineRule="auto"/>
+      </w:pPr>
+      <w:r>
+        <w:rPr>
+          <w:rFonts w:ascii="Arial" w:hAnsi="Arial" w:cs="Arial"/>
+          <w:color w:val="222222"/>
+          <w:sz w:val="20"/>
+          <w:szCs w:val="20"/>
+          <w:shd w:val="clear" w:color="auto" w:fill="FFFFFF"/>
+        </w:rPr>
+        <w:t>Van Rossum, Guido. "Python Programming Language." </w:t>
+      </w:r>
+      <w:r>
+        <w:rPr>
+          <w:rFonts w:ascii="Arial" w:hAnsi="Arial" w:cs="Arial"/>
+          <w:i/>
+          <w:iCs/>
+          <w:color w:val="222222"/>
+          <w:sz w:val="20"/>
+          <w:szCs w:val="20"/>
+          <w:shd w:val="clear" w:color="auto" w:fill="FFFFFF"/>
+        </w:rPr>
+        <w:t>USENIX Annual Technical Conference</w:t>
+      </w:r>
+      <w:r>
+        <w:rPr>
+          <w:rFonts w:ascii="Arial" w:hAnsi="Arial" w:cs="Arial"/>
+          <w:color w:val="222222"/>
+          <w:sz w:val="20"/>
+          <w:szCs w:val="20"/>
+          <w:shd w:val="clear" w:color="auto" w:fill="FFFFFF"/>
+        </w:rPr>
+        <w:t>. Vol. 41. 2007.</w:t>
+      </w:r>
+    </w:p>
+    <w:p>
+      <w:pPr>
+        <w:pStyle w:val="ListParagraph"/>
+        <w:numPr>
+          <w:ilvl w:val="0"/>
+          <w:numId w:val="1"/>
+        </w:numPr>
+        <w:spacing w:after="0" w:line="240" w:lineRule="auto"/>
+      </w:pPr>
+      <w:r>
+        <w:rPr>
+          <w:rFonts w:ascii="Arial" w:hAnsi="Arial" w:cs="Arial"/>
+          <w:color w:val="222222"/>
+          <w:sz w:val="20"/>
+          <w:szCs w:val="20"/>
+          <w:shd w:val="clear" w:color="auto" w:fill="FFFFFF"/>
+        </w:rPr>
+        <w:t>Paulson, Linda Dailey. "Developers shift to dynamic programming languages." </w:t>
+      </w:r>
+      <w:r>
+        <w:rPr>
+          <w:rFonts w:ascii="Arial" w:hAnsi="Arial" w:cs="Arial"/>
+          <w:i/>
+          <w:iCs/>
+          <w:color w:val="222222"/>
+          <w:sz w:val="20"/>
+          <w:szCs w:val="20"/>
+          <w:shd w:val="clear" w:color="auto" w:fill="FFFFFF"/>
+        </w:rPr>
+        <w:t>Computer</w:t>
+      </w:r>
+      <w:r>
+        <w:rPr>
+          <w:rFonts w:ascii="Arial" w:hAnsi="Arial" w:cs="Arial"/>
+          <w:color w:val="222222"/>
+          <w:sz w:val="20"/>
+          <w:szCs w:val="20"/>
+          <w:shd w:val="clear" w:color="auto" w:fill="FFFFFF"/>
+        </w:rPr>
+        <w:t> 40.2 (2007).</w:t>
+      </w:r>
+    </w:p>
+    <w:p/>
+    <w:p>
+      <w:pPr>
+        <w:bidi/>
+        <w:rPr>
+          <w:rFonts w:hint="cs"/>
+          <w:rtl/>
+        </w:rPr>
+      </w:pPr>
+      <w:r>
+        <w:rPr>
+          <w:rFonts w:hint="cs"/>
+          <w:rtl/>
+        </w:rPr>
+        <w:t xml:space="preserve">פייתון היא שפת תכנות </w:t>
+      </w:r>
+      <w:r>
+        <w:rPr>
+          <w:rFonts w:hint="cs"/>
+          <w:i/>
+          <w:iCs/>
+          <w:rtl/>
+        </w:rPr>
+        <w:t>עילית</w:t>
+      </w:r>
+      <w:r>
+        <w:rPr>
+          <w:rFonts w:hint="cs"/>
+          <w:rtl/>
+        </w:rPr>
+        <w:t xml:space="preserve"> לא-ספציפית</w:t>
+      </w:r>
+      <w:r>
+        <w:rPr>
+          <w:rFonts w:hint="cs"/>
+          <w:rtl/>
+        </w:rPr>
+        <w:t xml:space="preserve">, שנועדה לאפשר כתיבת תוכנות אשר הינן </w:t>
+      </w:r>
+      <w:r>
+        <w:rPr>
+          <w:rFonts w:hint="cs"/>
+          <w:i/>
+          <w:iCs/>
+          <w:rtl/>
+        </w:rPr>
+        <w:t>קריאות וקצרות</w:t>
+      </w:r>
+      <w:r>
+        <w:rPr>
+          <w:rFonts w:hint="cs"/>
+          <w:rtl/>
+        </w:rPr>
+        <w:t>.</w:t>
+      </w:r>
+    </w:p>
+    <w:p>
+      <w:pPr>
+        <w:bidi/>
+        <w:rPr>
+          <w:rtl/>
+        </w:rPr>
+      </w:pPr>
+      <w:r>
+        <w:rPr>
+          <w:rFonts w:hint="cs"/>
+          <w:rtl/>
+        </w:rPr>
+        <w:t xml:space="preserve">עבור הרבה מתכנתים ומנהלי רשתות שפת התכנות פייתון משמשת כשפת </w:t>
+      </w:r>
+      <w:r>
+        <w:rPr>
+          <w:rFonts w:hint="cs"/>
+          <w:i/>
+          <w:iCs/>
+          <w:rtl/>
+        </w:rPr>
+        <w:t>סקריפטים</w:t>
+      </w:r>
+      <w:r>
+        <w:rPr>
+          <w:rFonts w:hint="cs"/>
+          <w:rtl/>
+        </w:rPr>
+        <w:t xml:space="preserve">, </w:t>
+      </w:r>
+      <w:r>
+        <w:rPr>
+          <w:rFonts w:hint="cs"/>
+          <w:rtl/>
+        </w:rPr>
+        <w:t>כלומר כותבים בה תוכנות קטנות וקצרות אשר מיועדות לביצוע פעולות פשוטות ובדידות.</w:t>
+      </w:r>
+      <w:r>
+        <w:rPr>
+          <w:rtl/>
+        </w:rPr>
+        <w:br/>
+      </w:r>
+      <w:r>
+        <w:rPr>
+          <w:rFonts w:hint="cs"/>
+          <w:rtl/>
+        </w:rPr>
+        <w:t>למשל, הרבה מהפעולות אשר מבצעות מניפולציה על קבצים, תוכן של קבצים ו-</w:t>
+      </w:r>
+      <w:r>
+        <w:t>File System</w:t>
+      </w:r>
+      <w:r>
+        <w:rPr>
+          <w:rFonts w:hint="cs"/>
+          <w:rtl/>
+        </w:rPr>
+        <w:t xml:space="preserve"> עברו להיכתב מ-</w:t>
+      </w:r>
+      <w:r>
+        <w:t>bash</w:t>
+      </w:r>
+      <w:r>
+        <w:rPr>
+          <w:rFonts w:hint="cs"/>
+          <w:rtl/>
+        </w:rPr>
+        <w:t xml:space="preserve"> לפייתון.</w:t>
+      </w:r>
+    </w:p>
+    <w:p>
+      <w:pPr>
+        <w:bidi/>
+        <w:rPr>
+          <w:rFonts w:hint="cs"/>
+          <w:rtl/>
+        </w:rPr>
+      </w:pPr>
+      <w:r>
+        <w:rPr>
+          <w:rFonts w:hint="cs"/>
+          <w:rtl/>
+        </w:rPr>
+        <w:t xml:space="preserve">השפה נהגתה ונכתבה </w:t>
+      </w:r>
+      <w:r>
+        <w:rPr>
+          <w:rFonts w:hint="cs"/>
+          <w:rtl/>
+        </w:rPr>
+        <w:t>בשנות ה-80</w:t>
+      </w:r>
+      <w:r>
+        <w:rPr>
+          <w:rFonts w:hint="cs"/>
+          <w:rtl/>
+        </w:rPr>
+        <w:t xml:space="preserve"> על ידי </w:t>
+      </w:r>
+      <w:r>
+        <w:t>Guido Van Rossum</w:t>
+      </w:r>
+      <w:r>
+        <w:rPr>
+          <w:rFonts w:hint="cs"/>
+          <w:rtl/>
+        </w:rPr>
+        <w:t xml:space="preserve"> כאשר גווידו המשיך לתפקד כמפתח ליבה ומוביל של הקהילה וזכה לתואר </w:t>
+      </w:r>
+      <w:r>
+        <w:t>“Benevolent Dictator For Life”</w:t>
+      </w:r>
+      <w:r>
+        <w:rPr>
+          <w:rFonts w:hint="cs"/>
+          <w:rtl/>
+        </w:rPr>
+        <w:t>.</w:t>
+      </w:r>
+      <w:r>
+        <w:rPr>
+          <w:rtl/>
+        </w:rPr>
+        <w:br/>
+      </w:r>
+      <w:r>
+        <w:rPr>
+          <w:rFonts w:hint="cs"/>
+          <w:rtl/>
+        </w:rPr>
+        <w:t>לאחרונה, ב-2018 אחרי תקופה ארוכה של הובלת הקהילה של שפת התכנות גווידו פרש מהתפקיד הלא רשמי, אך עדיין יישאר מעורב בקהילת השפה.</w:t>
+      </w:r>
+    </w:p>
+    <w:p>
+      <w:pPr>
+        <w:bidi/>
+        <w:rPr>
+          <w:rtl/>
+        </w:rPr>
+      </w:pPr>
+      <w:r>
+        <w:rPr>
+          <w:rFonts w:hint="cs"/>
+          <w:rtl/>
+        </w:rPr>
+        <w:t xml:space="preserve">לעומת שפת </w:t>
+      </w:r>
+      <w:r>
+        <w:rPr>
+          <w:rFonts w:hint="cs"/>
+        </w:rPr>
+        <w:t>C</w:t>
+      </w:r>
+      <w:r>
+        <w:rPr>
+          <w:rFonts w:hint="cs"/>
+          <w:rtl/>
+        </w:rPr>
+        <w:t xml:space="preserve">, פייתון היא שפה עילית אשר רצה בסביבת הרצה וירטואלית ומגיעה עם פיצ'רים תואמים כמו </w:t>
+      </w:r>
+      <w:r>
+        <w:rPr>
+          <w:rFonts w:hint="cs"/>
+          <w:i/>
+          <w:iCs/>
+          <w:rtl/>
+        </w:rPr>
+        <w:t xml:space="preserve">ניהול זיכרון אוטומטי, </w:t>
+      </w:r>
+      <w:r>
+        <w:rPr>
+          <w:rFonts w:hint="cs"/>
+          <w:i/>
+          <w:iCs/>
+          <w:rtl/>
+        </w:rPr>
+        <w:t>ודינ</w:t>
+      </w:r>
+      <w:r>
+        <w:rPr>
+          <w:rFonts w:hint="cs"/>
+          <w:i/>
+          <w:iCs/>
+          <w:rtl/>
+        </w:rPr>
+        <w:t>א</w:t>
+      </w:r>
+      <w:r>
+        <w:rPr>
+          <w:rFonts w:hint="cs"/>
+          <w:i/>
+          <w:iCs/>
+          <w:rtl/>
+        </w:rPr>
+        <w:t>מיות</w:t>
+      </w:r>
+      <w:r>
+        <w:rPr>
+          <w:rFonts w:hint="cs"/>
+          <w:rtl/>
+        </w:rPr>
+        <w:t>.</w:t>
+      </w:r>
+    </w:p>
+    <w:p>
+      <w:pPr>
+        <w:bidi/>
+        <w:rPr>
+          <w:rFonts w:hint="cs"/>
+          <w:rtl/>
+        </w:rPr>
+      </w:pPr>
+      <w:r>
+        <w:rPr>
+          <w:rFonts w:hint="cs"/>
+          <w:rtl/>
+        </w:rPr>
+        <w:t xml:space="preserve">פייתון רצה בסביבת הרצה וירטואלית, כלומר הקוד אינו מתקמפל ישירות לשפת מכונה אלא לשפת ביניים, </w:t>
+      </w:r>
+      <w:r>
+        <w:t>bytecode</w:t>
+      </w:r>
+      <w:r>
+        <w:rPr>
+          <w:rFonts w:hint="cs"/>
+          <w:rtl/>
+        </w:rPr>
+        <w:t>.</w:t>
+      </w:r>
+      <w:r>
+        <w:rPr>
+          <w:rtl/>
+        </w:rPr>
+        <w:br/>
+      </w:r>
+      <w:r>
+        <w:rPr>
+          <w:rFonts w:hint="cs"/>
+          <w:rtl/>
+        </w:rPr>
+        <w:t>כאשר מריצים תכנית פייתון בעצם מריצים את סביבת ההרצה הווירטואלית ובה קיים ה-</w:t>
+      </w:r>
+      <w:r>
+        <w:t>Interpreter</w:t>
+      </w:r>
+      <w:r>
+        <w:rPr>
+          <w:rFonts w:hint="cs"/>
+          <w:rtl/>
+        </w:rPr>
+        <w:t xml:space="preserve"> אשר רץ סדרתית על כל </w:t>
+      </w:r>
+      <w:r>
+        <w:t>statement</w:t>
+      </w:r>
+      <w:r>
+        <w:rPr>
+          <w:rFonts w:hint="cs"/>
+          <w:rtl/>
+        </w:rPr>
+        <w:t xml:space="preserve"> בשפת הביניים, מתרגם אותו לפעולות הנכונות בשפת המכונה ומריץ אותן.</w:t>
+      </w:r>
+      <w:r>
+        <w:rPr>
+          <w:rtl/>
+        </w:rPr>
+        <w:br/>
+      </w:r>
+      <w:r>
+        <w:rPr>
+          <w:rFonts w:hint="cs"/>
+          <w:rtl/>
+        </w:rPr>
+        <w:t>ההשפעה של ריצה שכזו היא שתכנת פייתון יכולה לרוץ על כל מחשב אשר קיימת בו סביבת ההרצה של השפה, ללא צורך בקמפול התוכנית לארכיטקטורה הספציפית של המחשב.</w:t>
+      </w:r>
+    </w:p>
+    <w:p>
+      <w:pPr>
+        <w:bidi/>
+        <w:rPr>
+          <w:rFonts w:hint="cs"/>
+          <w:rtl/>
+        </w:rPr>
+      </w:pPr>
+      <w:r>
+        <w:rPr>
+          <w:rFonts w:hint="cs"/>
+          <w:rtl/>
+        </w:rPr>
+        <w:t xml:space="preserve">ניהול הזיכרון האוטומטי בשפת פייתון מבוסס על השיטה של </w:t>
+      </w:r>
+      <w:r>
+        <w:rPr>
+          <w:i/>
+          <w:iCs/>
+        </w:rPr>
+        <w:t>Garbage Collection</w:t>
+      </w:r>
+      <w:r>
+        <w:rPr>
+          <w:rFonts w:hint="cs"/>
+          <w:i/>
+          <w:iCs/>
+          <w:rtl/>
+        </w:rPr>
+        <w:t>.</w:t>
+      </w:r>
+      <w:r>
+        <w:rPr>
+          <w:i/>
+          <w:iCs/>
+          <w:rtl/>
+        </w:rPr>
+        <w:br/>
+      </w:r>
+      <w:r>
+        <w:rPr>
+          <w:rFonts w:hint="cs"/>
+          <w:rtl/>
+        </w:rPr>
+        <w:t>בשיטה זו משתמשים בסביבת ההרצה הווירטואלית כדי לשמור מעקב בזמן-ריצה אחר כל אובייקט שנשמר בזיכרון ואחר כל ההתייחסויות (</w:t>
+      </w:r>
+      <w:r>
+        <w:t>references</w:t>
+      </w:r>
+      <w:r>
+        <w:rPr>
+          <w:rFonts w:hint="cs"/>
+          <w:rtl/>
+        </w:rPr>
+        <w:t>) אליו.</w:t>
+      </w:r>
+      <w:r>
+        <w:rPr>
+          <w:rtl/>
+        </w:rPr>
+        <w:br/>
+      </w:r>
+      <w:r>
+        <w:rPr>
+          <w:rFonts w:hint="cs"/>
+          <w:rtl/>
+        </w:rPr>
+        <w:t>כאשר כל ההתייחסויות אל אובייקט מסוים מסתיימות הרי שהסתיימה העבודה עם האובייקט והוא מנוקה מהזיכרון.</w:t>
+      </w:r>
+      <w:r>
+        <w:rPr>
+          <w:rtl/>
+        </w:rPr>
+        <w:br/>
+      </w:r>
+      <w:r>
+        <w:rPr>
+          <w:rFonts w:hint="cs"/>
+          <w:rtl/>
+        </w:rPr>
+        <w:t>באמצעות מנגנון זה המתכנת אינו צריך לאלקץ ולשחרר זיכרון עבור האובייקטים בתכנית שלו.</w:t>
+      </w:r>
+      <w:r>
+        <w:rPr>
+          <w:rtl/>
+        </w:rPr>
+        <w:br/>
+      </w:r>
+      <w:r>
+        <w:rPr>
+          <w:rFonts w:hint="cs"/>
+          <w:rtl/>
+        </w:rPr>
+        <w:t xml:space="preserve">כתוצאה מכך, מעבר להפיכת התכנות למשימה קלה יותר, אנו נמנעים מחולשות של </w:t>
+      </w:r>
+      <w:r>
+        <w:t>memory corruption</w:t>
+      </w:r>
+      <w:r>
+        <w:rPr>
+          <w:rFonts w:hint="cs"/>
+          <w:rtl/>
+        </w:rPr>
+        <w:t>.</w:t>
+      </w:r>
+      <w:r>
+        <w:rPr>
+          <w:rtl/>
+        </w:rPr>
+        <w:br/>
+      </w:r>
+      <w:r>
+        <w:rPr>
+          <w:rFonts w:hint="cs"/>
+          <w:rtl/>
+        </w:rPr>
+        <w:t>החיסרון של ניהול הזיכרון האוטומטי הוא שהוא דורש סביבת ריצה ווירטואלית ולכן העלות שלו בביצועים ובצריכת זיכרון הינה גבוהה.</w:t>
+      </w:r>
+    </w:p>
+    <w:p>
+      <w:pPr>
+        <w:rPr>
+          <w:rtl/>
+        </w:rPr>
+      </w:pPr>
+      <w:r>
+        <w:rPr>
+          <w:rtl/>
+        </w:rPr>
+        <w:br w:type="page"/>
+      </w:r>
+    </w:p>
+    <w:p>
+      <w:pPr>
+        <w:bidi/>
+      </w:pPr>
+      <w:r>
+        <w:rPr>
+          <w:rFonts w:hint="cs"/>
+          <w:rtl/>
+        </w:rPr>
+        <w:lastRenderedPageBreak/>
+        <w:t>פייתון היא שפ</w:t>
+      </w:r>
+      <w:r>
+        <w:rPr>
+          <w:rFonts w:hint="cs"/>
+          <w:rtl/>
+        </w:rPr>
+        <w:t>ת תכנות</w:t>
+      </w:r>
+      <w:r>
+        <w:rPr>
+          <w:rFonts w:hint="cs"/>
+          <w:rtl/>
+        </w:rPr>
+        <w:t xml:space="preserve"> </w:t>
+      </w:r>
+      <w:r>
+        <w:rPr>
+          <w:rFonts w:hint="cs"/>
+          <w:rtl/>
+        </w:rPr>
+        <w:t>דינאמית</w:t>
+      </w:r>
+      <w:r>
+        <w:rPr>
+          <w:rFonts w:hint="cs"/>
+          <w:rtl/>
+        </w:rPr>
+        <w:t>, לתכונה זו מספר משמעויות.</w:t>
+      </w:r>
+      <w:r>
+        <w:rPr>
+          <w:rtl/>
+        </w:rPr>
+        <w:br/>
+      </w:r>
+      <w:r>
+        <w:rPr>
+          <w:rFonts w:hint="cs"/>
+          <w:rtl/>
+        </w:rPr>
+        <w:t>משמעות אחת</w:t>
+      </w:r>
+      <w:r>
+        <w:rPr>
+          <w:rFonts w:hint="cs"/>
+          <w:rtl/>
+        </w:rPr>
+        <w:t xml:space="preserve"> היא שלעומת שפות כמו </w:t>
+      </w:r>
+      <w:r>
+        <w:t>C++</w:t>
+      </w:r>
+      <w:r>
+        <w:rPr>
+          <w:rFonts w:hint="cs"/>
+          <w:rtl/>
+        </w:rPr>
+        <w:t>, בתוכנות פייתון אין צורך להצהיר על טיפוס המשתנה כאשר מגדירים אותו, או בחתימות של פונקציות.</w:t>
+      </w:r>
+      <w:r>
+        <w:br/>
+      </w:r>
+      <w:r>
+        <w:rPr>
+          <w:rFonts w:hint="cs"/>
+          <w:rtl/>
+        </w:rPr>
+        <w:t>יתרון בתכונה זו הוא חיסכון משמעותי בקוד באמצעות הסרת הצהרות הטיפוסים של כל משתנה וארגומנטים וערכי החזרה בפונקציות.</w:t>
+      </w:r>
+      <w:r>
+        <w:rPr>
+          <w:rtl/>
+        </w:rPr>
+        <w:br/>
+      </w:r>
+      <w:r>
+        <w:rPr>
+          <w:rFonts w:hint="cs"/>
+          <w:rtl/>
+        </w:rPr>
+        <w:t xml:space="preserve">בנוסף, ניתן להגיע לאותה תוצאה כמו בתכנות גנרי בשפת </w:t>
+      </w:r>
+      <w:r>
+        <w:t>C++</w:t>
+      </w:r>
+      <w:r>
+        <w:rPr>
+          <w:rFonts w:hint="cs"/>
+          <w:rtl/>
+        </w:rPr>
+        <w:t xml:space="preserve"> ללא הוספת תחביר מורכב אלא באמצעות </w:t>
+      </w:r>
+      <w:r>
+        <w:rPr>
+          <w:i/>
+          <w:iCs/>
+        </w:rPr>
+        <w:t>Duck Typing</w:t>
+      </w:r>
+      <w:r>
+        <w:rPr>
+          <w:rFonts w:hint="cs"/>
+          <w:rtl/>
+        </w:rPr>
+        <w:t xml:space="preserve"> שמשמעותו שכאשר מנסים לבצע פעולה על משתנה לא בודקים מה הטיפוס שלו, אלא רק אם הפעולה נתמכת על ידו.</w:t>
+      </w:r>
+      <w:r>
+        <w:rPr>
+          <w:rtl/>
+        </w:rPr>
+        <w:br/>
+        <w:t>מקו</w:t>
+      </w:r>
+      <w:r>
+        <w:rPr>
+          <w:rFonts w:hint="cs"/>
+          <w:rtl/>
+        </w:rPr>
+        <w:t xml:space="preserve">ר השם </w:t>
+      </w:r>
+      <w:r>
+        <w:t>Duck Typing</w:t>
+      </w:r>
+      <w:r>
+        <w:rPr>
+          <w:rFonts w:hint="cs"/>
+          <w:rtl/>
+        </w:rPr>
+        <w:t xml:space="preserve"> הוא בסוג מסוים של הסקה לוגית שהתפרסם במשפט:</w:t>
+      </w:r>
+    </w:p>
+    <w:p>
+      <w:pPr>
+        <w:pStyle w:val="Quote"/>
+      </w:pPr>
+      <w:r>
+        <w:rPr>
+          <w:shd w:val="clear" w:color="auto" w:fill="FFFFFF"/>
+        </w:rPr>
+        <w:t>If it walks like a duck and it quacks like a duck, then it must be a duck</w:t>
+      </w:r>
+    </w:p>
+    <w:p>
+      <w:pPr>
+        <w:bidi/>
+        <w:rPr>
+          <w:rFonts w:hint="cs"/>
+          <w:rtl/>
+        </w:rPr>
+      </w:pPr>
+      <w:r>
+        <w:rPr>
+          <w:rFonts w:hint="cs"/>
+          <w:rtl/>
+        </w:rPr>
+        <w:t>שפת פייתון נכתבה במטרה לאפשר למתכנת לכתוב קוד בכמה שיותר פשטות.</w:t>
+      </w:r>
+      <w:r>
+        <w:rPr>
+          <w:rtl/>
+        </w:rPr>
+        <w:br/>
+      </w:r>
+      <w:r>
+        <w:rPr>
+          <w:rFonts w:hint="cs"/>
+          <w:rtl/>
+        </w:rPr>
+        <w:t>אחת הדרכים שהשפה מקיימת מטרה זו היא באמצעות תמיכה מובנית בשפה במספר מבני נתונים נפוצים.</w:t>
+      </w:r>
+    </w:p>
+    <w:p>
+      <w:pPr>
+        <w:bidi/>
+        <w:rPr>
+          <w:rFonts w:hint="cs"/>
+          <w:rtl/>
+        </w:rPr>
+      </w:pPr>
+      <w:r>
+        <w:rPr>
+          <w:i/>
+          <w:iCs/>
+        </w:rPr>
+        <w:t>List</w:t>
+      </w:r>
+      <w:r>
+        <w:rPr>
+          <w:rFonts w:hint="cs"/>
+          <w:i/>
+          <w:iCs/>
+          <w:rtl/>
+        </w:rPr>
+        <w:t xml:space="preserve">, </w:t>
+      </w:r>
+      <w:r>
+        <w:rPr>
+          <w:rFonts w:hint="cs"/>
+          <w:rtl/>
+        </w:rPr>
+        <w:t>או רשימה בעברית היא מערך בגודל דינאמי (כלומר הגודל שלו יכול להשתנות לאחר אתחול) וזהו אחד ממבני הנתונים הנפוצים ביותר בעולם התוכנה.</w:t>
+      </w:r>
+      <w:r>
+        <w:rPr>
+          <w:rtl/>
+        </w:rPr>
+        <w:br/>
+      </w:r>
+      <w:r>
+        <w:rPr>
+          <w:rFonts w:hint="cs"/>
+          <w:rtl/>
+        </w:rPr>
+        <w:t>מאחר והרשימה היא מבנה נתונים נפוץ כל כך, הרשימה נתמכת בשפת פייתון בצורה יסודית וכחלק מתחביר השפה ומיוצגת על ידי סוגריים מרובעים</w:t>
+      </w:r>
+      <w:r>
+        <w:rPr>
+          <w:rFonts w:hint="cs"/>
+          <w:rtl/>
+        </w:rPr>
+        <w:t xml:space="preserve"> המכילים רצף איברים מופרדים בפסיקים</w:t>
+      </w:r>
+      <w:r>
+        <w:rPr>
+          <w:rFonts w:hint="cs"/>
+          <w:rtl/>
+        </w:rPr>
+        <w:t xml:space="preserve"> </w:t>
+      </w:r>
+      <w:r>
+        <w:rPr>
+          <w:rFonts w:hint="cs"/>
+          <w:rtl/>
+        </w:rPr>
+        <w:t xml:space="preserve">(לדוגמה: </w:t>
+      </w:r>
+      <w:r>
+        <w:rPr>
+          <w:rFonts w:hint="cs"/>
+          <w:i/>
+          <w:iCs/>
+          <w:rtl/>
+        </w:rPr>
+        <w:t>[</w:t>
+      </w:r>
+      <w:r>
+        <w:rPr>
+          <w:i/>
+          <w:iCs/>
+        </w:rPr>
+        <w:t>1, 2, 3</w:t>
+      </w:r>
+      <w:r>
+        <w:rPr>
+          <w:rFonts w:hint="cs"/>
+          <w:i/>
+          <w:iCs/>
+          <w:rtl/>
+        </w:rPr>
+        <w:t>]</w:t>
+      </w:r>
+      <w:r>
+        <w:rPr>
+          <w:rFonts w:hint="cs"/>
+          <w:i/>
+          <w:iCs/>
+          <w:rtl/>
+        </w:rPr>
+        <w:t xml:space="preserve"> </w:t>
+      </w:r>
+      <w:r>
+        <w:rPr>
+          <w:rFonts w:hint="cs"/>
+          <w:rtl/>
+        </w:rPr>
+        <w:t>היא רשימה המכילה את האיברים 1, 2 ו-3)</w:t>
+      </w:r>
+      <w:r>
+        <w:rPr>
+          <w:rFonts w:hint="cs"/>
+          <w:rtl/>
+        </w:rPr>
+        <w:t>.</w:t>
+      </w:r>
+    </w:p>
+    <w:p>
+      <w:pPr>
+        <w:bidi/>
+        <w:rPr>
+          <w:rFonts w:hint="cs"/>
+          <w:rtl/>
+        </w:rPr>
+      </w:pPr>
+      <w:r>
+        <w:rPr>
+          <w:i/>
+          <w:iCs/>
+        </w:rPr>
+        <w:t>Dictionary (dict)</w:t>
+      </w:r>
+      <w:r>
+        <w:rPr>
+          <w:rFonts w:hint="cs"/>
+          <w:i/>
+          <w:iCs/>
+          <w:rtl/>
+        </w:rPr>
+        <w:t xml:space="preserve">, </w:t>
+      </w:r>
+      <w:r>
+        <w:rPr>
+          <w:rFonts w:hint="cs"/>
+          <w:rtl/>
+        </w:rPr>
+        <w:t xml:space="preserve">או מילון בעברית הוא מבנה נתונים מבוסס טבלאות גיבוב אשר מאפשר שמירה של מידע בתצורת </w:t>
+      </w:r>
+      <w:r>
+        <w:rPr>
+          <w:rFonts w:hint="cs"/>
+          <w:rtl/>
+        </w:rPr>
+        <w:t xml:space="preserve">מיפוי בין </w:t>
+      </w:r>
+      <w:r>
+        <w:rPr>
+          <w:rFonts w:hint="cs"/>
+          <w:rtl/>
+        </w:rPr>
+        <w:t>מפתח ל</w:t>
+      </w:r>
+      <w:r>
+        <w:rPr>
+          <w:rFonts w:hint="cs"/>
+          <w:rtl/>
+        </w:rPr>
+        <w:t>ערך (</w:t>
+      </w:r>
+      <w:r>
+        <w:rPr>
+          <w:i/>
+          <w:iCs/>
+        </w:rPr>
+        <w:t>key-value</w:t>
+      </w:r>
+      <w:r>
+        <w:rPr>
+          <w:rFonts w:hint="cs"/>
+          <w:rtl/>
+        </w:rPr>
+        <w:t>)</w:t>
+      </w:r>
+      <w:r>
+        <w:rPr>
+          <w:rFonts w:hint="cs"/>
+          <w:rtl/>
+        </w:rPr>
+        <w:t xml:space="preserve"> ואף הוא נפוץ ושימושי מאוד ולכן נתמך על ידי השפה ברמה יסודית הכוללת תחב</w:t>
+      </w:r>
+      <w:r>
+        <w:rPr>
+          <w:rFonts w:hint="cs"/>
+          <w:rtl/>
+        </w:rPr>
+        <w:t>יר מיוחד לשימוש במבנה נתונים זה, עם הייצוג של סוגריים מסולסלות לאובייקטי מילון.</w:t>
+      </w:r>
+    </w:p>
+    <w:p>
+      <w:pPr>
+        <w:bidi/>
+        <w:rPr>
+          <w:rtl/>
+        </w:rPr>
+      </w:pPr>
+      <w:r>
+        <w:rPr>
+          <w:rFonts w:hint="cs"/>
+          <w:rtl/>
+        </w:rPr>
+        <w:t xml:space="preserve">שפת פייתון, כמו שפת </w:t>
+      </w:r>
+      <w:r>
+        <w:t>C++</w:t>
+      </w:r>
+      <w:r>
+        <w:rPr>
+          <w:rFonts w:hint="cs"/>
+          <w:rtl/>
+        </w:rPr>
+        <w:t xml:space="preserve"> תומכת אף היא בפרדיגמת התכנות מונחה העצמים.</w:t>
+      </w:r>
+      <w:r>
+        <w:rPr>
+          <w:rtl/>
+        </w:rPr>
+        <w:br/>
+      </w:r>
+      <w:r>
+        <w:rPr>
+          <w:rFonts w:hint="cs"/>
+          <w:rtl/>
+        </w:rPr>
+        <w:t>כדי לתמוך בפרדיגמה זו קיים בשפה התחביר להגדרת טיפוסים חדשים בשפה באמצעות מחלקות ובנוסף להגדרת היררכיה וירושה בין המחלקות השונות.</w:t>
+      </w:r>
+    </w:p>
+    <w:p>
+      <w:pPr>
+        <w:bidi/>
+        <w:rPr>
+          <w:rFonts w:hint="cs"/>
+          <w:rtl/>
+        </w:rPr>
+      </w:pPr>
+      <w:r>
+        <w:rPr>
+          <w:rFonts w:hint="cs"/>
+          <w:rtl/>
+        </w:rPr>
+        <w:t>בצורה מעניינת, כל אובייקט בשפת פייתון מתנהג לפחות חלקית כמילון, המכיל את הטיפוס שלו ואת המיפוי בין שמות המאפיינים והפונקציות שלו אל הערכים עצמם.</w:t>
+      </w:r>
+    </w:p>
+    <w:p>
+      <w:pPr>
+        <w:rPr>
+          <w:rtl/>
+        </w:rPr>
+      </w:pPr>
+      <w:r>
+        <w:rPr>
+          <w:rtl/>
+        </w:rPr>
+        <w:br w:type="page"/>
+      </w:r>
+    </w:p>
+    <w:p>
+      <w:pPr>
+        <w:pStyle w:val="Heading2"/>
+        <w:bidi/>
+        <w:rPr>
+          <w:sz w:val="28"/>
+          <w:szCs w:val="28"/>
+        </w:rPr>
+      </w:pPr>
+      <w:r>
+        <w:rPr>
+          <w:rFonts w:hint="cs"/>
+          <w:sz w:val="28"/>
+          <w:szCs w:val="28"/>
+          <w:rtl/>
+        </w:rPr>
+        <w:lastRenderedPageBreak/>
+        <w:t>איומי אבטחה בשפות דינאמיות</w:t>
+      </w:r>
+      <w:r>
+        <w:rPr>
+          <w:rFonts w:hint="cs"/>
+          <w:sz w:val="28"/>
+          <w:szCs w:val="28"/>
+          <w:rtl/>
+        </w:rPr>
+        <w:t xml:space="preserve"> ושפת פייתון</w:t>
+      </w:r>
+    </w:p>
+    <w:p>
+      <w:pPr>
+        <w:pStyle w:val="Subtitle"/>
+        <w:bidi/>
+        <w:rPr>
+          <w:rtl/>
+        </w:rPr>
+      </w:pPr>
+      <w:r>
+        <w:rPr>
+          <w:rFonts w:hint="cs"/>
+          <w:rtl/>
+        </w:rPr>
+        <w:t xml:space="preserve">מקורות: </w:t>
+      </w:r>
+    </w:p>
+    <w:p>
+      <w:pPr>
+        <w:pStyle w:val="ListParagraph"/>
+        <w:numPr>
+          <w:ilvl w:val="0"/>
+          <w:numId w:val="1"/>
+        </w:numPr>
+        <w:spacing w:after="0" w:line="240" w:lineRule="auto"/>
+      </w:pPr>
+      <w:r>
+        <w:rPr>
+          <w:rFonts w:ascii="Arial" w:hAnsi="Arial" w:cs="Arial"/>
+          <w:color w:val="222222"/>
+          <w:sz w:val="20"/>
+          <w:szCs w:val="20"/>
+          <w:shd w:val="clear" w:color="auto" w:fill="FFFFFF"/>
+        </w:rPr>
+        <w:t>Van Rossum, Guido. "Python Programming Language." </w:t>
+      </w:r>
+      <w:r>
+        <w:rPr>
+          <w:rFonts w:ascii="Arial" w:hAnsi="Arial" w:cs="Arial"/>
+          <w:i/>
+          <w:iCs/>
+          <w:color w:val="222222"/>
+          <w:sz w:val="20"/>
+          <w:szCs w:val="20"/>
+          <w:shd w:val="clear" w:color="auto" w:fill="FFFFFF"/>
+        </w:rPr>
+        <w:t>USENIX Annual Technical Conference</w:t>
+      </w:r>
+      <w:r>
+        <w:rPr>
+          <w:rFonts w:ascii="Arial" w:hAnsi="Arial" w:cs="Arial"/>
+          <w:color w:val="222222"/>
+          <w:sz w:val="20"/>
+          <w:szCs w:val="20"/>
+          <w:shd w:val="clear" w:color="auto" w:fill="FFFFFF"/>
+        </w:rPr>
+        <w:t>. Vol. 41. 2007.</w:t>
+      </w:r>
+    </w:p>
+    <w:p>
+      <w:pPr>
+        <w:pStyle w:val="ListParagraph"/>
+        <w:numPr>
+          <w:ilvl w:val="0"/>
+          <w:numId w:val="1"/>
+        </w:numPr>
+      </w:pPr>
+      <w:r>
+        <w:rPr>
+          <w:rFonts w:ascii="Arial" w:hAnsi="Arial" w:cs="Arial"/>
+          <w:color w:val="222222"/>
+          <w:sz w:val="20"/>
+          <w:szCs w:val="20"/>
+          <w:shd w:val="clear" w:color="auto" w:fill="FFFFFF"/>
+        </w:rPr>
+        <w:t>Slaviero, Marco. "Sour Pickles."</w:t>
+      </w:r>
+    </w:p>
+    <w:p/>
+    <w:p>
+      <w:pPr>
+        <w:pStyle w:val="Heading3"/>
+        <w:bidi/>
+        <w:rPr>
+          <w:rFonts w:hint="cs"/>
+          <w:sz w:val="26"/>
+          <w:szCs w:val="26"/>
+          <w:rtl/>
+        </w:rPr>
+      </w:pPr>
+      <w:r>
+        <w:rPr>
+          <w:rFonts w:hint="cs"/>
+          <w:sz w:val="26"/>
+          <w:szCs w:val="26"/>
+          <w:rtl/>
+        </w:rPr>
+        <w:t>הזרקה דינאמית של משתנים</w:t>
+      </w:r>
+    </w:p>
+    <w:p>
+      <w:pPr>
+        <w:bidi/>
+      </w:pPr>
+      <w:r>
+        <w:rPr>
+          <w:rtl/>
+        </w:rPr>
+        <w:t>בשפות</w:t>
+      </w:r>
+      <w:r>
+        <w:rPr>
+          <w:rFonts w:hint="cs"/>
+          <w:rtl/>
+        </w:rPr>
+        <w:t xml:space="preserve"> דינאמיות, וספ</w:t>
+      </w:r>
+      <w:r>
+        <w:rPr>
+          <w:rFonts w:hint="cs"/>
+          <w:rtl/>
+        </w:rPr>
+        <w:t>צ</w:t>
+      </w:r>
+      <w:r>
+        <w:rPr>
+          <w:rFonts w:hint="cs"/>
+          <w:rtl/>
+        </w:rPr>
+        <w:t>י</w:t>
+      </w:r>
+      <w:r>
+        <w:rPr>
+          <w:rFonts w:hint="cs"/>
+          <w:rtl/>
+        </w:rPr>
+        <w:t>פית</w:t>
+      </w:r>
+      <w:r>
+        <w:rPr>
+          <w:rFonts w:hint="cs"/>
+          <w:rtl/>
+        </w:rPr>
+        <w:t xml:space="preserve"> בשפת פייתון לא קיימת הגנה על משתנים והגדרות בחלק קוד אחד מחלקי קוד אחרים באותה התוכנה.</w:t>
+      </w:r>
+      <w:r>
+        <w:rPr>
+          <w:rtl/>
+        </w:rPr>
+        <w:br/>
+      </w:r>
+      <w:r>
+        <w:rPr>
+          <w:rFonts w:hint="cs"/>
+          <w:rtl/>
+        </w:rPr>
+        <w:t>למשל, אם הגדרנו מחלקה בקוד שלנו, וייבאנו ספרייה חיצונית ללא בדיקה קפדנית שלה, אנחנו חשופים למצב בו הספרייה החיצונית תשנה את אופן פעולתה של המחלקה שלנו!</w:t>
+      </w:r>
+    </w:p>
+    <w:p>
+      <w:pPr>
+        <w:bidi/>
+        <w:rPr>
+          <w:rFonts w:hint="cs"/>
+          <w:rtl/>
+        </w:rPr>
+      </w:pPr>
+      <w:r>
+        <w:rPr>
+          <w:rFonts w:hint="cs"/>
+          <w:rtl/>
+        </w:rPr>
+        <w:t>להלן דוגמת קוד קצרה שמדגימה דריסה מבחוץ של התנהגות של מתודה פנימית של מחלקה:</w:t>
+      </w:r>
+    </w:p>
+    <w:p>
+      <w:pPr>
+        <w:shd w:val="clear" w:color="auto" w:fill="2B2B2B"/>
+        <w:tabs>
+          <w:tab w:val="left" w:pos="916"/>
+          <w:tab w:val="left" w:pos="1832"/>
+          <w:tab w:val="left" w:pos="2748"/>
+          <w:tab w:val="left" w:pos="3664"/>
+          <w:tab w:val="left" w:pos="4580"/>
+          <w:tab w:val="left" w:pos="5496"/>
+          <w:tab w:val="left" w:pos="6412"/>
+          <w:tab w:val="left" w:pos="7328"/>
+          <w:tab w:val="left" w:pos="8244"/>
+          <w:tab w:val="left" w:pos="9160"/>
+          <w:tab w:val="left" w:pos="10076"/>
+          <w:tab w:val="left" w:pos="10992"/>
+          <w:tab w:val="left" w:pos="11908"/>
+          <w:tab w:val="left" w:pos="12824"/>
+          <w:tab w:val="left" w:pos="13740"/>
+          <w:tab w:val="left" w:pos="14656"/>
+        </w:tabs>
+        <w:spacing w:after="0" w:line="240" w:lineRule="auto"/>
+        <w:rPr>
+          <w:rFonts w:ascii="Menlo" w:hAnsi="Menlo" w:cs="Menlo"/>
+          <w:color w:val="A9B7C6"/>
+          <w:sz w:val="18"/>
+          <w:szCs w:val="18"/>
+        </w:rPr>
+      </w:pPr>
+      <w:r>
+        <w:rPr>
+          <w:rFonts w:ascii="Menlo" w:hAnsi="Menlo" w:cs="Menlo"/>
+          <w:color w:val="808080"/>
+          <w:sz w:val="18"/>
+          <w:szCs w:val="18"/>
+        </w:rPr>
+        <w:t># Defining a custom class:</w:t>
+      </w:r>
+      <w:r>
+        <w:rPr>
+          <w:rFonts w:ascii="Menlo" w:hAnsi="Menlo" w:cs="Menlo"/>
+          <w:color w:val="808080"/>
+          <w:sz w:val="18"/>
+          <w:szCs w:val="18"/>
+        </w:rPr>
+        <w:br/>
+      </w:r>
+      <w:r>
+        <w:rPr>
+          <w:rFonts w:ascii="Menlo" w:hAnsi="Menlo" w:cs="Menlo"/>
+          <w:color w:val="CC7832"/>
+          <w:sz w:val="18"/>
+          <w:szCs w:val="18"/>
+        </w:rPr>
+        <w:t xml:space="preserve">class </w:t>
+      </w:r>
+      <w:r>
+        <w:rPr>
+          <w:rFonts w:ascii="Menlo" w:hAnsi="Menlo" w:cs="Menlo"/>
+          <w:color w:val="A9B7C6"/>
+          <w:sz w:val="18"/>
+          <w:szCs w:val="18"/>
+        </w:rPr>
+        <w:t>MyString:</w:t>
+      </w:r>
+      <w:r>
+        <w:rPr>
+          <w:rFonts w:ascii="Menlo" w:hAnsi="Menlo" w:cs="Menlo"/>
+          <w:color w:val="A9B7C6"/>
+          <w:sz w:val="18"/>
+          <w:szCs w:val="18"/>
+        </w:rPr>
+        <w:br/>
+        <w:t xml:space="preserve">    </w:t>
+      </w:r>
+      <w:r>
+        <w:rPr>
+          <w:rFonts w:ascii="Menlo" w:hAnsi="Menlo" w:cs="Menlo"/>
+          <w:color w:val="CC7832"/>
+          <w:sz w:val="18"/>
+          <w:szCs w:val="18"/>
+        </w:rPr>
+        <w:t xml:space="preserve">def </w:t>
+      </w:r>
+      <w:r>
+        <w:rPr>
+          <w:rFonts w:ascii="Menlo" w:hAnsi="Menlo" w:cs="Menlo"/>
+          <w:color w:val="B200B2"/>
+          <w:sz w:val="18"/>
+          <w:szCs w:val="18"/>
+        </w:rPr>
+        <w:t>__init__</w:t>
+      </w:r>
+      <w:r>
+        <w:rPr>
+          <w:rFonts w:ascii="Menlo" w:hAnsi="Menlo" w:cs="Menlo"/>
+          <w:color w:val="A9B7C6"/>
+          <w:sz w:val="18"/>
+          <w:szCs w:val="18"/>
+        </w:rPr>
+        <w:t>(</w:t>
+      </w:r>
+      <w:r>
+        <w:rPr>
+          <w:rFonts w:ascii="Menlo" w:hAnsi="Menlo" w:cs="Menlo"/>
+          <w:color w:val="94558D"/>
+          <w:sz w:val="18"/>
+          <w:szCs w:val="18"/>
+        </w:rPr>
+        <w:t>self</w:t>
+      </w:r>
+      <w:r>
+        <w:rPr>
+          <w:rFonts w:ascii="Menlo" w:hAnsi="Menlo" w:cs="Menlo"/>
+          <w:color w:val="CC7832"/>
+          <w:sz w:val="18"/>
+          <w:szCs w:val="18"/>
+        </w:rPr>
+        <w:t xml:space="preserve">, </w:t>
+      </w:r>
+      <w:r>
+        <w:rPr>
+          <w:rFonts w:ascii="Menlo" w:hAnsi="Menlo" w:cs="Menlo"/>
+          <w:color w:val="A9B7C6"/>
+          <w:sz w:val="18"/>
+          <w:szCs w:val="18"/>
+        </w:rPr>
+        <w:t>message):</w:t>
+      </w:r>
+      <w:r>
+        <w:rPr>
+          <w:rFonts w:ascii="Menlo" w:hAnsi="Menlo" w:cs="Menlo"/>
+          <w:color w:val="A9B7C6"/>
+          <w:sz w:val="18"/>
+          <w:szCs w:val="18"/>
+        </w:rPr>
+        <w:br/>
+        <w:t xml:space="preserve">        </w:t>
+      </w:r>
+      <w:r>
+        <w:rPr>
+          <w:rFonts w:ascii="Menlo" w:hAnsi="Menlo" w:cs="Menlo"/>
+          <w:color w:val="94558D"/>
+          <w:sz w:val="18"/>
+          <w:szCs w:val="18"/>
+        </w:rPr>
+        <w:t>self</w:t>
+      </w:r>
+      <w:r>
+        <w:rPr>
+          <w:rFonts w:ascii="Menlo" w:hAnsi="Menlo" w:cs="Menlo"/>
+          <w:color w:val="A9B7C6"/>
+          <w:sz w:val="18"/>
+          <w:szCs w:val="18"/>
+        </w:rPr>
+        <w:t>.message = message</w:t>
+      </w:r>
+      <w:r>
+        <w:rPr>
+          <w:rFonts w:ascii="Menlo" w:hAnsi="Menlo" w:cs="Menlo"/>
+          <w:color w:val="A9B7C6"/>
+          <w:sz w:val="18"/>
+          <w:szCs w:val="18"/>
+        </w:rPr>
+        <w:br/>
+      </w:r>
+      <w:r>
+        <w:rPr>
+          <w:rFonts w:ascii="Menlo" w:hAnsi="Menlo" w:cs="Menlo"/>
+          <w:color w:val="A9B7C6"/>
+          <w:sz w:val="18"/>
+          <w:szCs w:val="18"/>
+        </w:rPr>
+        <w:br/>
+        <w:t xml:space="preserve">    </w:t>
+      </w:r>
+      <w:r>
+        <w:rPr>
+          <w:rFonts w:ascii="Menlo" w:hAnsi="Menlo" w:cs="Menlo"/>
+          <w:color w:val="CC7832"/>
+          <w:sz w:val="18"/>
+          <w:szCs w:val="18"/>
+        </w:rPr>
+        <w:t xml:space="preserve">def </w:t>
+      </w:r>
+      <w:r>
+        <w:rPr>
+          <w:rFonts w:ascii="Menlo" w:hAnsi="Menlo" w:cs="Menlo"/>
+          <w:color w:val="B200B2"/>
+          <w:sz w:val="18"/>
+          <w:szCs w:val="18"/>
+        </w:rPr>
+        <w:t>__str__</w:t>
+      </w:r>
+      <w:r>
+        <w:rPr>
+          <w:rFonts w:ascii="Menlo" w:hAnsi="Menlo" w:cs="Menlo"/>
+          <w:color w:val="A9B7C6"/>
+          <w:sz w:val="18"/>
+          <w:szCs w:val="18"/>
+        </w:rPr>
+        <w:t>(</w:t>
+      </w:r>
+      <w:r>
+        <w:rPr>
+          <w:rFonts w:ascii="Menlo" w:hAnsi="Menlo" w:cs="Menlo"/>
+          <w:color w:val="94558D"/>
+          <w:sz w:val="18"/>
+          <w:szCs w:val="18"/>
+        </w:rPr>
+        <w:t>self</w:t>
+      </w:r>
+      <w:r>
+        <w:rPr>
+          <w:rFonts w:ascii="Menlo" w:hAnsi="Menlo" w:cs="Menlo"/>
+          <w:color w:val="A9B7C6"/>
+          <w:sz w:val="18"/>
+          <w:szCs w:val="18"/>
+        </w:rPr>
+        <w:t>):</w:t>
+      </w:r>
+      <w:r>
+        <w:rPr>
+          <w:rFonts w:ascii="Menlo" w:hAnsi="Menlo" w:cs="Menlo"/>
+          <w:color w:val="A9B7C6"/>
+          <w:sz w:val="18"/>
+          <w:szCs w:val="18"/>
+        </w:rPr>
+        <w:br/>
+        <w:t xml:space="preserve">        </w:t>
+      </w:r>
+      <w:r>
+        <w:rPr>
+          <w:rFonts w:ascii="Menlo" w:hAnsi="Menlo" w:cs="Menlo"/>
+          <w:color w:val="CC7832"/>
+          <w:sz w:val="18"/>
+          <w:szCs w:val="18"/>
+        </w:rPr>
+        <w:t xml:space="preserve">return </w:t>
+      </w:r>
+      <w:r>
+        <w:rPr>
+          <w:rFonts w:ascii="Menlo" w:hAnsi="Menlo" w:cs="Menlo"/>
+          <w:color w:val="6A8759"/>
+          <w:sz w:val="18"/>
+          <w:szCs w:val="18"/>
+        </w:rPr>
+        <w:t>f"The message is {self.message}"</w:t>
+      </w:r>
+      <w:r>
+        <w:rPr>
+          <w:rFonts w:ascii="Menlo" w:hAnsi="Menlo" w:cs="Menlo"/>
+          <w:color w:val="6A8759"/>
+          <w:sz w:val="18"/>
+          <w:szCs w:val="18"/>
+        </w:rPr>
+        <w:br/>
+      </w:r>
+      <w:r>
+        <w:rPr>
+          <w:rFonts w:ascii="Menlo" w:hAnsi="Menlo" w:cs="Menlo"/>
+          <w:color w:val="6A8759"/>
+          <w:sz w:val="18"/>
+          <w:szCs w:val="18"/>
+        </w:rPr>
+        <w:br/>
+      </w:r>
+      <w:r>
+        <w:rPr>
+          <w:rFonts w:ascii="Menlo" w:hAnsi="Menlo" w:cs="Menlo"/>
+          <w:color w:val="6A8759"/>
+          <w:sz w:val="18"/>
+          <w:szCs w:val="18"/>
+        </w:rPr>
+        <w:br/>
+      </w:r>
+      <w:r>
+        <w:rPr>
+          <w:rFonts w:ascii="Menlo" w:hAnsi="Menlo" w:cs="Menlo"/>
+          <w:color w:val="808080"/>
+          <w:sz w:val="18"/>
+          <w:szCs w:val="18"/>
+        </w:rPr>
+        <w:t># Overriding an inner method of the class from outside:</w:t>
+      </w:r>
+      <w:r>
+        <w:rPr>
+          <w:rFonts w:ascii="Menlo" w:hAnsi="Menlo" w:cs="Menlo"/>
+          <w:color w:val="808080"/>
+          <w:sz w:val="18"/>
+          <w:szCs w:val="18"/>
+        </w:rPr>
+        <w:br/>
+      </w:r>
+      <w:r>
+        <w:rPr>
+          <w:rFonts w:ascii="Menlo" w:hAnsi="Menlo" w:cs="Menlo"/>
+          <w:color w:val="808080"/>
+          <w:sz w:val="18"/>
+          <w:szCs w:val="18"/>
+        </w:rPr>
+        <w:br/>
+      </w:r>
+      <w:r>
+        <w:rPr>
+          <w:rFonts w:ascii="Menlo" w:hAnsi="Menlo" w:cs="Menlo"/>
+          <w:color w:val="A9B7C6"/>
+          <w:sz w:val="18"/>
+          <w:szCs w:val="18"/>
+        </w:rPr>
+        <w:t>old_str = MyString.</w:t>
+      </w:r>
+      <w:r>
+        <w:rPr>
+          <w:rFonts w:ascii="Menlo" w:hAnsi="Menlo" w:cs="Menlo"/>
+          <w:color w:val="B200B2"/>
+          <w:sz w:val="18"/>
+          <w:szCs w:val="18"/>
+        </w:rPr>
+        <w:t>__str__</w:t>
+      </w:r>
+      <w:r>
+        <w:rPr>
+          <w:rFonts w:ascii="Menlo" w:hAnsi="Menlo" w:cs="Menlo"/>
+          <w:color w:val="B200B2"/>
+          <w:sz w:val="18"/>
+          <w:szCs w:val="18"/>
+        </w:rPr>
+        <w:br/>
+      </w:r>
+      <w:r>
+        <w:rPr>
+          <w:rFonts w:ascii="Menlo" w:hAnsi="Menlo" w:cs="Menlo"/>
+          <w:color w:val="B200B2"/>
+          <w:sz w:val="18"/>
+          <w:szCs w:val="18"/>
+        </w:rPr>
+        <w:br/>
+      </w:r>
+      <w:r>
+        <w:rPr>
+          <w:rFonts w:ascii="Menlo" w:hAnsi="Menlo" w:cs="Menlo"/>
+          <w:color w:val="B200B2"/>
+          <w:sz w:val="18"/>
+          <w:szCs w:val="18"/>
+        </w:rPr>
+        <w:br/>
+      </w:r>
+      <w:r>
+        <w:rPr>
+          <w:rFonts w:ascii="Menlo" w:hAnsi="Menlo" w:cs="Menlo"/>
+          <w:color w:val="CC7832"/>
+          <w:sz w:val="18"/>
+          <w:szCs w:val="18"/>
+        </w:rPr>
+        <w:t xml:space="preserve">def </w:t>
+      </w:r>
+      <w:r>
+        <w:rPr>
+          <w:rFonts w:ascii="Menlo" w:hAnsi="Menlo" w:cs="Menlo"/>
+          <w:color w:val="FFC66D"/>
+          <w:sz w:val="18"/>
+          <w:szCs w:val="18"/>
+        </w:rPr>
+        <w:t>new_str</w:t>
+      </w:r>
+      <w:r>
+        <w:rPr>
+          <w:rFonts w:ascii="Menlo" w:hAnsi="Menlo" w:cs="Menlo"/>
+          <w:color w:val="A9B7C6"/>
+          <w:sz w:val="18"/>
+          <w:szCs w:val="18"/>
+        </w:rPr>
+        <w:t>(self):</w:t>
+      </w:r>
+      <w:r>
+        <w:rPr>
+          <w:rFonts w:ascii="Menlo" w:hAnsi="Menlo" w:cs="Menlo"/>
+          <w:color w:val="A9B7C6"/>
+          <w:sz w:val="18"/>
+          <w:szCs w:val="18"/>
+        </w:rPr>
+        <w:br/>
+        <w:t xml:space="preserve">    </w:t>
+      </w:r>
+      <w:r>
+        <w:rPr>
+          <w:rFonts w:ascii="Menlo" w:hAnsi="Menlo" w:cs="Menlo"/>
+          <w:color w:val="8888C6"/>
+          <w:sz w:val="18"/>
+          <w:szCs w:val="18"/>
+        </w:rPr>
+        <w:t>print</w:t>
+      </w:r>
+      <w:r>
+        <w:rPr>
+          <w:rFonts w:ascii="Menlo" w:hAnsi="Menlo" w:cs="Menlo"/>
+          <w:color w:val="A9B7C6"/>
+          <w:sz w:val="18"/>
+          <w:szCs w:val="18"/>
+        </w:rPr>
+        <w:t>(</w:t>
+      </w:r>
+      <w:r>
+        <w:rPr>
+          <w:rFonts w:ascii="Menlo" w:hAnsi="Menlo" w:cs="Menlo"/>
+          <w:color w:val="6A8759"/>
+          <w:sz w:val="18"/>
+          <w:szCs w:val="18"/>
+        </w:rPr>
+        <w:t>"Doing evil stuff!"</w:t>
+      </w:r>
+      <w:r>
+        <w:rPr>
+          <w:rFonts w:ascii="Menlo" w:hAnsi="Menlo" w:cs="Menlo"/>
+          <w:color w:val="A9B7C6"/>
+          <w:sz w:val="18"/>
+          <w:szCs w:val="18"/>
+        </w:rPr>
+        <w:t>)</w:t>
+      </w:r>
+      <w:r>
+        <w:rPr>
+          <w:rFonts w:ascii="Menlo" w:hAnsi="Menlo" w:cs="Menlo"/>
+          <w:color w:val="A9B7C6"/>
+          <w:sz w:val="18"/>
+          <w:szCs w:val="18"/>
+        </w:rPr>
+        <w:br/>
+        <w:t xml:space="preserve">    </w:t>
+      </w:r>
+      <w:r>
+        <w:rPr>
+          <w:rFonts w:ascii="Menlo" w:hAnsi="Menlo" w:cs="Menlo"/>
+          <w:color w:val="CC7832"/>
+          <w:sz w:val="18"/>
+          <w:szCs w:val="18"/>
+        </w:rPr>
+        <w:t xml:space="preserve">return </w:t>
+      </w:r>
+      <w:r>
+        <w:rPr>
+          <w:rFonts w:ascii="Menlo" w:hAnsi="Menlo" w:cs="Menlo"/>
+          <w:color w:val="A9B7C6"/>
+          <w:sz w:val="18"/>
+          <w:szCs w:val="18"/>
+        </w:rPr>
+        <w:t>old_str(self)</w:t>
+      </w:r>
+      <w:r>
+        <w:rPr>
+          <w:rFonts w:ascii="Menlo" w:hAnsi="Menlo" w:cs="Menlo"/>
+          <w:color w:val="A9B7C6"/>
+          <w:sz w:val="18"/>
+          <w:szCs w:val="18"/>
+        </w:rPr>
+        <w:br/>
+      </w:r>
+      <w:r>
+        <w:rPr>
+          <w:rFonts w:ascii="Menlo" w:hAnsi="Menlo" w:cs="Menlo"/>
+          <w:color w:val="A9B7C6"/>
+          <w:sz w:val="18"/>
+          <w:szCs w:val="18"/>
+        </w:rPr>
+        <w:br/>
+      </w:r>
+      <w:r>
+        <w:rPr>
+          <w:rFonts w:ascii="Menlo" w:hAnsi="Menlo" w:cs="Menlo"/>
+          <w:color w:val="A9B7C6"/>
+          <w:sz w:val="18"/>
+          <w:szCs w:val="18"/>
+        </w:rPr>
+        <w:br/>
+        <w:t>MyString.</w:t>
+      </w:r>
+      <w:r>
+        <w:rPr>
+          <w:rFonts w:ascii="Menlo" w:hAnsi="Menlo" w:cs="Menlo"/>
+          <w:color w:val="B200B2"/>
+          <w:sz w:val="18"/>
+          <w:szCs w:val="18"/>
+        </w:rPr>
+        <w:t xml:space="preserve">__str__ </w:t>
+      </w:r>
+      <w:r>
+        <w:rPr>
+          <w:rFonts w:ascii="Menlo" w:hAnsi="Menlo" w:cs="Menlo"/>
+          <w:color w:val="A9B7C6"/>
+          <w:sz w:val="18"/>
+          <w:szCs w:val="18"/>
+        </w:rPr>
+        <w:t>= new_str</w:t>
+      </w:r>
+      <w:r>
+        <w:rPr>
+          <w:rFonts w:ascii="Menlo" w:hAnsi="Menlo" w:cs="Menlo"/>
+          <w:color w:val="A9B7C6"/>
+          <w:sz w:val="18"/>
+          <w:szCs w:val="18"/>
+        </w:rPr>
+        <w:br/>
+      </w:r>
+      <w:r>
+        <w:rPr>
+          <w:rFonts w:ascii="Menlo" w:hAnsi="Menlo" w:cs="Menlo"/>
+          <w:color w:val="A9B7C6"/>
+          <w:sz w:val="18"/>
+          <w:szCs w:val="18"/>
+        </w:rPr>
+        <w:br/>
+      </w:r>
+      <w:r>
+        <w:rPr>
+          <w:rFonts w:ascii="Menlo" w:hAnsi="Menlo" w:cs="Menlo"/>
+          <w:color w:val="808080"/>
+          <w:sz w:val="18"/>
+          <w:szCs w:val="18"/>
+        </w:rPr>
+        <w:t># Evil stuff happens on normal usage</w:t>
+      </w:r>
+      <w:r>
+        <w:rPr>
+          <w:rFonts w:ascii="Menlo" w:hAnsi="Menlo" w:cs="Menlo"/>
+          <w:color w:val="808080"/>
+          <w:sz w:val="18"/>
+          <w:szCs w:val="18"/>
+        </w:rPr>
+        <w:br/>
+      </w:r>
+      <w:r>
+        <w:rPr>
+          <w:rFonts w:ascii="Menlo" w:hAnsi="Menlo" w:cs="Menlo"/>
+          <w:color w:val="A9B7C6"/>
+          <w:sz w:val="18"/>
+          <w:szCs w:val="18"/>
+        </w:rPr>
+        <w:t>a = MyString(</w:t>
+      </w:r>
+      <w:r>
+        <w:rPr>
+          <w:rFonts w:ascii="Menlo" w:hAnsi="Menlo" w:cs="Menlo"/>
+          <w:color w:val="6A8759"/>
+          <w:sz w:val="18"/>
+          <w:szCs w:val="18"/>
+        </w:rPr>
+        <w:t>'hello!'</w:t>
+      </w:r>
+      <w:r>
+        <w:rPr>
+          <w:rFonts w:ascii="Menlo" w:hAnsi="Menlo" w:cs="Menlo"/>
+          <w:color w:val="A9B7C6"/>
+          <w:sz w:val="18"/>
+          <w:szCs w:val="18"/>
+        </w:rPr>
+        <w:t>)</w:t>
+      </w:r>
+      <w:r>
+        <w:rPr>
+          <w:rFonts w:ascii="Menlo" w:hAnsi="Menlo" w:cs="Menlo"/>
+          <w:color w:val="A9B7C6"/>
+          <w:sz w:val="18"/>
+          <w:szCs w:val="18"/>
+        </w:rPr>
+        <w:br/>
+      </w:r>
+      <w:r>
+        <w:rPr>
+          <w:rFonts w:ascii="Menlo" w:hAnsi="Menlo" w:cs="Menlo"/>
+          <w:color w:val="A9B7C6"/>
+          <w:sz w:val="18"/>
+          <w:szCs w:val="18"/>
+        </w:rPr>
+        <w:br/>
+      </w:r>
+      <w:r>
+        <w:rPr>
+          <w:rFonts w:ascii="Menlo" w:hAnsi="Menlo" w:cs="Menlo"/>
+          <w:color w:val="8888C6"/>
+          <w:sz w:val="18"/>
+          <w:szCs w:val="18"/>
+        </w:rPr>
+        <w:t>print</w:t>
+      </w:r>
+      <w:r>
+        <w:rPr>
+          <w:rFonts w:ascii="Menlo" w:hAnsi="Menlo" w:cs="Menlo"/>
+          <w:color w:val="A9B7C6"/>
+          <w:sz w:val="18"/>
+          <w:szCs w:val="18"/>
+        </w:rPr>
+        <w:t>(</w:t>
+      </w:r>
+      <w:r>
+        <w:rPr>
+          <w:rFonts w:ascii="Menlo" w:hAnsi="Menlo" w:cs="Menlo"/>
+          <w:color w:val="8888C6"/>
+          <w:sz w:val="18"/>
+          <w:szCs w:val="18"/>
+        </w:rPr>
+        <w:t>str</w:t>
+      </w:r>
+      <w:r>
+        <w:rPr>
+          <w:rFonts w:ascii="Menlo" w:hAnsi="Menlo" w:cs="Menlo"/>
+          <w:color w:val="A9B7C6"/>
+          <w:sz w:val="18"/>
+          <w:szCs w:val="18"/>
+        </w:rPr>
+        <w:t>(a))</w:t>
+      </w:r>
+    </w:p>
+    <w:p>
+      <w:pPr>
+        <w:bidi/>
+        <w:rPr>
+          <w:rtl/>
+        </w:rPr>
+      </w:pPr>
+    </w:p>
+    <w:p>
+      <w:pPr>
+        <w:bidi/>
+        <w:rPr>
+          <w:rtl/>
+        </w:rPr>
+      </w:pPr>
+      <w:r>
+        <w:rPr>
+          <w:rFonts w:hint="cs"/>
+          <w:rtl/>
+        </w:rPr>
+        <w:t xml:space="preserve">כמו שניתן לראות, בשימוש הרגיל במתודה </w:t>
+      </w:r>
+      <w:r>
+        <w:t>str</w:t>
+      </w:r>
+      <w:r>
+        <w:rPr>
+          <w:rFonts w:hint="cs"/>
+          <w:rtl/>
+        </w:rPr>
+        <w:t xml:space="preserve"> של המחלקה </w:t>
+      </w:r>
+      <w:r>
+        <w:t>MyString</w:t>
+      </w:r>
+      <w:r>
+        <w:rPr>
+          <w:rFonts w:hint="cs"/>
+          <w:rtl/>
+        </w:rPr>
+        <w:t xml:space="preserve"> נקרא כעת הקוד החיצוני לה ותודפס גם ההודעה:</w:t>
+      </w:r>
+      <w:r>
+        <w:rPr>
+          <w:rtl/>
+        </w:rPr>
+        <w:br/>
+      </w:r>
+      <w:r>
+        <w:t>Doing Evil Stuff!</w:t>
+      </w:r>
+      <w:r>
+        <w:br/>
+      </w:r>
+      <w:r>
+        <w:rPr>
+          <w:rFonts w:hint="cs"/>
+          <w:rtl/>
+        </w:rPr>
+        <w:t>אם חבילה חיצונית שתוכנת פייתון משתמשת בה הינה זדונית, ניתן היה להכניס התנהגות אשר תדליף מידע פנימי של התכנה החוצה.</w:t>
+      </w:r>
+    </w:p>
+    <w:p>
+      <w:pPr>
+        <w:rPr>
+          <w:rtl/>
+        </w:rPr>
+      </w:pPr>
+      <w:r>
+        <w:rPr>
+          <w:rtl/>
+        </w:rPr>
+        <w:br w:type="page"/>
+      </w:r>
+    </w:p>
+    <w:p>
+      <w:pPr>
+        <w:pStyle w:val="Heading3"/>
+        <w:bidi/>
+        <w:rPr>
+          <w:sz w:val="26"/>
+          <w:szCs w:val="26"/>
+          <w:rtl/>
+        </w:rPr>
+      </w:pPr>
+      <w:r>
+        <w:rPr>
+          <w:rFonts w:hint="cs"/>
+          <w:sz w:val="26"/>
+          <w:szCs w:val="26"/>
+          <w:rtl/>
+        </w:rPr>
+        <w:lastRenderedPageBreak/>
+        <w:t xml:space="preserve">חולשה במנגנון הסריאליזציה המובנה של פייתון </w:t>
+      </w:r>
+      <w:r>
+        <w:rPr>
+          <w:sz w:val="26"/>
+          <w:szCs w:val="26"/>
+          <w:rtl/>
+        </w:rPr>
+        <w:t>–</w:t>
+      </w:r>
+      <w:r>
+        <w:rPr>
+          <w:rFonts w:hint="cs"/>
+          <w:sz w:val="26"/>
+          <w:szCs w:val="26"/>
+          <w:rtl/>
+        </w:rPr>
+        <w:t xml:space="preserve"> </w:t>
+      </w:r>
+      <w:r>
+        <w:rPr>
+          <w:sz w:val="26"/>
+          <w:szCs w:val="26"/>
+        </w:rPr>
+        <w:t>pickle</w:t>
+      </w:r>
+    </w:p>
+    <w:p>
+      <w:pPr>
+        <w:bidi/>
+        <w:rPr>
+          <w:rtl/>
+        </w:rPr>
+      </w:pPr>
+      <w:r>
+        <w:rPr>
+          <w:rFonts w:hint="cs"/>
+          <w:rtl/>
+        </w:rPr>
+        <w:t>סריאליזציה ודה-סריאליזציה הן בהתאמה הפעולות של ייצוג משתנים בזיכרון על ידי טקסט והשחזור של משתנים מתוך טקסט נתון.</w:t>
+      </w:r>
+    </w:p>
+    <w:p>
+      <w:pPr>
+        <w:bidi/>
+        <w:rPr>
+          <w:rFonts w:hint="cs"/>
+          <w:rtl/>
+        </w:rPr>
+      </w:pPr>
+      <w:r>
+        <w:rPr>
+          <w:rFonts w:hint="cs"/>
+          <w:rtl/>
+        </w:rPr>
+        <w:t>המטרה של סריאליזציה היא העברת מידע בין תכנות אשר אינן רצות באותו התהליך ולכן אינן חולקות זיכרון משותף.</w:t>
+      </w:r>
+      <w:r>
+        <w:rPr>
+          <w:rtl/>
+        </w:rPr>
+        <w:br/>
+      </w:r>
+      <w:r>
+        <w:rPr>
+          <w:rFonts w:hint="cs"/>
+          <w:rtl/>
+        </w:rPr>
+        <w:t>(למשל מודולים שונים של מערכת הרצים על שרתים שונים, או העברת מידע מתקדם בין שרת ולקוח)</w:t>
+      </w:r>
+    </w:p>
+    <w:p>
+      <w:pPr>
+        <w:bidi/>
+        <w:rPr>
+          <w:rtl/>
+        </w:rPr>
+      </w:pPr>
+      <w:r>
+        <w:rPr>
+          <w:rFonts w:hint="cs"/>
+          <w:rtl/>
+        </w:rPr>
+        <w:t>שפת פייתון, כמו שפות רבות אחרות מגיעה עם מנגנון סריאליזציה ודה-סריאליזציה מובנה.</w:t>
+      </w:r>
+      <w:r>
+        <w:rPr>
+          <w:rtl/>
+        </w:rPr>
+        <w:br/>
+      </w:r>
+      <w:r>
+        <w:rPr>
+          <w:rFonts w:hint="cs"/>
+          <w:rtl/>
+        </w:rPr>
+        <w:t xml:space="preserve">מנגנון זה הוא ספרייה הנקרית </w:t>
+      </w:r>
+      <w:r>
+        <w:t>pickle</w:t>
+      </w:r>
+      <w:r>
+        <w:rPr>
+          <w:rFonts w:hint="cs"/>
+          <w:rtl/>
+        </w:rPr>
+        <w:t>.</w:t>
+      </w:r>
+    </w:p>
+    <w:p>
+      <w:pPr>
+        <w:bidi/>
+        <w:rPr>
+          <w:rFonts w:hint="cs"/>
+          <w:rtl/>
+        </w:rPr>
+      </w:pPr>
+      <w:r>
+        <w:rPr>
+          <w:rFonts w:hint="cs"/>
+          <w:rtl/>
+        </w:rPr>
+        <w:t xml:space="preserve">עובדה ידועה, ואחת אשר אפילו מופיעה בתיעוד הרשמי של הספרייה היא שספריית </w:t>
+      </w:r>
+      <w:r>
+        <w:t>pickle</w:t>
+      </w:r>
+      <w:r>
+        <w:rPr>
+          <w:rFonts w:hint="cs"/>
+          <w:rtl/>
+        </w:rPr>
+        <w:t xml:space="preserve"> אינה מאובטחת וכאשר משתמשים בה לדה-סריאליזציה של מידע ממקור לא אמין היא עלו</w:t>
+      </w:r>
+      <w:r>
+        <w:rPr>
+          <w:rFonts w:hint="cs"/>
+          <w:rtl/>
+        </w:rPr>
+        <w:t>לה להוביל להרצה של קוד שרירותי.</w:t>
+      </w:r>
+      <w:r>
+        <w:rPr>
+          <w:rtl/>
+        </w:rPr>
+        <w:br/>
+      </w:r>
+      <w:r>
+        <w:rPr>
+          <w:rFonts w:hint="cs"/>
+          <w:rtl/>
+        </w:rPr>
+        <w:t xml:space="preserve">(אפילו אני, הכותב של הסמינר, בתרגיל כניסה </w:t>
+      </w:r>
+      <w:r>
+        <w:rPr>
+          <w:rFonts w:hint="cs"/>
+          <w:rtl/>
+        </w:rPr>
+        <w:t>למשרה</w:t>
+      </w:r>
+      <w:r>
+        <w:rPr>
+          <w:rFonts w:hint="cs"/>
+          <w:rtl/>
+        </w:rPr>
+        <w:t xml:space="preserve"> קיבלתי את המשימה לכתוב ניצול להרצת קוד</w:t>
+      </w:r>
+      <w:r>
+        <w:rPr>
+          <w:rFonts w:hint="cs"/>
+          <w:rtl/>
+        </w:rPr>
+        <w:t xml:space="preserve"> </w:t>
+      </w:r>
+      <w:r>
+        <w:rPr>
+          <w:rFonts w:hint="cs"/>
+          <w:rtl/>
+        </w:rPr>
+        <w:t xml:space="preserve">מרוחק </w:t>
+      </w:r>
+      <w:r>
+        <w:rPr>
+          <w:rFonts w:hint="cs"/>
+          <w:rtl/>
+        </w:rPr>
+        <w:t>שרירותי</w:t>
+      </w:r>
+      <w:r>
+        <w:rPr>
+          <w:rFonts w:hint="cs"/>
+          <w:rtl/>
+        </w:rPr>
+        <w:t xml:space="preserve"> </w:t>
+      </w:r>
+      <w:r>
+        <w:rPr>
+          <w:rFonts w:hint="cs"/>
+          <w:rtl/>
+        </w:rPr>
+        <w:t xml:space="preserve">על שרת </w:t>
+      </w:r>
+      <w:r>
+        <w:rPr>
+          <w:rFonts w:hint="cs"/>
+          <w:rtl/>
+        </w:rPr>
+        <w:t xml:space="preserve">נתון </w:t>
+      </w:r>
+      <w:r>
+        <w:rPr>
+          <w:rFonts w:hint="cs"/>
+          <w:rtl/>
+        </w:rPr>
+        <w:t>המריץ</w:t>
+      </w:r>
+      <w:r>
+        <w:rPr>
+          <w:rFonts w:hint="cs"/>
+          <w:rtl/>
+        </w:rPr>
+        <w:t xml:space="preserve"> </w:t>
+      </w:r>
+      <w:r>
+        <w:t>pickle</w:t>
+      </w:r>
+      <w:r>
+        <w:rPr>
+          <w:rFonts w:hint="cs"/>
+          <w:rtl/>
+        </w:rPr>
+        <w:t xml:space="preserve"> והצלחתי לעשות זאת במספר שעות)</w:t>
+      </w:r>
+    </w:p>
+    <w:p>
+      <w:pPr>
+        <w:bidi/>
+        <w:rPr>
+          <w:rFonts w:hint="cs"/>
+          <w:rtl/>
+        </w:rPr>
+      </w:pPr>
+      <w:r>
+        <w:rPr>
+          <w:rFonts w:hint="cs"/>
+          <w:rtl/>
+        </w:rPr>
+        <w:t>דוגמה</w:t>
+      </w:r>
+      <w:r>
+        <w:rPr>
+          <w:rFonts w:hint="cs"/>
+          <w:rtl/>
+        </w:rPr>
+        <w:t xml:space="preserve"> ליצירת מחרוזת </w:t>
+      </w:r>
+      <w:r>
+        <w:t>pickle</w:t>
+      </w:r>
+      <w:r>
+        <w:rPr>
+          <w:rFonts w:hint="cs"/>
+          <w:rtl/>
+        </w:rPr>
+        <w:t xml:space="preserve"> זדונית אשר בטעינה שלה תורץ הפקודה </w:t>
+      </w:r>
+      <w:r>
+        <w:t>ls</w:t>
+      </w:r>
+      <w:r>
+        <w:rPr>
+          <w:rFonts w:hint="cs"/>
+          <w:rtl/>
+        </w:rPr>
+        <w:t>:</w:t>
+      </w:r>
+    </w:p>
+    <w:p>
+      <w:pPr>
+        <w:pStyle w:val="HTMLPreformatted"/>
+        <w:shd w:val="clear" w:color="auto" w:fill="2B2B2B"/>
+        <w:rPr>
+          <w:rFonts w:ascii="Menlo" w:hAnsi="Menlo" w:cs="Menlo"/>
+          <w:color w:val="A9B7C6"/>
+          <w:sz w:val="18"/>
+          <w:szCs w:val="18"/>
+        </w:rPr>
+      </w:pPr>
+      <w:r>
+        <w:rPr>
+          <w:rFonts w:ascii="Menlo" w:hAnsi="Menlo" w:cs="Menlo"/>
+          <w:color w:val="CC7832"/>
+          <w:sz w:val="18"/>
+          <w:szCs w:val="18"/>
+        </w:rPr>
+        <w:t xml:space="preserve">import </w:t>
+      </w:r>
+      <w:r>
+        <w:rPr>
+          <w:rFonts w:ascii="Menlo" w:hAnsi="Menlo" w:cs="Menlo"/>
+          <w:color w:val="A9B7C6"/>
+          <w:sz w:val="18"/>
+          <w:szCs w:val="18"/>
+        </w:rPr>
+        <w:t>pickle</w:t>
+      </w:r>
+      <w:r>
+        <w:rPr>
+          <w:rFonts w:ascii="Menlo" w:hAnsi="Menlo" w:cs="Menlo"/>
+          <w:color w:val="A9B7C6"/>
+          <w:sz w:val="18"/>
+          <w:szCs w:val="18"/>
+        </w:rPr>
+        <w:br/>
+      </w:r>
+      <w:r>
+        <w:rPr>
+          <w:rFonts w:ascii="Menlo" w:hAnsi="Menlo" w:cs="Menlo"/>
+          <w:color w:val="CC7832"/>
+          <w:sz w:val="18"/>
+          <w:szCs w:val="18"/>
+        </w:rPr>
+        <w:t xml:space="preserve">import </w:t>
+      </w:r>
+      <w:r>
+        <w:rPr>
+          <w:rFonts w:ascii="Menlo" w:hAnsi="Menlo" w:cs="Menlo"/>
+          <w:color w:val="A9B7C6"/>
+          <w:sz w:val="18"/>
+          <w:szCs w:val="18"/>
+        </w:rPr>
+        <w:t>subprocess</w:t>
+      </w:r>
+      <w:r>
+        <w:rPr>
+          <w:rFonts w:ascii="Menlo" w:hAnsi="Menlo" w:cs="Menlo"/>
+          <w:color w:val="A9B7C6"/>
+          <w:sz w:val="18"/>
+          <w:szCs w:val="18"/>
+        </w:rPr>
+        <w:br/>
+      </w:r>
+      <w:r>
+        <w:rPr>
+          <w:rFonts w:ascii="Menlo" w:hAnsi="Menlo" w:cs="Menlo"/>
+          <w:color w:val="A9B7C6"/>
+          <w:sz w:val="18"/>
+          <w:szCs w:val="18"/>
+        </w:rPr>
+        <w:br/>
+      </w:r>
+      <w:r>
+        <w:rPr>
+          <w:rFonts w:ascii="Menlo" w:hAnsi="Menlo" w:cs="Menlo"/>
+          <w:color w:val="A9B7C6"/>
+          <w:sz w:val="18"/>
+          <w:szCs w:val="18"/>
+        </w:rPr>
+        <w:br/>
+      </w:r>
+      <w:r>
+        <w:rPr>
+          <w:rFonts w:ascii="Menlo" w:hAnsi="Menlo" w:cs="Menlo"/>
+          <w:color w:val="CC7832"/>
+          <w:sz w:val="18"/>
+          <w:szCs w:val="18"/>
+        </w:rPr>
+        <w:t xml:space="preserve">class </w:t>
+      </w:r>
+      <w:r>
+        <w:rPr>
+          <w:rFonts w:ascii="Menlo" w:hAnsi="Menlo" w:cs="Menlo"/>
+          <w:color w:val="A9B7C6"/>
+          <w:sz w:val="18"/>
+          <w:szCs w:val="18"/>
+        </w:rPr>
+        <w:t>Run</w:t>
+      </w:r>
+      <w:r>
+        <w:rPr>
+          <w:rFonts w:ascii="Menlo" w:hAnsi="Menlo" w:cs="Menlo"/>
+          <w:color w:val="A9B7C6"/>
+          <w:sz w:val="18"/>
+          <w:szCs w:val="18"/>
+        </w:rPr>
+        <w:t>Ls</w:t>
+      </w:r>
+      <w:r>
+        <w:rPr>
+          <w:rFonts w:ascii="Menlo" w:hAnsi="Menlo" w:cs="Menlo"/>
+          <w:color w:val="A9B7C6"/>
+          <w:sz w:val="18"/>
+          <w:szCs w:val="18"/>
+        </w:rPr>
+        <w:t>(</w:t>
+      </w:r>
+      <w:r>
+        <w:rPr>
+          <w:rFonts w:ascii="Menlo" w:hAnsi="Menlo" w:cs="Menlo"/>
+          <w:color w:val="8888C6"/>
+          <w:sz w:val="18"/>
+          <w:szCs w:val="18"/>
+        </w:rPr>
+        <w:t>object</w:t>
+      </w:r>
+      <w:r>
+        <w:rPr>
+          <w:rFonts w:ascii="Menlo" w:hAnsi="Menlo" w:cs="Menlo"/>
+          <w:color w:val="A9B7C6"/>
+          <w:sz w:val="18"/>
+          <w:szCs w:val="18"/>
+        </w:rPr>
+        <w:t>):</w:t>
+      </w:r>
+      <w:r>
+        <w:rPr>
+          <w:rFonts w:ascii="Menlo" w:hAnsi="Menlo" w:cs="Menlo"/>
+          <w:color w:val="A9B7C6"/>
+          <w:sz w:val="18"/>
+          <w:szCs w:val="18"/>
+        </w:rPr>
+        <w:br/>
+        <w:t xml:space="preserve">    </w:t>
+      </w:r>
+      <w:r>
+        <w:rPr>
+          <w:rFonts w:ascii="Menlo" w:hAnsi="Menlo" w:cs="Menlo"/>
+          <w:color w:val="CC7832"/>
+          <w:sz w:val="18"/>
+          <w:szCs w:val="18"/>
+        </w:rPr>
+        <w:t xml:space="preserve">def </w:t>
+      </w:r>
+      <w:r>
+        <w:rPr>
+          <w:rFonts w:ascii="Menlo" w:hAnsi="Menlo" w:cs="Menlo"/>
+          <w:color w:val="B200B2"/>
+          <w:sz w:val="18"/>
+          <w:szCs w:val="18"/>
+        </w:rPr>
+        <w:t>__reduce__</w:t>
+      </w:r>
+      <w:r>
+        <w:rPr>
+          <w:rFonts w:ascii="Menlo" w:hAnsi="Menlo" w:cs="Menlo"/>
+          <w:color w:val="A9B7C6"/>
+          <w:sz w:val="18"/>
+          <w:szCs w:val="18"/>
+        </w:rPr>
+        <w:t>(</w:t>
+      </w:r>
+      <w:r>
+        <w:rPr>
+          <w:rFonts w:ascii="Menlo" w:hAnsi="Menlo" w:cs="Menlo"/>
+          <w:color w:val="94558D"/>
+          <w:sz w:val="18"/>
+          <w:szCs w:val="18"/>
+        </w:rPr>
+        <w:t>self</w:t>
+      </w:r>
+      <w:r>
+        <w:rPr>
+          <w:rFonts w:ascii="Menlo" w:hAnsi="Menlo" w:cs="Menlo"/>
+          <w:color w:val="A9B7C6"/>
+          <w:sz w:val="18"/>
+          <w:szCs w:val="18"/>
+        </w:rPr>
+        <w:t>):</w:t>
+      </w:r>
+      <w:r>
+        <w:rPr>
+          <w:rFonts w:ascii="Menlo" w:hAnsi="Menlo" w:cs="Menlo"/>
+          <w:color w:val="A9B7C6"/>
+          <w:sz w:val="18"/>
+          <w:szCs w:val="18"/>
+        </w:rPr>
+        <w:br/>
+        <w:t xml:space="preserve">        </w:t>
+      </w:r>
+      <w:r>
+        <w:rPr>
+          <w:rFonts w:ascii="Menlo" w:hAnsi="Menlo" w:cs="Menlo"/>
+          <w:color w:val="CC7832"/>
+          <w:sz w:val="18"/>
+          <w:szCs w:val="18"/>
+        </w:rPr>
+        <w:t xml:space="preserve">return </w:t>
+      </w:r>
+      <w:r>
+        <w:rPr>
+          <w:rFonts w:ascii="Menlo" w:hAnsi="Menlo" w:cs="Menlo"/>
+          <w:color w:val="A9B7C6"/>
+          <w:sz w:val="18"/>
+          <w:szCs w:val="18"/>
+        </w:rPr>
+        <w:t>subprocess.Popen</w:t>
+      </w:r>
+      <w:r>
+        <w:rPr>
+          <w:rFonts w:ascii="Menlo" w:hAnsi="Menlo" w:cs="Menlo"/>
+          <w:color w:val="CC7832"/>
+          <w:sz w:val="18"/>
+          <w:szCs w:val="18"/>
+        </w:rPr>
+        <w:t xml:space="preserve">, </w:t>
+      </w:r>
+      <w:r>
+        <w:rPr>
+          <w:rFonts w:ascii="Menlo" w:hAnsi="Menlo" w:cs="Menlo"/>
+          <w:color w:val="A9B7C6"/>
+          <w:sz w:val="18"/>
+          <w:szCs w:val="18"/>
+        </w:rPr>
+        <w:t>((</w:t>
+      </w:r>
+      <w:r>
+        <w:rPr>
+          <w:rFonts w:ascii="Menlo" w:hAnsi="Menlo" w:cs="Menlo"/>
+          <w:color w:val="6A8759"/>
+          <w:sz w:val="18"/>
+          <w:szCs w:val="18"/>
+        </w:rPr>
+        <w:t>'/bin/ls'</w:t>
+      </w:r>
+      <w:r>
+        <w:rPr>
+          <w:rFonts w:ascii="Menlo" w:hAnsi="Menlo" w:cs="Menlo"/>
+          <w:color w:val="CC7832"/>
+          <w:sz w:val="18"/>
+          <w:szCs w:val="18"/>
+        </w:rPr>
+        <w:t>,</w:t>
+      </w:r>
+      <w:r>
+        <w:rPr>
+          <w:rFonts w:ascii="Menlo" w:hAnsi="Menlo" w:cs="Menlo"/>
+          <w:color w:val="A9B7C6"/>
+          <w:sz w:val="18"/>
+          <w:szCs w:val="18"/>
+        </w:rPr>
+        <w:t>)</w:t>
+      </w:r>
+      <w:r>
+        <w:rPr>
+          <w:rFonts w:ascii="Menlo" w:hAnsi="Menlo" w:cs="Menlo"/>
+          <w:color w:val="CC7832"/>
+          <w:sz w:val="18"/>
+          <w:szCs w:val="18"/>
+        </w:rPr>
+        <w:t>,</w:t>
+      </w:r>
+      <w:r>
+        <w:rPr>
+          <w:rFonts w:ascii="Menlo" w:hAnsi="Menlo" w:cs="Menlo"/>
+          <w:color w:val="A9B7C6"/>
+          <w:sz w:val="18"/>
+          <w:szCs w:val="18"/>
+        </w:rPr>
+        <w:t>)</w:t>
+      </w:r>
+      <w:r>
+        <w:rPr>
+          <w:rFonts w:ascii="Menlo" w:hAnsi="Menlo" w:cs="Menlo"/>
+          <w:color w:val="A9B7C6"/>
+          <w:sz w:val="18"/>
+          <w:szCs w:val="18"/>
+        </w:rPr>
+        <w:br/>
+      </w:r>
+      <w:r>
+        <w:rPr>
+          <w:rFonts w:ascii="Menlo" w:hAnsi="Menlo" w:cs="Menlo"/>
+          <w:color w:val="A9B7C6"/>
+          <w:sz w:val="18"/>
+          <w:szCs w:val="18"/>
+        </w:rPr>
+        <w:br/>
+      </w:r>
+      <w:r>
+        <w:rPr>
+          <w:rFonts w:ascii="Menlo" w:hAnsi="Menlo" w:cs="Menlo"/>
+          <w:color w:val="A9B7C6"/>
+          <w:sz w:val="18"/>
+          <w:szCs w:val="18"/>
+        </w:rPr>
+        <w:br/>
+        <w:t>malicious_pickl</w:t>
+      </w:r>
+      <w:r>
+        <w:rPr>
+          <w:rFonts w:ascii="Menlo" w:hAnsi="Menlo" w:cs="Menlo"/>
+          <w:color w:val="A9B7C6"/>
+          <w:sz w:val="18"/>
+          <w:szCs w:val="18"/>
+        </w:rPr>
+        <w:t>e_string = pickle.dumps(RunLs</w:t>
+      </w:r>
+      <w:r>
+        <w:rPr>
+          <w:rFonts w:ascii="Menlo" w:hAnsi="Menlo" w:cs="Menlo"/>
+          <w:color w:val="A9B7C6"/>
+          <w:sz w:val="18"/>
+          <w:szCs w:val="18"/>
+        </w:rPr>
+        <w:t>())</w:t>
+      </w:r>
+      <w:r>
+        <w:rPr>
+          <w:rFonts w:ascii="Menlo" w:hAnsi="Menlo" w:cs="Menlo"/>
+          <w:color w:val="A9B7C6"/>
+          <w:sz w:val="18"/>
+          <w:szCs w:val="18"/>
+        </w:rPr>
+        <w:br/>
+      </w:r>
+      <w:r>
+        <w:rPr>
+          <w:rFonts w:ascii="Menlo" w:hAnsi="Menlo" w:cs="Menlo"/>
+          <w:color w:val="A9B7C6"/>
+          <w:sz w:val="18"/>
+          <w:szCs w:val="18"/>
+        </w:rPr>
+        <w:br/>
+      </w:r>
+      <w:r>
+        <w:rPr>
+          <w:rFonts w:ascii="Menlo" w:hAnsi="Menlo" w:cs="Menlo"/>
+          <w:color w:val="8888C6"/>
+          <w:sz w:val="18"/>
+          <w:szCs w:val="18"/>
+        </w:rPr>
+        <w:t>print</w:t>
+      </w:r>
+      <w:r>
+        <w:rPr>
+          <w:rFonts w:ascii="Menlo" w:hAnsi="Menlo" w:cs="Menlo"/>
+          <w:color w:val="A9B7C6"/>
+          <w:sz w:val="18"/>
+          <w:szCs w:val="18"/>
+        </w:rPr>
+        <w:t>(malicious_pickle_string)</w:t>
+      </w:r>
+      <w:r>
+        <w:rPr>
+          <w:rFonts w:ascii="Menlo" w:hAnsi="Menlo" w:cs="Menlo"/>
+          <w:color w:val="A9B7C6"/>
+          <w:sz w:val="18"/>
+          <w:szCs w:val="18"/>
+        </w:rPr>
+        <w:br/>
+      </w:r>
+      <w:r>
+        <w:rPr>
+          <w:rFonts w:ascii="Menlo" w:hAnsi="Menlo" w:cs="Menlo"/>
+          <w:color w:val="A9B7C6"/>
+          <w:sz w:val="18"/>
+          <w:szCs w:val="18"/>
+        </w:rPr>
+        <w:br/>
+        <w:t>pickle.loads(malicious_pickle_string)</w:t>
+      </w:r>
+    </w:p>
+    <w:p>
+      <w:pPr>
+        <w:bidi/>
+      </w:pPr>
     </w:p>
     <w:p>
       <w:pPr>
@@ -3904,7 +6521,7 @@
   <w:style w:type="paragraph" w:default="1" w:styleId="Normal">
     <w:name w:val="Normal"/>
     <w:qFormat/>
-    <w:rsid w:val="002A6A84"/>
+    <w:rsid w:val="006B784D"/>
     <w:rPr>
       <w:rFonts w:ascii="Times New Roman" w:eastAsia="Times New Roman" w:hAnsi="Times New Roman" w:cs="Times New Roman"/>
       <w:lang w:bidi="he-IL"/>
@@ -4158,6 +6775,55 @@
       <w:i/>
       <w:iCs/>
       <w:color w:val="404040" w:themeColor="text1" w:themeTint="BF"/>
+    </w:rPr>
+  </w:style>
+  <w:style w:type="paragraph" w:styleId="HTMLPreformatted">
+    <w:name w:val="HTML Preformatted"/>
+    <w:basedOn w:val="Normal"/>
+    <w:link w:val="HTMLPreformattedChar"/>
+    <w:uiPriority w:val="99"/>
+    <w:semiHidden/>
+    <w:unhideWhenUsed/>
+    <w:rsid w:val="00B5725B"/>
+    <w:pPr>
+      <w:tabs>
+        <w:tab w:val="left" w:pos="916"/>
+        <w:tab w:val="left" w:pos="1832"/>
+        <w:tab w:val="left" w:pos="2748"/>
+        <w:tab w:val="left" w:pos="3664"/>
+        <w:tab w:val="left" w:pos="4580"/>
+        <w:tab w:val="left" w:pos="5496"/>
+        <w:tab w:val="left" w:pos="6412"/>
+        <w:tab w:val="left" w:pos="7328"/>
+        <w:tab w:val="left" w:pos="8244"/>
+        <w:tab w:val="left" w:pos="9160"/>
+        <w:tab w:val="left" w:pos="10076"/>
+        <w:tab w:val="left" w:pos="10992"/>
+        <w:tab w:val="left" w:pos="11908"/>
+        <w:tab w:val="left" w:pos="12824"/>
+        <w:tab w:val="left" w:pos="13740"/>
+        <w:tab w:val="left" w:pos="14656"/>
+      </w:tabs>
+      <w:spacing w:after="0" w:line="240" w:lineRule="auto"/>
+    </w:pPr>
+    <w:rPr>
+      <w:rFonts w:ascii="Courier New" w:hAnsi="Courier New" w:cs="Courier New"/>
+      <w:sz w:val="20"/>
+      <w:szCs w:val="20"/>
+    </w:rPr>
+  </w:style>
+  <w:style w:type="character" w:customStyle="1" w:styleId="HTMLPreformattedChar">
+    <w:name w:val="HTML Preformatted Char"/>
+    <w:basedOn w:val="DefaultParagraphFont"/>
+    <w:link w:val="HTMLPreformatted"/>
+    <w:uiPriority w:val="99"/>
+    <w:semiHidden/>
+    <w:rsid w:val="00B5725B"/>
+    <w:rPr>
+      <w:rFonts w:ascii="Courier New" w:eastAsia="Times New Roman" w:hAnsi="Courier New" w:cs="Courier New"/>
+      <w:sz w:val="20"/>
+      <w:szCs w:val="20"/>
+      <w:lang w:bidi="he-IL"/>
     </w:rPr>
   </w:style>
 </w:styles>

</xml_diff>

<commit_message>
Finished with Python "vulnerabilities" and defences.
</commit_message>
<xml_diff>
--- a/סמינר בתכנות מערכות דפנסיבי.docx
+++ b/סמינר בתכנות מערכות דפנסיבי.docx
@@ -4421,6 +4421,47 @@
         <w:t>Slaviero, Marco. "Sour Pickles."</w:t>
       </w:r>
     </w:p>
+    <w:p>
+      <w:pPr>
+        <w:pStyle w:val="ListParagraph"/>
+        <w:numPr>
+          <w:ilvl w:val="0"/>
+          <w:numId w:val="1"/>
+        </w:numPr>
+      </w:pPr>
+      <w:r>
+        <w:rPr>
+          <w:rFonts w:ascii="Arial" w:hAnsi="Arial" w:cs="Arial"/>
+          <w:color w:val="222222"/>
+          <w:sz w:val="20"/>
+          <w:szCs w:val="20"/>
+          <w:shd w:val="clear" w:color="auto" w:fill="FFFFFF"/>
+        </w:rPr>
+        <w:t>Crockford, Douglas. </w:t>
+      </w:r>
+      <w:r>
+        <w:rPr>
+          <w:rFonts w:ascii="Arial" w:hAnsi="Arial" w:cs="Arial"/>
+          <w:i/>
+          <w:iCs/>
+          <w:color w:val="222222"/>
+          <w:sz w:val="20"/>
+          <w:szCs w:val="20"/>
+          <w:shd w:val="clear" w:color="auto" w:fill="FFFFFF"/>
+        </w:rPr>
+        <w:t>The application/json media type for javascript object notation (json)</w:t>
+      </w:r>
+      <w:r>
+        <w:rPr>
+          <w:rFonts w:ascii="Arial" w:hAnsi="Arial" w:cs="Arial"/>
+          <w:color w:val="222222"/>
+          <w:sz w:val="20"/>
+          <w:szCs w:val="20"/>
+          <w:shd w:val="clear" w:color="auto" w:fill="FFFFFF"/>
+        </w:rPr>
+        <w:t>. No. RFC 4627. 2006.</w:t>
+      </w:r>
+    </w:p>
     <w:p/>
     <w:p>
       <w:pPr>
@@ -5195,19 +5236,6 @@
     </w:p>
     <w:p>
       <w:pPr>
-        <w:rPr>
-          <w:rtl/>
-        </w:rPr>
-      </w:pPr>
-      <w:r>
-        <w:rPr>
-          <w:rtl/>
-        </w:rPr>
-        <w:br w:type="page"/>
-      </w:r>
-    </w:p>
-    <w:p>
-      <w:pPr>
         <w:pStyle w:val="Heading3"/>
         <w:bidi/>
         <w:rPr>
@@ -5224,15 +5252,16 @@
           <w:rtl/>
         </w:rPr>
         <w:lastRenderedPageBreak/>
-        <w:t xml:space="preserve">חולשה במנגנון הסריאליזציה המובנה של פייתון </w:t>
-      </w:r>
-      <w:r>
-        <w:rPr>
+        <w:t>ה</w:t>
+      </w:r>
+      <w:r>
+        <w:rPr>
+          <w:rFonts w:hint="cs"/>
           <w:sz w:val="26"/>
           <w:szCs w:val="26"/>
           <w:rtl/>
         </w:rPr>
-        <w:t>–</w:t>
+        <w:t>תמודדות עם ה</w:t>
       </w:r>
       <w:r>
         <w:rPr>
@@ -5241,12 +5270,102 @@
           <w:szCs w:val="26"/>
           <w:rtl/>
         </w:rPr>
-        <w:t xml:space="preserve"> </w:t>
-      </w:r>
-      <w:r>
+        <w:t>זרקה דינאמית של משתנים</w:t>
+      </w:r>
+    </w:p>
+    <w:p>
+      <w:pPr>
+        <w:bidi/>
+        <w:rPr>
+          <w:rtl/>
+        </w:rPr>
+      </w:pPr>
+      <w:r>
+        <w:rPr>
+          <w:rFonts w:hint="cs"/>
+          <w:rtl/>
+        </w:rPr>
+        <w:t>למעשה אין התייחסות רשמית לתכונה זו של שפות דינאמיות כחולשה, מאחר ולמתכנת קיימת האפשרות והאחריות לבדוק לעומק את הספריות אשר הוא משתמש בהן בקוד שלו ובנוסף להימנע משימוש בספריות ממקור לא אמין.</w:t>
+      </w:r>
+      <w:r>
+        <w:rPr>
+          <w:rtl/>
+        </w:rPr>
+        <w:br/>
+        <w:t xml:space="preserve">מאחר </w:t>
+      </w:r>
+      <w:r>
+        <w:rPr>
+          <w:rFonts w:hint="cs"/>
+          <w:rtl/>
+        </w:rPr>
+        <w:t>ופייתון אינה שפה מתקמפלת, הרי שהמתכנת יכול להסתכל על קוד המקור של הספריות אשר הוא משתמש בהן בתוכנה שלו.</w:t>
+      </w:r>
+    </w:p>
+    <w:p>
+      <w:pPr>
+        <w:bidi/>
+        <w:rPr>
+          <w:rFonts w:hint="cs"/>
+          <w:rtl/>
+        </w:rPr>
+      </w:pPr>
+      <w:r>
+        <w:rPr>
+          <w:rFonts w:hint="cs"/>
+          <w:rtl/>
+        </w:rPr>
+        <w:t>בנוסף, למרות שאין הבטחה כי בספריות פופולאריות לא יהיה קוד זדוני, ניתן להיות יחסית בטוחים כי ספריות פופולאריות אשר זכו לשימוש רב וזוגות רבים של עיניים עברו על קוד המקור שלהן יהיו בטוחות.</w:t>
+      </w:r>
+    </w:p>
+    <w:p>
+      <w:pPr>
+        <w:bidi/>
+        <w:rPr>
+          <w:rtl/>
+        </w:rPr>
+      </w:pPr>
+    </w:p>
+    <w:p>
+      <w:pPr>
+        <w:pStyle w:val="Heading3"/>
+        <w:bidi/>
         <w:rPr>
           <w:sz w:val="26"/>
           <w:szCs w:val="26"/>
+          <w:rtl/>
+        </w:rPr>
+      </w:pPr>
+      <w:r>
+        <w:rPr>
+          <w:rFonts w:hint="cs"/>
+          <w:sz w:val="26"/>
+          <w:szCs w:val="26"/>
+          <w:rtl/>
+        </w:rPr>
+        <w:t xml:space="preserve">חולשה במנגנון הסריאליזציה המובנה של פייתון </w:t>
+      </w:r>
+      <w:r>
+        <w:rPr>
+          <w:sz w:val="26"/>
+          <w:szCs w:val="26"/>
+          <w:rtl/>
+        </w:rPr>
+        <w:t>–</w:t>
+      </w:r>
+      <w:r>
+        <w:rPr>
+          <w:rFonts w:hint="cs"/>
+          <w:sz w:val="26"/>
+          <w:szCs w:val="26"/>
+          <w:rtl/>
+        </w:rPr>
+        <w:t xml:space="preserve"> </w:t>
+      </w:r>
+      <w:r>
+        <w:rPr>
+          <w:sz w:val="26"/>
+          <w:szCs w:val="26"/>
         </w:rPr>
         <w:t>pickle</w:t>
       </w:r>
@@ -5894,14 +6013,254 @@
     </w:p>
     <w:p>
       <w:pPr>
-        <w:bidi/>
-        <w:rPr>
-          <w:rFonts w:hint="cs"/>
-          <w:rtl/>
-        </w:rPr>
-      </w:pPr>
+        <w:pStyle w:val="Heading3"/>
+        <w:bidi/>
+        <w:rPr>
+          <w:sz w:val="26"/>
+          <w:szCs w:val="26"/>
+          <w:rtl/>
+        </w:rPr>
+      </w:pPr>
+      <w:r>
+        <w:rPr>
+          <w:rFonts w:hint="cs"/>
+          <w:sz w:val="26"/>
+          <w:szCs w:val="26"/>
+          <w:rtl/>
+        </w:rPr>
+        <w:t xml:space="preserve">התמודדות עם החולשה במנגנון הסריאליזציה המובנה </w:t>
+      </w:r>
+      <w:r>
+        <w:rPr>
+          <w:sz w:val="26"/>
+          <w:szCs w:val="26"/>
+        </w:rPr>
+        <w:t>pickle</w:t>
+      </w:r>
+    </w:p>
+    <w:p>
+      <w:pPr>
+        <w:bidi/>
+        <w:rPr>
+          <w:rFonts w:hint="cs"/>
+          <w:rtl/>
+        </w:rPr>
+      </w:pPr>
+      <w:r>
+        <w:rPr>
+          <w:rFonts w:hint="cs"/>
+          <w:rtl/>
+        </w:rPr>
+        <w:t xml:space="preserve">ההתמודדות המוצעת בתיעוד הרשמי של הספרייה היא פשוט לא לבצע דה-סריאליזציה של מחרוזות </w:t>
+      </w:r>
+      <w:r>
+        <w:t>pickle</w:t>
+      </w:r>
+      <w:r>
+        <w:rPr>
+          <w:rFonts w:hint="cs"/>
+          <w:rtl/>
+        </w:rPr>
+        <w:t xml:space="preserve"> ממקורות לא מוכרים או לא אמינים.</w:t>
+      </w:r>
+      <w:r>
+        <w:rPr>
+          <w:rtl/>
+        </w:rPr>
+        <w:br/>
+      </w:r>
+      <w:r>
+        <w:rPr>
+          <w:rFonts w:hint="cs"/>
+          <w:rtl/>
+        </w:rPr>
+        <w:t xml:space="preserve">כלומר, יש לשמור את השימוש במנגנון זה לשימוש פנימי בתוך רכיבים של המערכת, ולא לבצע בו שימוש לצורך </w:t>
+      </w:r>
+      <w:r>
+        <w:rPr>
+          <w:rFonts w:hint="cs"/>
+          <w:rtl/>
+        </w:rPr>
+        <w:lastRenderedPageBreak/>
+        <w:t>תקשורת מול גורם חיצוני.</w:t>
+      </w:r>
+      <w:r>
+        <w:rPr>
+          <w:rtl/>
+        </w:rPr>
+        <w:br/>
+      </w:r>
+      <w:r>
+        <w:rPr>
+          <w:rFonts w:hint="cs"/>
+          <w:rtl/>
+        </w:rPr>
+        <w:t xml:space="preserve">בנוסף, יש להיזהר ולשים לב היכן שומרים מחרוזות </w:t>
+      </w:r>
+      <w:r>
+        <w:t>pickle</w:t>
+      </w:r>
+      <w:r>
+        <w:rPr>
+          <w:rFonts w:hint="cs"/>
+          <w:rtl/>
+        </w:rPr>
+        <w:t xml:space="preserve"> ובאיזה תווך שולחים אותן מהחשש של התערבות גורם חיצוני במחרוזות המאוחסנות או הנשלחות, בין אם בתקיפת </w:t>
+      </w:r>
+      <w:r>
+        <w:rPr>
+          <w:i/>
+          <w:iCs/>
+        </w:rPr>
+        <w:t>man in the middle</w:t>
+      </w:r>
+      <w:r>
+        <w:rPr>
+          <w:rFonts w:hint="cs"/>
+          <w:rtl/>
+        </w:rPr>
+        <w:t xml:space="preserve"> </w:t>
+      </w:r>
+      <w:r>
+        <w:rPr>
+          <w:rFonts w:hint="cs"/>
+          <w:rtl/>
+        </w:rPr>
+        <w:t>או באמצעות</w:t>
+      </w:r>
+      <w:r>
+        <w:rPr>
+          <w:rFonts w:hint="cs"/>
+          <w:rtl/>
+        </w:rPr>
+        <w:t xml:space="preserve"> גישה למקום המשמש לאגירת המחרוזות (מסד נתונים או דיסק)</w:t>
+      </w:r>
+      <w:r>
+        <w:rPr>
+          <w:rFonts w:hint="cs"/>
+          <w:rtl/>
+        </w:rPr>
+        <w:t>.</w:t>
+      </w:r>
+    </w:p>
+    <w:p>
+      <w:pPr>
+        <w:bidi/>
+        <w:rPr>
+          <w:rFonts w:hint="cs"/>
+          <w:rtl/>
+        </w:rPr>
+      </w:pPr>
+      <w:r>
+        <w:rPr>
+          <w:rFonts w:hint="cs"/>
+          <w:rtl/>
+        </w:rPr>
+        <w:t>צורת התמודדות נוספת היא שימוש במנגנוני סריאליזציה אחרים</w:t>
+      </w:r>
+      <w:r>
+        <w:rPr>
+          <w:rFonts w:hint="cs"/>
+          <w:rtl/>
+        </w:rPr>
+        <w:t>, בטוחים יותר</w:t>
+      </w:r>
       <w:bookmarkStart w:id="0" w:name="_GoBack"/>
       <w:bookmarkEnd w:id="0"/>
+      <w:r>
+        <w:rPr>
+          <w:rFonts w:hint="cs"/>
+          <w:rtl/>
+        </w:rPr>
+        <w:t>.</w:t>
+      </w:r>
+      <w:r>
+        <w:rPr>
+          <w:rtl/>
+        </w:rPr>
+        <w:br/>
+      </w:r>
+      <w:r>
+        <w:rPr>
+          <w:rFonts w:hint="cs"/>
+          <w:rtl/>
+        </w:rPr>
+        <w:t xml:space="preserve">למשל, שפת פייתון תומכת בצורה מובנית גם במנגנון סריאליזציה מעל פורמט </w:t>
+      </w:r>
+      <w:r>
+        <w:rPr>
+          <w:i/>
+          <w:iCs/>
+        </w:rPr>
+        <w:t>JSON (JavaSc</w:t>
+      </w:r>
+      <w:r>
+        <w:rPr>
+          <w:i/>
+          <w:iCs/>
+        </w:rPr>
+        <w:t>ript Object Notation)</w:t>
+      </w:r>
+      <w:r>
+        <w:rPr>
+          <w:rFonts w:hint="cs"/>
+          <w:i/>
+          <w:iCs/>
+          <w:rtl/>
+        </w:rPr>
+        <w:t>.</w:t>
+      </w:r>
+      <w:r>
+        <w:rPr>
+          <w:i/>
+          <w:iCs/>
+          <w:rtl/>
+        </w:rPr>
+        <w:br/>
+      </w:r>
+      <w:r>
+        <w:rPr>
+          <w:rFonts w:hint="cs"/>
+          <w:rtl/>
+        </w:rPr>
+        <w:t>באמצעות פורמט זה ניתן לייצג אובייקטים מטיפוסים מובנים כמו מחרוזות, מספרים, בוליאניים, רשימות ומילונים.</w:t>
+      </w:r>
+      <w:r>
+        <w:rPr>
+          <w:rtl/>
+        </w:rPr>
+        <w:br/>
+      </w:r>
+      <w:r>
+        <w:rPr>
+          <w:rFonts w:hint="cs"/>
+          <w:rtl/>
+        </w:rPr>
+        <w:t>כלומר, פורמט זה הוא מעט חלש יותר כאשר משתמשים בו מתוך פייתון מאחר ואובייקטים מטיפוסים שאינם הטיפוסים המובנים והבסיסיים לא ניתנים לסריאליזציה בצורה מידית.</w:t>
+      </w:r>
+      <w:r>
+        <w:rPr>
+          <w:rtl/>
+        </w:rPr>
+        <w:br/>
+      </w:r>
+      <w:r>
+        <w:rPr>
+          <w:rFonts w:hint="cs"/>
+          <w:rtl/>
+        </w:rPr>
+        <w:t xml:space="preserve">עם זאת, מאחר וכל האובייקטים בשפת פייתון הם מבוססי מילון, ניתן בעלות לא גבוהה במיוחד להעביר את רוב האינפורמציה הרצויה באמצעות פורמט </w:t>
+      </w:r>
+      <w:r>
+        <w:t>JSON</w:t>
+      </w:r>
+      <w:r>
+        <w:rPr>
+          <w:rFonts w:hint="cs"/>
+          <w:rtl/>
+        </w:rPr>
+        <w:t>.</w:t>
+      </w:r>
     </w:p>
     <w:sectPr>
       <w:pgSz w:w="12240" w:h="15840"/>
@@ -6521,7 +6880,7 @@
   <w:style w:type="paragraph" w:default="1" w:styleId="Normal">
     <w:name w:val="Normal"/>
     <w:qFormat/>
-    <w:rsid w:val="006B784D"/>
+    <w:rsid w:val="003B5721"/>
     <w:rPr>
       <w:rFonts w:ascii="Times New Roman" w:eastAsia="Times New Roman" w:hAnsi="Times New Roman" w:cs="Times New Roman"/>
       <w:lang w:bidi="he-IL"/>

</xml_diff>

<commit_message>
Added basic networking and threats
</commit_message>
<xml_diff>
--- a/סמינר בתכנות מערכות דפנסיבי.docx
+++ b/סמינר בתכנות מערכות דפנסיבי.docx
@@ -6147,7 +6147,6 @@
       <w:pPr>
         <w:bidi/>
         <w:rPr>
-          <w:rFonts w:hint="cs"/>
           <w:rtl/>
         </w:rPr>
       </w:pPr>
@@ -6164,103 +6163,1615 @@
           <w:rtl/>
         </w:rPr>
         <w:t>, בטוחים יותר</w:t>
+      </w:r>
+      <w:r>
+        <w:rPr>
+          <w:rFonts w:hint="cs"/>
+          <w:rtl/>
+        </w:rPr>
+        <w:t>.</w:t>
+      </w:r>
+      <w:r>
+        <w:rPr>
+          <w:rtl/>
+        </w:rPr>
+        <w:br/>
+      </w:r>
+      <w:r>
+        <w:rPr>
+          <w:rFonts w:hint="cs"/>
+          <w:rtl/>
+        </w:rPr>
+        <w:t xml:space="preserve">למשל, שפת פייתון תומכת בצורה מובנית גם במנגנון סריאליזציה מעל פורמט </w:t>
+      </w:r>
+      <w:r>
+        <w:rPr>
+          <w:i/>
+          <w:iCs/>
+        </w:rPr>
+        <w:t>JSON (JavaSc</w:t>
+      </w:r>
+      <w:r>
+        <w:rPr>
+          <w:i/>
+          <w:iCs/>
+        </w:rPr>
+        <w:t>ript Object Notation)</w:t>
+      </w:r>
+      <w:r>
+        <w:rPr>
+          <w:rFonts w:hint="cs"/>
+          <w:i/>
+          <w:iCs/>
+          <w:rtl/>
+        </w:rPr>
+        <w:t>.</w:t>
+      </w:r>
+      <w:r>
+        <w:rPr>
+          <w:i/>
+          <w:iCs/>
+          <w:rtl/>
+        </w:rPr>
+        <w:br/>
+      </w:r>
+      <w:r>
+        <w:rPr>
+          <w:rFonts w:hint="cs"/>
+          <w:rtl/>
+        </w:rPr>
+        <w:t>באמצעות פורמט זה ניתן לייצג אובייקטים מטיפוסים מובנים כמו מחרוזות, מספרים, בוליאניים, רשימות ומילונים.</w:t>
+      </w:r>
+      <w:r>
+        <w:rPr>
+          <w:rtl/>
+        </w:rPr>
+        <w:br/>
+      </w:r>
+      <w:r>
+        <w:rPr>
+          <w:rFonts w:hint="cs"/>
+          <w:rtl/>
+        </w:rPr>
+        <w:t>כלומר, פורמט זה הוא מעט חלש יותר כאשר משתמשים בו מתוך פייתון מאחר ואובייקטים מטיפוסים שאינם הטיפוסים המובנים והבסיסיים לא ניתנים לסריאליזציה בצורה מידית.</w:t>
+      </w:r>
+      <w:r>
+        <w:rPr>
+          <w:rtl/>
+        </w:rPr>
+        <w:br/>
+      </w:r>
+      <w:r>
+        <w:rPr>
+          <w:rFonts w:hint="cs"/>
+          <w:rtl/>
+        </w:rPr>
+        <w:t xml:space="preserve">עם זאת, מאחר וכל האובייקטים בשפת פייתון הם מבוססי מילון, ניתן בעלות לא גבוהה במיוחד להעביר את רוב האינפורמציה הרצויה באמצעות פורמט </w:t>
+      </w:r>
+      <w:r>
+        <w:t>JSON</w:t>
+      </w:r>
+      <w:r>
+        <w:rPr>
+          <w:rFonts w:hint="cs"/>
+          <w:rtl/>
+        </w:rPr>
+        <w:t>.</w:t>
+      </w:r>
+    </w:p>
+    <w:p>
+      <w:pPr>
+        <w:rPr>
+          <w:rtl/>
+        </w:rPr>
+      </w:pPr>
+      <w:r>
+        <w:rPr>
+          <w:rtl/>
+        </w:rPr>
+        <w:br w:type="page"/>
+      </w:r>
+    </w:p>
+    <w:p>
+      <w:pPr>
+        <w:pStyle w:val="Heading1"/>
+        <w:bidi/>
+      </w:pPr>
+      <w:r>
+        <w:rPr>
+          <w:rFonts w:hint="cs"/>
+          <w:rtl/>
+        </w:rPr>
+        <w:lastRenderedPageBreak/>
+        <w:t xml:space="preserve">חלק </w:t>
+      </w:r>
+      <w:r>
+        <w:rPr>
+          <w:rFonts w:hint="cs"/>
+          <w:rtl/>
+        </w:rPr>
+        <w:t>שלישי</w:t>
+      </w:r>
+      <w:r>
+        <w:rPr>
+          <w:rFonts w:hint="cs"/>
+          <w:rtl/>
+        </w:rPr>
+        <w:t xml:space="preserve"> </w:t>
+      </w:r>
+      <w:r>
+        <w:rPr>
+          <w:rtl/>
+        </w:rPr>
+        <w:t>–</w:t>
+      </w:r>
+      <w:r>
+        <w:rPr>
+          <w:rFonts w:hint="cs"/>
+          <w:rtl/>
+        </w:rPr>
+        <w:t xml:space="preserve"> ת</w:t>
+      </w:r>
+      <w:r>
+        <w:rPr>
+          <w:rFonts w:hint="cs"/>
+          <w:rtl/>
+        </w:rPr>
+        <w:t>קשורת בין הרכיבים השונים</w:t>
+      </w:r>
+    </w:p>
+    <w:p>
+      <w:pPr>
+        <w:pStyle w:val="Heading2"/>
+        <w:bidi/>
+        <w:rPr>
+          <w:sz w:val="28"/>
+          <w:szCs w:val="28"/>
+          <w:rtl/>
+        </w:rPr>
+      </w:pPr>
+      <w:r>
+        <w:rPr>
+          <w:rFonts w:hint="cs"/>
+          <w:sz w:val="28"/>
+          <w:szCs w:val="28"/>
+          <w:rtl/>
+        </w:rPr>
+        <w:t>תקשורת רשתית בסיסית</w:t>
+      </w:r>
+    </w:p>
+    <w:p>
+      <w:pPr>
+        <w:pStyle w:val="Subtitle"/>
+        <w:bidi/>
+        <w:rPr>
+          <w:rtl/>
+        </w:rPr>
+      </w:pPr>
+      <w:r>
+        <w:rPr>
+          <w:rFonts w:hint="cs"/>
+          <w:rtl/>
+        </w:rPr>
+        <w:t xml:space="preserve">מקורות: </w:t>
+      </w:r>
+    </w:p>
+    <w:p>
+      <w:pPr>
+        <w:pStyle w:val="ListParagraph"/>
+        <w:numPr>
+          <w:ilvl w:val="0"/>
+          <w:numId w:val="1"/>
+        </w:numPr>
+      </w:pPr>
+      <w:r>
+        <w:rPr>
+          <w:rFonts w:ascii="Arial" w:hAnsi="Arial" w:cs="Arial"/>
+          <w:color w:val="222222"/>
+          <w:sz w:val="20"/>
+          <w:szCs w:val="20"/>
+          <w:shd w:val="clear" w:color="auto" w:fill="FFFFFF"/>
+        </w:rPr>
+        <w:t>Fall, Kevin R., and W. Richard Stevens. </w:t>
+      </w:r>
+      <w:r>
+        <w:rPr>
+          <w:rFonts w:ascii="Arial" w:hAnsi="Arial" w:cs="Arial"/>
+          <w:i/>
+          <w:iCs/>
+          <w:color w:val="222222"/>
+          <w:sz w:val="20"/>
+          <w:szCs w:val="20"/>
+          <w:shd w:val="clear" w:color="auto" w:fill="FFFFFF"/>
+        </w:rPr>
+        <w:t>TCP/IP illustrated, volume 1: The protocols</w:t>
+      </w:r>
+      <w:r>
+        <w:rPr>
+          <w:rFonts w:ascii="Arial" w:hAnsi="Arial" w:cs="Arial"/>
+          <w:color w:val="222222"/>
+          <w:sz w:val="20"/>
+          <w:szCs w:val="20"/>
+          <w:shd w:val="clear" w:color="auto" w:fill="FFFFFF"/>
+        </w:rPr>
+        <w:t>. addison-Wesley, 2011.</w:t>
+      </w:r>
+    </w:p>
+    <w:p>
+      <w:pPr>
+        <w:pStyle w:val="ListParagraph"/>
+        <w:numPr>
+          <w:ilvl w:val="0"/>
+          <w:numId w:val="1"/>
+        </w:numPr>
+        <w:spacing w:after="0" w:line="240" w:lineRule="auto"/>
+      </w:pPr>
+      <w:r>
+        <w:rPr>
+          <w:rFonts w:ascii="Arial" w:hAnsi="Arial" w:cs="Arial"/>
+          <w:color w:val="222222"/>
+          <w:sz w:val="20"/>
+          <w:szCs w:val="20"/>
+          <w:shd w:val="clear" w:color="auto" w:fill="FFFFFF"/>
+        </w:rPr>
+        <w:t>Rescorla, Eric. </w:t>
+      </w:r>
+      <w:r>
+        <w:rPr>
+          <w:rFonts w:ascii="Arial" w:hAnsi="Arial" w:cs="Arial"/>
+          <w:i/>
+          <w:iCs/>
+          <w:color w:val="222222"/>
+          <w:sz w:val="20"/>
+          <w:szCs w:val="20"/>
+          <w:shd w:val="clear" w:color="auto" w:fill="FFFFFF"/>
+        </w:rPr>
+        <w:t>Http over tls</w:t>
+      </w:r>
+      <w:r>
+        <w:rPr>
+          <w:rFonts w:ascii="Arial" w:hAnsi="Arial" w:cs="Arial"/>
+          <w:color w:val="222222"/>
+          <w:sz w:val="20"/>
+          <w:szCs w:val="20"/>
+          <w:shd w:val="clear" w:color="auto" w:fill="FFFFFF"/>
+        </w:rPr>
+        <w:t>. No. RFC 2818. 2000.</w:t>
+      </w:r>
+    </w:p>
+    <w:p>
+      <w:pPr>
+        <w:ind w:left="720"/>
+      </w:pPr>
+    </w:p>
+    <w:p>
+      <w:pPr>
+        <w:bidi/>
+        <w:spacing w:after="0" w:line="240" w:lineRule="auto"/>
+        <w:rPr>
+          <w:rtl/>
+        </w:rPr>
+      </w:pPr>
+      <w:r>
+        <w:rPr>
+          <w:rFonts w:hint="cs"/>
+          <w:rtl/>
+        </w:rPr>
+        <w:t xml:space="preserve">לצורך תקשורת בין הרכיבים השונים </w:t>
+      </w:r>
+      <w:r>
+        <w:rPr>
+          <w:rFonts w:hint="cs"/>
+          <w:rtl/>
+        </w:rPr>
+        <w:t xml:space="preserve">במערכת ביזור המשימות שלנו אנו צריכים שהם יתקשרו מעל רשת </w:t>
+      </w:r>
+      <w:r>
+        <w:rPr>
+          <w:rFonts w:hint="cs"/>
+        </w:rPr>
+        <w:t>IP</w:t>
+      </w:r>
+      <w:r>
+        <w:rPr>
+          <w:rFonts w:hint="cs"/>
+          <w:rtl/>
+        </w:rPr>
+        <w:t>.</w:t>
+      </w:r>
+    </w:p>
+    <w:p>
+      <w:pPr>
+        <w:bidi/>
+        <w:rPr>
+          <w:rtl/>
+        </w:rPr>
+      </w:pPr>
+      <w:r>
+        <w:rPr>
+          <w:rFonts w:hint="cs"/>
+          <w:rtl/>
+        </w:rPr>
+        <w:t xml:space="preserve">מערכות הפעלה מודרניות מאפשרות לנו לייצר חיבורים מעל רשתות </w:t>
+      </w:r>
+      <w:r>
+        <w:rPr>
+          <w:rFonts w:hint="cs"/>
+        </w:rPr>
+        <w:t>IP</w:t>
+      </w:r>
+      <w:r>
+        <w:rPr>
+          <w:rFonts w:hint="cs"/>
+          <w:rtl/>
+        </w:rPr>
+        <w:t xml:space="preserve"> ב</w:t>
+      </w:r>
+      <w:r>
+        <w:rPr>
+          <w:rFonts w:hint="cs"/>
+          <w:rtl/>
+        </w:rPr>
+        <w:t>צורה הבסיסית ביותר ב</w:t>
+      </w:r>
+      <w:r>
+        <w:rPr>
+          <w:rFonts w:hint="cs"/>
+          <w:rtl/>
+        </w:rPr>
+        <w:t xml:space="preserve">אמצעות אובייקטי </w:t>
+      </w:r>
+      <w:r>
+        <w:rPr>
+          <w:i/>
+          <w:iCs/>
+        </w:rPr>
+        <w:t>socket</w:t>
+      </w:r>
+      <w:r>
+        <w:rPr>
+          <w:rFonts w:hint="cs"/>
+          <w:rtl/>
+        </w:rPr>
+        <w:t>.</w:t>
+      </w:r>
+    </w:p>
+    <w:p>
+      <w:pPr>
+        <w:bidi/>
+        <w:rPr>
+          <w:rFonts w:hint="cs"/>
+          <w:rtl/>
+        </w:rPr>
+      </w:pPr>
+      <w:r>
+        <w:rPr>
+          <w:rFonts w:hint="cs"/>
+          <w:rtl/>
+        </w:rPr>
+        <w:t>אובייקטים אלו מהווים חיבור נקודה-לנקודה בין שתי כתובות ברשת באמצעות אבסטרקציה מעל רכיבי הניתוב השונים הקיימים ברשת.</w:t>
+      </w:r>
+    </w:p>
+    <w:p>
+      <w:pPr>
+        <w:bidi/>
+        <w:rPr>
+          <w:rFonts w:hint="cs"/>
+          <w:rtl/>
+        </w:rPr>
+      </w:pPr>
+      <w:r>
+        <w:rPr>
+          <w:rFonts w:hint="cs"/>
+          <w:rtl/>
+        </w:rPr>
+        <w:t>כל אחד מהרכיבים שלנו מזוהה ברשת באמצעות כתובת המכילה שני חלקים:</w:t>
+      </w:r>
+    </w:p>
+    <w:p>
+      <w:pPr>
+        <w:pStyle w:val="ListParagraph"/>
+        <w:numPr>
+          <w:ilvl w:val="0"/>
+          <w:numId w:val="3"/>
+        </w:numPr>
+        <w:bidi/>
+      </w:pPr>
+      <w:r>
+        <w:rPr>
+          <w:rFonts w:hint="cs"/>
+          <w:rtl/>
+        </w:rPr>
+        <w:t xml:space="preserve">כתובת </w:t>
+      </w:r>
+      <w:r>
+        <w:rPr>
+          <w:rFonts w:hint="cs"/>
+          <w:i/>
+          <w:iCs/>
+        </w:rPr>
+        <w:t>IP</w:t>
+      </w:r>
+      <w:r>
+        <w:rPr>
+          <w:rFonts w:hint="cs"/>
+          <w:rtl/>
+        </w:rPr>
+        <w:t xml:space="preserve"> אשר מזהה את המחשב עליו רץ הרכיב</w:t>
+      </w:r>
+    </w:p>
+    <w:p>
+      <w:pPr>
+        <w:pStyle w:val="ListParagraph"/>
+        <w:numPr>
+          <w:ilvl w:val="0"/>
+          <w:numId w:val="3"/>
+        </w:numPr>
+        <w:bidi/>
+        <w:rPr>
+          <w:rFonts w:hint="cs"/>
+          <w:i/>
+          <w:iCs/>
+        </w:rPr>
+      </w:pPr>
+      <w:r>
+        <w:rPr>
+          <w:i/>
+          <w:iCs/>
+        </w:rPr>
+        <w:t>Port</w:t>
+      </w:r>
+      <w:r>
+        <w:rPr>
+          <w:rFonts w:hint="cs"/>
+          <w:rtl/>
+        </w:rPr>
+        <w:t xml:space="preserve"> אשר משמש כמזהה של "השירות" המבוקש מעל אותו המחשב, כאשר אנחנו נציין את רכיב השרת שלנו בפניות מהלקוח</w:t>
+      </w:r>
+    </w:p>
+    <w:p>
+      <w:pPr>
+        <w:bidi/>
+        <w:rPr>
+          <w:rtl/>
+        </w:rPr>
+      </w:pPr>
+      <w:r>
+        <w:rPr>
+          <w:rFonts w:hint="cs"/>
+          <w:rtl/>
+        </w:rPr>
+        <w:t xml:space="preserve">במערכת ביזור המשימות שלנו אנו נשתמש בפרוטוקול </w:t>
+      </w:r>
+      <w:r>
+        <w:rPr>
+          <w:rFonts w:hint="cs"/>
+          <w:i/>
+          <w:iCs/>
+        </w:rPr>
+        <w:t>HTTPS</w:t>
+      </w:r>
+      <w:r>
+        <w:rPr>
+          <w:rFonts w:hint="cs"/>
+          <w:rtl/>
+        </w:rPr>
+        <w:t xml:space="preserve"> </w:t>
+      </w:r>
+      <w:r>
+        <w:rPr>
+          <w:rFonts w:hint="cs"/>
+          <w:rtl/>
+        </w:rPr>
+        <w:t xml:space="preserve">המוכר גם בשם </w:t>
+      </w:r>
+      <w:r>
+        <w:rPr>
+          <w:i/>
+          <w:iCs/>
+        </w:rPr>
+        <w:t>HTTP Over SSL</w:t>
+      </w:r>
+      <w:r>
+        <w:rPr>
+          <w:rFonts w:hint="cs"/>
+          <w:rtl/>
+        </w:rPr>
+        <w:t xml:space="preserve"> </w:t>
+      </w:r>
+      <w:r>
+        <w:rPr>
+          <w:rFonts w:hint="cs"/>
+          <w:rtl/>
+        </w:rPr>
+        <w:t xml:space="preserve">לצורך תקשורת בין </w:t>
+      </w:r>
+      <w:r>
+        <w:rPr>
+          <w:rFonts w:hint="cs"/>
+          <w:rtl/>
+        </w:rPr>
+        <w:t>הלקוח לשרת.</w:t>
+      </w:r>
+    </w:p>
+    <w:p>
+      <w:pPr>
+        <w:bidi/>
+        <w:rPr>
+          <w:rFonts w:hint="cs"/>
+          <w:rtl/>
+        </w:rPr>
+      </w:pPr>
+      <w:r>
+        <w:rPr>
+          <w:rFonts w:hint="cs"/>
+          <w:rtl/>
+        </w:rPr>
+        <w:t xml:space="preserve">פרוטוקול זה הוא הרחבה מאובטחת של פרוטוקול </w:t>
+      </w:r>
+      <w:r>
+        <w:rPr>
+          <w:rFonts w:hint="cs"/>
+          <w:i/>
+          <w:iCs/>
+        </w:rPr>
+        <w:t>HTTP</w:t>
+      </w:r>
+      <w:r>
+        <w:rPr>
+          <w:rFonts w:hint="cs"/>
+          <w:i/>
+          <w:iCs/>
+          <w:rtl/>
+        </w:rPr>
+        <w:t xml:space="preserve"> (</w:t>
+      </w:r>
+      <w:r>
+        <w:rPr>
+          <w:i/>
+          <w:iCs/>
+        </w:rPr>
+        <w:t>Hyper Text Transfer Protocol</w:t>
+      </w:r>
+      <w:r>
+        <w:rPr>
+          <w:rFonts w:hint="cs"/>
+          <w:i/>
+          <w:iCs/>
+          <w:rtl/>
+        </w:rPr>
+        <w:t>)</w:t>
+      </w:r>
+      <w:r>
+        <w:rPr>
+          <w:rFonts w:hint="cs"/>
+          <w:rtl/>
+        </w:rPr>
+        <w:t>, כאשר ההבדלים ביניהם יוסברו בהמשך תחת סעיף איומים בתקשורת רשתית.</w:t>
+      </w:r>
+      <w:r>
+        <w:rPr>
+          <w:rtl/>
+        </w:rPr>
+        <w:br/>
+      </w:r>
+      <w:r>
+        <w:rPr>
+          <w:rFonts w:hint="cs"/>
+          <w:rtl/>
+        </w:rPr>
+        <w:t xml:space="preserve">נתחיל בתיאור של </w:t>
+      </w:r>
+      <w:r>
+        <w:rPr>
+          <w:rFonts w:hint="cs"/>
+        </w:rPr>
+        <w:t>HTTP</w:t>
+      </w:r>
+      <w:r>
+        <w:rPr>
+          <w:rFonts w:hint="cs"/>
+          <w:rtl/>
+        </w:rPr>
+        <w:t>.</w:t>
+      </w:r>
+      <w:r>
+        <w:rPr>
+          <w:rtl/>
+        </w:rPr>
+        <w:br/>
+      </w:r>
+      <w:r>
+        <w:rPr>
+          <w:rFonts w:hint="cs"/>
+          <w:rtl/>
+        </w:rPr>
+        <w:t xml:space="preserve">פרוטוקול זה הוא פרוטוקול תקשורת במודל </w:t>
+      </w:r>
+      <w:r>
+        <w:rPr>
+          <w:rFonts w:hint="cs"/>
+          <w:i/>
+          <w:iCs/>
+          <w:rtl/>
+        </w:rPr>
+        <w:t>בקשה-תגובה</w:t>
+      </w:r>
+      <w:r>
+        <w:rPr>
+          <w:rFonts w:hint="cs"/>
+          <w:rtl/>
+        </w:rPr>
+        <w:t xml:space="preserve"> מעל מודל </w:t>
+      </w:r>
+      <w:r>
+        <w:rPr>
+          <w:rFonts w:hint="cs"/>
+          <w:i/>
+          <w:iCs/>
+          <w:rtl/>
+        </w:rPr>
+        <w:t>שרת-לקוח</w:t>
+      </w:r>
+      <w:r>
+        <w:rPr>
+          <w:rFonts w:hint="cs"/>
+          <w:rtl/>
+        </w:rPr>
+        <w:t>.</w:t>
+      </w:r>
+      <w:r>
+        <w:rPr>
+          <w:rtl/>
+        </w:rPr>
+        <w:br/>
+      </w:r>
+      <w:r>
+        <w:rPr>
+          <w:rFonts w:hint="cs"/>
+          <w:rtl/>
+        </w:rPr>
+        <w:t>כלומר, כאשר משתמשים בפרוטוקול אחד מהצדדים מוגדר בתור השרת, אליו פונים מספר כלשהו של לקוחות ושולחים אליו בקשות.</w:t>
+      </w:r>
+      <w:r>
+        <w:rPr>
+          <w:rtl/>
+        </w:rPr>
+        <w:br/>
+      </w:r>
+      <w:r>
+        <w:rPr>
+          <w:rFonts w:hint="cs"/>
+          <w:rtl/>
+        </w:rPr>
+        <w:t>לכל בקשה השרת מגיב בתגובה כלשהי, אשר מציינת את הפעולה שביצע השרת בתגובה (אם בכלל!) ואת תוצאת הפעולה.</w:t>
+      </w:r>
+    </w:p>
+    <w:p>
+      <w:pPr>
+        <w:bidi/>
+        <w:rPr>
+          <w:rtl/>
+        </w:rPr>
+      </w:pPr>
+      <w:r>
+        <w:rPr>
+          <w:rFonts w:hint="cs"/>
+          <w:rtl/>
+        </w:rPr>
+        <w:t>פרוטוקול זה מתאים לצורכנו מאחר ויש לנו שרת אשר ממתין לבקשות מלקוחות, כל לקוח שולח אל השרת קוד שברצונו להריץ והשרת שולח בתגובה את תוצאת הרצת הקוד.</w:t>
+      </w:r>
+    </w:p>
+    <w:p>
+      <w:pPr>
+        <w:rPr>
+          <w:rtl/>
+        </w:rPr>
+      </w:pPr>
+      <w:r>
+        <w:rPr>
+          <w:rtl/>
+        </w:rPr>
+        <w:br w:type="page"/>
+      </w:r>
+    </w:p>
+    <w:p>
+      <w:pPr>
+        <w:pStyle w:val="Heading2"/>
+        <w:bidi/>
+        <w:rPr>
+          <w:sz w:val="28"/>
+          <w:szCs w:val="28"/>
+        </w:rPr>
+      </w:pPr>
+      <w:r>
+        <w:rPr>
+          <w:rFonts w:hint="cs"/>
+          <w:sz w:val="28"/>
+          <w:szCs w:val="28"/>
+          <w:rtl/>
+        </w:rPr>
+        <w:lastRenderedPageBreak/>
+        <w:t>איומים בתקשורת רשתית</w:t>
+      </w:r>
+    </w:p>
+    <w:p>
+      <w:pPr>
+        <w:pStyle w:val="Subtitle"/>
+        <w:bidi/>
+        <w:rPr>
+          <w:rtl/>
+        </w:rPr>
+      </w:pPr>
+      <w:r>
+        <w:rPr>
+          <w:rFonts w:hint="cs"/>
+          <w:rtl/>
+        </w:rPr>
+        <w:t xml:space="preserve">מקורות: </w:t>
+      </w:r>
+    </w:p>
+    <w:p>
+      <w:pPr>
+        <w:pStyle w:val="ListParagraph"/>
+        <w:numPr>
+          <w:ilvl w:val="0"/>
+          <w:numId w:val="1"/>
+        </w:numPr>
+        <w:spacing w:after="0" w:line="240" w:lineRule="auto"/>
+      </w:pPr>
+      <w:r>
+        <w:rPr>
+          <w:rFonts w:ascii="Arial" w:hAnsi="Arial" w:cs="Arial"/>
+          <w:color w:val="222222"/>
+          <w:sz w:val="20"/>
+          <w:szCs w:val="20"/>
+          <w:shd w:val="clear" w:color="auto" w:fill="FFFFFF"/>
+        </w:rPr>
+        <w:t>Boneh, Dan, Amit Sahai, and Brent Waters. "Functional encryption: Definitions and challenges." </w:t>
+      </w:r>
+      <w:r>
+        <w:rPr>
+          <w:rFonts w:ascii="Arial" w:hAnsi="Arial" w:cs="Arial"/>
+          <w:i/>
+          <w:iCs/>
+          <w:color w:val="222222"/>
+          <w:sz w:val="20"/>
+          <w:szCs w:val="20"/>
+          <w:shd w:val="clear" w:color="auto" w:fill="FFFFFF"/>
+        </w:rPr>
+        <w:t>Theory of Cryptography Conference</w:t>
+      </w:r>
+      <w:r>
+        <w:rPr>
+          <w:rFonts w:ascii="Arial" w:hAnsi="Arial" w:cs="Arial"/>
+          <w:color w:val="222222"/>
+          <w:sz w:val="20"/>
+          <w:szCs w:val="20"/>
+          <w:shd w:val="clear" w:color="auto" w:fill="FFFFFF"/>
+        </w:rPr>
+        <w:t>. Springer, Berlin, Heidelberg, 2011</w:t>
+      </w:r>
+      <w:r>
+        <w:rPr>
+          <w:rFonts w:ascii="Arial" w:hAnsi="Arial" w:cs="Arial"/>
+          <w:color w:val="222222"/>
+          <w:sz w:val="20"/>
+          <w:szCs w:val="20"/>
+          <w:shd w:val="clear" w:color="auto" w:fill="FFFFFF"/>
+        </w:rPr>
+        <w:t>.</w:t>
+      </w:r>
+    </w:p>
+    <w:p>
+      <w:pPr>
+        <w:pStyle w:val="ListParagraph"/>
+        <w:numPr>
+          <w:ilvl w:val="0"/>
+          <w:numId w:val="1"/>
+        </w:numPr>
+        <w:spacing w:after="0" w:line="240" w:lineRule="auto"/>
+      </w:pPr>
+      <w:r>
+        <w:rPr>
+          <w:rFonts w:ascii="Arial" w:hAnsi="Arial" w:cs="Arial"/>
+          <w:color w:val="222222"/>
+          <w:sz w:val="20"/>
+          <w:szCs w:val="20"/>
+          <w:shd w:val="clear" w:color="auto" w:fill="FFFFFF"/>
+        </w:rPr>
+        <w:t>Rescorla, Eric. </w:t>
+      </w:r>
+      <w:r>
+        <w:rPr>
+          <w:rFonts w:ascii="Arial" w:hAnsi="Arial" w:cs="Arial"/>
+          <w:i/>
+          <w:iCs/>
+          <w:color w:val="222222"/>
+          <w:sz w:val="20"/>
+          <w:szCs w:val="20"/>
+          <w:shd w:val="clear" w:color="auto" w:fill="FFFFFF"/>
+        </w:rPr>
+        <w:t>Http over tls</w:t>
+      </w:r>
+      <w:r>
+        <w:rPr>
+          <w:rFonts w:ascii="Arial" w:hAnsi="Arial" w:cs="Arial"/>
+          <w:color w:val="222222"/>
+          <w:sz w:val="20"/>
+          <w:szCs w:val="20"/>
+          <w:shd w:val="clear" w:color="auto" w:fill="FFFFFF"/>
+        </w:rPr>
+        <w:t>. No. RFC 2818. 2000.</w:t>
+      </w:r>
+    </w:p>
+    <w:p>
+      <w:pPr>
+        <w:bidi/>
+        <w:rPr>
+          <w:rtl/>
+        </w:rPr>
+      </w:pPr>
+    </w:p>
+    <w:p>
+      <w:pPr>
+        <w:pStyle w:val="Heading3"/>
+        <w:bidi/>
+        <w:rPr>
+          <w:sz w:val="26"/>
+          <w:szCs w:val="26"/>
+        </w:rPr>
+      </w:pPr>
+      <w:r>
+        <w:rPr>
+          <w:rFonts w:hint="cs"/>
+          <w:sz w:val="26"/>
+          <w:szCs w:val="26"/>
+          <w:rtl/>
+        </w:rPr>
+        <w:t>התחזות ו-</w:t>
+      </w:r>
+      <w:r>
+        <w:rPr>
+          <w:sz w:val="26"/>
+          <w:szCs w:val="26"/>
+        </w:rPr>
+        <w:t>Man in the Middle</w:t>
+      </w:r>
+    </w:p>
+    <w:p>
+      <w:pPr>
+        <w:bidi/>
+        <w:rPr>
+          <w:rFonts w:hint="cs"/>
+          <w:rtl/>
+        </w:rPr>
+      </w:pPr>
+      <w:r>
+        <w:rPr>
+          <w:rFonts w:hint="cs"/>
+          <w:rtl/>
+        </w:rPr>
+        <w:t xml:space="preserve">תקיפות התחזות הן </w:t>
+      </w:r>
+      <w:r>
+        <w:rPr>
+          <w:rFonts w:hint="cs"/>
+          <w:rtl/>
+        </w:rPr>
+        <w:t>תקיפות בהן נעשית פניה רשתית מגורם א' אל גורם ב', אך הפניה מגיעה אל גורם ג' זדוני במקום, אשר מתחזה אל גורם ב' ומתנהל מול גורם א'.</w:t>
+      </w:r>
+    </w:p>
+    <w:p>
+      <w:pPr>
+        <w:bidi/>
+        <w:rPr>
+          <w:rFonts w:hint="cs"/>
+          <w:rtl/>
+        </w:rPr>
+      </w:pPr>
+      <w:r>
+        <w:rPr>
+          <w:rFonts w:hint="cs"/>
+          <w:rtl/>
+        </w:rPr>
+        <w:t>תקיפות מסוג זה יכולות להתבצע ברמה רשתית ואף ברמה חברתית.</w:t>
+      </w:r>
+      <w:r>
+        <w:rPr>
+          <w:rtl/>
+        </w:rPr>
+        <w:br/>
+      </w:r>
+      <w:r>
+        <w:rPr>
+          <w:rFonts w:hint="cs"/>
+          <w:rtl/>
+        </w:rPr>
+        <w:t xml:space="preserve">תקיפות התחזות ברמה החברתית נפוצות מאוד בצורה הנקרית </w:t>
+      </w:r>
+      <w:r>
+        <w:rPr>
+          <w:i/>
+          <w:iCs/>
+        </w:rPr>
+        <w:t>Fishing</w:t>
+      </w:r>
+      <w:r>
+        <w:rPr>
+          <w:rFonts w:hint="cs"/>
+          <w:rtl/>
+        </w:rPr>
+        <w:t xml:space="preserve"> כאשר גורם זדוני מתחזה אל גורם אמין ופונה אל אנשים במטרה לגנוב מהם מידע או לגרום להם לבצע פעולות כרצונו.</w:t>
+      </w:r>
+      <w:r>
+        <w:rPr>
+          <w:rtl/>
+        </w:rPr>
+        <w:br/>
+      </w:r>
+      <w:r>
+        <w:rPr>
+          <w:rFonts w:hint="cs"/>
+          <w:rtl/>
+        </w:rPr>
+        <w:t>אנחנו לא נתמקד בתקיפות חברתיות מאחר והמערכת שלנו מורכבת מרכיבי תוכנה.</w:t>
+      </w:r>
+    </w:p>
+    <w:p>
+      <w:pPr>
+        <w:bidi/>
+        <w:rPr>
+          <w:rFonts w:hint="cs"/>
+          <w:rtl/>
+        </w:rPr>
+      </w:pPr>
+      <w:r>
+        <w:rPr>
+          <w:rFonts w:hint="cs"/>
+          <w:rtl/>
+        </w:rPr>
+        <w:t>תקיפת התחזות רשתית יכולה להתבצע במגוון רב של צורות.</w:t>
+      </w:r>
+      <w:r>
+        <w:rPr>
+          <w:rtl/>
+        </w:rPr>
+        <w:br/>
+      </w:r>
+      <w:r>
+        <w:rPr>
+          <w:rFonts w:hint="cs"/>
+          <w:rtl/>
+        </w:rPr>
+        <w:t xml:space="preserve">צורה נפוצה של תקיפות התחזות רשתית היא באמצעות "חטיפת" בקשות </w:t>
+      </w:r>
+      <w:r>
+        <w:rPr>
+          <w:rFonts w:hint="cs"/>
+        </w:rPr>
+        <w:t>ARP</w:t>
+      </w:r>
+      <w:r>
+        <w:rPr>
+          <w:rFonts w:hint="cs"/>
+          <w:rtl/>
+        </w:rPr>
+        <w:t xml:space="preserve"> או </w:t>
+      </w:r>
+      <w:r>
+        <w:rPr>
+          <w:rFonts w:hint="cs"/>
+        </w:rPr>
+        <w:t>DNS</w:t>
+      </w:r>
+      <w:r>
+        <w:rPr>
+          <w:rFonts w:hint="cs"/>
+          <w:rtl/>
+        </w:rPr>
+        <w:t xml:space="preserve"> ומענה עליהן באמצעות מידע שקרי אשר מוביל את הנתקף לפנות את הגורם הזדוני במקום אל השירות המבוקש על ידו.</w:t>
+      </w:r>
+    </w:p>
+    <w:p>
+      <w:pPr>
+        <w:bidi/>
+        <w:rPr>
+          <w:rFonts w:hint="cs"/>
+          <w:rtl/>
+        </w:rPr>
+      </w:pPr>
+      <w:r>
+        <w:rPr>
+          <w:rFonts w:hint="cs"/>
+          <w:rtl/>
+        </w:rPr>
+        <w:t>מאחר והרכיבים במערכת שלנו מתקשרים מעל הרשת זהו ציר תקיפה שאנחנו חשופים אליו.</w:t>
+      </w:r>
+    </w:p>
+    <w:p>
+      <w:pPr>
+        <w:pStyle w:val="Heading3"/>
+        <w:bidi/>
+        <w:rPr>
+          <w:sz w:val="26"/>
+          <w:szCs w:val="26"/>
+          <w:rtl/>
+        </w:rPr>
+      </w:pPr>
+      <w:r>
+        <w:rPr>
+          <w:rFonts w:hint="cs"/>
+          <w:sz w:val="26"/>
+          <w:szCs w:val="26"/>
+          <w:rtl/>
+        </w:rPr>
+        <w:t>התמודדות עם תקיפות התחזות</w:t>
+      </w:r>
+    </w:p>
+    <w:p>
+      <w:pPr>
+        <w:bidi/>
+        <w:rPr>
+          <w:rtl/>
+        </w:rPr>
+      </w:pPr>
+      <w:r>
+        <w:rPr>
+          <w:rFonts w:hint="cs"/>
+          <w:rtl/>
+        </w:rPr>
+        <w:t>התמודדות אפשרית עם תקיפות התחזות היא באמצעות דרישה מהשרת אשר פונים אליו להוכיח את אמיתות זהותו.</w:t>
+      </w:r>
+      <w:r>
+        <w:rPr>
+          <w:rtl/>
+        </w:rPr>
+        <w:br/>
+      </w:r>
+      <w:r>
+        <w:rPr>
+          <w:rFonts w:hint="cs"/>
+          <w:rtl/>
+        </w:rPr>
+        <w:t xml:space="preserve">אחת הדרכים לדרישת הוכחה היא באמצעות דרישה מהשרת לספק </w:t>
+      </w:r>
+      <w:r>
+        <w:rPr>
+          <w:rFonts w:hint="cs"/>
+          <w:i/>
+          <w:iCs/>
+          <w:rtl/>
+        </w:rPr>
+        <w:t>סרטיפיקט</w:t>
+      </w:r>
+      <w:r>
+        <w:rPr>
+          <w:rFonts w:hint="cs"/>
+          <w:rtl/>
+        </w:rPr>
+        <w:t>, אשר מכיל את המידע על זהותו ומאושר באמצעות גורם אשרור מוכר</w:t>
+      </w:r>
+      <w:r>
+        <w:rPr>
+          <w:rFonts w:hint="cs"/>
+          <w:rtl/>
+        </w:rPr>
+        <w:t xml:space="preserve"> (</w:t>
+      </w:r>
+      <w:r>
+        <w:rPr>
+          <w:i/>
+          <w:iCs/>
+        </w:rPr>
+        <w:t>Certificate Authority</w:t>
+      </w:r>
+      <w:r>
+        <w:rPr>
+          <w:rFonts w:hint="cs"/>
+          <w:rtl/>
+        </w:rPr>
+        <w:t>)</w:t>
+      </w:r>
+      <w:r>
+        <w:rPr>
+          <w:rFonts w:hint="cs"/>
+          <w:rtl/>
+        </w:rPr>
+        <w:t>.</w:t>
+      </w:r>
+      <w:r>
+        <w:rPr>
+          <w:rtl/>
+        </w:rPr>
+        <w:br/>
+      </w:r>
+      <w:r>
+        <w:rPr>
+          <w:rFonts w:hint="cs"/>
+          <w:rtl/>
+        </w:rPr>
+        <w:t>קיימים מספר גורמי אשרור אשר מוכרים על ידי כמעט כל הדפדפנים ומערכות ההפעלה בעולם.</w:t>
+      </w:r>
+    </w:p>
+    <w:p>
+      <w:pPr>
+        <w:bidi/>
+        <w:rPr>
+          <w:rFonts w:hint="cs"/>
+          <w:rtl/>
+        </w:rPr>
+      </w:pPr>
+      <w:r>
+        <w:rPr>
+          <w:rFonts w:hint="cs"/>
+          <w:rtl/>
+        </w:rPr>
+        <w:t>אותו מסמך אישור צריך להכיל מעבר למידע על השרת גם אמצעי לאתגר את זהות השרת.</w:t>
+      </w:r>
+      <w:r>
+        <w:rPr>
+          <w:rtl/>
+        </w:rPr>
+        <w:br/>
+      </w:r>
+      <w:r>
+        <w:rPr>
+          <w:rFonts w:hint="cs"/>
+          <w:rtl/>
+        </w:rPr>
+        <w:t xml:space="preserve">בפרוטוקול </w:t>
+      </w:r>
+      <w:r>
+        <w:rPr>
+          <w:rFonts w:hint="cs"/>
+        </w:rPr>
+        <w:t>HTTPS</w:t>
+      </w:r>
+      <w:r>
+        <w:rPr>
+          <w:rFonts w:hint="cs"/>
+          <w:rtl/>
+        </w:rPr>
+        <w:t xml:space="preserve"> הדרך בה מאותגר השרת היא שחלק מהסרטיפיקט המאושר שלו מכיל מפתח פומבי במנגנון הצפנה א-סימטרי.</w:t>
+      </w:r>
+      <w:r>
+        <w:rPr>
+          <w:rtl/>
+        </w:rPr>
+        <w:br/>
+      </w:r>
+      <w:r>
+        <w:rPr>
+          <w:rFonts w:hint="cs"/>
+          <w:rtl/>
+        </w:rPr>
+        <w:t>באמצעות שימוש במפתח הפומבי הזה, הלקוח אשר מעוניין לאמת את זהות השרת יכול להצפין הודעה שרירותית ולאתגר את השרת לפענח אותה.</w:t>
+      </w:r>
+      <w:r>
+        <w:rPr>
+          <w:rtl/>
+        </w:rPr>
+        <w:br/>
+      </w:r>
+      <w:r>
+        <w:rPr>
+          <w:rFonts w:hint="cs"/>
+          <w:rtl/>
+        </w:rPr>
+        <w:t xml:space="preserve">מאחר ורק מי שמחזיק במפתח הפרטי המתאים לאותו המפתח </w:t>
+      </w:r>
+      <w:r>
+        <w:rPr>
+          <w:rFonts w:hint="cs"/>
+          <w:rtl/>
+        </w:rPr>
+        <w:t xml:space="preserve">הפומבי יכול לפענח את </w:t>
+      </w:r>
+      <w:r>
+        <w:rPr>
+          <w:rFonts w:hint="cs"/>
+          <w:rtl/>
+        </w:rPr>
+        <w:t xml:space="preserve">אותה ההודעה, הרי שאם השרת הצליח לפענח את ההודעה הרי שהוא </w:t>
+      </w:r>
+      <w:r>
+        <w:rPr>
+          <w:rFonts w:hint="cs"/>
+          <w:rtl/>
+        </w:rPr>
+        <w:t>מחזיק בפרט מידע אשר נמצא אך ורק בידיו של מי שקיבל את המסמך החתום מהגורם אשר הלקוח סומך עליו.</w:t>
+      </w:r>
+    </w:p>
+    <w:p>
+      <w:pPr>
+        <w:bidi/>
+        <w:rPr>
+          <w:rFonts w:hint="cs"/>
+          <w:rtl/>
+        </w:rPr>
+      </w:pPr>
+      <w:r>
+        <w:rPr>
+          <w:rFonts w:hint="cs"/>
+          <w:rtl/>
+        </w:rPr>
+        <w:t>זוהי כמובן גרסה פשוטה ולא שלמה של מודל האמון הנהוג בפרוטוקולים הללו, והגרסה המלאה והחסינה יותר מורכבת משמעותית יותר.</w:t>
+      </w:r>
+    </w:p>
+    <w:p>
+      <w:pPr>
+        <w:rPr>
+          <w:rtl/>
+        </w:rPr>
+      </w:pPr>
+      <w:r>
+        <w:rPr>
+          <w:rtl/>
+        </w:rPr>
+        <w:br w:type="page"/>
+      </w:r>
+    </w:p>
+    <w:p>
+      <w:pPr>
+        <w:pStyle w:val="Heading3"/>
+        <w:bidi/>
+        <w:rPr>
+          <w:rFonts w:hint="cs"/>
+          <w:sz w:val="26"/>
+          <w:szCs w:val="26"/>
+          <w:rtl/>
+        </w:rPr>
+      </w:pPr>
+      <w:r>
+        <w:rPr>
+          <w:rFonts w:hint="cs"/>
+          <w:sz w:val="26"/>
+          <w:szCs w:val="26"/>
+          <w:rtl/>
+        </w:rPr>
+        <w:lastRenderedPageBreak/>
+        <w:t>גניבת מידע וריגול</w:t>
+      </w:r>
+    </w:p>
+    <w:p>
+      <w:pPr>
+        <w:bidi/>
+        <w:rPr>
+          <w:rFonts w:hint="cs"/>
+          <w:rtl/>
+        </w:rPr>
+      </w:pPr>
+      <w:r>
+        <w:rPr>
+          <w:rtl/>
+        </w:rPr>
+        <w:t xml:space="preserve">מאחר </w:t>
+      </w:r>
+      <w:r>
+        <w:rPr>
+          <w:rFonts w:hint="cs"/>
+          <w:rtl/>
+        </w:rPr>
+        <w:t xml:space="preserve">והרכיבים השונים במערכת שלנו מתקשרים רשתית, ומאחר וברשתות </w:t>
+      </w:r>
+      <w:r>
+        <w:rPr>
+          <w:rFonts w:hint="cs"/>
+        </w:rPr>
+        <w:t>IP</w:t>
+      </w:r>
+      <w:r>
+        <w:rPr>
+          <w:rFonts w:hint="cs"/>
+          <w:rtl/>
+        </w:rPr>
+        <w:t xml:space="preserve"> עבור רכיבים רשתיים שאינם מחוברים ישירות התקשורת עוברת דרך רכיבי ביניים, הרי שבאמצעות השתלטות על אחד מרכיבי הביניים בתקשורת בין הרכיבים במערכת שלנו, ניתן להאזין לתקשורת בין ברכיבים שלנו "ולגנוב" מידע שעשוי להיות רגיש.</w:t>
+      </w:r>
+    </w:p>
+    <w:p>
+      <w:pPr>
+        <w:bidi/>
+        <w:rPr>
+          <w:rFonts w:hint="cs"/>
+          <w:rtl/>
+        </w:rPr>
+      </w:pPr>
+      <w:r>
+        <w:rPr>
+          <w:rFonts w:hint="cs"/>
+          <w:rtl/>
+        </w:rPr>
+        <w:t>למשל, במידה והמערכת שלנו משתמשת בסיסמה על מנת לזהות את הלקוחות מול השרת, אנו בסכנה של גניבת הסיסמה ושימוש במערכת על ידי לקוחות לא מורשים.</w:t>
+      </w:r>
+    </w:p>
+    <w:p>
+      <w:pPr>
+        <w:pStyle w:val="Heading3"/>
+        <w:bidi/>
+        <w:rPr>
+          <w:rFonts w:hint="cs"/>
+          <w:sz w:val="26"/>
+          <w:szCs w:val="26"/>
+          <w:rtl/>
+        </w:rPr>
+      </w:pPr>
+      <w:r>
+        <w:rPr>
+          <w:rFonts w:hint="cs"/>
+          <w:sz w:val="26"/>
+          <w:szCs w:val="26"/>
+          <w:rtl/>
+        </w:rPr>
+        <w:t>התמודדות עם</w:t>
+      </w:r>
+      <w:r>
+        <w:rPr>
+          <w:rFonts w:hint="cs"/>
+          <w:sz w:val="26"/>
+          <w:szCs w:val="26"/>
+          <w:rtl/>
+        </w:rPr>
+        <w:t xml:space="preserve"> גניבת מידע</w:t>
+      </w:r>
+    </w:p>
+    <w:p>
+      <w:pPr>
+        <w:bidi/>
+        <w:rPr>
+          <w:rFonts w:hint="cs"/>
+          <w:rtl/>
+        </w:rPr>
+      </w:pPr>
+      <w:r>
+        <w:rPr>
+          <w:rtl/>
+        </w:rPr>
+        <w:t xml:space="preserve">התמודדות </w:t>
+      </w:r>
+      <w:r>
+        <w:rPr>
+          <w:rFonts w:hint="cs"/>
+          <w:rtl/>
+        </w:rPr>
+        <w:t>שאינה פרקטית במקרה שלנו אך הינה אידאלית במקרים אחרים עם גניבת מידע במהלך תעבורה רשתית היא להקים חיבור נקודה-לנקודה פיזי בין כל רכיבי המערכת.</w:t>
+      </w:r>
+    </w:p>
+    <w:p>
+      <w:pPr>
+        <w:bidi/>
+        <w:rPr>
+          <w:rFonts w:hint="cs"/>
+          <w:rtl/>
+        </w:rPr>
+      </w:pPr>
+      <w:r>
+        <w:rPr>
+          <w:rtl/>
+        </w:rPr>
+        <w:t>למש</w:t>
+      </w:r>
+      <w:r>
+        <w:rPr>
+          <w:rFonts w:hint="cs"/>
+          <w:rtl/>
+        </w:rPr>
+        <w:t xml:space="preserve">ל, במערכות צבאיות נהוג לחבר בין בסיסים באמצעות סיבים ייעודיים </w:t>
+      </w:r>
+      <w:r>
+        <w:rPr>
+          <w:rFonts w:hint="cs"/>
+          <w:rtl/>
+        </w:rPr>
+        <w:t xml:space="preserve">וישירים </w:t>
+      </w:r>
+      <w:r>
+        <w:rPr>
+          <w:rFonts w:hint="cs"/>
+          <w:rtl/>
+        </w:rPr>
+        <w:t>אשר אינם נמצאים בשימוש על ידי גורמים שאינם מתוך הארגון.</w:t>
+      </w:r>
+      <w:r>
+        <w:rPr>
+          <w:rtl/>
+        </w:rPr>
+        <w:br/>
+        <w:t xml:space="preserve">כך, ניתן להיות בטוחים יותר כי אין גורם שלישי אשר מאזין </w:t>
+      </w:r>
+      <w:r>
+        <w:rPr>
+          <w:rFonts w:hint="cs"/>
+          <w:rtl/>
+        </w:rPr>
+        <w:t>לתקשורת בין שני הבסיסים.</w:t>
+      </w:r>
+    </w:p>
+    <w:p>
+      <w:pPr>
+        <w:bidi/>
+        <w:rPr>
+          <w:rFonts w:hint="cs"/>
+          <w:rtl/>
+        </w:rPr>
+      </w:pPr>
+      <w:r>
+        <w:rPr>
+          <w:rFonts w:hint="cs"/>
+          <w:rtl/>
+        </w:rPr>
+        <w:t>במקרה שלנו, לא נקים תשתית פיזית חדשה לצורך תקשורת בין רכיבי המערכת שלנו.</w:t>
+      </w:r>
+      <w:r>
+        <w:rPr>
+          <w:rtl/>
+        </w:rPr>
+        <w:br/>
+      </w:r>
+      <w:r>
+        <w:rPr>
+          <w:rFonts w:hint="cs"/>
+          <w:rtl/>
+        </w:rPr>
+        <w:t>לכן עלינו להניח כי התקשורת בין הרכיבים ניתנת להאזנה על ידי גורם שלישי.</w:t>
+      </w:r>
+    </w:p>
+    <w:p>
+      <w:pPr>
+        <w:bidi/>
+        <w:rPr>
+          <w:rFonts w:hint="cs"/>
+          <w:rtl/>
+        </w:rPr>
+      </w:pPr>
+      <w:r>
+        <w:rPr>
+          <w:rFonts w:hint="cs"/>
+          <w:rtl/>
+        </w:rPr>
+        <w:t xml:space="preserve">הדרך להתמודד עם האיום של גניבת מידע במקרה זה היא באמצעות </w:t>
+      </w:r>
+      <w:r>
+        <w:rPr>
+          <w:rFonts w:hint="cs"/>
+          <w:i/>
+          <w:iCs/>
+          <w:rtl/>
+        </w:rPr>
+        <w:t>הצפנת</w:t>
+      </w:r>
+      <w:r>
+        <w:rPr>
+          <w:rFonts w:hint="cs"/>
+          <w:rtl/>
+        </w:rPr>
+        <w:t xml:space="preserve"> התקשורת.</w:t>
+      </w:r>
+      <w:r>
+        <w:rPr>
+          <w:rtl/>
+        </w:rPr>
+        <w:br/>
+      </w:r>
+      <w:r>
+        <w:rPr>
+          <w:rFonts w:hint="cs"/>
+          <w:rtl/>
+        </w:rPr>
+        <w:t>הצפנה היא שיטה לחלוק מידע בצורה מאובטחת מעל תווך שאינו מאובטח באמצעות מניפולציה של המידע העובר בתווך הגלוי.</w:t>
+      </w:r>
+      <w:r>
+        <w:rPr>
+          <w:rtl/>
+        </w:rPr>
+        <w:br/>
+      </w:r>
+      <w:r>
+        <w:rPr>
+          <w:rFonts w:hint="cs"/>
+          <w:rtl/>
+        </w:rPr>
+        <w:t>שיטות הצפנה קיימות אלפי שנים, החל משיטות הצפנה עתיקות כמו אתב"ש אשר כוללת החלפה של אותיות הא"ב במסר המוצפן באות ההפוכה בסדר הא"ב ועד שיטות מודרניות אשר מבוססות על מניפולציה מתמטית של הייצוג הבינארי של ההודעה.</w:t>
+      </w:r>
+    </w:p>
+    <w:p>
+      <w:pPr>
+        <w:bidi/>
+        <w:rPr>
+          <w:rFonts w:hint="cs"/>
+          <w:rtl/>
+        </w:rPr>
+      </w:pPr>
+      <w:r>
+        <w:rPr>
+          <w:rFonts w:hint="cs"/>
+          <w:rtl/>
+        </w:rPr>
+        <w:t>כמו שציינו מקודם, באמצעות הסרטיפיקט החתום של השרת הלקוח יכול לראות את המפתח הפומבי של השרת במנגנון הצפנה א-סימטרי כלשהו.</w:t>
+      </w:r>
+      <w:r>
+        <w:rPr>
+          <w:rtl/>
+        </w:rPr>
+        <w:br/>
+      </w:r>
+      <w:r>
+        <w:rPr>
+          <w:rFonts w:hint="cs"/>
+          <w:rtl/>
+        </w:rPr>
+        <w:t>אבל, הצפנה א-סימטרית הינה פעולה איטית ומורכבת ולכן לא נהוג להשתמש בה לצורך הצפנת תקשורת ארוכה.</w:t>
+      </w:r>
+      <w:r>
+        <w:rPr>
+          <w:rtl/>
+        </w:rPr>
+        <w:br/>
+      </w:r>
+      <w:r>
+        <w:rPr>
+          <w:rFonts w:hint="cs"/>
+          <w:rtl/>
+        </w:rPr>
+        <w:t xml:space="preserve">לכן, בפרוטוקול </w:t>
+      </w:r>
+      <w:r>
+        <w:rPr>
+          <w:rFonts w:hint="cs"/>
+        </w:rPr>
+        <w:t>HTTPS</w:t>
+      </w:r>
+      <w:r>
+        <w:rPr>
+          <w:rFonts w:hint="cs"/>
+          <w:rtl/>
+        </w:rPr>
+        <w:t xml:space="preserve"> משתמשים במפתח הפומבי הידוע כדי לתאם בצורה מאובטחת מפתח חדש שישמש להצפנת יתר התקשורת בין השרת והלקוח באמצעות מנגנון הצפנה סימטרית.</w:t>
+      </w:r>
+      <w:r>
+        <w:rPr>
+          <w:rtl/>
+        </w:rPr>
+        <w:br/>
+      </w:r>
+      <w:r>
+        <w:rPr>
+          <w:rFonts w:hint="cs"/>
+          <w:rtl/>
+        </w:rPr>
+        <w:t xml:space="preserve">פרוטוקול </w:t>
+      </w:r>
+      <w:r>
+        <w:rPr>
+          <w:rFonts w:hint="cs"/>
+        </w:rPr>
+        <w:t>HTTPS</w:t>
+      </w:r>
+      <w:r>
+        <w:rPr>
+          <w:rFonts w:hint="cs"/>
+          <w:rtl/>
+        </w:rPr>
+        <w:t xml:space="preserve"> תומך במגוון רחב של מנגנוני הצפנה</w:t>
+      </w:r>
+      <w:r>
+        <w:rPr>
+          <w:rFonts w:hint="cs"/>
+          <w:rtl/>
+        </w:rPr>
+        <w:t xml:space="preserve"> סימטרית, ויבחר באחד מהם על פי מידע על המנגנונים בהם תומכים השרת והלקוח.</w:t>
       </w:r>
       <w:bookmarkStart w:id="0" w:name="_GoBack"/>
       <w:bookmarkEnd w:id="0"/>
-      <w:r>
-        <w:rPr>
-          <w:rFonts w:hint="cs"/>
-          <w:rtl/>
-        </w:rPr>
-        <w:t>.</w:t>
-      </w:r>
-      <w:r>
-        <w:rPr>
-          <w:rtl/>
-        </w:rPr>
-        <w:br/>
-      </w:r>
-      <w:r>
-        <w:rPr>
-          <w:rFonts w:hint="cs"/>
-          <w:rtl/>
-        </w:rPr>
-        <w:t xml:space="preserve">למשל, שפת פייתון תומכת בצורה מובנית גם במנגנון סריאליזציה מעל פורמט </w:t>
-      </w:r>
-      <w:r>
-        <w:rPr>
-          <w:i/>
-          <w:iCs/>
-        </w:rPr>
-        <w:t>JSON (JavaSc</w:t>
-      </w:r>
-      <w:r>
-        <w:rPr>
-          <w:i/>
-          <w:iCs/>
-        </w:rPr>
-        <w:t>ript Object Notation)</w:t>
-      </w:r>
-      <w:r>
-        <w:rPr>
-          <w:rFonts w:hint="cs"/>
-          <w:i/>
-          <w:iCs/>
-          <w:rtl/>
-        </w:rPr>
-        <w:t>.</w:t>
-      </w:r>
-      <w:r>
-        <w:rPr>
-          <w:i/>
-          <w:iCs/>
-          <w:rtl/>
-        </w:rPr>
-        <w:br/>
-      </w:r>
-      <w:r>
-        <w:rPr>
-          <w:rFonts w:hint="cs"/>
-          <w:rtl/>
-        </w:rPr>
-        <w:t>באמצעות פורמט זה ניתן לייצג אובייקטים מטיפוסים מובנים כמו מחרוזות, מספרים, בוליאניים, רשימות ומילונים.</w:t>
-      </w:r>
-      <w:r>
-        <w:rPr>
-          <w:rtl/>
-        </w:rPr>
-        <w:br/>
-      </w:r>
-      <w:r>
-        <w:rPr>
-          <w:rFonts w:hint="cs"/>
-          <w:rtl/>
-        </w:rPr>
-        <w:t>כלומר, פורמט זה הוא מעט חלש יותר כאשר משתמשים בו מתוך פייתון מאחר ואובייקטים מטיפוסים שאינם הטיפוסים המובנים והבסיסיים לא ניתנים לסריאליזציה בצורה מידית.</w:t>
-      </w:r>
-      <w:r>
-        <w:rPr>
-          <w:rtl/>
-        </w:rPr>
-        <w:br/>
-      </w:r>
-      <w:r>
-        <w:rPr>
-          <w:rFonts w:hint="cs"/>
-          <w:rtl/>
-        </w:rPr>
-        <w:t xml:space="preserve">עם זאת, מאחר וכל האובייקטים בשפת פייתון הם מבוססי מילון, ניתן בעלות לא גבוהה במיוחד להעביר את רוב האינפורמציה הרצויה באמצעות פורמט </w:t>
-      </w:r>
-      <w:r>
-        <w:t>JSON</w:t>
-      </w:r>
-      <w:r>
-        <w:rPr>
-          <w:rFonts w:hint="cs"/>
-          <w:rtl/>
-        </w:rPr>
-        <w:t>.</w:t>
-      </w:r>
+    </w:p>
+    <w:p>
+      <w:pPr>
+        <w:bidi/>
+        <w:rPr>
+          <w:rFonts w:hint="cs"/>
+          <w:rtl/>
+        </w:rPr>
+      </w:pPr>
     </w:p>
     <w:sectPr>
       <w:pgSz w:w="12240" w:h="15840"/>
@@ -6476,11 +7987,103 @@
       </w:rPr>
     </w:lvl>
   </w:abstractNum>
+  <w:abstractNum w:abstractNumId="2" w15:restartNumberingAfterBreak="0">
+    <w:nsid w:val="7B611A12"/>
+    <w:multiLevelType w:val="hybridMultilevel"/>
+    <w:tmpl w:val="2F063EE4"/>
+    <w:lvl w:ilvl="0" w:tplc="0409000F">
+      <w:start w:val="1"/>
+      <w:numFmt w:val="decimal"/>
+      <w:lvlText w:val="%1."/>
+      <w:lvlJc w:val="left"/>
+      <w:pPr>
+        <w:ind w:left="720" w:hanging="360"/>
+      </w:pPr>
+      <w:rPr>
+        <w:rFonts w:hint="default"/>
+      </w:rPr>
+    </w:lvl>
+    <w:lvl w:ilvl="1" w:tplc="04090019" w:tentative="1">
+      <w:start w:val="1"/>
+      <w:numFmt w:val="lowerLetter"/>
+      <w:lvlText w:val="%2."/>
+      <w:lvlJc w:val="left"/>
+      <w:pPr>
+        <w:ind w:left="1440" w:hanging="360"/>
+      </w:pPr>
+    </w:lvl>
+    <w:lvl w:ilvl="2" w:tplc="0409001B" w:tentative="1">
+      <w:start w:val="1"/>
+      <w:numFmt w:val="lowerRoman"/>
+      <w:lvlText w:val="%3."/>
+      <w:lvlJc w:val="right"/>
+      <w:pPr>
+        <w:ind w:left="2160" w:hanging="180"/>
+      </w:pPr>
+    </w:lvl>
+    <w:lvl w:ilvl="3" w:tplc="0409000F" w:tentative="1">
+      <w:start w:val="1"/>
+      <w:numFmt w:val="decimal"/>
+      <w:lvlText w:val="%4."/>
+      <w:lvlJc w:val="left"/>
+      <w:pPr>
+        <w:ind w:left="2880" w:hanging="360"/>
+      </w:pPr>
+    </w:lvl>
+    <w:lvl w:ilvl="4" w:tplc="04090019" w:tentative="1">
+      <w:start w:val="1"/>
+      <w:numFmt w:val="lowerLetter"/>
+      <w:lvlText w:val="%5."/>
+      <w:lvlJc w:val="left"/>
+      <w:pPr>
+        <w:ind w:left="3600" w:hanging="360"/>
+      </w:pPr>
+    </w:lvl>
+    <w:lvl w:ilvl="5" w:tplc="0409001B" w:tentative="1">
+      <w:start w:val="1"/>
+      <w:numFmt w:val="lowerRoman"/>
+      <w:lvlText w:val="%6."/>
+      <w:lvlJc w:val="right"/>
+      <w:pPr>
+        <w:ind w:left="4320" w:hanging="180"/>
+      </w:pPr>
+    </w:lvl>
+    <w:lvl w:ilvl="6" w:tplc="0409000F" w:tentative="1">
+      <w:start w:val="1"/>
+      <w:numFmt w:val="decimal"/>
+      <w:lvlText w:val="%7."/>
+      <w:lvlJc w:val="left"/>
+      <w:pPr>
+        <w:ind w:left="5040" w:hanging="360"/>
+      </w:pPr>
+    </w:lvl>
+    <w:lvl w:ilvl="7" w:tplc="04090019" w:tentative="1">
+      <w:start w:val="1"/>
+      <w:numFmt w:val="lowerLetter"/>
+      <w:lvlText w:val="%8."/>
+      <w:lvlJc w:val="left"/>
+      <w:pPr>
+        <w:ind w:left="5760" w:hanging="360"/>
+      </w:pPr>
+    </w:lvl>
+    <w:lvl w:ilvl="8" w:tplc="0409001B" w:tentative="1">
+      <w:start w:val="1"/>
+      <w:numFmt w:val="lowerRoman"/>
+      <w:lvlText w:val="%9."/>
+      <w:lvlJc w:val="right"/>
+      <w:pPr>
+        <w:ind w:left="6480" w:hanging="180"/>
+      </w:pPr>
+    </w:lvl>
+  </w:abstractNum>
   <w:num w:numId="1">
     <w:abstractNumId w:val="1"/>
   </w:num>
   <w:num w:numId="2">
     <w:abstractNumId w:val="0"/>
+  </w:num>
+  <w:num w:numId="3">
+    <w:abstractNumId w:val="2"/>
   </w:num>
 </w:numbering>
 </file>
@@ -6880,7 +8483,7 @@
   <w:style w:type="paragraph" w:default="1" w:styleId="Normal">
     <w:name w:val="Normal"/>
     <w:qFormat/>
-    <w:rsid w:val="003B5721"/>
+    <w:rsid w:val="004926BE"/>
     <w:rPr>
       <w:rFonts w:ascii="Times New Roman" w:eastAsia="Times New Roman" w:hAnsi="Times New Roman" w:cs="Times New Roman"/>
       <w:lang w:bidi="he-IL"/>

</xml_diff>

<commit_message>
Added python server, started adding CPP client
</commit_message>
<xml_diff>
--- a/סמינר בתכנות מערכות דפנסיבי.docx
+++ b/סמינר בתכנות מערכות דפנסיבי.docx
@@ -7677,10 +7677,6 @@
     <w:p>
       <w:pPr>
         <w:bidi/>
-        <w:rPr>
-          <w:rFonts w:hint="cs"/>
-          <w:rtl/>
-        </w:rPr>
       </w:pPr>
       <w:r>
         <w:rPr>
@@ -7760,9 +7756,159 @@
           <w:rtl/>
         </w:rPr>
         <w:t xml:space="preserve"> סימטרית, ויבחר באחד מהם על פי מידע על המנגנונים בהם תומכים השרת והלקוח.</w:t>
+      </w:r>
+    </w:p>
+    <w:p>
+      <w:pPr>
+        <w:rPr>
+          <w:rtl/>
+        </w:rPr>
+      </w:pPr>
+      <w:r>
+        <w:rPr>
+          <w:rtl/>
+        </w:rPr>
+        <w:br w:type="page"/>
+      </w:r>
+    </w:p>
+    <w:p>
+      <w:pPr>
+        <w:pStyle w:val="Heading1"/>
+        <w:bidi/>
+      </w:pPr>
+      <w:r>
+        <w:rPr>
+          <w:rFonts w:hint="cs"/>
+          <w:rtl/>
+        </w:rPr>
+        <w:lastRenderedPageBreak/>
+        <w:t xml:space="preserve">חלק </w:t>
+      </w:r>
+      <w:r>
+        <w:rPr>
+          <w:rFonts w:hint="cs"/>
+          <w:rtl/>
+        </w:rPr>
+        <w:t>רביעי</w:t>
+      </w:r>
+      <w:r>
+        <w:rPr>
+          <w:rFonts w:hint="cs"/>
+          <w:rtl/>
+        </w:rPr>
+        <w:t xml:space="preserve"> </w:t>
+      </w:r>
+      <w:r>
+        <w:rPr>
+          <w:rtl/>
+        </w:rPr>
+        <w:t>–</w:t>
+      </w:r>
+      <w:r>
+        <w:rPr>
+          <w:rFonts w:hint="cs"/>
+          <w:rtl/>
+        </w:rPr>
+        <w:t xml:space="preserve"> </w:t>
+      </w:r>
+      <w:r>
+        <w:rPr>
+          <w:rFonts w:hint="cs"/>
+          <w:rtl/>
+        </w:rPr>
+        <w:t>איומי אבטחה מערכתיים</w:t>
+      </w:r>
+    </w:p>
+    <w:p>
+      <w:pPr>
+        <w:pStyle w:val="Heading2"/>
+        <w:bidi/>
+        <w:rPr>
+          <w:sz w:val="28"/>
+          <w:szCs w:val="28"/>
+        </w:rPr>
+      </w:pPr>
+      <w:r>
+        <w:rPr>
+          <w:rFonts w:hint="cs"/>
+          <w:sz w:val="28"/>
+          <w:szCs w:val="28"/>
+          <w:rtl/>
+        </w:rPr>
+        <w:t xml:space="preserve">איום ראשון </w:t>
+      </w:r>
+      <w:r>
+        <w:rPr>
+          <w:sz w:val="28"/>
+          <w:szCs w:val="28"/>
+          <w:rtl/>
+        </w:rPr>
+        <w:t>–</w:t>
+      </w:r>
+      <w:r>
+        <w:rPr>
+          <w:rFonts w:hint="cs"/>
+          <w:sz w:val="28"/>
+          <w:szCs w:val="28"/>
+          <w:rtl/>
+        </w:rPr>
+        <w:t xml:space="preserve"> מניעת שירות (/מבוזרת) </w:t>
+      </w:r>
+      <w:r>
+        <w:rPr>
+          <w:sz w:val="28"/>
+          <w:szCs w:val="28"/>
+        </w:rPr>
+        <w:t>D/DoS</w:t>
+      </w:r>
+    </w:p>
+    <w:p>
+      <w:pPr>
+        <w:pStyle w:val="Subtitle"/>
+        <w:bidi/>
+        <w:rPr>
+          <w:rtl/>
+        </w:rPr>
+      </w:pPr>
+      <w:r>
+        <w:rPr>
+          <w:rFonts w:hint="cs"/>
+          <w:rtl/>
+        </w:rPr>
+        <w:t xml:space="preserve">מקורות: </w:t>
+      </w:r>
+    </w:p>
+    <w:p>
+      <w:pPr>
+        <w:pStyle w:val="ListParagraph"/>
+        <w:numPr>
+          <w:ilvl w:val="0"/>
+          <w:numId w:val="1"/>
+        </w:numPr>
+        <w:spacing w:after="0" w:line="240" w:lineRule="auto"/>
+      </w:pPr>
+      <w:r>
+        <w:rPr>
+          <w:rFonts w:ascii="Arial" w:hAnsi="Arial" w:cs="Arial"/>
+          <w:color w:val="222222"/>
+          <w:sz w:val="20"/>
+          <w:szCs w:val="20"/>
+          <w:shd w:val="clear" w:color="auto" w:fill="FFFFFF"/>
+        </w:rPr>
+        <w:t>asd</w:t>
       </w:r>
       <w:bookmarkStart w:id="0" w:name="_GoBack"/>
       <w:bookmarkEnd w:id="0"/>
+      <w:r>
+        <w:rPr>
+          <w:rFonts w:ascii="Arial" w:hAnsi="Arial" w:cs="Arial"/>
+          <w:color w:val="222222"/>
+          <w:sz w:val="20"/>
+          <w:szCs w:val="20"/>
+          <w:shd w:val="clear" w:color="auto" w:fill="FFFFFF"/>
+        </w:rPr>
+        <w:t>.</w:t>
+      </w:r>
     </w:p>
     <w:p>
       <w:pPr>

</xml_diff>

<commit_message>
Finished the document with 3rd and 4th parts
</commit_message>
<xml_diff>
--- a/סמינר בתכנות מערכות דפנסיבי.docx
+++ b/סמינר בתכנות מערכות דפנסיבי.docx
@@ -7885,7 +7885,6 @@
           <w:ilvl w:val="0"/>
           <w:numId w:val="1"/>
         </w:numPr>
-        <w:spacing w:after="0" w:line="240" w:lineRule="auto"/>
       </w:pPr>
       <w:r>
         <w:rPr>
@@ -7895,10 +7894,20 @@
           <w:szCs w:val="20"/>
           <w:shd w:val="clear" w:color="auto" w:fill="FFFFFF"/>
         </w:rPr>
-        <w:t>asd</w:t>
-      </w:r>
-      <w:bookmarkStart w:id="0" w:name="_GoBack"/>
-      <w:bookmarkEnd w:id="0"/>
+        <w:t>Mirkovic, Jelena, and Peter Reiher. "A taxonomy of DDoS attack and DDoS defense mechanisms." </w:t>
+      </w:r>
+      <w:r>
+        <w:rPr>
+          <w:rFonts w:ascii="Arial" w:hAnsi="Arial" w:cs="Arial"/>
+          <w:i/>
+          <w:iCs/>
+          <w:color w:val="222222"/>
+          <w:sz w:val="20"/>
+          <w:szCs w:val="20"/>
+          <w:shd w:val="clear" w:color="auto" w:fill="FFFFFF"/>
+        </w:rPr>
+        <w:t>ACM SIGCOMM Computer Communication Review</w:t>
+      </w:r>
       <w:r>
         <w:rPr>
           <w:rFonts w:ascii="Arial" w:hAnsi="Arial" w:cs="Arial"/>
@@ -7907,8 +7916,942 @@
           <w:szCs w:val="20"/>
           <w:shd w:val="clear" w:color="auto" w:fill="FFFFFF"/>
         </w:rPr>
+        <w:t> 34.2 (2004): 39-53.</w:t>
+      </w:r>
+    </w:p>
+    <w:p>
+      <w:pPr>
+        <w:ind w:left="720"/>
+      </w:pPr>
+    </w:p>
+    <w:p>
+      <w:pPr>
+        <w:bidi/>
+        <w:rPr>
+          <w:rtl/>
+        </w:rPr>
+      </w:pPr>
+      <w:r>
+        <w:rPr>
+          <w:rFonts w:hint="cs"/>
+          <w:rtl/>
+        </w:rPr>
+        <w:t xml:space="preserve">תקיפת מניעת שירות הינה </w:t>
+      </w:r>
+      <w:r>
+        <w:rPr>
+          <w:rFonts w:hint="cs"/>
+          <w:rtl/>
+        </w:rPr>
+        <w:t>ניסיון מכוון של תוקפים למנוע ממשתמשים לגיטימיים גישה/שימוש בשירות רשתי מסוים.</w:t>
+      </w:r>
+    </w:p>
+    <w:p>
+      <w:pPr>
+        <w:bidi/>
+        <w:rPr>
+          <w:rFonts w:hint="cs"/>
+          <w:rtl/>
+        </w:rPr>
+      </w:pPr>
+      <w:r>
+        <w:rPr>
+          <w:rFonts w:hint="cs"/>
+          <w:rtl/>
+        </w:rPr>
+        <w:t>דרכים שונות לבצע תקיפות מניעת שירות הן:</w:t>
+      </w:r>
+    </w:p>
+    <w:p>
+      <w:pPr>
+        <w:pStyle w:val="ListParagraph"/>
+        <w:numPr>
+          <w:ilvl w:val="0"/>
+          <w:numId w:val="4"/>
+        </w:numPr>
+        <w:bidi/>
+        <w:rPr>
+          <w:rFonts w:hint="cs"/>
+        </w:rPr>
+      </w:pPr>
+      <w:r>
+        <w:rPr>
+          <w:rFonts w:hint="cs"/>
+          <w:rtl/>
+        </w:rPr>
+        <w:t>להציף את השרת בבקשות, כך שמשאבים קריטיים לשירות לא יהיו פנויים בכדי לשרת לקוחות לגיטימיים.</w:t>
+      </w:r>
+    </w:p>
+    <w:p>
+      <w:pPr>
+        <w:pStyle w:val="ListParagraph"/>
+        <w:numPr>
+          <w:ilvl w:val="0"/>
+          <w:numId w:val="4"/>
+        </w:numPr>
+        <w:bidi/>
+      </w:pPr>
+      <w:r>
+        <w:rPr>
+          <w:rFonts w:hint="cs"/>
+          <w:rtl/>
+        </w:rPr>
+        <w:t>לשלוח אל השרת בקשות לא סטנדרטיות, שנבנו במטרה להקפיא את השירות או לגרום לשירות או אפילו לשרת לקרוס.</w:t>
+      </w:r>
+    </w:p>
+    <w:p>
+      <w:pPr>
+        <w:bidi/>
+        <w:rPr>
+          <w:rtl/>
+        </w:rPr>
+      </w:pPr>
+      <w:r>
+        <w:rPr>
+          <w:rFonts w:hint="cs"/>
+          <w:rtl/>
+        </w:rPr>
+        <w:t xml:space="preserve">ישנן עוד דרכים לבצע תקיפות מניעת שירות, ולמעשה זוהי תקיפה שמוגדרת על ידי מטרתה ולא על </w:t>
+      </w:r>
+      <w:r>
+        <w:rPr>
+          <w:rFonts w:hint="cs"/>
+          <w:rtl/>
+        </w:rPr>
+        <w:t>ידי הטכניקות הטכנולוגיות לבצעה.</w:t>
+      </w:r>
+    </w:p>
+    <w:p>
+      <w:pPr>
+        <w:bidi/>
+        <w:rPr>
+          <w:rFonts w:hint="cs"/>
+          <w:rtl/>
+        </w:rPr>
+      </w:pPr>
+      <w:r>
+        <w:rPr>
+          <w:rFonts w:hint="cs"/>
+          <w:rtl/>
+        </w:rPr>
+        <w:t>וריאציה נוספת של תקיפות מניעת שירות היא תקיפת מניעת שירות מבוזרת (</w:t>
+      </w:r>
+      <w:r>
+        <w:rPr>
+          <w:b/>
+          <w:bCs/>
+          <w:i/>
+          <w:iCs/>
+        </w:rPr>
+        <w:t>Distributed</w:t>
+      </w:r>
+      <w:r>
+        <w:rPr>
+          <w:i/>
+          <w:iCs/>
+        </w:rPr>
+        <w:t xml:space="preserve"> Denial of Service</w:t>
+      </w:r>
+      <w:r>
+        <w:rPr>
+          <w:rFonts w:hint="cs"/>
+          <w:rtl/>
+        </w:rPr>
+        <w:t>) אשר מיוחדת בכך שמשתמשים במספר רב מאוד של מחשבים לצורך הצפת השרת הנתקף בבקשות.</w:t>
+      </w:r>
+    </w:p>
+    <w:p>
+      <w:pPr>
+        <w:bidi/>
+        <w:rPr>
+          <w:rFonts w:hint="cs"/>
+          <w:rtl/>
+        </w:rPr>
+      </w:pPr>
+      <w:r>
+        <w:rPr>
+          <w:rFonts w:hint="cs"/>
+          <w:rtl/>
+        </w:rPr>
+        <w:t>במקרים רבים, התוקפים משתמשים ב-</w:t>
+      </w:r>
+      <w:r>
+        <w:t>Bot net</w:t>
+      </w:r>
+      <w:r>
+        <w:rPr>
+          <w:rFonts w:hint="cs"/>
+          <w:rtl/>
+        </w:rPr>
+        <w:t>, אוסף של מחשבים אשר נפרצו בשלב מוקדם יותר על ידי התוקפים, ומוסיפים את אוסף המחשבים הללו למחשבים אשר שולחים בקשות לשרת הנתקף.</w:t>
+      </w:r>
+    </w:p>
+    <w:p>
+      <w:pPr>
+        <w:pStyle w:val="Heading3"/>
+        <w:bidi/>
+        <w:rPr>
+          <w:rFonts w:hint="cs"/>
+          <w:sz w:val="26"/>
+          <w:szCs w:val="26"/>
+          <w:rtl/>
+        </w:rPr>
+      </w:pPr>
+      <w:r>
+        <w:rPr>
+          <w:rFonts w:hint="cs"/>
+          <w:sz w:val="26"/>
+          <w:szCs w:val="26"/>
+          <w:rtl/>
+        </w:rPr>
+        <w:t>התמודדות עם תקיפות מניעת שירות</w:t>
+      </w:r>
+    </w:p>
+    <w:p>
+      <w:pPr>
+        <w:bidi/>
+        <w:rPr>
+          <w:rFonts w:hint="cs"/>
+          <w:rtl/>
+        </w:rPr>
+      </w:pPr>
+      <w:r>
+        <w:rPr>
+          <w:rFonts w:hint="cs"/>
+          <w:rtl/>
+        </w:rPr>
+        <w:t>שיטה אחת להתמודד עם תקיפות מניעת שירות היא באמצעות החזקת כפילות של תשתיות.</w:t>
+      </w:r>
+      <w:r>
+        <w:rPr>
+          <w:rtl/>
+        </w:rPr>
+        <w:br/>
+      </w:r>
+      <w:r>
+        <w:rPr>
+          <w:rFonts w:hint="cs"/>
+          <w:rtl/>
+        </w:rPr>
+        <w:t>כך, אם תשתית אחת נמצאת תחת התקפה וזמינותה יורדת, ניתן יהיה להעלות תשתית אחרת במקומה ולשמור על הזמינות של השירות.</w:t>
+      </w:r>
+    </w:p>
+    <w:p>
+      <w:pPr>
+        <w:bidi/>
+        <w:rPr>
+          <w:rFonts w:hint="cs"/>
+          <w:rtl/>
+        </w:rPr>
+      </w:pPr>
+      <w:r>
+        <w:rPr>
+          <w:rtl/>
+        </w:rPr>
+        <w:t xml:space="preserve">שיטה </w:t>
+      </w:r>
+      <w:r>
+        <w:rPr>
+          <w:rFonts w:hint="cs"/>
+          <w:rtl/>
+        </w:rPr>
+        <w:t>נוספת להתמודד עם תקיפות מסוג זה היא באמצעות זיהוי התקיפה ברכיב רשתי אשר קודם לרכיב הרגיש במערכת.</w:t>
+      </w:r>
+      <w:r>
+        <w:rPr>
+          <w:rtl/>
+        </w:rPr>
+        <w:br/>
+        <w:t xml:space="preserve">לדוגמה אם </w:t>
+      </w:r>
+      <w:r>
+        <w:rPr>
+          <w:rFonts w:hint="cs"/>
+          <w:rtl/>
+        </w:rPr>
+        <w:t xml:space="preserve">במערכת ישנו שרת  </w:t>
+      </w:r>
+      <w:r>
+        <w:rPr>
+          <w:rFonts w:hint="cs"/>
+        </w:rPr>
+        <w:t>W</w:t>
+      </w:r>
+      <w:r>
+        <w:t>eb</w:t>
+      </w:r>
+      <w:r>
+        <w:rPr>
+          <w:rFonts w:hint="cs"/>
+          <w:rtl/>
+        </w:rPr>
+        <w:t xml:space="preserve"> אשר מבצע פעולות מורכבות בתגובה לבקשות, אם ניתן יהיה לבלום את הבקשות הלא לגיטימיות עוד ברכיב הקודם לו, רמת הפגיעה תהיה משמעותית נמוכה יותר.</w:t>
+      </w:r>
+    </w:p>
+    <w:p>
+      <w:pPr>
+        <w:bidi/>
+        <w:rPr>
+          <w:rtl/>
+        </w:rPr>
+      </w:pPr>
+      <w:r>
+        <w:rPr>
+          <w:rFonts w:hint="cs"/>
+          <w:rtl/>
+        </w:rPr>
+        <w:t>כמובן שניתן גם ברמת השירות לזהות בקשות לא לגיטימיות ולהתעלם מהן, אך זה מסובך יותר ופוגע בעקרון של הפרדת סמכויות במערכת.</w:t>
+      </w:r>
+    </w:p>
+    <w:p>
+      <w:pPr>
+        <w:rPr>
+          <w:rtl/>
+        </w:rPr>
+      </w:pPr>
+      <w:r>
+        <w:rPr>
+          <w:rtl/>
+        </w:rPr>
+        <w:br w:type="page"/>
+      </w:r>
+    </w:p>
+    <w:p>
+      <w:pPr>
+        <w:pStyle w:val="Heading2"/>
+        <w:bidi/>
+        <w:rPr>
+          <w:rFonts w:hint="cs"/>
+          <w:sz w:val="28"/>
+          <w:szCs w:val="28"/>
+          <w:rtl/>
+        </w:rPr>
+      </w:pPr>
+      <w:r>
+        <w:rPr>
+          <w:rFonts w:hint="cs"/>
+          <w:sz w:val="28"/>
+          <w:szCs w:val="28"/>
+          <w:rtl/>
+        </w:rPr>
+        <w:lastRenderedPageBreak/>
+        <w:t xml:space="preserve">איום </w:t>
+      </w:r>
+      <w:r>
+        <w:rPr>
+          <w:rFonts w:hint="cs"/>
+          <w:sz w:val="28"/>
+          <w:szCs w:val="28"/>
+          <w:rtl/>
+        </w:rPr>
+        <w:t>שני</w:t>
+      </w:r>
+      <w:r>
+        <w:rPr>
+          <w:rFonts w:hint="cs"/>
+          <w:sz w:val="28"/>
+          <w:szCs w:val="28"/>
+          <w:rtl/>
+        </w:rPr>
+        <w:t xml:space="preserve"> </w:t>
+      </w:r>
+      <w:r>
+        <w:rPr>
+          <w:sz w:val="28"/>
+          <w:szCs w:val="28"/>
+          <w:rtl/>
+        </w:rPr>
+        <w:t>–</w:t>
+      </w:r>
+      <w:r>
+        <w:rPr>
+          <w:rFonts w:hint="cs"/>
+          <w:sz w:val="28"/>
+          <w:szCs w:val="28"/>
+          <w:rtl/>
+        </w:rPr>
+        <w:t xml:space="preserve"> </w:t>
+      </w:r>
+      <w:r>
+        <w:rPr>
+          <w:rFonts w:hint="cs"/>
+          <w:sz w:val="28"/>
+          <w:szCs w:val="28"/>
+          <w:rtl/>
+        </w:rPr>
+        <w:t>חולשות במערכת ההפעלה</w:t>
+      </w:r>
+    </w:p>
+    <w:p>
+      <w:pPr>
+        <w:pStyle w:val="Subtitle"/>
+        <w:bidi/>
+        <w:rPr>
+          <w:rtl/>
+        </w:rPr>
+      </w:pPr>
+      <w:r>
+        <w:rPr>
+          <w:rFonts w:hint="cs"/>
+          <w:rtl/>
+        </w:rPr>
+        <w:t xml:space="preserve">מקורות: </w:t>
+      </w:r>
+    </w:p>
+    <w:p>
+      <w:pPr>
+        <w:pStyle w:val="ListParagraph"/>
+        <w:numPr>
+          <w:ilvl w:val="0"/>
+          <w:numId w:val="1"/>
+        </w:numPr>
+      </w:pPr>
+      <w:r>
+        <w:rPr>
+          <w:rFonts w:ascii="Arial" w:hAnsi="Arial" w:cs="Arial"/>
+          <w:color w:val="222222"/>
+          <w:sz w:val="20"/>
+          <w:szCs w:val="20"/>
+          <w:shd w:val="clear" w:color="auto" w:fill="FFFFFF"/>
+        </w:rPr>
+        <w:t>Wang, Lingyu, et al. "k-zero day safety: Measuring the security risk of networks against unknown attacks." </w:t>
+      </w:r>
+      <w:r>
+        <w:rPr>
+          <w:rFonts w:ascii="Arial" w:hAnsi="Arial" w:cs="Arial"/>
+          <w:i/>
+          <w:iCs/>
+          <w:color w:val="222222"/>
+          <w:sz w:val="20"/>
+          <w:szCs w:val="20"/>
+          <w:shd w:val="clear" w:color="auto" w:fill="FFFFFF"/>
+        </w:rPr>
+        <w:t>European Symposium on Research in Computer Security</w:t>
+      </w:r>
+      <w:r>
+        <w:rPr>
+          <w:rFonts w:ascii="Arial" w:hAnsi="Arial" w:cs="Arial"/>
+          <w:color w:val="222222"/>
+          <w:sz w:val="20"/>
+          <w:szCs w:val="20"/>
+          <w:shd w:val="clear" w:color="auto" w:fill="FFFFFF"/>
+        </w:rPr>
+        <w:t>. Springer, Berlin, Heidelberg, 2010.</w:t>
+      </w:r>
+    </w:p>
+    <w:p>
+      <w:pPr>
+        <w:bidi/>
+        <w:rPr>
+          <w:rFonts w:hint="cs"/>
+          <w:rtl/>
+        </w:rPr>
+      </w:pPr>
+      <w:r>
+        <w:rPr>
+          <w:rFonts w:hint="cs"/>
+          <w:rtl/>
+        </w:rPr>
+        <w:t xml:space="preserve">עד כה התמקדנו </w:t>
+      </w:r>
+      <w:r>
+        <w:rPr>
+          <w:rFonts w:hint="cs"/>
+          <w:rtl/>
+        </w:rPr>
+        <w:t>בעיקר בבעיות אבטחה שניתן לפתור באמצעות שינוי הקוד שלנו.</w:t>
+      </w:r>
+    </w:p>
+    <w:p>
+      <w:pPr>
+        <w:bidi/>
+        <w:rPr>
+          <w:rFonts w:hint="cs"/>
+          <w:rtl/>
+        </w:rPr>
+      </w:pPr>
+      <w:r>
+        <w:rPr>
+          <w:rFonts w:hint="cs"/>
+          <w:rtl/>
+        </w:rPr>
+        <w:t xml:space="preserve">סוג נוסף של בעיות אשר לא עסקנו בהן עד כה הן בעיות מתוקף העובדה שאנחנו רצים מעל מערכת הפעלה שנכתבה אף היא על ידי מתכנתים ומשתמשים בפרוטוקולי תקשורת </w:t>
+      </w:r>
+      <w:r>
+        <w:rPr>
+          <w:rFonts w:hint="cs"/>
+          <w:rtl/>
+        </w:rPr>
+        <w:t>אשר נכתבו על ידי אנשים ומשתמשים בשיטות הצפנה שפותחו על ידי אנשים.</w:t>
+      </w:r>
+    </w:p>
+    <w:p>
+      <w:pPr>
+        <w:bidi/>
+        <w:rPr>
+          <w:rFonts w:hint="cs"/>
+          <w:rtl/>
+        </w:rPr>
+      </w:pPr>
+      <w:r>
+        <w:rPr>
+          <w:rFonts w:hint="cs"/>
+          <w:rtl/>
+        </w:rPr>
+        <w:t>לכן,</w:t>
+      </w:r>
+      <w:r>
+        <w:rPr>
+          <w:rFonts w:hint="cs"/>
+          <w:rtl/>
+        </w:rPr>
+        <w:t xml:space="preserve"> </w:t>
+      </w:r>
+      <w:r>
+        <w:rPr>
+          <w:rFonts w:hint="cs"/>
+          <w:rtl/>
+        </w:rPr>
+        <w:t xml:space="preserve">אנחנו חשופים לתקיפות אשר מכוונות לכל אחד מהרכיבים שאנחנו מתבססים עליהם, בין אם מדובר בתקיפה על פרוטוקול </w:t>
+      </w:r>
+      <w:r>
+        <w:rPr>
+          <w:rFonts w:hint="cs"/>
+        </w:rPr>
+        <w:t>HTTPS</w:t>
+      </w:r>
+      <w:r>
+        <w:rPr>
+          <w:rFonts w:hint="cs"/>
+          <w:rtl/>
+        </w:rPr>
+        <w:t xml:space="preserve"> או חולשה במנגנון ההצפנה.</w:t>
+      </w:r>
+    </w:p>
+    <w:p>
+      <w:pPr>
+        <w:bidi/>
+        <w:rPr>
+          <w:rFonts w:hint="cs"/>
+          <w:rtl/>
+        </w:rPr>
+      </w:pPr>
+      <w:r>
+        <w:rPr>
+          <w:rFonts w:hint="cs"/>
+          <w:rtl/>
+        </w:rPr>
+        <w:t>מדי פעם בפעם, מתגלות חולשות במערכות הנפוצות אשר גורמות לכך שחלק משמעותי מהשירותים באינטרנט פגיעים לתקיפות.</w:t>
+      </w:r>
+    </w:p>
+    <w:p>
+      <w:pPr>
+        <w:bidi/>
+        <w:rPr>
+          <w:rFonts w:hint="cs"/>
+          <w:rtl/>
+        </w:rPr>
+      </w:pPr>
+      <w:r>
+        <w:rPr>
+          <w:rFonts w:hint="cs"/>
+          <w:rtl/>
+        </w:rPr>
+        <w:t xml:space="preserve">חולשות מסוג זה מכונות תקיפות </w:t>
+      </w:r>
+      <w:r>
+        <w:t>Zero Day</w:t>
+      </w:r>
+      <w:r>
+        <w:rPr>
+          <w:rFonts w:hint="cs"/>
+          <w:rtl/>
+        </w:rPr>
+        <w:t xml:space="preserve"> מאחר ו</w:t>
+      </w:r>
+      <w:r>
+        <w:rPr>
+          <w:rFonts w:hint="cs"/>
+          <w:rtl/>
+        </w:rPr>
+        <w:t>כאשר נעשה בהן שימוש לראשונה הן לא מוכרות לעולם.</w:t>
+      </w:r>
+    </w:p>
+    <w:p>
+      <w:pPr>
+        <w:pStyle w:val="Heading3"/>
+        <w:bidi/>
+        <w:rPr>
+          <w:rFonts w:hint="cs"/>
+          <w:sz w:val="26"/>
+          <w:szCs w:val="26"/>
+          <w:rtl/>
+        </w:rPr>
+      </w:pPr>
+      <w:r>
+        <w:rPr>
+          <w:rFonts w:hint="cs"/>
+          <w:sz w:val="26"/>
+          <w:szCs w:val="26"/>
+          <w:rtl/>
+        </w:rPr>
+        <w:t>התמודדות</w:t>
+      </w:r>
+      <w:r>
+        <w:rPr>
+          <w:rFonts w:hint="cs"/>
+          <w:sz w:val="26"/>
+          <w:szCs w:val="26"/>
+          <w:rtl/>
+        </w:rPr>
+        <w:t xml:space="preserve"> עם חולשות במערכת ההפעלה</w:t>
+      </w:r>
+    </w:p>
+    <w:p>
+      <w:pPr>
+        <w:bidi/>
+        <w:rPr>
+          <w:rtl/>
+        </w:rPr>
+      </w:pPr>
+      <w:r>
+        <w:rPr>
+          <w:rtl/>
+        </w:rPr>
+        <w:t xml:space="preserve">הדרך </w:t>
+      </w:r>
+      <w:r>
+        <w:rPr>
+          <w:rFonts w:hint="cs"/>
+          <w:rtl/>
+        </w:rPr>
+        <w:t>הטובה ביותר להתמודד עם חולשות במערכות הפעלה היא לוודא שעושים שימוש בגרסאות החדשות ביותר של כל המערכות החיצוניות והפרוטוקולים אשר משתמשים בהם.</w:t>
+      </w:r>
+    </w:p>
+    <w:p>
+      <w:pPr>
+        <w:bidi/>
+        <w:rPr>
+          <w:rFonts w:hint="cs"/>
+          <w:rtl/>
+        </w:rPr>
+      </w:pPr>
+      <w:r>
+        <w:rPr>
+          <w:rFonts w:hint="cs"/>
+          <w:rtl/>
+        </w:rPr>
+        <w:t>בנוסף, יש להשתמש אך ורק במערכות ומוצרים חיצוניים פופולאריים ונפוצים.</w:t>
+      </w:r>
+      <w:r>
+        <w:rPr>
+          <w:rtl/>
+        </w:rPr>
+        <w:br/>
+      </w:r>
+      <w:r>
+        <w:rPr>
+          <w:rFonts w:hint="cs"/>
+          <w:rtl/>
+        </w:rPr>
+        <w:t>זאת מאחר ולאחר שמתגלה חולשה במוצרים פופולאריים היא מתפרסמת במהירות ועדכון תוכנה אשר מונע אותה מתפרסם במהירות אף הוא.</w:t>
+      </w:r>
+    </w:p>
+    <w:p>
+      <w:pPr>
+        <w:bidi/>
+        <w:rPr>
+          <w:rtl/>
+        </w:rPr>
+      </w:pPr>
+      <w:r>
+        <w:rPr>
+          <w:rFonts w:hint="cs"/>
+          <w:rtl/>
+        </w:rPr>
+        <w:t>אמצעי נוסף להימנע מתקיפות</w:t>
+      </w:r>
+      <w:r>
+        <w:rPr>
+          <w:rFonts w:hint="cs"/>
+          <w:rtl/>
+        </w:rPr>
+        <w:t xml:space="preserve"> הוא הגדרה טובה של מערכות אבטחה מקומיות כמו פיירוול, תוכנות ניטור שונות של לוגים ופרמטרים דומים ועוד.</w:t>
+      </w:r>
+    </w:p>
+    <w:p>
+      <w:pPr>
+        <w:bidi/>
+        <w:rPr>
+          <w:rtl/>
+        </w:rPr>
+      </w:pPr>
+      <w:r>
+        <w:rPr>
+          <w:rFonts w:hint="cs"/>
+          <w:rtl/>
+        </w:rPr>
+        <w:t>בנוסף, כדאי לכבות ולחסום כל שירות תוכנתי אשר לא נעשה בו שימוש</w:t>
+      </w:r>
+      <w:r>
+        <w:rPr>
+          <w:rFonts w:hint="cs"/>
+          <w:rtl/>
+        </w:rPr>
         <w:t>.</w:t>
       </w:r>
+      <w:r>
+        <w:rPr>
+          <w:rFonts w:hint="cs"/>
+          <w:rtl/>
+        </w:rPr>
+        <w:t xml:space="preserve"> </w:t>
+      </w:r>
+    </w:p>
+    <w:p>
+      <w:pPr>
+        <w:rPr>
+          <w:rtl/>
+        </w:rPr>
+      </w:pPr>
+      <w:r>
+        <w:rPr>
+          <w:rtl/>
+        </w:rPr>
+        <w:br w:type="page"/>
+      </w:r>
+    </w:p>
+    <w:p>
+      <w:pPr>
+        <w:pStyle w:val="Heading1"/>
+        <w:bidi/>
+        <w:rPr>
+          <w:rFonts w:hint="cs"/>
+          <w:rtl/>
+        </w:rPr>
+      </w:pPr>
+      <w:r>
+        <w:rPr>
+          <w:rFonts w:hint="cs"/>
+          <w:rtl/>
+        </w:rPr>
+        <w:lastRenderedPageBreak/>
+        <w:t xml:space="preserve">חלק </w:t>
+      </w:r>
+      <w:r>
+        <w:rPr>
+          <w:rFonts w:hint="cs"/>
+          <w:rtl/>
+        </w:rPr>
+        <w:t>רביעי</w:t>
+      </w:r>
+      <w:r>
+        <w:rPr>
+          <w:rFonts w:hint="cs"/>
+          <w:rtl/>
+        </w:rPr>
+        <w:t xml:space="preserve"> </w:t>
+      </w:r>
+      <w:r>
+        <w:rPr>
+          <w:rtl/>
+        </w:rPr>
+        <w:t>–</w:t>
+      </w:r>
+      <w:r>
+        <w:rPr>
+          <w:rFonts w:hint="cs"/>
+          <w:rtl/>
+        </w:rPr>
+        <w:t xml:space="preserve"> </w:t>
+      </w:r>
+      <w:r>
+        <w:rPr>
+          <w:rFonts w:hint="cs"/>
+          <w:rtl/>
+        </w:rPr>
+        <w:t>החלק המעשי</w:t>
+      </w:r>
+    </w:p>
+    <w:p>
+      <w:pPr>
+        <w:bidi/>
+        <w:rPr>
+          <w:rFonts w:hint="cs"/>
+          <w:rtl/>
+        </w:rPr>
+      </w:pPr>
+      <w:r>
+        <w:rPr>
+          <w:rFonts w:hint="cs"/>
+          <w:rtl/>
+        </w:rPr>
+        <w:t>בכתובת:</w:t>
+      </w:r>
+    </w:p>
+    <w:p>
+      <w:pPr>
+        <w:bidi/>
+        <w:rPr>
+          <w:rtl/>
+        </w:rPr>
+      </w:pPr>
+      <w:hyperlink r:id="rId5" w:history="1">
+        <w:r>
+          <w:rPr>
+            <w:rStyle w:val="Hyperlink"/>
+          </w:rPr>
+          <w:t>https://github.com/AlonSh/seminar-in-defensive-programming</w:t>
+        </w:r>
+      </w:hyperlink>
+    </w:p>
+    <w:p>
+      <w:pPr>
+        <w:bidi/>
+        <w:rPr>
+          <w:rFonts w:hint="cs"/>
+          <w:rtl/>
+        </w:rPr>
+      </w:pPr>
+      <w:r>
+        <w:rPr>
+          <w:rFonts w:hint="cs"/>
+          <w:rtl/>
+        </w:rPr>
+        <w:t xml:space="preserve">מאוחסן </w:t>
+      </w:r>
+      <w:r>
+        <w:t>git repository</w:t>
+      </w:r>
+      <w:r>
+        <w:rPr>
+          <w:rFonts w:hint="cs"/>
+          <w:rtl/>
+        </w:rPr>
+        <w:t xml:space="preserve"> עם המסמך הנוכחי, הקוד שנעשה בו שימוש במסמך והקוד של הפרוייקט והחלק המעשי של הסמינר.</w:t>
+      </w:r>
+    </w:p>
+    <w:p>
+      <w:pPr>
+        <w:bidi/>
+        <w:rPr>
+          <w:rFonts w:hint="cs"/>
+          <w:rtl/>
+        </w:rPr>
+      </w:pPr>
+      <w:r>
+        <w:rPr>
+          <w:rFonts w:hint="cs"/>
+          <w:rtl/>
+        </w:rPr>
+        <w:t>כתבתי כנדרש שרת פייתון להרצת משימות מרוחקות אשר מקבל בקשות לפ</w:t>
+      </w:r>
+      <w:r>
+        <w:rPr>
+          <w:rFonts w:hint="cs"/>
+          <w:rtl/>
+        </w:rPr>
+        <w:t xml:space="preserve">עולות חישוב ומחזיר את תוצאותיהן, ולקוח בשפת </w:t>
+      </w:r>
+      <w:r>
+        <w:rPr>
+          <w:rFonts w:hint="cs"/>
+        </w:rPr>
+        <w:t>C</w:t>
+      </w:r>
+      <w:r>
+        <w:t>++</w:t>
+      </w:r>
+      <w:r>
+        <w:rPr>
+          <w:rFonts w:hint="cs"/>
+          <w:rtl/>
+        </w:rPr>
+        <w:t xml:space="preserve"> אשר מבקש מהמשתמש קלט ושולח בקשות מתאימות לחישוב אל השרת.</w:t>
+      </w:r>
+    </w:p>
+    <w:p>
+      <w:pPr>
+        <w:bidi/>
+        <w:rPr>
+          <w:rFonts w:hint="cs"/>
+          <w:rtl/>
+        </w:rPr>
+      </w:pPr>
+      <w:r>
+        <w:rPr>
+          <w:rFonts w:hint="cs"/>
+          <w:rtl/>
+        </w:rPr>
+        <w:t>בהתאם למסקנות החלק השלישי של האיומים הרשתיים דאגתי ש</w:t>
+      </w:r>
+      <w:r>
+        <w:rPr>
+          <w:rFonts w:hint="cs"/>
+          <w:rtl/>
+        </w:rPr>
+        <w:t xml:space="preserve">התקשורת בין השרת והלקוח תהיה מוצפנת באמצעות שימוש בפרוטוקול </w:t>
+      </w:r>
+      <w:r>
+        <w:rPr>
+          <w:rFonts w:hint="cs"/>
+        </w:rPr>
+        <w:t>HTTPS</w:t>
+      </w:r>
+      <w:r>
+        <w:rPr>
+          <w:rFonts w:hint="cs"/>
+          <w:rtl/>
+        </w:rPr>
+        <w:t>.</w:t>
+      </w:r>
+    </w:p>
+    <w:p>
+      <w:pPr>
+        <w:bidi/>
+        <w:rPr>
+          <w:rFonts w:hint="cs"/>
+          <w:rtl/>
+        </w:rPr>
+      </w:pPr>
+      <w:r>
+        <w:rPr>
+          <w:rFonts w:hint="cs"/>
+          <w:rtl/>
+        </w:rPr>
+        <w:t xml:space="preserve">בהתאם למסקנות החלק השני אני שולח את המידע מהלקוח אל השרת בפורמט </w:t>
+      </w:r>
+      <w:r>
+        <w:rPr>
+          <w:rFonts w:hint="cs"/>
+        </w:rPr>
+        <w:t>JSON</w:t>
+      </w:r>
+      <w:r>
+        <w:rPr>
+          <w:rFonts w:hint="cs"/>
+          <w:rtl/>
+        </w:rPr>
+        <w:t>, אשר בשונה מפורמט הסריאליזציה העיקרי של פייתון אינו פגיע.</w:t>
+      </w:r>
+    </w:p>
+    <w:p>
+      <w:pPr>
+        <w:bidi/>
+        <w:rPr>
+          <w:rFonts w:hint="cs"/>
+          <w:rtl/>
+        </w:rPr>
+      </w:pPr>
+      <w:r>
+        <w:rPr>
+          <w:rFonts w:hint="cs"/>
+          <w:rtl/>
+        </w:rPr>
+        <w:t>בהתאם למסקנות החלק השני, הקפדתי לוודא את תקינות הקלט מהמשתמש ולהשתמש בקריאות ספריה מודרניות לניהול העתקת זיכרון.</w:t>
+      </w:r>
+      <w:bookmarkStart w:id="0" w:name="_GoBack"/>
+      <w:bookmarkEnd w:id="0"/>
     </w:p>
     <w:p>
       <w:pPr>
@@ -7932,9 +8875,9 @@
 <file path=word/numbering.xml><?xml version="1.0" encoding="utf-8"?>
 <w:numbering xmlns:wpc="http://schemas.microsoft.com/office/word/2010/wordprocessingCanvas" xmlns:cx="http://schemas.microsoft.com/office/drawing/2014/chartex" xmlns:cx1="http://schemas.microsoft.com/office/drawing/2015/9/8/chartex" xmlns:cx2="http://schemas.microsoft.com/office/drawing/2015/10/21/chartex" xmlns:cx3="http://schemas.microsoft.com/office/drawing/2016/5/9/chartex" xmlns:cx4="http://schemas.microsoft.com/office/drawing/2016/5/10/chartex" xmlns:cx5="http://schemas.microsoft.com/office/drawing/2016/5/11/chartex" xmlns:cx6="http://schemas.microsoft.com/office/drawing/2016/5/12/chartex" xmlns:cx7="http://schemas.microsoft.com/office/drawing/2016/5/13/chartex" xmlns:cx8="http://schemas.microsoft.com/office/drawing/2016/5/14/chartex" xmlns:mc="http://schemas.openxmlformats.org/markup-compatibility/2006" xmlns:aink="http://schemas.microsoft.com/office/drawing/2016/ink" xmlns:am3d="http://schemas.microsoft.com/office/drawing/2017/model3d" xmlns:o="urn:schemas-microsoft-com:office:office" xmlns:r="http://schemas.openxmlformats.org/officeDocument/2006/relationships" xmlns:m="http://schemas.openxmlformats.org/officeDocument/2006/math" xmlns:v="urn:schemas-microsoft-com:vml" xmlns:wp14="http://schemas.microsoft.com/office/word/2010/wordprocessingDrawing" xmlns:wp="http://schemas.openxmlformats.org/drawingml/2006/wordprocessingDrawing" xmlns:w10="urn:schemas-microsoft-com:office:word" xmlns:w="http://schemas.openxmlformats.org/wordprocessingml/2006/main" xmlns:w14="http://schemas.microsoft.com/office/word/2010/wordml" xmlns:w15="http://schemas.microsoft.com/office/word/2012/wordml" xmlns:w16cid="http://schemas.microsoft.com/office/word/2016/wordml/cid" xmlns:w16se="http://schemas.microsoft.com/office/word/2015/wordml/symex" xmlns:wpg="http://schemas.microsoft.com/office/word/2010/wordprocessingGroup" xmlns:wpi="http://schemas.microsoft.com/office/word/2010/wordprocessingInk" xmlns:wne="http://schemas.microsoft.com/office/word/2006/wordml" xmlns:wps="http://schemas.microsoft.com/office/word/2010/wordprocessingShape" mc:Ignorable="w14 w15 w16se w16cid wp14">
   <w:abstractNum w:abstractNumId="0" w15:restartNumberingAfterBreak="0">
-    <w:nsid w:val="46A020F7"/>
+    <w:nsid w:val="02CE5943"/>
     <w:multiLevelType w:val="hybridMultilevel"/>
-    <w:tmpl w:val="7436BD0C"/>
+    <w:tmpl w:val="FDEC0CB2"/>
     <w:lvl w:ilvl="0" w:tplc="0409000F">
       <w:start w:val="1"/>
       <w:numFmt w:val="decimal"/>
@@ -8021,6 +8964,95 @@
     </w:lvl>
   </w:abstractNum>
   <w:abstractNum w:abstractNumId="1" w15:restartNumberingAfterBreak="0">
+    <w:nsid w:val="46A020F7"/>
+    <w:multiLevelType w:val="hybridMultilevel"/>
+    <w:tmpl w:val="7436BD0C"/>
+    <w:lvl w:ilvl="0" w:tplc="0409000F">
+      <w:start w:val="1"/>
+      <w:numFmt w:val="decimal"/>
+      <w:lvlText w:val="%1."/>
+      <w:lvlJc w:val="left"/>
+      <w:pPr>
+        <w:ind w:left="720" w:hanging="360"/>
+      </w:pPr>
+      <w:rPr>
+        <w:rFonts w:hint="default"/>
+      </w:rPr>
+    </w:lvl>
+    <w:lvl w:ilvl="1" w:tplc="04090019" w:tentative="1">
+      <w:start w:val="1"/>
+      <w:numFmt w:val="lowerLetter"/>
+      <w:lvlText w:val="%2."/>
+      <w:lvlJc w:val="left"/>
+      <w:pPr>
+        <w:ind w:left="1440" w:hanging="360"/>
+      </w:pPr>
+    </w:lvl>
+    <w:lvl w:ilvl="2" w:tplc="0409001B" w:tentative="1">
+      <w:start w:val="1"/>
+      <w:numFmt w:val="lowerRoman"/>
+      <w:lvlText w:val="%3."/>
+      <w:lvlJc w:val="right"/>
+      <w:pPr>
+        <w:ind w:left="2160" w:hanging="180"/>
+      </w:pPr>
+    </w:lvl>
+    <w:lvl w:ilvl="3" w:tplc="0409000F" w:tentative="1">
+      <w:start w:val="1"/>
+      <w:numFmt w:val="decimal"/>
+      <w:lvlText w:val="%4."/>
+      <w:lvlJc w:val="left"/>
+      <w:pPr>
+        <w:ind w:left="2880" w:hanging="360"/>
+      </w:pPr>
+    </w:lvl>
+    <w:lvl w:ilvl="4" w:tplc="04090019" w:tentative="1">
+      <w:start w:val="1"/>
+      <w:numFmt w:val="lowerLetter"/>
+      <w:lvlText w:val="%5."/>
+      <w:lvlJc w:val="left"/>
+      <w:pPr>
+        <w:ind w:left="3600" w:hanging="360"/>
+      </w:pPr>
+    </w:lvl>
+    <w:lvl w:ilvl="5" w:tplc="0409001B" w:tentative="1">
+      <w:start w:val="1"/>
+      <w:numFmt w:val="lowerRoman"/>
+      <w:lvlText w:val="%6."/>
+      <w:lvlJc w:val="right"/>
+      <w:pPr>
+        <w:ind w:left="4320" w:hanging="180"/>
+      </w:pPr>
+    </w:lvl>
+    <w:lvl w:ilvl="6" w:tplc="0409000F" w:tentative="1">
+      <w:start w:val="1"/>
+      <w:numFmt w:val="decimal"/>
+      <w:lvlText w:val="%7."/>
+      <w:lvlJc w:val="left"/>
+      <w:pPr>
+        <w:ind w:left="5040" w:hanging="360"/>
+      </w:pPr>
+    </w:lvl>
+    <w:lvl w:ilvl="7" w:tplc="04090019" w:tentative="1">
+      <w:start w:val="1"/>
+      <w:numFmt w:val="lowerLetter"/>
+      <w:lvlText w:val="%8."/>
+      <w:lvlJc w:val="left"/>
+      <w:pPr>
+        <w:ind w:left="5760" w:hanging="360"/>
+      </w:pPr>
+    </w:lvl>
+    <w:lvl w:ilvl="8" w:tplc="0409001B" w:tentative="1">
+      <w:start w:val="1"/>
+      <w:numFmt w:val="lowerRoman"/>
+      <w:lvlText w:val="%9."/>
+      <w:lvlJc w:val="right"/>
+      <w:pPr>
+        <w:ind w:left="6480" w:hanging="180"/>
+      </w:pPr>
+    </w:lvl>
+  </w:abstractNum>
+  <w:abstractNum w:abstractNumId="2" w15:restartNumberingAfterBreak="0">
     <w:nsid w:val="67852DA5"/>
     <w:multiLevelType w:val="hybridMultilevel"/>
     <w:tmpl w:val="E6B66A26"/>
@@ -8133,7 +9165,7 @@
       </w:rPr>
     </w:lvl>
   </w:abstractNum>
-  <w:abstractNum w:abstractNumId="2" w15:restartNumberingAfterBreak="0">
+  <w:abstractNum w:abstractNumId="3" w15:restartNumberingAfterBreak="0">
     <w:nsid w:val="7B611A12"/>
     <w:multiLevelType w:val="hybridMultilevel"/>
     <w:tmpl w:val="2F063EE4"/>
@@ -8223,13 +9255,16 @@
     </w:lvl>
   </w:abstractNum>
   <w:num w:numId="1">
+    <w:abstractNumId w:val="2"/>
+  </w:num>
+  <w:num w:numId="2">
     <w:abstractNumId w:val="1"/>
   </w:num>
-  <w:num w:numId="2">
+  <w:num w:numId="3">
+    <w:abstractNumId w:val="3"/>
+  </w:num>
+  <w:num w:numId="4">
     <w:abstractNumId w:val="0"/>
-  </w:num>
-  <w:num w:numId="3">
-    <w:abstractNumId w:val="2"/>
   </w:num>
 </w:numbering>
 </file>
@@ -8629,7 +9664,7 @@
   <w:style w:type="paragraph" w:default="1" w:styleId="Normal">
     <w:name w:val="Normal"/>
     <w:qFormat/>
-    <w:rsid w:val="004926BE"/>
+    <w:rsid w:val="004E4703"/>
     <w:rPr>
       <w:rFonts w:ascii="Times New Roman" w:eastAsia="Times New Roman" w:hAnsi="Times New Roman" w:cs="Times New Roman"/>
       <w:lang w:bidi="he-IL"/>
@@ -8934,6 +9969,27 @@
       <w:lang w:bidi="he-IL"/>
     </w:rPr>
   </w:style>
+  <w:style w:type="character" w:styleId="Hyperlink">
+    <w:name w:val="Hyperlink"/>
+    <w:basedOn w:val="DefaultParagraphFont"/>
+    <w:uiPriority w:val="99"/>
+    <w:unhideWhenUsed/>
+    <w:rsid w:val="00DD6317"/>
+    <w:rPr>
+      <w:color w:val="0563C1" w:themeColor="hyperlink"/>
+      <w:u w:val="single"/>
+    </w:rPr>
+  </w:style>
+  <w:style w:type="character" w:styleId="UnresolvedMention">
+    <w:name w:val="Unresolved Mention"/>
+    <w:basedOn w:val="DefaultParagraphFont"/>
+    <w:uiPriority w:val="99"/>
+    <w:rsid w:val="00DD6317"/>
+    <w:rPr>
+      <w:color w:val="605E5C"/>
+      <w:shd w:val="clear" w:color="auto" w:fill="E1DFDD"/>
+    </w:rPr>
+  </w:style>
 </w:styles>
 </file>
 

</xml_diff>

<commit_message>
Further explanation of the classification of C++ as High/Low level
</commit_message>
<xml_diff>
--- a/סמינר בתכנות מערכות דפנסיבי.docx
+++ b/סמינר בתכנות מערכות דפנסיבי.docx
@@ -3589,13 +3589,8 @@
         <w:t xml:space="preserve"> -</w:t>
       </w:r>
       <w:r>
-        <w:t xml:space="preserve">Bjarne </w:t>
-      </w:r>
-      <w:proofErr w:type="spellStart"/>
-      <w:r>
-        <w:t>Stroustrup</w:t>
-      </w:r>
-      <w:proofErr w:type="spellEnd"/>
+        <w:t>Bjarne Stroustrup</w:t>
+      </w:r>
       <w:r>
         <w:t xml:space="preserve"> </w:t>
       </w:r>
@@ -3778,42 +3773,100 @@
       <w:pPr>
         <w:bidi/>
         <w:rPr>
+          <w:rFonts w:hint="cs"/>
+          <w:rtl/>
+        </w:rPr>
+      </w:pPr>
+      <w:r>
+        <w:rPr>
+          <w:rFonts w:hint="cs"/>
+          <w:rtl/>
+        </w:rPr>
+        <w:t xml:space="preserve">תכונה זו, יחד עם תכונות אחרות משייכות את </w:t>
+      </w:r>
+      <w:r>
+        <w:t>C++</w:t>
+      </w:r>
+      <w:r>
+        <w:rPr>
+          <w:rFonts w:hint="cs"/>
+          <w:rtl/>
+        </w:rPr>
+        <w:t xml:space="preserve"> לקבוצת </w:t>
+      </w:r>
+      <w:r>
+        <w:rPr>
+          <w:rFonts w:hint="cs"/>
           <w:i/>
           <w:iCs/>
-          <w:rtl/>
-        </w:rPr>
-      </w:pPr>
-      <w:r>
-        <w:rPr>
-          <w:rFonts w:hint="cs"/>
-          <w:rtl/>
-        </w:rPr>
-        <w:t xml:space="preserve">תכונה זו, יחד עם תכונות אחרות משייכות את </w:t>
-      </w:r>
-      <w:r>
-        <w:t>C++</w:t>
-      </w:r>
-      <w:r>
-        <w:rPr>
-          <w:rFonts w:hint="cs"/>
-          <w:rtl/>
-        </w:rPr>
-        <w:t xml:space="preserve"> לקבוצת </w:t>
-      </w:r>
-      <w:r>
-        <w:rPr>
-          <w:rFonts w:hint="cs"/>
+        </w:rPr>
+        <w:t>L</w:t>
+      </w:r>
+      <w:r>
+        <w:rPr>
           <w:i/>
           <w:iCs/>
         </w:rPr>
-        <w:t>L</w:t>
-      </w:r>
-      <w:r>
-        <w:rPr>
+        <w:t>ow-Level Programming Languages</w:t>
+      </w:r>
+      <w:r>
+        <w:rPr>
+          <w:rFonts w:hint="cs"/>
           <w:i/>
           <w:iCs/>
-        </w:rPr>
-        <w:t>ow-Level Programming Languages</w:t>
+          <w:rtl/>
+        </w:rPr>
+        <w:t>.</w:t>
+      </w:r>
+      <w:r>
+        <w:br/>
+      </w:r>
+      <w:r>
+        <w:rPr>
+          <w:rFonts w:hint="cs"/>
+          <w:rtl/>
+        </w:rPr>
+        <w:t>שפות אלו מתאפיינות בקרבה לחומרה מבחינת הטיפוסים הנפוצים בהן, מבחינת היכולת לתרגם קוד ישירות משפות מקבוצה זו אל שפת מכונה ובגישה שהן מספקות אל מנגנוני חומרה כגון גישה ישירה לזיכרון הו</w:t>
+      </w:r>
+      <w:r>
+        <w:rPr>
+          <w:rFonts w:hint="cs"/>
+          <w:rtl/>
+        </w:rPr>
+        <w:t>ו</w:t>
+      </w:r>
+      <w:r>
+        <w:rPr>
+          <w:rFonts w:hint="cs"/>
+          <w:rtl/>
+        </w:rPr>
+        <w:t>ירטואלי.</w:t>
+      </w:r>
+    </w:p>
+    <w:p>
+      <w:pPr>
+        <w:bidi/>
+        <w:rPr>
+          <w:rFonts w:hint="cs"/>
+          <w:rtl/>
+        </w:rPr>
+      </w:pPr>
+      <w:r>
+        <w:rPr>
+          <w:rFonts w:hint="cs"/>
+          <w:rtl/>
+        </w:rPr>
+        <w:t xml:space="preserve">עם זאת, ראוי לציין כי ניתן לשייך את </w:t>
+      </w:r>
+      <w:r>
+        <w:t>C++</w:t>
+      </w:r>
+      <w:r>
+        <w:rPr>
+          <w:rFonts w:hint="cs"/>
+          <w:rtl/>
+        </w:rPr>
+        <w:t xml:space="preserve"> לקבוצת </w:t>
       </w:r>
       <w:r>
         <w:rPr>
@@ -3822,6 +3875,108 @@
           <w:iCs/>
           <w:rtl/>
         </w:rPr>
+        <w:t>שפות התכנות העליות</w:t>
+      </w:r>
+      <w:r>
+        <w:rPr>
+          <w:rFonts w:hint="cs"/>
+          <w:rtl/>
+        </w:rPr>
+        <w:t>, וזאת מכיוון שניתן לבצע בשפה אבסטרקציות שונות אשר אינן מוכרות ע"י המכונה</w:t>
+      </w:r>
+      <w:r>
+        <w:rPr>
+          <w:rFonts w:hint="cs"/>
+          <w:rtl/>
+        </w:rPr>
+        <w:t xml:space="preserve"> (אשר יוזכרו בהמשך הפרק)</w:t>
+      </w:r>
+      <w:r>
+        <w:rPr>
+          <w:rFonts w:hint="cs"/>
+          <w:rtl/>
+        </w:rPr>
+        <w:t xml:space="preserve"> ובכך השפה "מורחקת" מהמכונה ומיתר שפות הסף</w:t>
+      </w:r>
+      <w:r>
+        <w:rPr>
+          <w:rFonts w:hint="cs"/>
+          <w:rtl/>
+        </w:rPr>
+        <w:t>.</w:t>
+      </w:r>
+    </w:p>
+    <w:p>
+      <w:pPr>
+        <w:bidi/>
+        <w:rPr>
+          <w:rFonts w:hint="cs"/>
+          <w:rtl/>
+        </w:rPr>
+      </w:pPr>
+      <w:r>
+        <w:rPr>
+          <w:rFonts w:hint="cs"/>
+          <w:rtl/>
+        </w:rPr>
+        <w:t xml:space="preserve">לכן </w:t>
+      </w:r>
+      <w:r>
+        <w:t>C++</w:t>
+      </w:r>
+      <w:r>
+        <w:rPr>
+          <w:rFonts w:hint="cs"/>
+          <w:rtl/>
+        </w:rPr>
+        <w:t xml:space="preserve"> הינה </w:t>
+      </w:r>
+      <w:r>
+        <w:rPr>
+          <w:rFonts w:hint="cs"/>
+          <w:u w:val="single"/>
+          <w:rtl/>
+        </w:rPr>
+        <w:t>שפה היברידית</w:t>
+      </w:r>
+      <w:r>
+        <w:rPr>
+          <w:rFonts w:hint="cs"/>
+          <w:rtl/>
+        </w:rPr>
+        <w:t xml:space="preserve"> מבחינת השיוך שלה למחלקות </w:t>
+      </w:r>
+      <w:r>
+        <w:t>Low/High Level Programming Languages</w:t>
+      </w:r>
+      <w:r>
+        <w:rPr>
+          <w:rFonts w:hint="cs"/>
+          <w:rtl/>
+        </w:rPr>
+        <w:t xml:space="preserve">, והמסקנה המתבקשת היא שלא מדובר בשיוך לקבוצה אלא במיקום על ציר המרחק </w:t>
+      </w:r>
+      <w:r>
+        <w:rPr>
+          <w:rFonts w:hint="cs"/>
+          <w:rtl/>
+        </w:rPr>
+        <w:t>מ</w:t>
+      </w:r>
+      <w:bookmarkStart w:id="4" w:name="_GoBack"/>
+      <w:bookmarkEnd w:id="4"/>
+      <w:r>
+        <w:rPr>
+          <w:rFonts w:hint="cs"/>
+          <w:rtl/>
+        </w:rPr>
+        <w:t>המכונה</w:t>
+      </w:r>
+      <w:r>
+        <w:rPr>
+          <w:rFonts w:hint="cs"/>
+          <w:rtl/>
+        </w:rPr>
         <w:t>.</w:t>
       </w:r>
     </w:p>
@@ -3875,6 +4030,7 @@
           <w:rFonts w:hint="cs"/>
           <w:rtl/>
         </w:rPr>
+        <w:lastRenderedPageBreak/>
         <w:t xml:space="preserve">שפות רבות מתנהלות בצורה דומה, ולכן נדלג על יתר הקונספטים הבסיסיים המשותפים לרוב שפות התכנות ונסתכל על תכונות ייחודיות יותר של </w:t>
       </w:r>
       <w:r>
@@ -3897,7 +4053,7 @@
           <w:szCs w:val="26"/>
         </w:rPr>
       </w:pPr>
-      <w:bookmarkStart w:id="4" w:name="_Toc528442915"/>
+      <w:bookmarkStart w:id="5" w:name="_Toc528442915"/>
       <w:r>
         <w:rPr>
           <w:sz w:val="26"/>
@@ -3905,7 +4061,7 @@
         </w:rPr>
         <w:t>User-Defined Types</w:t>
       </w:r>
-      <w:bookmarkEnd w:id="4"/>
+      <w:bookmarkEnd w:id="5"/>
     </w:p>
     <w:p>
       <w:pPr>
@@ -3965,7 +4121,6 @@
           <w:rFonts w:hint="cs"/>
           <w:rtl/>
         </w:rPr>
-        <w:lastRenderedPageBreak/>
         <w:t>המתכנת יכול לייצר טיפוס חדש באמצעות הרכבה של מספר טיפוסים בסיסיים ואוסף פעולות שהטיפוס החדש יתמוך בהן.</w:t>
       </w:r>
     </w:p>
@@ -4023,7 +4178,7 @@
           <w:rtl/>
         </w:rPr>
       </w:pPr>
-      <w:bookmarkStart w:id="5" w:name="_Toc528442916"/>
+      <w:bookmarkStart w:id="6" w:name="_Toc528442916"/>
       <w:r>
         <w:rPr>
           <w:rFonts w:hint="cs"/>
@@ -4033,7 +4188,7 @@
         </w:rPr>
         <w:t>תכנות מונחה עצמים</w:t>
       </w:r>
-      <w:bookmarkEnd w:id="5"/>
+      <w:bookmarkEnd w:id="6"/>
     </w:p>
     <w:p>
       <w:pPr>
@@ -4355,7 +4510,7 @@
           <w:szCs w:val="26"/>
         </w:rPr>
       </w:pPr>
-      <w:bookmarkStart w:id="6" w:name="_Toc528442917"/>
+      <w:bookmarkStart w:id="7" w:name="_Toc528442917"/>
       <w:r>
         <w:rPr>
           <w:rFonts w:hint="cs"/>
@@ -4371,7 +4526,7 @@
         </w:rPr>
         <w:t>eneric Programming</w:t>
       </w:r>
-      <w:bookmarkEnd w:id="6"/>
+      <w:bookmarkEnd w:id="7"/>
     </w:p>
     <w:p>
       <w:pPr>
@@ -4477,6 +4632,7 @@
         <w:bidi/>
       </w:pPr>
       <w:r>
+        <w:lastRenderedPageBreak/>
         <w:t>d</w:t>
       </w:r>
       <w:r>
@@ -4623,23 +4779,7 @@
           <w:rFonts w:hint="cs"/>
           <w:rtl/>
         </w:rPr>
-        <w:t xml:space="preserve"> בטיפוס </w:t>
-      </w:r>
-      <w:proofErr w:type="spellStart"/>
-      <w:r>
-        <w:rPr>
-          <w:rFonts w:hint="cs"/>
-          <w:rtl/>
-        </w:rPr>
-        <w:t>אמיתי</w:t>
-      </w:r>
-      <w:proofErr w:type="spellEnd"/>
-      <w:r>
-        <w:rPr>
-          <w:rFonts w:hint="cs"/>
-          <w:rtl/>
-        </w:rPr>
-        <w:t xml:space="preserve"> ולקבל את המימוש עבור אותו טיפוס.</w:t>
+        <w:t xml:space="preserve"> בטיפוס אמיתי ולקבל את המימוש עבור אותו טיפוס.</w:t>
       </w:r>
       <w:r>
         <w:rPr>
@@ -4652,7 +4792,6 @@
           <w:rFonts w:hint="cs"/>
           <w:rtl/>
         </w:rPr>
-        <w:lastRenderedPageBreak/>
         <w:t>בתהליך ההידור (</w:t>
       </w:r>
       <w:r>
@@ -4694,7 +4833,7 @@
         <w:pStyle w:val="Heading2"/>
         <w:bidi/>
       </w:pPr>
-      <w:bookmarkStart w:id="7" w:name="_Toc528442918"/>
+      <w:bookmarkStart w:id="8" w:name="_Toc528442918"/>
       <w:r>
         <w:rPr>
           <w:rFonts w:hint="cs"/>
@@ -4706,7 +4845,7 @@
       <w:r>
         <w:t>C++</w:t>
       </w:r>
-      <w:bookmarkEnd w:id="7"/>
+      <w:bookmarkEnd w:id="8"/>
     </w:p>
     <w:p>
       <w:pPr>
@@ -4717,7 +4856,7 @@
           <w:szCs w:val="26"/>
         </w:rPr>
       </w:pPr>
-      <w:bookmarkStart w:id="8" w:name="_Toc528442919"/>
+      <w:bookmarkStart w:id="9" w:name="_Toc528442919"/>
       <w:r>
         <w:rPr>
           <w:rFonts w:hint="cs"/>
@@ -4751,7 +4890,7 @@
         </w:rPr>
         <w:t>Buffer Overflow</w:t>
       </w:r>
-      <w:bookmarkEnd w:id="8"/>
+      <w:bookmarkEnd w:id="9"/>
     </w:p>
     <w:p>
       <w:pPr>
@@ -5182,7 +5321,7 @@
           <w:rtl/>
         </w:rPr>
       </w:pPr>
-      <w:bookmarkStart w:id="9" w:name="_Toc528442920"/>
+      <w:bookmarkStart w:id="10" w:name="_Toc528442920"/>
       <w:r>
         <w:rPr>
           <w:rFonts w:hint="cs"/>
@@ -5201,7 +5340,7 @@
         </w:rPr>
         <w:t>דריסת חוצץ</w:t>
       </w:r>
-      <w:bookmarkEnd w:id="9"/>
+      <w:bookmarkEnd w:id="10"/>
     </w:p>
     <w:p>
       <w:pPr>
@@ -5328,7 +5467,6 @@
         <w:lastRenderedPageBreak/>
         <w:t xml:space="preserve">במקום להשתמש בקריאה זו, המתכנת יכול להשתמש במקום בפונקציה </w:t>
       </w:r>
-      <w:proofErr w:type="spellStart"/>
       <w:r>
         <w:rPr>
           <w:i/>
@@ -5336,7 +5474,6 @@
         </w:rPr>
         <w:t>fgets</w:t>
       </w:r>
-      <w:proofErr w:type="spellEnd"/>
       <w:r>
         <w:rPr>
           <w:rFonts w:hint="cs"/>
@@ -5607,7 +5744,7 @@
           <w:szCs w:val="26"/>
         </w:rPr>
       </w:pPr>
-      <w:bookmarkStart w:id="10" w:name="_Toc528442921"/>
+      <w:bookmarkStart w:id="11" w:name="_Toc528442921"/>
       <w:r>
         <w:rPr>
           <w:rFonts w:hint="cs"/>
@@ -5624,7 +5761,7 @@
         </w:rPr>
         <w:t>angling Pointer attacks</w:t>
       </w:r>
-      <w:bookmarkEnd w:id="10"/>
+      <w:bookmarkEnd w:id="11"/>
     </w:p>
     <w:p>
       <w:pPr>
@@ -5691,23 +5828,7 @@
           <w:rFonts w:hint="cs"/>
           <w:rtl/>
         </w:rPr>
-        <w:t xml:space="preserve">נניח ויש לנו מצביע </w:t>
-      </w:r>
-      <w:proofErr w:type="spellStart"/>
-      <w:r>
-        <w:rPr>
-          <w:rFonts w:hint="cs"/>
-          <w:rtl/>
-        </w:rPr>
-        <w:t>שאולקץ</w:t>
-      </w:r>
-      <w:proofErr w:type="spellEnd"/>
-      <w:r>
-        <w:rPr>
-          <w:rFonts w:hint="cs"/>
-          <w:rtl/>
-        </w:rPr>
-        <w:t xml:space="preserve"> לו זיכרון באמצעות קריאה ל-</w:t>
+        <w:t>נניח ויש לנו מצביע שאולקץ לו זיכרון באמצעות קריאה ל-</w:t>
       </w:r>
       <w:r>
         <w:t>malloc</w:t>
@@ -6000,7 +6121,7 @@
           <w:szCs w:val="26"/>
         </w:rPr>
       </w:pPr>
-      <w:bookmarkStart w:id="11" w:name="_Toc528442922"/>
+      <w:bookmarkStart w:id="12" w:name="_Toc528442922"/>
       <w:r>
         <w:rPr>
           <w:rFonts w:hint="cs"/>
@@ -6017,7 +6138,7 @@
         </w:rPr>
         <w:t>Dangling Pointers</w:t>
       </w:r>
-      <w:bookmarkEnd w:id="11"/>
+      <w:bookmarkEnd w:id="12"/>
     </w:p>
     <w:p>
       <w:pPr>
@@ -6316,7 +6437,7 @@
         <w:pStyle w:val="Heading1"/>
         <w:bidi/>
       </w:pPr>
-      <w:bookmarkStart w:id="12" w:name="_Toc528442923"/>
+      <w:bookmarkStart w:id="13" w:name="_Toc528442923"/>
       <w:r>
         <w:rPr>
           <w:rFonts w:hint="cs"/>
@@ -6338,7 +6459,7 @@
         </w:rPr>
         <w:t xml:space="preserve"> תוכנת שרת בשפת פייתון</w:t>
       </w:r>
-      <w:bookmarkEnd w:id="12"/>
+      <w:bookmarkEnd w:id="13"/>
     </w:p>
     <w:p>
       <w:pPr>
@@ -6348,7 +6469,7 @@
           <w:rtl/>
         </w:rPr>
       </w:pPr>
-      <w:bookmarkStart w:id="13" w:name="_Toc528442924"/>
+      <w:bookmarkStart w:id="14" w:name="_Toc528442924"/>
       <w:r>
         <w:rPr>
           <w:rFonts w:hint="cs"/>
@@ -6356,7 +6477,7 @@
         </w:rPr>
         <w:t>שפת פייתון תכונות ומרכיבים</w:t>
       </w:r>
-      <w:bookmarkEnd w:id="13"/>
+      <w:bookmarkEnd w:id="14"/>
     </w:p>
     <w:p>
       <w:pPr>
@@ -6709,23 +6830,7 @@
           <w:rFonts w:hint="cs"/>
           <w:rtl/>
         </w:rPr>
-        <w:t xml:space="preserve">ההשפעה של ריצה שכזו היא שתכנת פייתון יכולה לרוץ על כל מחשב אשר קיימת בו סביבת ההרצה של השפה, ללא צורך </w:t>
-      </w:r>
-      <w:proofErr w:type="spellStart"/>
-      <w:r>
-        <w:rPr>
-          <w:rFonts w:hint="cs"/>
-          <w:rtl/>
-        </w:rPr>
-        <w:t>בקמפול</w:t>
-      </w:r>
-      <w:proofErr w:type="spellEnd"/>
-      <w:r>
-        <w:rPr>
-          <w:rFonts w:hint="cs"/>
-          <w:rtl/>
-        </w:rPr>
-        <w:t xml:space="preserve"> התוכנית לארכיטקטורה הספציפית של המחשב.</w:t>
+        <w:t>ההשפעה של ריצה שכזו היא שתכנת פייתון יכולה לרוץ על כל מחשב אשר קיימת בו סביבת ההרצה של השפה, ללא צורך בקמפול התוכנית לארכיטקטורה הספציפית של המחשב.</w:t>
       </w:r>
     </w:p>
     <w:p>
@@ -6807,23 +6912,7 @@
           <w:rFonts w:hint="cs"/>
           <w:rtl/>
         </w:rPr>
-        <w:t xml:space="preserve">באמצעות מנגנון זה המתכנת אינו צריך </w:t>
-      </w:r>
-      <w:proofErr w:type="spellStart"/>
-      <w:r>
-        <w:rPr>
-          <w:rFonts w:hint="cs"/>
-          <w:rtl/>
-        </w:rPr>
-        <w:t>לאלקץ</w:t>
-      </w:r>
-      <w:proofErr w:type="spellEnd"/>
-      <w:r>
-        <w:rPr>
-          <w:rFonts w:hint="cs"/>
-          <w:rtl/>
-        </w:rPr>
-        <w:t xml:space="preserve"> ולשחרר זיכרון עבור האובייקטים בתכנית שלו.</w:t>
+        <w:t>באמצעות מנגנון זה המתכנת אינו צריך לאלקץ ולשחרר זיכרון עבור האובייקטים בתכנית שלו.</w:t>
       </w:r>
       <w:r>
         <w:rPr>
@@ -7220,66 +7309,50 @@
           <w:i/>
           <w:iCs/>
         </w:rPr>
-        <w:t>Dictionary (</w:t>
-      </w:r>
-      <w:proofErr w:type="spellStart"/>
-      <w:r>
-        <w:rPr>
+        <w:t>Dictionary (dict)</w:t>
+      </w:r>
+      <w:r>
+        <w:rPr>
+          <w:rFonts w:hint="cs"/>
           <w:i/>
           <w:iCs/>
-        </w:rPr>
-        <w:t>dict</w:t>
-      </w:r>
-      <w:proofErr w:type="spellEnd"/>
+          <w:rtl/>
+        </w:rPr>
+        <w:t xml:space="preserve">, </w:t>
+      </w:r>
+      <w:r>
+        <w:rPr>
+          <w:rFonts w:hint="cs"/>
+          <w:rtl/>
+        </w:rPr>
+        <w:t xml:space="preserve">או מילון בעברית הוא מבנה נתונים מבוסס טבלאות גיבוב אשר מאפשר שמירה של מידע בתצורת </w:t>
+      </w:r>
+      <w:r>
+        <w:rPr>
+          <w:rFonts w:hint="cs"/>
+          <w:rtl/>
+        </w:rPr>
+        <w:t xml:space="preserve">מיפוי בין </w:t>
+      </w:r>
+      <w:r>
+        <w:rPr>
+          <w:rFonts w:hint="cs"/>
+          <w:rtl/>
+        </w:rPr>
+        <w:t>מפתח ל</w:t>
+      </w:r>
+      <w:r>
+        <w:rPr>
+          <w:rFonts w:hint="cs"/>
+          <w:rtl/>
+        </w:rPr>
+        <w:t>ערך (</w:t>
+      </w:r>
       <w:r>
         <w:rPr>
           <w:i/>
           <w:iCs/>
         </w:rPr>
-        <w:t>)</w:t>
-      </w:r>
-      <w:r>
-        <w:rPr>
-          <w:rFonts w:hint="cs"/>
-          <w:i/>
-          <w:iCs/>
-          <w:rtl/>
-        </w:rPr>
-        <w:t xml:space="preserve">, </w:t>
-      </w:r>
-      <w:r>
-        <w:rPr>
-          <w:rFonts w:hint="cs"/>
-          <w:rtl/>
-        </w:rPr>
-        <w:t xml:space="preserve">או מילון בעברית הוא מבנה נתונים מבוסס טבלאות גיבוב אשר מאפשר שמירה של מידע בתצורת </w:t>
-      </w:r>
-      <w:r>
-        <w:rPr>
-          <w:rFonts w:hint="cs"/>
-          <w:rtl/>
-        </w:rPr>
-        <w:t xml:space="preserve">מיפוי בין </w:t>
-      </w:r>
-      <w:r>
-        <w:rPr>
-          <w:rFonts w:hint="cs"/>
-          <w:rtl/>
-        </w:rPr>
-        <w:t>מפתח ל</w:t>
-      </w:r>
-      <w:r>
-        <w:rPr>
-          <w:rFonts w:hint="cs"/>
-          <w:rtl/>
-        </w:rPr>
-        <w:t>ערך (</w:t>
-      </w:r>
-      <w:r>
-        <w:rPr>
-          <w:i/>
-          <w:iCs/>
-        </w:rPr>
         <w:t>key-value</w:t>
       </w:r>
       <w:r>
@@ -7379,7 +7452,7 @@
           <w:szCs w:val="28"/>
         </w:rPr>
       </w:pPr>
-      <w:bookmarkStart w:id="14" w:name="_Toc528442925"/>
+      <w:bookmarkStart w:id="15" w:name="_Toc528442925"/>
       <w:r>
         <w:rPr>
           <w:rFonts w:hint="cs"/>
@@ -7399,7 +7472,7 @@
         </w:rPr>
         <w:t xml:space="preserve"> ושפת פייתון</w:t>
       </w:r>
-      <w:bookmarkEnd w:id="14"/>
+      <w:bookmarkEnd w:id="15"/>
     </w:p>
     <w:p>
       <w:pPr>
@@ -7411,7 +7484,7 @@
           <w:rtl/>
         </w:rPr>
       </w:pPr>
-      <w:bookmarkStart w:id="15" w:name="_Toc528442926"/>
+      <w:bookmarkStart w:id="16" w:name="_Toc528442926"/>
       <w:r>
         <w:rPr>
           <w:rFonts w:hint="cs"/>
@@ -7421,7 +7494,7 @@
         </w:rPr>
         <w:t>הזרקה דינאמית של משתנים</w:t>
       </w:r>
-      <w:bookmarkEnd w:id="15"/>
+      <w:bookmarkEnd w:id="16"/>
     </w:p>
     <w:p>
       <w:pPr>
@@ -7553,7 +7626,6 @@
         </w:rPr>
         <w:t xml:space="preserve">class </w:t>
       </w:r>
-      <w:proofErr w:type="spellStart"/>
       <w:r>
         <w:rPr>
           <w:rFonts w:ascii="Menlo" w:hAnsi="Menlo" w:cs="Menlo"/>
@@ -7561,9 +7633,8 @@
           <w:sz w:val="18"/>
           <w:szCs w:val="18"/>
         </w:rPr>
-        <w:t>MyString</w:t>
-      </w:r>
-      <w:proofErr w:type="spellEnd"/>
+        <w:t>MyString:</w:t>
+      </w:r>
       <w:r>
         <w:rPr>
           <w:rFonts w:ascii="Menlo" w:hAnsi="Menlo" w:cs="Menlo"/>
@@ -7571,7 +7642,26 @@
           <w:sz w:val="18"/>
           <w:szCs w:val="18"/>
         </w:rPr>
-        <w:t>:</w:t>
+        <w:br/>
+        <w:t xml:space="preserve">    </w:t>
+      </w:r>
+      <w:r>
+        <w:rPr>
+          <w:rFonts w:ascii="Menlo" w:hAnsi="Menlo" w:cs="Menlo"/>
+          <w:color w:val="CC7832"/>
+          <w:sz w:val="18"/>
+          <w:szCs w:val="18"/>
+        </w:rPr>
+        <w:t xml:space="preserve">def </w:t>
+      </w:r>
+      <w:r>
+        <w:rPr>
+          <w:rFonts w:ascii="Menlo" w:hAnsi="Menlo" w:cs="Menlo"/>
+          <w:color w:val="B200B2"/>
+          <w:sz w:val="18"/>
+          <w:szCs w:val="18"/>
+        </w:rPr>
+        <w:t>__init__</w:t>
       </w:r>
       <w:r>
         <w:rPr>
@@ -7580,8 +7670,16 @@
           <w:sz w:val="18"/>
           <w:szCs w:val="18"/>
         </w:rPr>
-        <w:br/>
-        <w:t xml:space="preserve">    </w:t>
+        <w:t>(</w:t>
+      </w:r>
+      <w:r>
+        <w:rPr>
+          <w:rFonts w:ascii="Menlo" w:hAnsi="Menlo" w:cs="Menlo"/>
+          <w:color w:val="94558D"/>
+          <w:sz w:val="18"/>
+          <w:szCs w:val="18"/>
+        </w:rPr>
+        <w:t>self</w:t>
       </w:r>
       <w:r>
         <w:rPr>
@@ -7590,6 +7688,71 @@
           <w:sz w:val="18"/>
           <w:szCs w:val="18"/>
         </w:rPr>
+        <w:t xml:space="preserve">, </w:t>
+      </w:r>
+      <w:r>
+        <w:rPr>
+          <w:rFonts w:ascii="Menlo" w:hAnsi="Menlo" w:cs="Menlo"/>
+          <w:color w:val="A9B7C6"/>
+          <w:sz w:val="18"/>
+          <w:szCs w:val="18"/>
+        </w:rPr>
+        <w:t>message):</w:t>
+      </w:r>
+      <w:r>
+        <w:rPr>
+          <w:rFonts w:ascii="Menlo" w:hAnsi="Menlo" w:cs="Menlo"/>
+          <w:color w:val="A9B7C6"/>
+          <w:sz w:val="18"/>
+          <w:szCs w:val="18"/>
+        </w:rPr>
+        <w:br/>
+        <w:t xml:space="preserve">        </w:t>
+      </w:r>
+      <w:r>
+        <w:rPr>
+          <w:rFonts w:ascii="Menlo" w:hAnsi="Menlo" w:cs="Menlo"/>
+          <w:color w:val="94558D"/>
+          <w:sz w:val="18"/>
+          <w:szCs w:val="18"/>
+        </w:rPr>
+        <w:t>self</w:t>
+      </w:r>
+      <w:r>
+        <w:rPr>
+          <w:rFonts w:ascii="Menlo" w:hAnsi="Menlo" w:cs="Menlo"/>
+          <w:color w:val="A9B7C6"/>
+          <w:sz w:val="18"/>
+          <w:szCs w:val="18"/>
+        </w:rPr>
+        <w:t>.message = message</w:t>
+      </w:r>
+      <w:r>
+        <w:rPr>
+          <w:rFonts w:ascii="Menlo" w:hAnsi="Menlo" w:cs="Menlo"/>
+          <w:color w:val="A9B7C6"/>
+          <w:sz w:val="18"/>
+          <w:szCs w:val="18"/>
+        </w:rPr>
+        <w:br/>
+      </w:r>
+      <w:r>
+        <w:rPr>
+          <w:rFonts w:ascii="Menlo" w:hAnsi="Menlo" w:cs="Menlo"/>
+          <w:color w:val="A9B7C6"/>
+          <w:sz w:val="18"/>
+          <w:szCs w:val="18"/>
+        </w:rPr>
+        <w:br/>
+        <w:t xml:space="preserve">    </w:t>
+      </w:r>
+      <w:r>
+        <w:rPr>
+          <w:rFonts w:ascii="Menlo" w:hAnsi="Menlo" w:cs="Menlo"/>
+          <w:color w:val="CC7832"/>
+          <w:sz w:val="18"/>
+          <w:szCs w:val="18"/>
+        </w:rPr>
         <w:t xml:space="preserve">def </w:t>
       </w:r>
       <w:r>
@@ -7599,9 +7762,126 @@
           <w:sz w:val="18"/>
           <w:szCs w:val="18"/>
         </w:rPr>
-        <w:t>__</w:t>
-      </w:r>
-      <w:proofErr w:type="spellStart"/>
+        <w:t>__str__</w:t>
+      </w:r>
+      <w:r>
+        <w:rPr>
+          <w:rFonts w:ascii="Menlo" w:hAnsi="Menlo" w:cs="Menlo"/>
+          <w:color w:val="A9B7C6"/>
+          <w:sz w:val="18"/>
+          <w:szCs w:val="18"/>
+        </w:rPr>
+        <w:t>(</w:t>
+      </w:r>
+      <w:r>
+        <w:rPr>
+          <w:rFonts w:ascii="Menlo" w:hAnsi="Menlo" w:cs="Menlo"/>
+          <w:color w:val="94558D"/>
+          <w:sz w:val="18"/>
+          <w:szCs w:val="18"/>
+        </w:rPr>
+        <w:t>self</w:t>
+      </w:r>
+      <w:r>
+        <w:rPr>
+          <w:rFonts w:ascii="Menlo" w:hAnsi="Menlo" w:cs="Menlo"/>
+          <w:color w:val="A9B7C6"/>
+          <w:sz w:val="18"/>
+          <w:szCs w:val="18"/>
+        </w:rPr>
+        <w:t>):</w:t>
+      </w:r>
+      <w:r>
+        <w:rPr>
+          <w:rFonts w:ascii="Menlo" w:hAnsi="Menlo" w:cs="Menlo"/>
+          <w:color w:val="A9B7C6"/>
+          <w:sz w:val="18"/>
+          <w:szCs w:val="18"/>
+        </w:rPr>
+        <w:br/>
+        <w:t xml:space="preserve">        </w:t>
+      </w:r>
+      <w:r>
+        <w:rPr>
+          <w:rFonts w:ascii="Menlo" w:hAnsi="Menlo" w:cs="Menlo"/>
+          <w:color w:val="CC7832"/>
+          <w:sz w:val="18"/>
+          <w:szCs w:val="18"/>
+        </w:rPr>
+        <w:t xml:space="preserve">return </w:t>
+      </w:r>
+      <w:r>
+        <w:rPr>
+          <w:rFonts w:ascii="Menlo" w:hAnsi="Menlo" w:cs="Menlo"/>
+          <w:color w:val="6A8759"/>
+          <w:sz w:val="18"/>
+          <w:szCs w:val="18"/>
+        </w:rPr>
+        <w:t>f"The message is {self.message}"</w:t>
+      </w:r>
+      <w:r>
+        <w:rPr>
+          <w:rFonts w:ascii="Menlo" w:hAnsi="Menlo" w:cs="Menlo"/>
+          <w:color w:val="6A8759"/>
+          <w:sz w:val="18"/>
+          <w:szCs w:val="18"/>
+        </w:rPr>
+        <w:br/>
+      </w:r>
+      <w:r>
+        <w:rPr>
+          <w:rFonts w:ascii="Menlo" w:hAnsi="Menlo" w:cs="Menlo"/>
+          <w:color w:val="6A8759"/>
+          <w:sz w:val="18"/>
+          <w:szCs w:val="18"/>
+        </w:rPr>
+        <w:br/>
+      </w:r>
+      <w:r>
+        <w:rPr>
+          <w:rFonts w:ascii="Menlo" w:hAnsi="Menlo" w:cs="Menlo"/>
+          <w:color w:val="6A8759"/>
+          <w:sz w:val="18"/>
+          <w:szCs w:val="18"/>
+        </w:rPr>
+        <w:br/>
+      </w:r>
+      <w:r>
+        <w:rPr>
+          <w:rFonts w:ascii="Menlo" w:hAnsi="Menlo" w:cs="Menlo"/>
+          <w:color w:val="808080"/>
+          <w:sz w:val="18"/>
+          <w:szCs w:val="18"/>
+        </w:rPr>
+        <w:t># Overriding an inner method of the class from outside:</w:t>
+      </w:r>
+      <w:r>
+        <w:rPr>
+          <w:rFonts w:ascii="Menlo" w:hAnsi="Menlo" w:cs="Menlo"/>
+          <w:color w:val="808080"/>
+          <w:sz w:val="18"/>
+          <w:szCs w:val="18"/>
+        </w:rPr>
+        <w:br/>
+      </w:r>
+      <w:r>
+        <w:rPr>
+          <w:rFonts w:ascii="Menlo" w:hAnsi="Menlo" w:cs="Menlo"/>
+          <w:color w:val="808080"/>
+          <w:sz w:val="18"/>
+          <w:szCs w:val="18"/>
+        </w:rPr>
+        <w:br/>
+      </w:r>
+      <w:r>
+        <w:rPr>
+          <w:rFonts w:ascii="Menlo" w:hAnsi="Menlo" w:cs="Menlo"/>
+          <w:color w:val="A9B7C6"/>
+          <w:sz w:val="18"/>
+          <w:szCs w:val="18"/>
+        </w:rPr>
+        <w:t>old_str = MyString.</w:t>
+      </w:r>
       <w:r>
         <w:rPr>
           <w:rFonts w:ascii="Menlo" w:hAnsi="Menlo" w:cs="Menlo"/>
@@ -7609,9 +7889,8 @@
           <w:sz w:val="18"/>
           <w:szCs w:val="18"/>
         </w:rPr>
-        <w:t>init</w:t>
-      </w:r>
-      <w:proofErr w:type="spellEnd"/>
+        <w:t>__str__</w:t>
+      </w:r>
       <w:r>
         <w:rPr>
           <w:rFonts w:ascii="Menlo" w:hAnsi="Menlo" w:cs="Menlo"/>
@@ -7619,7 +7898,43 @@
           <w:sz w:val="18"/>
           <w:szCs w:val="18"/>
         </w:rPr>
-        <w:t>__</w:t>
+        <w:br/>
+      </w:r>
+      <w:r>
+        <w:rPr>
+          <w:rFonts w:ascii="Menlo" w:hAnsi="Menlo" w:cs="Menlo"/>
+          <w:color w:val="B200B2"/>
+          <w:sz w:val="18"/>
+          <w:szCs w:val="18"/>
+        </w:rPr>
+        <w:br/>
+      </w:r>
+      <w:r>
+        <w:rPr>
+          <w:rFonts w:ascii="Menlo" w:hAnsi="Menlo" w:cs="Menlo"/>
+          <w:color w:val="B200B2"/>
+          <w:sz w:val="18"/>
+          <w:szCs w:val="18"/>
+        </w:rPr>
+        <w:br/>
+      </w:r>
+      <w:r>
+        <w:rPr>
+          <w:rFonts w:ascii="Menlo" w:hAnsi="Menlo" w:cs="Menlo"/>
+          <w:color w:val="CC7832"/>
+          <w:sz w:val="18"/>
+          <w:szCs w:val="18"/>
+        </w:rPr>
+        <w:t xml:space="preserve">def </w:t>
+      </w:r>
+      <w:r>
+        <w:rPr>
+          <w:rFonts w:ascii="Menlo" w:hAnsi="Menlo" w:cs="Menlo"/>
+          <w:color w:val="FFC66D"/>
+          <w:sz w:val="18"/>
+          <w:szCs w:val="18"/>
+        </w:rPr>
+        <w:t>new_str</w:t>
       </w:r>
       <w:r>
         <w:rPr>
@@ -7628,16 +7943,63 @@
           <w:sz w:val="18"/>
           <w:szCs w:val="18"/>
         </w:rPr>
-        <w:t>(</w:t>
+        <w:t>(self):</w:t>
       </w:r>
       <w:r>
         <w:rPr>
           <w:rFonts w:ascii="Menlo" w:hAnsi="Menlo" w:cs="Menlo"/>
-          <w:color w:val="94558D"/>
+          <w:color w:val="A9B7C6"/>
           <w:sz w:val="18"/>
           <w:szCs w:val="18"/>
         </w:rPr>
-        <w:t>self</w:t>
+        <w:br/>
+        <w:t xml:space="preserve">    </w:t>
+      </w:r>
+      <w:r>
+        <w:rPr>
+          <w:rFonts w:ascii="Menlo" w:hAnsi="Menlo" w:cs="Menlo"/>
+          <w:color w:val="8888C6"/>
+          <w:sz w:val="18"/>
+          <w:szCs w:val="18"/>
+        </w:rPr>
+        <w:t>print</w:t>
+      </w:r>
+      <w:r>
+        <w:rPr>
+          <w:rFonts w:ascii="Menlo" w:hAnsi="Menlo" w:cs="Menlo"/>
+          <w:color w:val="A9B7C6"/>
+          <w:sz w:val="18"/>
+          <w:szCs w:val="18"/>
+        </w:rPr>
+        <w:t>(</w:t>
+      </w:r>
+      <w:r>
+        <w:rPr>
+          <w:rFonts w:ascii="Menlo" w:hAnsi="Menlo" w:cs="Menlo"/>
+          <w:color w:val="6A8759"/>
+          <w:sz w:val="18"/>
+          <w:szCs w:val="18"/>
+        </w:rPr>
+        <w:t>"Doing evil stuff!"</w:t>
+      </w:r>
+      <w:r>
+        <w:rPr>
+          <w:rFonts w:ascii="Menlo" w:hAnsi="Menlo" w:cs="Menlo"/>
+          <w:color w:val="A9B7C6"/>
+          <w:sz w:val="18"/>
+          <w:szCs w:val="18"/>
+        </w:rPr>
+        <w:t>)</w:t>
+      </w:r>
+      <w:r>
+        <w:rPr>
+          <w:rFonts w:ascii="Menlo" w:hAnsi="Menlo" w:cs="Menlo"/>
+          <w:color w:val="A9B7C6"/>
+          <w:sz w:val="18"/>
+          <w:szCs w:val="18"/>
+        </w:rPr>
+        <w:br/>
+        <w:t xml:space="preserve">    </w:t>
       </w:r>
       <w:r>
         <w:rPr>
@@ -7646,7 +8008,7 @@
           <w:sz w:val="18"/>
           <w:szCs w:val="18"/>
         </w:rPr>
-        <w:t xml:space="preserve">, </w:t>
+        <w:t xml:space="preserve">return </w:t>
       </w:r>
       <w:r>
         <w:rPr>
@@ -7655,7 +8017,7 @@
           <w:sz w:val="18"/>
           <w:szCs w:val="18"/>
         </w:rPr>
-        <w:t>message):</w:t>
+        <w:t>old_str(self)</w:t>
       </w:r>
       <w:r>
         <w:rPr>
@@ -7665,17 +8027,6 @@
           <w:szCs w:val="18"/>
         </w:rPr>
         <w:br/>
-        <w:t xml:space="preserve">        </w:t>
-      </w:r>
-      <w:proofErr w:type="spellStart"/>
-      <w:r>
-        <w:rPr>
-          <w:rFonts w:ascii="Menlo" w:hAnsi="Menlo" w:cs="Menlo"/>
-          <w:color w:val="94558D"/>
-          <w:sz w:val="18"/>
-          <w:szCs w:val="18"/>
-        </w:rPr>
-        <w:t>self</w:t>
       </w:r>
       <w:r>
         <w:rPr>
@@ -7684,9 +8035,8 @@
           <w:sz w:val="18"/>
           <w:szCs w:val="18"/>
         </w:rPr>
-        <w:t>.message</w:t>
-      </w:r>
-      <w:proofErr w:type="spellEnd"/>
+        <w:br/>
+      </w:r>
       <w:r>
         <w:rPr>
           <w:rFonts w:ascii="Menlo" w:hAnsi="Menlo" w:cs="Menlo"/>
@@ -7694,7 +8044,17 @@
           <w:sz w:val="18"/>
           <w:szCs w:val="18"/>
         </w:rPr>
-        <w:t xml:space="preserve"> = message</w:t>
+        <w:br/>
+        <w:t>MyString.</w:t>
+      </w:r>
+      <w:r>
+        <w:rPr>
+          <w:rFonts w:ascii="Menlo" w:hAnsi="Menlo" w:cs="Menlo"/>
+          <w:color w:val="B200B2"/>
+          <w:sz w:val="18"/>
+          <w:szCs w:val="18"/>
+        </w:rPr>
+        <w:t xml:space="preserve">__str__ </w:t>
       </w:r>
       <w:r>
         <w:rPr>
@@ -7703,7 +8063,7 @@
           <w:sz w:val="18"/>
           <w:szCs w:val="18"/>
         </w:rPr>
-        <w:br/>
+        <w:t>= new_str</w:t>
       </w:r>
       <w:r>
         <w:rPr>
@@ -7713,45 +8073,6 @@
           <w:szCs w:val="18"/>
         </w:rPr>
         <w:br/>
-        <w:t xml:space="preserve">    </w:t>
-      </w:r>
-      <w:r>
-        <w:rPr>
-          <w:rFonts w:ascii="Menlo" w:hAnsi="Menlo" w:cs="Menlo"/>
-          <w:color w:val="CC7832"/>
-          <w:sz w:val="18"/>
-          <w:szCs w:val="18"/>
-        </w:rPr>
-        <w:t xml:space="preserve">def </w:t>
-      </w:r>
-      <w:r>
-        <w:rPr>
-          <w:rFonts w:ascii="Menlo" w:hAnsi="Menlo" w:cs="Menlo"/>
-          <w:color w:val="B200B2"/>
-          <w:sz w:val="18"/>
-          <w:szCs w:val="18"/>
-        </w:rPr>
-        <w:t>__</w:t>
-      </w:r>
-      <w:proofErr w:type="spellStart"/>
-      <w:r>
-        <w:rPr>
-          <w:rFonts w:ascii="Menlo" w:hAnsi="Menlo" w:cs="Menlo"/>
-          <w:color w:val="B200B2"/>
-          <w:sz w:val="18"/>
-          <w:szCs w:val="18"/>
-        </w:rPr>
-        <w:t>str</w:t>
-      </w:r>
-      <w:proofErr w:type="spellEnd"/>
-      <w:r>
-        <w:rPr>
-          <w:rFonts w:ascii="Menlo" w:hAnsi="Menlo" w:cs="Menlo"/>
-          <w:color w:val="B200B2"/>
-          <w:sz w:val="18"/>
-          <w:szCs w:val="18"/>
-        </w:rPr>
-        <w:t>__</w:t>
       </w:r>
       <w:r>
         <w:rPr>
@@ -7760,16 +8081,25 @@
           <w:sz w:val="18"/>
           <w:szCs w:val="18"/>
         </w:rPr>
-        <w:t>(</w:t>
+        <w:br/>
       </w:r>
       <w:r>
         <w:rPr>
           <w:rFonts w:ascii="Menlo" w:hAnsi="Menlo" w:cs="Menlo"/>
-          <w:color w:val="94558D"/>
+          <w:color w:val="808080"/>
           <w:sz w:val="18"/>
           <w:szCs w:val="18"/>
         </w:rPr>
-        <w:t>self</w:t>
+        <w:t># Evil stuff happens on normal usage</w:t>
+      </w:r>
+      <w:r>
+        <w:rPr>
+          <w:rFonts w:ascii="Menlo" w:hAnsi="Menlo" w:cs="Menlo"/>
+          <w:color w:val="808080"/>
+          <w:sz w:val="18"/>
+          <w:szCs w:val="18"/>
+        </w:rPr>
+        <w:br/>
       </w:r>
       <w:r>
         <w:rPr>
@@ -7778,7 +8108,16 @@
           <w:sz w:val="18"/>
           <w:szCs w:val="18"/>
         </w:rPr>
-        <w:t>):</w:t>
+        <w:t>a = MyString(</w:t>
+      </w:r>
+      <w:r>
+        <w:rPr>
+          <w:rFonts w:ascii="Menlo" w:hAnsi="Menlo" w:cs="Menlo"/>
+          <w:color w:val="6A8759"/>
+          <w:sz w:val="18"/>
+          <w:szCs w:val="18"/>
+        </w:rPr>
+        <w:t>'hello!'</w:t>
       </w:r>
       <w:r>
         <w:rPr>
@@ -7787,113 +8126,8 @@
           <w:sz w:val="18"/>
           <w:szCs w:val="18"/>
         </w:rPr>
-        <w:br/>
-        <w:t xml:space="preserve">        </w:t>
-      </w:r>
-      <w:r>
-        <w:rPr>
-          <w:rFonts w:ascii="Menlo" w:hAnsi="Menlo" w:cs="Menlo"/>
-          <w:color w:val="CC7832"/>
-          <w:sz w:val="18"/>
-          <w:szCs w:val="18"/>
-        </w:rPr>
-        <w:t xml:space="preserve">return </w:t>
-      </w:r>
-      <w:proofErr w:type="spellStart"/>
-      <w:r>
-        <w:rPr>
-          <w:rFonts w:ascii="Menlo" w:hAnsi="Menlo" w:cs="Menlo"/>
-          <w:color w:val="6A8759"/>
-          <w:sz w:val="18"/>
-          <w:szCs w:val="18"/>
-        </w:rPr>
-        <w:t>f"The</w:t>
-      </w:r>
-      <w:proofErr w:type="spellEnd"/>
-      <w:r>
-        <w:rPr>
-          <w:rFonts w:ascii="Menlo" w:hAnsi="Menlo" w:cs="Menlo"/>
-          <w:color w:val="6A8759"/>
-          <w:sz w:val="18"/>
-          <w:szCs w:val="18"/>
-        </w:rPr>
-        <w:t xml:space="preserve"> message is {</w:t>
-      </w:r>
-      <w:proofErr w:type="spellStart"/>
-      <w:r>
-        <w:rPr>
-          <w:rFonts w:ascii="Menlo" w:hAnsi="Menlo" w:cs="Menlo"/>
-          <w:color w:val="6A8759"/>
-          <w:sz w:val="18"/>
-          <w:szCs w:val="18"/>
-        </w:rPr>
-        <w:t>self.message</w:t>
-      </w:r>
-      <w:proofErr w:type="spellEnd"/>
-      <w:r>
-        <w:rPr>
-          <w:rFonts w:ascii="Menlo" w:hAnsi="Menlo" w:cs="Menlo"/>
-          <w:color w:val="6A8759"/>
-          <w:sz w:val="18"/>
-          <w:szCs w:val="18"/>
-        </w:rPr>
-        <w:t>}"</w:t>
-      </w:r>
-      <w:r>
-        <w:rPr>
-          <w:rFonts w:ascii="Menlo" w:hAnsi="Menlo" w:cs="Menlo"/>
-          <w:color w:val="6A8759"/>
-          <w:sz w:val="18"/>
-          <w:szCs w:val="18"/>
-        </w:rPr>
-        <w:br/>
-      </w:r>
-      <w:r>
-        <w:rPr>
-          <w:rFonts w:ascii="Menlo" w:hAnsi="Menlo" w:cs="Menlo"/>
-          <w:color w:val="6A8759"/>
-          <w:sz w:val="18"/>
-          <w:szCs w:val="18"/>
-        </w:rPr>
-        <w:br/>
-      </w:r>
-      <w:r>
-        <w:rPr>
-          <w:rFonts w:ascii="Menlo" w:hAnsi="Menlo" w:cs="Menlo"/>
-          <w:color w:val="6A8759"/>
-          <w:sz w:val="18"/>
-          <w:szCs w:val="18"/>
-        </w:rPr>
-        <w:br/>
-      </w:r>
-      <w:r>
-        <w:rPr>
-          <w:rFonts w:ascii="Menlo" w:hAnsi="Menlo" w:cs="Menlo"/>
-          <w:color w:val="808080"/>
-          <w:sz w:val="18"/>
-          <w:szCs w:val="18"/>
-        </w:rPr>
-        <w:t># Overriding an inner method of the class from outside:</w:t>
-      </w:r>
-      <w:r>
-        <w:rPr>
-          <w:rFonts w:ascii="Menlo" w:hAnsi="Menlo" w:cs="Menlo"/>
-          <w:color w:val="808080"/>
-          <w:sz w:val="18"/>
-          <w:szCs w:val="18"/>
-        </w:rPr>
-        <w:br/>
-      </w:r>
-      <w:r>
-        <w:rPr>
-          <w:rFonts w:ascii="Menlo" w:hAnsi="Menlo" w:cs="Menlo"/>
-          <w:color w:val="808080"/>
-          <w:sz w:val="18"/>
-          <w:szCs w:val="18"/>
-        </w:rPr>
-        <w:br/>
-      </w:r>
-      <w:proofErr w:type="spellStart"/>
+        <w:t>)</w:t>
+      </w:r>
       <w:r>
         <w:rPr>
           <w:rFonts w:ascii="Menlo" w:hAnsi="Menlo" w:cs="Menlo"/>
@@ -7901,9 +8135,8 @@
           <w:sz w:val="18"/>
           <w:szCs w:val="18"/>
         </w:rPr>
-        <w:t>old_str</w:t>
-      </w:r>
-      <w:proofErr w:type="spellEnd"/>
+        <w:br/>
+      </w:r>
       <w:r>
         <w:rPr>
           <w:rFonts w:ascii="Menlo" w:hAnsi="Menlo" w:cs="Menlo"/>
@@ -7911,9 +8144,17 @@
           <w:sz w:val="18"/>
           <w:szCs w:val="18"/>
         </w:rPr>
-        <w:t xml:space="preserve"> = </w:t>
-      </w:r>
-      <w:proofErr w:type="spellStart"/>
+        <w:br/>
+      </w:r>
+      <w:r>
+        <w:rPr>
+          <w:rFonts w:ascii="Menlo" w:hAnsi="Menlo" w:cs="Menlo"/>
+          <w:color w:val="8888C6"/>
+          <w:sz w:val="18"/>
+          <w:szCs w:val="18"/>
+        </w:rPr>
+        <w:t>print</w:t>
+      </w:r>
       <w:r>
         <w:rPr>
           <w:rFonts w:ascii="Menlo" w:hAnsi="Menlo" w:cs="Menlo"/>
@@ -7921,9 +8162,17 @@
           <w:sz w:val="18"/>
           <w:szCs w:val="18"/>
         </w:rPr>
-        <w:t>MyString</w:t>
-      </w:r>
-      <w:proofErr w:type="spellEnd"/>
+        <w:t>(</w:t>
+      </w:r>
+      <w:r>
+        <w:rPr>
+          <w:rFonts w:ascii="Menlo" w:hAnsi="Menlo" w:cs="Menlo"/>
+          <w:color w:val="8888C6"/>
+          <w:sz w:val="18"/>
+          <w:szCs w:val="18"/>
+        </w:rPr>
+        <w:t>str</w:t>
+      </w:r>
       <w:r>
         <w:rPr>
           <w:rFonts w:ascii="Menlo" w:hAnsi="Menlo" w:cs="Menlo"/>
@@ -7931,453 +8180,44 @@
           <w:sz w:val="18"/>
           <w:szCs w:val="18"/>
         </w:rPr>
-        <w:t>.</w:t>
-      </w:r>
-      <w:r>
-        <w:rPr>
-          <w:rFonts w:ascii="Menlo" w:hAnsi="Menlo" w:cs="Menlo"/>
-          <w:color w:val="B200B2"/>
-          <w:sz w:val="18"/>
-          <w:szCs w:val="18"/>
-        </w:rPr>
-        <w:t>__</w:t>
-      </w:r>
-      <w:proofErr w:type="spellStart"/>
-      <w:r>
-        <w:rPr>
-          <w:rFonts w:ascii="Menlo" w:hAnsi="Menlo" w:cs="Menlo"/>
-          <w:color w:val="B200B2"/>
-          <w:sz w:val="18"/>
-          <w:szCs w:val="18"/>
-        </w:rPr>
+        <w:t>(a))</w:t>
+      </w:r>
+    </w:p>
+    <w:p>
+      <w:pPr>
+        <w:bidi/>
+        <w:rPr>
+          <w:rtl/>
+        </w:rPr>
+      </w:pPr>
+    </w:p>
+    <w:p>
+      <w:pPr>
+        <w:bidi/>
+        <w:rPr>
+          <w:rtl/>
+        </w:rPr>
+      </w:pPr>
+      <w:r>
+        <w:rPr>
+          <w:rFonts w:hint="cs"/>
+          <w:rtl/>
+        </w:rPr>
+        <w:t xml:space="preserve">כמו שניתן לראות, בשימוש הרגיל במתודה </w:t>
+      </w:r>
+      <w:r>
         <w:t>str</w:t>
       </w:r>
-      <w:proofErr w:type="spellEnd"/>
-      <w:r>
-        <w:rPr>
-          <w:rFonts w:ascii="Menlo" w:hAnsi="Menlo" w:cs="Menlo"/>
-          <w:color w:val="B200B2"/>
-          <w:sz w:val="18"/>
-          <w:szCs w:val="18"/>
-        </w:rPr>
-        <w:t>__</w:t>
-      </w:r>
-      <w:r>
-        <w:rPr>
-          <w:rFonts w:ascii="Menlo" w:hAnsi="Menlo" w:cs="Menlo"/>
-          <w:color w:val="B200B2"/>
-          <w:sz w:val="18"/>
-          <w:szCs w:val="18"/>
-        </w:rPr>
-        <w:br/>
-      </w:r>
-      <w:r>
-        <w:rPr>
-          <w:rFonts w:ascii="Menlo" w:hAnsi="Menlo" w:cs="Menlo"/>
-          <w:color w:val="B200B2"/>
-          <w:sz w:val="18"/>
-          <w:szCs w:val="18"/>
-        </w:rPr>
-        <w:br/>
-      </w:r>
-      <w:r>
-        <w:rPr>
-          <w:rFonts w:ascii="Menlo" w:hAnsi="Menlo" w:cs="Menlo"/>
-          <w:color w:val="B200B2"/>
-          <w:sz w:val="18"/>
-          <w:szCs w:val="18"/>
-        </w:rPr>
-        <w:br/>
-      </w:r>
-      <w:r>
-        <w:rPr>
-          <w:rFonts w:ascii="Menlo" w:hAnsi="Menlo" w:cs="Menlo"/>
-          <w:color w:val="CC7832"/>
-          <w:sz w:val="18"/>
-          <w:szCs w:val="18"/>
-        </w:rPr>
-        <w:t xml:space="preserve">def </w:t>
-      </w:r>
-      <w:proofErr w:type="spellStart"/>
-      <w:r>
-        <w:rPr>
-          <w:rFonts w:ascii="Menlo" w:hAnsi="Menlo" w:cs="Menlo"/>
-          <w:color w:val="FFC66D"/>
-          <w:sz w:val="18"/>
-          <w:szCs w:val="18"/>
-        </w:rPr>
-        <w:t>new_str</w:t>
-      </w:r>
-      <w:proofErr w:type="spellEnd"/>
-      <w:r>
-        <w:rPr>
-          <w:rFonts w:ascii="Menlo" w:hAnsi="Menlo" w:cs="Menlo"/>
-          <w:color w:val="A9B7C6"/>
-          <w:sz w:val="18"/>
-          <w:szCs w:val="18"/>
-        </w:rPr>
-        <w:t>(self):</w:t>
-      </w:r>
-      <w:r>
-        <w:rPr>
-          <w:rFonts w:ascii="Menlo" w:hAnsi="Menlo" w:cs="Menlo"/>
-          <w:color w:val="A9B7C6"/>
-          <w:sz w:val="18"/>
-          <w:szCs w:val="18"/>
-        </w:rPr>
-        <w:br/>
-        <w:t xml:space="preserve">    </w:t>
-      </w:r>
-      <w:r>
-        <w:rPr>
-          <w:rFonts w:ascii="Menlo" w:hAnsi="Menlo" w:cs="Menlo"/>
-          <w:color w:val="8888C6"/>
-          <w:sz w:val="18"/>
-          <w:szCs w:val="18"/>
-        </w:rPr>
-        <w:t>print</w:t>
-      </w:r>
-      <w:r>
-        <w:rPr>
-          <w:rFonts w:ascii="Menlo" w:hAnsi="Menlo" w:cs="Menlo"/>
-          <w:color w:val="A9B7C6"/>
-          <w:sz w:val="18"/>
-          <w:szCs w:val="18"/>
-        </w:rPr>
-        <w:t>(</w:t>
-      </w:r>
-      <w:r>
-        <w:rPr>
-          <w:rFonts w:ascii="Menlo" w:hAnsi="Menlo" w:cs="Menlo"/>
-          <w:color w:val="6A8759"/>
-          <w:sz w:val="18"/>
-          <w:szCs w:val="18"/>
-        </w:rPr>
-        <w:t>"Doing evil stuff!"</w:t>
-      </w:r>
-      <w:r>
-        <w:rPr>
-          <w:rFonts w:ascii="Menlo" w:hAnsi="Menlo" w:cs="Menlo"/>
-          <w:color w:val="A9B7C6"/>
-          <w:sz w:val="18"/>
-          <w:szCs w:val="18"/>
-        </w:rPr>
-        <w:t>)</w:t>
-      </w:r>
-      <w:r>
-        <w:rPr>
-          <w:rFonts w:ascii="Menlo" w:hAnsi="Menlo" w:cs="Menlo"/>
-          <w:color w:val="A9B7C6"/>
-          <w:sz w:val="18"/>
-          <w:szCs w:val="18"/>
-        </w:rPr>
-        <w:br/>
-        <w:t xml:space="preserve">    </w:t>
-      </w:r>
-      <w:r>
-        <w:rPr>
-          <w:rFonts w:ascii="Menlo" w:hAnsi="Menlo" w:cs="Menlo"/>
-          <w:color w:val="CC7832"/>
-          <w:sz w:val="18"/>
-          <w:szCs w:val="18"/>
-        </w:rPr>
-        <w:t xml:space="preserve">return </w:t>
-      </w:r>
-      <w:proofErr w:type="spellStart"/>
-      <w:r>
-        <w:rPr>
-          <w:rFonts w:ascii="Menlo" w:hAnsi="Menlo" w:cs="Menlo"/>
-          <w:color w:val="A9B7C6"/>
-          <w:sz w:val="18"/>
-          <w:szCs w:val="18"/>
-        </w:rPr>
-        <w:t>old_str</w:t>
-      </w:r>
-      <w:proofErr w:type="spellEnd"/>
-      <w:r>
-        <w:rPr>
-          <w:rFonts w:ascii="Menlo" w:hAnsi="Menlo" w:cs="Menlo"/>
-          <w:color w:val="A9B7C6"/>
-          <w:sz w:val="18"/>
-          <w:szCs w:val="18"/>
-        </w:rPr>
-        <w:t>(self)</w:t>
-      </w:r>
-      <w:r>
-        <w:rPr>
-          <w:rFonts w:ascii="Menlo" w:hAnsi="Menlo" w:cs="Menlo"/>
-          <w:color w:val="A9B7C6"/>
-          <w:sz w:val="18"/>
-          <w:szCs w:val="18"/>
-        </w:rPr>
-        <w:br/>
-      </w:r>
-      <w:r>
-        <w:rPr>
-          <w:rFonts w:ascii="Menlo" w:hAnsi="Menlo" w:cs="Menlo"/>
-          <w:color w:val="A9B7C6"/>
-          <w:sz w:val="18"/>
-          <w:szCs w:val="18"/>
-        </w:rPr>
-        <w:br/>
-      </w:r>
-      <w:r>
-        <w:rPr>
-          <w:rFonts w:ascii="Menlo" w:hAnsi="Menlo" w:cs="Menlo"/>
-          <w:color w:val="A9B7C6"/>
-          <w:sz w:val="18"/>
-          <w:szCs w:val="18"/>
-        </w:rPr>
-        <w:br/>
-      </w:r>
-      <w:proofErr w:type="spellStart"/>
-      <w:r>
-        <w:rPr>
-          <w:rFonts w:ascii="Menlo" w:hAnsi="Menlo" w:cs="Menlo"/>
-          <w:color w:val="A9B7C6"/>
-          <w:sz w:val="18"/>
-          <w:szCs w:val="18"/>
-        </w:rPr>
+      <w:r>
+        <w:rPr>
+          <w:rFonts w:hint="cs"/>
+          <w:rtl/>
+        </w:rPr>
+        <w:t xml:space="preserve"> של המחלקה </w:t>
+      </w:r>
+      <w:r>
         <w:t>MyString</w:t>
       </w:r>
-      <w:proofErr w:type="spellEnd"/>
-      <w:r>
-        <w:rPr>
-          <w:rFonts w:ascii="Menlo" w:hAnsi="Menlo" w:cs="Menlo"/>
-          <w:color w:val="A9B7C6"/>
-          <w:sz w:val="18"/>
-          <w:szCs w:val="18"/>
-        </w:rPr>
-        <w:t>.</w:t>
-      </w:r>
-      <w:r>
-        <w:rPr>
-          <w:rFonts w:ascii="Menlo" w:hAnsi="Menlo" w:cs="Menlo"/>
-          <w:color w:val="B200B2"/>
-          <w:sz w:val="18"/>
-          <w:szCs w:val="18"/>
-        </w:rPr>
-        <w:t>__</w:t>
-      </w:r>
-      <w:proofErr w:type="spellStart"/>
-      <w:r>
-        <w:rPr>
-          <w:rFonts w:ascii="Menlo" w:hAnsi="Menlo" w:cs="Menlo"/>
-          <w:color w:val="B200B2"/>
-          <w:sz w:val="18"/>
-          <w:szCs w:val="18"/>
-        </w:rPr>
-        <w:t>str</w:t>
-      </w:r>
-      <w:proofErr w:type="spellEnd"/>
-      <w:r>
-        <w:rPr>
-          <w:rFonts w:ascii="Menlo" w:hAnsi="Menlo" w:cs="Menlo"/>
-          <w:color w:val="B200B2"/>
-          <w:sz w:val="18"/>
-          <w:szCs w:val="18"/>
-        </w:rPr>
-        <w:t xml:space="preserve">__ </w:t>
-      </w:r>
-      <w:r>
-        <w:rPr>
-          <w:rFonts w:ascii="Menlo" w:hAnsi="Menlo" w:cs="Menlo"/>
-          <w:color w:val="A9B7C6"/>
-          <w:sz w:val="18"/>
-          <w:szCs w:val="18"/>
-        </w:rPr>
-        <w:t xml:space="preserve">= </w:t>
-      </w:r>
-      <w:proofErr w:type="spellStart"/>
-      <w:r>
-        <w:rPr>
-          <w:rFonts w:ascii="Menlo" w:hAnsi="Menlo" w:cs="Menlo"/>
-          <w:color w:val="A9B7C6"/>
-          <w:sz w:val="18"/>
-          <w:szCs w:val="18"/>
-        </w:rPr>
-        <w:t>new_str</w:t>
-      </w:r>
-      <w:proofErr w:type="spellEnd"/>
-      <w:r>
-        <w:rPr>
-          <w:rFonts w:ascii="Menlo" w:hAnsi="Menlo" w:cs="Menlo"/>
-          <w:color w:val="A9B7C6"/>
-          <w:sz w:val="18"/>
-          <w:szCs w:val="18"/>
-        </w:rPr>
-        <w:br/>
-      </w:r>
-      <w:r>
-        <w:rPr>
-          <w:rFonts w:ascii="Menlo" w:hAnsi="Menlo" w:cs="Menlo"/>
-          <w:color w:val="A9B7C6"/>
-          <w:sz w:val="18"/>
-          <w:szCs w:val="18"/>
-        </w:rPr>
-        <w:br/>
-      </w:r>
-      <w:r>
-        <w:rPr>
-          <w:rFonts w:ascii="Menlo" w:hAnsi="Menlo" w:cs="Menlo"/>
-          <w:color w:val="808080"/>
-          <w:sz w:val="18"/>
-          <w:szCs w:val="18"/>
-        </w:rPr>
-        <w:t># Evil stuff happens on normal usage</w:t>
-      </w:r>
-      <w:r>
-        <w:rPr>
-          <w:rFonts w:ascii="Menlo" w:hAnsi="Menlo" w:cs="Menlo"/>
-          <w:color w:val="808080"/>
-          <w:sz w:val="18"/>
-          <w:szCs w:val="18"/>
-        </w:rPr>
-        <w:br/>
-      </w:r>
-      <w:r>
-        <w:rPr>
-          <w:rFonts w:ascii="Menlo" w:hAnsi="Menlo" w:cs="Menlo"/>
-          <w:color w:val="A9B7C6"/>
-          <w:sz w:val="18"/>
-          <w:szCs w:val="18"/>
-        </w:rPr>
-        <w:t xml:space="preserve">a = </w:t>
-      </w:r>
-      <w:proofErr w:type="spellStart"/>
-      <w:r>
-        <w:rPr>
-          <w:rFonts w:ascii="Menlo" w:hAnsi="Menlo" w:cs="Menlo"/>
-          <w:color w:val="A9B7C6"/>
-          <w:sz w:val="18"/>
-          <w:szCs w:val="18"/>
-        </w:rPr>
-        <w:t>MyString</w:t>
-      </w:r>
-      <w:proofErr w:type="spellEnd"/>
-      <w:r>
-        <w:rPr>
-          <w:rFonts w:ascii="Menlo" w:hAnsi="Menlo" w:cs="Menlo"/>
-          <w:color w:val="A9B7C6"/>
-          <w:sz w:val="18"/>
-          <w:szCs w:val="18"/>
-        </w:rPr>
-        <w:t>(</w:t>
-      </w:r>
-      <w:r>
-        <w:rPr>
-          <w:rFonts w:ascii="Menlo" w:hAnsi="Menlo" w:cs="Menlo"/>
-          <w:color w:val="6A8759"/>
-          <w:sz w:val="18"/>
-          <w:szCs w:val="18"/>
-        </w:rPr>
-        <w:t>'hello!'</w:t>
-      </w:r>
-      <w:r>
-        <w:rPr>
-          <w:rFonts w:ascii="Menlo" w:hAnsi="Menlo" w:cs="Menlo"/>
-          <w:color w:val="A9B7C6"/>
-          <w:sz w:val="18"/>
-          <w:szCs w:val="18"/>
-        </w:rPr>
-        <w:t>)</w:t>
-      </w:r>
-      <w:r>
-        <w:rPr>
-          <w:rFonts w:ascii="Menlo" w:hAnsi="Menlo" w:cs="Menlo"/>
-          <w:color w:val="A9B7C6"/>
-          <w:sz w:val="18"/>
-          <w:szCs w:val="18"/>
-        </w:rPr>
-        <w:br/>
-      </w:r>
-      <w:r>
-        <w:rPr>
-          <w:rFonts w:ascii="Menlo" w:hAnsi="Menlo" w:cs="Menlo"/>
-          <w:color w:val="A9B7C6"/>
-          <w:sz w:val="18"/>
-          <w:szCs w:val="18"/>
-        </w:rPr>
-        <w:br/>
-      </w:r>
-      <w:r>
-        <w:rPr>
-          <w:rFonts w:ascii="Menlo" w:hAnsi="Menlo" w:cs="Menlo"/>
-          <w:color w:val="8888C6"/>
-          <w:sz w:val="18"/>
-          <w:szCs w:val="18"/>
-        </w:rPr>
-        <w:t>print</w:t>
-      </w:r>
-      <w:r>
-        <w:rPr>
-          <w:rFonts w:ascii="Menlo" w:hAnsi="Menlo" w:cs="Menlo"/>
-          <w:color w:val="A9B7C6"/>
-          <w:sz w:val="18"/>
-          <w:szCs w:val="18"/>
-        </w:rPr>
-        <w:t>(</w:t>
-      </w:r>
-      <w:proofErr w:type="spellStart"/>
-      <w:r>
-        <w:rPr>
-          <w:rFonts w:ascii="Menlo" w:hAnsi="Menlo" w:cs="Menlo"/>
-          <w:color w:val="8888C6"/>
-          <w:sz w:val="18"/>
-          <w:szCs w:val="18"/>
-        </w:rPr>
-        <w:t>str</w:t>
-      </w:r>
-      <w:proofErr w:type="spellEnd"/>
-      <w:r>
-        <w:rPr>
-          <w:rFonts w:ascii="Menlo" w:hAnsi="Menlo" w:cs="Menlo"/>
-          <w:color w:val="A9B7C6"/>
-          <w:sz w:val="18"/>
-          <w:szCs w:val="18"/>
-        </w:rPr>
-        <w:t>(a))</w:t>
-      </w:r>
-    </w:p>
-    <w:p>
-      <w:pPr>
-        <w:bidi/>
-        <w:rPr>
-          <w:rtl/>
-        </w:rPr>
-      </w:pPr>
-    </w:p>
-    <w:p>
-      <w:pPr>
-        <w:bidi/>
-        <w:rPr>
-          <w:rtl/>
-        </w:rPr>
-      </w:pPr>
-      <w:r>
-        <w:rPr>
-          <w:rFonts w:hint="cs"/>
-          <w:rtl/>
-        </w:rPr>
-        <w:t xml:space="preserve">כמו שניתן לראות, בשימוש הרגיל במתודה </w:t>
-      </w:r>
-      <w:proofErr w:type="spellStart"/>
-      <w:r>
-        <w:t>str</w:t>
-      </w:r>
-      <w:proofErr w:type="spellEnd"/>
-      <w:r>
-        <w:rPr>
-          <w:rFonts w:hint="cs"/>
-          <w:rtl/>
-        </w:rPr>
-        <w:t xml:space="preserve"> של המחלקה </w:t>
-      </w:r>
-      <w:proofErr w:type="spellStart"/>
-      <w:r>
-        <w:t>MyString</w:t>
-      </w:r>
-      <w:proofErr w:type="spellEnd"/>
       <w:r>
         <w:rPr>
           <w:rFonts w:hint="cs"/>
@@ -8415,7 +8255,7 @@
           <w:rtl/>
         </w:rPr>
       </w:pPr>
-      <w:bookmarkStart w:id="16" w:name="_Toc528442927"/>
+      <w:bookmarkStart w:id="17" w:name="_Toc528442927"/>
       <w:r>
         <w:rPr>
           <w:rFonts w:hint="cs"/>
@@ -8443,7 +8283,7 @@
         </w:rPr>
         <w:t>זרקה דינאמית של משתנים</w:t>
       </w:r>
-      <w:bookmarkEnd w:id="16"/>
+      <w:bookmarkEnd w:id="17"/>
     </w:p>
     <w:p>
       <w:pPr>
@@ -8546,7 +8386,7 @@
           <w:rtl/>
         </w:rPr>
       </w:pPr>
-      <w:bookmarkStart w:id="17" w:name="_Toc528442928"/>
+      <w:bookmarkStart w:id="18" w:name="_Toc528442928"/>
       <w:r>
         <w:rPr>
           <w:rFonts w:hint="cs"/>
@@ -8580,7 +8420,7 @@
         </w:rPr>
         <w:t>pickle</w:t>
       </w:r>
-      <w:bookmarkEnd w:id="17"/>
+      <w:bookmarkEnd w:id="18"/>
       <w:sdt>
         <w:sdtPr>
           <w:rPr>
@@ -8982,7 +8822,6 @@
         </w:rPr>
         <w:t xml:space="preserve">class </w:t>
       </w:r>
-      <w:proofErr w:type="spellStart"/>
       <w:r>
         <w:rPr>
           <w:rFonts w:ascii="Menlo" w:hAnsi="Menlo" w:cs="Menlo"/>
@@ -9001,7 +8840,6 @@
         </w:rPr>
         <w:t>Ls</w:t>
       </w:r>
-      <w:proofErr w:type="spellEnd"/>
       <w:r>
         <w:rPr>
           <w:rFonts w:ascii="Menlo" w:hAnsi="Menlo" w:cs="Menlo"/>
@@ -9103,7 +8941,6 @@
         </w:rPr>
         <w:t xml:space="preserve">return </w:t>
       </w:r>
-      <w:proofErr w:type="spellStart"/>
       <w:r>
         <w:rPr>
           <w:rFonts w:ascii="Menlo" w:hAnsi="Menlo" w:cs="Menlo"/>
@@ -9113,7 +8950,6 @@
         </w:rPr>
         <w:t>subprocess.Popen</w:t>
       </w:r>
-      <w:proofErr w:type="spellEnd"/>
       <w:r>
         <w:rPr>
           <w:rFonts w:ascii="Menlo" w:hAnsi="Menlo" w:cs="Menlo"/>
@@ -9203,8 +9039,8 @@
           <w:szCs w:val="18"/>
         </w:rPr>
         <w:br/>
-      </w:r>
-      <w:proofErr w:type="spellStart"/>
+        <w:t>malicious_pickl</w:t>
+      </w:r>
       <w:r>
         <w:rPr>
           <w:rFonts w:ascii="Menlo" w:hAnsi="Menlo" w:cs="Menlo"/>
@@ -9212,7 +9048,7 @@
           <w:sz w:val="18"/>
           <w:szCs w:val="18"/>
         </w:rPr>
-        <w:t>malicious_pickl</w:t>
+        <w:t>e_string = pickle.dumps(RunLs</w:t>
       </w:r>
       <w:r>
         <w:rPr>
@@ -9221,9 +9057,8 @@
           <w:sz w:val="18"/>
           <w:szCs w:val="18"/>
         </w:rPr>
-        <w:t>e_string</w:t>
-      </w:r>
-      <w:proofErr w:type="spellEnd"/>
+        <w:t>())</w:t>
+      </w:r>
       <w:r>
         <w:rPr>
           <w:rFonts w:ascii="Menlo" w:hAnsi="Menlo" w:cs="Menlo"/>
@@ -9231,9 +9066,8 @@
           <w:sz w:val="18"/>
           <w:szCs w:val="18"/>
         </w:rPr>
-        <w:t xml:space="preserve"> = </w:t>
-      </w:r>
-      <w:proofErr w:type="spellStart"/>
+        <w:br/>
+      </w:r>
       <w:r>
         <w:rPr>
           <w:rFonts w:ascii="Menlo" w:hAnsi="Menlo" w:cs="Menlo"/>
@@ -9241,9 +9075,17 @@
           <w:sz w:val="18"/>
           <w:szCs w:val="18"/>
         </w:rPr>
-        <w:t>pickle.dumps</w:t>
-      </w:r>
-      <w:proofErr w:type="spellEnd"/>
+        <w:br/>
+      </w:r>
+      <w:r>
+        <w:rPr>
+          <w:rFonts w:ascii="Menlo" w:hAnsi="Menlo" w:cs="Menlo"/>
+          <w:color w:val="8888C6"/>
+          <w:sz w:val="18"/>
+          <w:szCs w:val="18"/>
+        </w:rPr>
+        <w:t>print</w:t>
+      </w:r>
       <w:r>
         <w:rPr>
           <w:rFonts w:ascii="Menlo" w:hAnsi="Menlo" w:cs="Menlo"/>
@@ -9251,9 +9093,8 @@
           <w:sz w:val="18"/>
           <w:szCs w:val="18"/>
         </w:rPr>
-        <w:t>(</w:t>
-      </w:r>
-      <w:proofErr w:type="spellStart"/>
+        <w:t>(malicious_pickle_string)</w:t>
+      </w:r>
       <w:r>
         <w:rPr>
           <w:rFonts w:ascii="Menlo" w:hAnsi="Menlo" w:cs="Menlo"/>
@@ -9261,9 +9102,8 @@
           <w:sz w:val="18"/>
           <w:szCs w:val="18"/>
         </w:rPr>
-        <w:t>RunLs</w:t>
-      </w:r>
-      <w:proofErr w:type="spellEnd"/>
+        <w:br/>
+      </w:r>
       <w:r>
         <w:rPr>
           <w:rFonts w:ascii="Menlo" w:hAnsi="Menlo" w:cs="Menlo"/>
@@ -9271,121 +9111,8 @@
           <w:sz w:val="18"/>
           <w:szCs w:val="18"/>
         </w:rPr>
-        <w:t>())</w:t>
-      </w:r>
-      <w:r>
-        <w:rPr>
-          <w:rFonts w:ascii="Menlo" w:hAnsi="Menlo" w:cs="Menlo"/>
-          <w:color w:val="A9B7C6"/>
-          <w:sz w:val="18"/>
-          <w:szCs w:val="18"/>
-        </w:rPr>
         <w:br/>
-      </w:r>
-      <w:r>
-        <w:rPr>
-          <w:rFonts w:ascii="Menlo" w:hAnsi="Menlo" w:cs="Menlo"/>
-          <w:color w:val="A9B7C6"/>
-          <w:sz w:val="18"/>
-          <w:szCs w:val="18"/>
-        </w:rPr>
-        <w:br/>
-      </w:r>
-      <w:r>
-        <w:rPr>
-          <w:rFonts w:ascii="Menlo" w:hAnsi="Menlo" w:cs="Menlo"/>
-          <w:color w:val="8888C6"/>
-          <w:sz w:val="18"/>
-          <w:szCs w:val="18"/>
-        </w:rPr>
-        <w:t>print</w:t>
-      </w:r>
-      <w:r>
-        <w:rPr>
-          <w:rFonts w:ascii="Menlo" w:hAnsi="Menlo" w:cs="Menlo"/>
-          <w:color w:val="A9B7C6"/>
-          <w:sz w:val="18"/>
-          <w:szCs w:val="18"/>
-        </w:rPr>
-        <w:t>(</w:t>
-      </w:r>
-      <w:proofErr w:type="spellStart"/>
-      <w:r>
-        <w:rPr>
-          <w:rFonts w:ascii="Menlo" w:hAnsi="Menlo" w:cs="Menlo"/>
-          <w:color w:val="A9B7C6"/>
-          <w:sz w:val="18"/>
-          <w:szCs w:val="18"/>
-        </w:rPr>
-        <w:t>malicious_pickle_string</w:t>
-      </w:r>
-      <w:proofErr w:type="spellEnd"/>
-      <w:r>
-        <w:rPr>
-          <w:rFonts w:ascii="Menlo" w:hAnsi="Menlo" w:cs="Menlo"/>
-          <w:color w:val="A9B7C6"/>
-          <w:sz w:val="18"/>
-          <w:szCs w:val="18"/>
-        </w:rPr>
-        <w:t>)</w:t>
-      </w:r>
-      <w:r>
-        <w:rPr>
-          <w:rFonts w:ascii="Menlo" w:hAnsi="Menlo" w:cs="Menlo"/>
-          <w:color w:val="A9B7C6"/>
-          <w:sz w:val="18"/>
-          <w:szCs w:val="18"/>
-        </w:rPr>
-        <w:br/>
-      </w:r>
-      <w:r>
-        <w:rPr>
-          <w:rFonts w:ascii="Menlo" w:hAnsi="Menlo" w:cs="Menlo"/>
-          <w:color w:val="A9B7C6"/>
-          <w:sz w:val="18"/>
-          <w:szCs w:val="18"/>
-        </w:rPr>
-        <w:br/>
-      </w:r>
-      <w:proofErr w:type="spellStart"/>
-      <w:r>
-        <w:rPr>
-          <w:rFonts w:ascii="Menlo" w:hAnsi="Menlo" w:cs="Menlo"/>
-          <w:color w:val="A9B7C6"/>
-          <w:sz w:val="18"/>
-          <w:szCs w:val="18"/>
-        </w:rPr>
-        <w:t>pickle.loads</w:t>
-      </w:r>
-      <w:proofErr w:type="spellEnd"/>
-      <w:r>
-        <w:rPr>
-          <w:rFonts w:ascii="Menlo" w:hAnsi="Menlo" w:cs="Menlo"/>
-          <w:color w:val="A9B7C6"/>
-          <w:sz w:val="18"/>
-          <w:szCs w:val="18"/>
-        </w:rPr>
-        <w:t>(</w:t>
-      </w:r>
-      <w:proofErr w:type="spellStart"/>
-      <w:r>
-        <w:rPr>
-          <w:rFonts w:ascii="Menlo" w:hAnsi="Menlo" w:cs="Menlo"/>
-          <w:color w:val="A9B7C6"/>
-          <w:sz w:val="18"/>
-          <w:szCs w:val="18"/>
-        </w:rPr>
-        <w:t>malicious_pickle_string</w:t>
-      </w:r>
-      <w:proofErr w:type="spellEnd"/>
-      <w:r>
-        <w:rPr>
-          <w:rFonts w:ascii="Menlo" w:hAnsi="Menlo" w:cs="Menlo"/>
-          <w:color w:val="A9B7C6"/>
-          <w:sz w:val="18"/>
-          <w:szCs w:val="18"/>
-        </w:rPr>
-        <w:t>)</w:t>
+        <w:t>pickle.loads(malicious_pickle_string)</w:t>
       </w:r>
     </w:p>
     <w:p>
@@ -9403,7 +9130,7 @@
           <w:rtl/>
         </w:rPr>
       </w:pPr>
-      <w:bookmarkStart w:id="18" w:name="_Toc528442929"/>
+      <w:bookmarkStart w:id="19" w:name="_Toc528442929"/>
       <w:r>
         <w:rPr>
           <w:rFonts w:hint="cs"/>
@@ -9420,7 +9147,7 @@
         </w:rPr>
         <w:t>pickle</w:t>
       </w:r>
-      <w:bookmarkEnd w:id="18"/>
+      <w:bookmarkEnd w:id="19"/>
     </w:p>
     <w:p>
       <w:pPr>
@@ -9747,7 +9474,7 @@
         <w:pStyle w:val="Heading1"/>
         <w:bidi/>
       </w:pPr>
-      <w:bookmarkStart w:id="19" w:name="_Toc528442930"/>
+      <w:bookmarkStart w:id="20" w:name="_Toc528442930"/>
       <w:r>
         <w:rPr>
           <w:rFonts w:hint="cs"/>
@@ -9769,7 +9496,7 @@
         </w:rPr>
         <w:t xml:space="preserve"> תקשורת בין הרכיבים השונים</w:t>
       </w:r>
-      <w:bookmarkEnd w:id="19"/>
+      <w:bookmarkEnd w:id="20"/>
     </w:p>
     <w:p>
       <w:pPr>
@@ -9781,7 +9508,7 @@
           <w:rtl/>
         </w:rPr>
       </w:pPr>
-      <w:bookmarkStart w:id="20" w:name="_Toc528442931"/>
+      <w:bookmarkStart w:id="21" w:name="_Toc528442931"/>
       <w:r>
         <w:rPr>
           <w:rFonts w:hint="cs"/>
@@ -9791,7 +9518,7 @@
         </w:rPr>
         <w:t>תקשורת רשתית בסיסית</w:t>
       </w:r>
-      <w:bookmarkEnd w:id="20"/>
+      <w:bookmarkEnd w:id="21"/>
     </w:p>
     <w:p>
       <w:pPr>
@@ -10378,7 +10105,7 @@
           <w:rtl/>
         </w:rPr>
       </w:pPr>
-      <w:bookmarkStart w:id="21" w:name="_Toc528442932"/>
+      <w:bookmarkStart w:id="22" w:name="_Toc528442932"/>
       <w:r>
         <w:rPr>
           <w:rFonts w:hint="cs"/>
@@ -10389,7 +10116,7 @@
         <w:lastRenderedPageBreak/>
         <w:t>איומים בתקשורת רשתית</w:t>
       </w:r>
-      <w:bookmarkEnd w:id="21"/>
+      <w:bookmarkEnd w:id="22"/>
     </w:p>
     <w:p>
       <w:pPr>
@@ -10400,7 +10127,7 @@
           <w:szCs w:val="26"/>
         </w:rPr>
       </w:pPr>
-      <w:bookmarkStart w:id="22" w:name="_Toc528442933"/>
+      <w:bookmarkStart w:id="23" w:name="_Toc528442933"/>
       <w:r>
         <w:rPr>
           <w:rFonts w:hint="cs"/>
@@ -10417,7 +10144,7 @@
         </w:rPr>
         <w:t>Man in the Middle</w:t>
       </w:r>
-      <w:bookmarkEnd w:id="22"/>
+      <w:bookmarkEnd w:id="23"/>
     </w:p>
     <w:p>
       <w:pPr>
@@ -10575,7 +10302,7 @@
           <w:rtl/>
         </w:rPr>
       </w:pPr>
-      <w:bookmarkStart w:id="23" w:name="_Toc528442934"/>
+      <w:bookmarkStart w:id="24" w:name="_Toc528442934"/>
       <w:r>
         <w:rPr>
           <w:rFonts w:hint="cs"/>
@@ -10585,7 +10312,7 @@
         </w:rPr>
         <w:t>התמודדות עם תקיפות התחזות</w:t>
       </w:r>
-      <w:bookmarkEnd w:id="23"/>
+      <w:bookmarkEnd w:id="24"/>
     </w:p>
     <w:p>
       <w:pPr>
@@ -10872,7 +10599,7 @@
           <w:rtl/>
         </w:rPr>
       </w:pPr>
-      <w:bookmarkStart w:id="24" w:name="_Toc528442935"/>
+      <w:bookmarkStart w:id="25" w:name="_Toc528442935"/>
       <w:r>
         <w:rPr>
           <w:rFonts w:hint="cs"/>
@@ -10883,7 +10610,7 @@
         <w:lastRenderedPageBreak/>
         <w:t>גניבת מידע וריגול</w:t>
       </w:r>
-      <w:bookmarkEnd w:id="24"/>
+      <w:bookmarkEnd w:id="25"/>
     </w:p>
     <w:p>
       <w:pPr>
@@ -11018,7 +10745,7 @@
           <w:rtl/>
         </w:rPr>
       </w:pPr>
-      <w:bookmarkStart w:id="25" w:name="_Toc528442936"/>
+      <w:bookmarkStart w:id="26" w:name="_Toc528442936"/>
       <w:r>
         <w:rPr>
           <w:rFonts w:hint="cs"/>
@@ -11028,7 +10755,7 @@
         </w:rPr>
         <w:t>התמודדות עם גניבת מידע</w:t>
       </w:r>
-      <w:bookmarkEnd w:id="25"/>
+      <w:bookmarkEnd w:id="26"/>
     </w:p>
     <w:p>
       <w:pPr>
@@ -11048,16 +10775,7 @@
           <w:rFonts w:hint="cs"/>
           <w:rtl/>
         </w:rPr>
-        <w:t>שאינה פרקטית במקרה שלנו אך הינה אידאלית במקרים אחרים עם גניבת מידע במהלך תעבורה רשתית הי</w:t>
-      </w:r>
-      <w:bookmarkStart w:id="26" w:name="_GoBack"/>
-      <w:bookmarkEnd w:id="26"/>
-      <w:r>
-        <w:rPr>
-          <w:rFonts w:hint="cs"/>
-          <w:rtl/>
-        </w:rPr>
-        <w:t>א להקים חיבור נקודה-לנקודה פיזי בין כל רכיבי המערכת.</w:t>
+        <w:t>שאינה פרקטית במקרה שלנו אך הינה אידאלית במקרים אחרים עם גניבת מידע במהלך תעבורה רשתית היא להקים חיבור נקודה-לנקודה פיזי בין כל רכיבי המערכת.</w:t>
       </w:r>
     </w:p>
     <w:p>
@@ -11435,18 +11153,9 @@
           <w:sz w:val="28"/>
           <w:szCs w:val="28"/>
         </w:rPr>
-        <w:t>D/</w:t>
-      </w:r>
-      <w:proofErr w:type="spellStart"/>
-      <w:r>
-        <w:rPr>
-          <w:sz w:val="28"/>
-          <w:szCs w:val="28"/>
-        </w:rPr>
-        <w:t>DoS</w:t>
+        <w:t>D/DoS</w:t>
       </w:r>
       <w:bookmarkEnd w:id="28"/>
-      <w:proofErr w:type="spellEnd"/>
     </w:p>
     <w:p>
       <w:pPr>
@@ -12218,23 +11927,7 @@
           <w:rFonts w:hint="cs"/>
           <w:rtl/>
         </w:rPr>
-        <w:t xml:space="preserve"> הוא הגדרה טובה של מערכות אבטחה מקומיות כמו </w:t>
-      </w:r>
-      <w:proofErr w:type="spellStart"/>
-      <w:r>
-        <w:rPr>
-          <w:rFonts w:hint="cs"/>
-          <w:rtl/>
-        </w:rPr>
-        <w:t>פיירוול</w:t>
-      </w:r>
-      <w:proofErr w:type="spellEnd"/>
-      <w:r>
-        <w:rPr>
-          <w:rFonts w:hint="cs"/>
-          <w:rtl/>
-        </w:rPr>
-        <w:t>, תוכנות ניטור שונות של לוגים ופרמטרים דומים ועוד.</w:t>
+        <w:t xml:space="preserve"> הוא הגדרה טובה של מערכות אבטחה מקומיות כמו פיירוול, תוכנות ניטור שונות של לוגים ופרמטרים דומים ועוד.</w:t>
       </w:r>
     </w:p>
     <w:p>
@@ -16023,7 +15716,7 @@
 </file>
 
 <file path=customXml/itemProps1.xml><?xml version="1.0" encoding="utf-8"?>
-<ds:datastoreItem xmlns:ds="http://schemas.openxmlformats.org/officeDocument/2006/customXml" ds:itemID="{51708600-4858-334C-92C5-CE93C21A6139}">
+<ds:datastoreItem xmlns:ds="http://schemas.openxmlformats.org/officeDocument/2006/customXml" ds:itemID="{CFA02CBA-1914-364A-A5D6-6BF81A62BD7A}">
   <ds:schemaRefs>
     <ds:schemaRef ds:uri="http://schemas.openxmlformats.org/officeDocument/2006/bibliography"/>
   </ds:schemaRefs>

</xml_diff>

<commit_message>
Add python list example  🤦‍♂️
</commit_message>
<xml_diff>
--- a/סמינר בתכנות מערכות דפנסיבי.docx
+++ b/סמינר בתכנות מערכות דפנסיבי.docx
@@ -163,6 +163,7 @@
               <w:rPr>
                 <w:noProof/>
                 <w:webHidden/>
+                <w:rtl/>
               </w:rPr>
               <w:t>3</w:t>
             </w:r>
@@ -245,6 +246,7 @@
               <w:rPr>
                 <w:noProof/>
                 <w:webHidden/>
+                <w:rtl/>
               </w:rPr>
               <w:t>4</w:t>
             </w:r>
@@ -335,6 +337,7 @@
               <w:rPr>
                 <w:noProof/>
                 <w:webHidden/>
+                <w:rtl/>
               </w:rPr>
               <w:t>4</w:t>
             </w:r>
@@ -408,6 +411,7 @@
               <w:rPr>
                 <w:noProof/>
                 <w:webHidden/>
+                <w:rtl/>
               </w:rPr>
               <w:t>4</w:t>
             </w:r>
@@ -480,6 +484,7 @@
               <w:rPr>
                 <w:noProof/>
                 <w:webHidden/>
+                <w:rtl/>
               </w:rPr>
               <w:t>5</w:t>
             </w:r>
@@ -553,6 +558,7 @@
               <w:rPr>
                 <w:noProof/>
                 <w:webHidden/>
+                <w:rtl/>
               </w:rPr>
               <w:t>5</w:t>
             </w:r>
@@ -625,6 +631,7 @@
               <w:rPr>
                 <w:noProof/>
                 <w:webHidden/>
+                <w:rtl/>
               </w:rPr>
               <w:t>5</w:t>
             </w:r>
@@ -707,6 +714,7 @@
               <w:rPr>
                 <w:noProof/>
                 <w:webHidden/>
+                <w:rtl/>
               </w:rPr>
               <w:t>7</w:t>
             </w:r>
@@ -787,6 +795,7 @@
               <w:rPr>
                 <w:noProof/>
                 <w:webHidden/>
+                <w:rtl/>
               </w:rPr>
               <w:t>7</w:t>
             </w:r>
@@ -860,8 +869,9 @@
               <w:rPr>
                 <w:noProof/>
                 <w:webHidden/>
-              </w:rPr>
-              <w:t>8</w:t>
+                <w:rtl/>
+              </w:rPr>
+              <w:t>7</w:t>
             </w:r>
             <w:r>
               <w:rPr>
@@ -932,6 +942,7 @@
               <w:rPr>
                 <w:noProof/>
                 <w:webHidden/>
+                <w:rtl/>
               </w:rPr>
               <w:t>9</w:t>
             </w:r>
@@ -1012,6 +1023,7 @@
               <w:rPr>
                 <w:noProof/>
                 <w:webHidden/>
+                <w:rtl/>
               </w:rPr>
               <w:t>9</w:t>
             </w:r>
@@ -1087,6 +1099,7 @@
               <w:rPr>
                 <w:noProof/>
                 <w:webHidden/>
+                <w:rtl/>
               </w:rPr>
               <w:t>10</w:t>
             </w:r>
@@ -1162,6 +1175,7 @@
               <w:rPr>
                 <w:noProof/>
                 <w:webHidden/>
+                <w:rtl/>
               </w:rPr>
               <w:t>10</w:t>
             </w:r>
@@ -1237,6 +1251,7 @@
               <w:rPr>
                 <w:noProof/>
                 <w:webHidden/>
+                <w:rtl/>
               </w:rPr>
               <w:t>12</w:t>
             </w:r>
@@ -1310,6 +1325,7 @@
               <w:rPr>
                 <w:noProof/>
                 <w:webHidden/>
+                <w:rtl/>
               </w:rPr>
               <w:t>12</w:t>
             </w:r>
@@ -1383,8 +1399,9 @@
               <w:rPr>
                 <w:noProof/>
                 <w:webHidden/>
-              </w:rPr>
-              <w:t>13</w:t>
+                <w:rtl/>
+              </w:rPr>
+              <w:t>12</w:t>
             </w:r>
             <w:r>
               <w:rPr>
@@ -1463,6 +1480,7 @@
               <w:rPr>
                 <w:noProof/>
                 <w:webHidden/>
+                <w:rtl/>
               </w:rPr>
               <w:t>13</w:t>
             </w:r>
@@ -1543,6 +1561,7 @@
               <w:rPr>
                 <w:noProof/>
                 <w:webHidden/>
+                <w:rtl/>
               </w:rPr>
               <w:t>13</w:t>
             </w:r>
@@ -1618,6 +1637,7 @@
               <w:rPr>
                 <w:noProof/>
                 <w:webHidden/>
+                <w:rtl/>
               </w:rPr>
               <w:t>15</w:t>
             </w:r>
@@ -1693,6 +1713,7 @@
               <w:rPr>
                 <w:noProof/>
                 <w:webHidden/>
+                <w:rtl/>
               </w:rPr>
               <w:t>15</w:t>
             </w:r>
@@ -1768,6 +1789,7 @@
               <w:rPr>
                 <w:noProof/>
                 <w:webHidden/>
+                <w:rtl/>
               </w:rPr>
               <w:t>16</w:t>
             </w:r>
@@ -1848,6 +1870,7 @@
               <w:rPr>
                 <w:noProof/>
                 <w:webHidden/>
+                <w:rtl/>
               </w:rPr>
               <w:t>16</w:t>
             </w:r>
@@ -1921,6 +1944,7 @@
               <w:rPr>
                 <w:noProof/>
                 <w:webHidden/>
+                <w:rtl/>
               </w:rPr>
               <w:t>16</w:t>
             </w:r>
@@ -1994,6 +2018,7 @@
               <w:rPr>
                 <w:noProof/>
                 <w:webHidden/>
+                <w:rtl/>
               </w:rPr>
               <w:t>17</w:t>
             </w:r>
@@ -2067,6 +2092,7 @@
               <w:rPr>
                 <w:noProof/>
                 <w:webHidden/>
+                <w:rtl/>
               </w:rPr>
               <w:t>17</w:t>
             </w:r>
@@ -2142,6 +2168,7 @@
               <w:rPr>
                 <w:noProof/>
                 <w:webHidden/>
+                <w:rtl/>
               </w:rPr>
               <w:t>18</w:t>
             </w:r>
@@ -2224,6 +2251,7 @@
               <w:rPr>
                 <w:noProof/>
                 <w:webHidden/>
+                <w:rtl/>
               </w:rPr>
               <w:t>18</w:t>
             </w:r>
@@ -2297,6 +2325,7 @@
               <w:rPr>
                 <w:noProof/>
                 <w:webHidden/>
+                <w:rtl/>
               </w:rPr>
               <w:t>18</w:t>
             </w:r>
@@ -2372,6 +2401,7 @@
               <w:rPr>
                 <w:noProof/>
                 <w:webHidden/>
+                <w:rtl/>
               </w:rPr>
               <w:t>19</w:t>
             </w:r>
@@ -2445,6 +2475,7 @@
               <w:rPr>
                 <w:noProof/>
                 <w:webHidden/>
+                <w:rtl/>
               </w:rPr>
               <w:t>19</w:t>
             </w:r>
@@ -2520,6 +2551,7 @@
               <w:rPr>
                 <w:noProof/>
                 <w:webHidden/>
+                <w:rtl/>
               </w:rPr>
               <w:t>20</w:t>
             </w:r>
@@ -2595,6 +2627,7 @@
               <w:rPr>
                 <w:noProof/>
                 <w:webHidden/>
+                <w:rtl/>
               </w:rPr>
               <w:t>20</w:t>
             </w:r>
@@ -2670,6 +2703,7 @@
               <w:rPr>
                 <w:noProof/>
                 <w:webHidden/>
+                <w:rtl/>
               </w:rPr>
               <w:t>20</w:t>
             </w:r>
@@ -2744,6 +2778,7 @@
               <w:rPr>
                 <w:noProof/>
                 <w:webHidden/>
+                <w:rtl/>
               </w:rPr>
               <w:t>21</w:t>
             </w:r>
@@ -3963,8 +3998,6 @@
         </w:rPr>
         <w:t>מ</w:t>
       </w:r>
-      <w:bookmarkStart w:id="4" w:name="_GoBack"/>
-      <w:bookmarkEnd w:id="4"/>
       <w:r>
         <w:rPr>
           <w:rFonts w:hint="cs"/>
@@ -4053,7 +4086,7 @@
           <w:szCs w:val="26"/>
         </w:rPr>
       </w:pPr>
-      <w:bookmarkStart w:id="5" w:name="_Toc528442915"/>
+      <w:bookmarkStart w:id="4" w:name="_Toc528442915"/>
       <w:r>
         <w:rPr>
           <w:sz w:val="26"/>
@@ -4061,7 +4094,7 @@
         </w:rPr>
         <w:t>User-Defined Types</w:t>
       </w:r>
-      <w:bookmarkEnd w:id="5"/>
+      <w:bookmarkEnd w:id="4"/>
     </w:p>
     <w:p>
       <w:pPr>
@@ -4178,7 +4211,7 @@
           <w:rtl/>
         </w:rPr>
       </w:pPr>
-      <w:bookmarkStart w:id="6" w:name="_Toc528442916"/>
+      <w:bookmarkStart w:id="5" w:name="_Toc528442916"/>
       <w:r>
         <w:rPr>
           <w:rFonts w:hint="cs"/>
@@ -4188,7 +4221,7 @@
         </w:rPr>
         <w:t>תכנות מונחה עצמים</w:t>
       </w:r>
-      <w:bookmarkEnd w:id="6"/>
+      <w:bookmarkEnd w:id="5"/>
     </w:p>
     <w:p>
       <w:pPr>
@@ -4510,7 +4543,7 @@
           <w:szCs w:val="26"/>
         </w:rPr>
       </w:pPr>
-      <w:bookmarkStart w:id="7" w:name="_Toc528442917"/>
+      <w:bookmarkStart w:id="6" w:name="_Toc528442917"/>
       <w:r>
         <w:rPr>
           <w:rFonts w:hint="cs"/>
@@ -4526,7 +4559,7 @@
         </w:rPr>
         <w:t>eneric Programming</w:t>
       </w:r>
-      <w:bookmarkEnd w:id="7"/>
+      <w:bookmarkEnd w:id="6"/>
     </w:p>
     <w:p>
       <w:pPr>
@@ -4833,7 +4866,7 @@
         <w:pStyle w:val="Heading2"/>
         <w:bidi/>
       </w:pPr>
-      <w:bookmarkStart w:id="8" w:name="_Toc528442918"/>
+      <w:bookmarkStart w:id="7" w:name="_Toc528442918"/>
       <w:r>
         <w:rPr>
           <w:rFonts w:hint="cs"/>
@@ -4845,7 +4878,7 @@
       <w:r>
         <w:t>C++</w:t>
       </w:r>
-      <w:bookmarkEnd w:id="8"/>
+      <w:bookmarkEnd w:id="7"/>
     </w:p>
     <w:p>
       <w:pPr>
@@ -4856,7 +4889,7 @@
           <w:szCs w:val="26"/>
         </w:rPr>
       </w:pPr>
-      <w:bookmarkStart w:id="9" w:name="_Toc528442919"/>
+      <w:bookmarkStart w:id="8" w:name="_Toc528442919"/>
       <w:r>
         <w:rPr>
           <w:rFonts w:hint="cs"/>
@@ -4890,7 +4923,7 @@
         </w:rPr>
         <w:t>Buffer Overflow</w:t>
       </w:r>
-      <w:bookmarkEnd w:id="9"/>
+      <w:bookmarkEnd w:id="8"/>
     </w:p>
     <w:p>
       <w:pPr>
@@ -5321,7 +5354,7 @@
           <w:rtl/>
         </w:rPr>
       </w:pPr>
-      <w:bookmarkStart w:id="10" w:name="_Toc528442920"/>
+      <w:bookmarkStart w:id="9" w:name="_Toc528442920"/>
       <w:r>
         <w:rPr>
           <w:rFonts w:hint="cs"/>
@@ -5340,7 +5373,7 @@
         </w:rPr>
         <w:t>דריסת חוצץ</w:t>
       </w:r>
-      <w:bookmarkEnd w:id="10"/>
+      <w:bookmarkEnd w:id="9"/>
     </w:p>
     <w:p>
       <w:pPr>
@@ -5744,7 +5777,7 @@
           <w:szCs w:val="26"/>
         </w:rPr>
       </w:pPr>
-      <w:bookmarkStart w:id="11" w:name="_Toc528442921"/>
+      <w:bookmarkStart w:id="10" w:name="_Toc528442921"/>
       <w:r>
         <w:rPr>
           <w:rFonts w:hint="cs"/>
@@ -5761,7 +5794,7 @@
         </w:rPr>
         <w:t>angling Pointer attacks</w:t>
       </w:r>
-      <w:bookmarkEnd w:id="11"/>
+      <w:bookmarkEnd w:id="10"/>
     </w:p>
     <w:p>
       <w:pPr>
@@ -6121,7 +6154,7 @@
           <w:szCs w:val="26"/>
         </w:rPr>
       </w:pPr>
-      <w:bookmarkStart w:id="12" w:name="_Toc528442922"/>
+      <w:bookmarkStart w:id="11" w:name="_Toc528442922"/>
       <w:r>
         <w:rPr>
           <w:rFonts w:hint="cs"/>
@@ -6138,7 +6171,7 @@
         </w:rPr>
         <w:t>Dangling Pointers</w:t>
       </w:r>
-      <w:bookmarkEnd w:id="12"/>
+      <w:bookmarkEnd w:id="11"/>
     </w:p>
     <w:p>
       <w:pPr>
@@ -6437,7 +6470,7 @@
         <w:pStyle w:val="Heading1"/>
         <w:bidi/>
       </w:pPr>
-      <w:bookmarkStart w:id="13" w:name="_Toc528442923"/>
+      <w:bookmarkStart w:id="12" w:name="_Toc528442923"/>
       <w:r>
         <w:rPr>
           <w:rFonts w:hint="cs"/>
@@ -6459,25 +6492,25 @@
         </w:rPr>
         <w:t xml:space="preserve"> תוכנת שרת בשפת פייתון</w:t>
       </w:r>
+      <w:bookmarkEnd w:id="12"/>
+    </w:p>
+    <w:p>
+      <w:pPr>
+        <w:pStyle w:val="Heading2"/>
+        <w:bidi/>
+        <w:rPr>
+          <w:rtl/>
+        </w:rPr>
+      </w:pPr>
+      <w:bookmarkStart w:id="13" w:name="_Toc528442924"/>
+      <w:r>
+        <w:rPr>
+          <w:rFonts w:hint="cs"/>
+          <w:rtl/>
+        </w:rPr>
+        <w:t>שפת פייתון תכונות ומרכיבים</w:t>
+      </w:r>
       <w:bookmarkEnd w:id="13"/>
-    </w:p>
-    <w:p>
-      <w:pPr>
-        <w:pStyle w:val="Heading2"/>
-        <w:bidi/>
-        <w:rPr>
-          <w:rtl/>
-        </w:rPr>
-      </w:pPr>
-      <w:bookmarkStart w:id="14" w:name="_Toc528442924"/>
-      <w:r>
-        <w:rPr>
-          <w:rFonts w:hint="cs"/>
-          <w:rtl/>
-        </w:rPr>
-        <w:t>שפת פייתון תכונות ומרכיבים</w:t>
-      </w:r>
-      <w:bookmarkEnd w:id="14"/>
     </w:p>
     <w:p>
       <w:pPr>
@@ -7301,6 +7334,561 @@
       <w:pPr>
         <w:bidi/>
         <w:rPr>
+          <w:rFonts w:hint="cs"/>
+          <w:rtl/>
+        </w:rPr>
+      </w:pPr>
+      <w:r>
+        <w:rPr>
+          <w:rFonts w:hint="cs"/>
+          <w:rtl/>
+        </w:rPr>
+        <w:t>להלן דוגמת קוד אשר מכילה הגדרה של רשימה, בצורות שונות וביצוע פעולות נפוצות עליה:</w:t>
+      </w:r>
+    </w:p>
+    <w:p>
+      <w:pPr>
+        <w:shd w:val="clear" w:color="auto" w:fill="2B2B2B"/>
+        <w:tabs>
+          <w:tab w:val="left" w:pos="916"/>
+          <w:tab w:val="left" w:pos="1832"/>
+          <w:tab w:val="left" w:pos="2748"/>
+          <w:tab w:val="left" w:pos="3664"/>
+          <w:tab w:val="left" w:pos="4580"/>
+          <w:tab w:val="left" w:pos="5496"/>
+          <w:tab w:val="left" w:pos="6412"/>
+          <w:tab w:val="left" w:pos="7328"/>
+          <w:tab w:val="left" w:pos="8244"/>
+          <w:tab w:val="left" w:pos="9160"/>
+          <w:tab w:val="left" w:pos="10076"/>
+          <w:tab w:val="left" w:pos="10992"/>
+          <w:tab w:val="left" w:pos="11908"/>
+          <w:tab w:val="left" w:pos="12824"/>
+          <w:tab w:val="left" w:pos="13740"/>
+          <w:tab w:val="left" w:pos="14656"/>
+        </w:tabs>
+        <w:spacing w:after="0" w:line="240" w:lineRule="auto"/>
+        <w:rPr>
+          <w:rFonts w:ascii="Menlo" w:hAnsi="Menlo" w:cs="Menlo"/>
+          <w:color w:val="A9B7C6"/>
+          <w:sz w:val="18"/>
+          <w:szCs w:val="18"/>
+        </w:rPr>
+      </w:pPr>
+      <w:r>
+        <w:rPr>
+          <w:rFonts w:ascii="Menlo" w:hAnsi="Menlo" w:cs="Menlo"/>
+          <w:color w:val="808080"/>
+          <w:sz w:val="18"/>
+          <w:szCs w:val="18"/>
+        </w:rPr>
+        <w:t># Different ways of defining a list with items 0,1,2 and 3:</w:t>
+      </w:r>
+      <w:r>
+        <w:rPr>
+          <w:rFonts w:ascii="Menlo" w:hAnsi="Menlo" w:cs="Menlo"/>
+          <w:color w:val="808080"/>
+          <w:sz w:val="18"/>
+          <w:szCs w:val="18"/>
+        </w:rPr>
+        <w:br/>
+      </w:r>
+      <w:r>
+        <w:rPr>
+          <w:rFonts w:ascii="Menlo" w:hAnsi="Menlo" w:cs="Menlo"/>
+          <w:color w:val="A9B7C6"/>
+          <w:sz w:val="18"/>
+          <w:szCs w:val="18"/>
+        </w:rPr>
+        <w:t>a = [</w:t>
+      </w:r>
+      <w:r>
+        <w:rPr>
+          <w:rFonts w:ascii="Menlo" w:hAnsi="Menlo" w:cs="Menlo"/>
+          <w:color w:val="6897BB"/>
+          <w:sz w:val="18"/>
+          <w:szCs w:val="18"/>
+        </w:rPr>
+        <w:t>0</w:t>
+      </w:r>
+      <w:r>
+        <w:rPr>
+          <w:rFonts w:ascii="Menlo" w:hAnsi="Menlo" w:cs="Menlo"/>
+          <w:color w:val="CC7832"/>
+          <w:sz w:val="18"/>
+          <w:szCs w:val="18"/>
+        </w:rPr>
+        <w:t xml:space="preserve">, </w:t>
+      </w:r>
+      <w:r>
+        <w:rPr>
+          <w:rFonts w:ascii="Menlo" w:hAnsi="Menlo" w:cs="Menlo"/>
+          <w:color w:val="6897BB"/>
+          <w:sz w:val="18"/>
+          <w:szCs w:val="18"/>
+        </w:rPr>
+        <w:t>1</w:t>
+      </w:r>
+      <w:r>
+        <w:rPr>
+          <w:rFonts w:ascii="Menlo" w:hAnsi="Menlo" w:cs="Menlo"/>
+          <w:color w:val="CC7832"/>
+          <w:sz w:val="18"/>
+          <w:szCs w:val="18"/>
+        </w:rPr>
+        <w:t xml:space="preserve">, </w:t>
+      </w:r>
+      <w:r>
+        <w:rPr>
+          <w:rFonts w:ascii="Menlo" w:hAnsi="Menlo" w:cs="Menlo"/>
+          <w:color w:val="6897BB"/>
+          <w:sz w:val="18"/>
+          <w:szCs w:val="18"/>
+        </w:rPr>
+        <w:t>2</w:t>
+      </w:r>
+      <w:r>
+        <w:rPr>
+          <w:rFonts w:ascii="Menlo" w:hAnsi="Menlo" w:cs="Menlo"/>
+          <w:color w:val="CC7832"/>
+          <w:sz w:val="18"/>
+          <w:szCs w:val="18"/>
+        </w:rPr>
+        <w:t xml:space="preserve">, </w:t>
+      </w:r>
+      <w:r>
+        <w:rPr>
+          <w:rFonts w:ascii="Menlo" w:hAnsi="Menlo" w:cs="Menlo"/>
+          <w:color w:val="6897BB"/>
+          <w:sz w:val="18"/>
+          <w:szCs w:val="18"/>
+        </w:rPr>
+        <w:t>3</w:t>
+      </w:r>
+      <w:r>
+        <w:rPr>
+          <w:rFonts w:ascii="Menlo" w:hAnsi="Menlo" w:cs="Menlo"/>
+          <w:color w:val="A9B7C6"/>
+          <w:sz w:val="18"/>
+          <w:szCs w:val="18"/>
+        </w:rPr>
+        <w:t>]</w:t>
+      </w:r>
+      <w:r>
+        <w:rPr>
+          <w:rFonts w:ascii="Menlo" w:hAnsi="Menlo" w:cs="Menlo"/>
+          <w:color w:val="A9B7C6"/>
+          <w:sz w:val="18"/>
+          <w:szCs w:val="18"/>
+        </w:rPr>
+        <w:br/>
+        <w:t xml:space="preserve">b = </w:t>
+      </w:r>
+      <w:r>
+        <w:rPr>
+          <w:rFonts w:ascii="Menlo" w:hAnsi="Menlo" w:cs="Menlo"/>
+          <w:color w:val="8888C6"/>
+          <w:sz w:val="18"/>
+          <w:szCs w:val="18"/>
+        </w:rPr>
+        <w:t>list</w:t>
+      </w:r>
+      <w:r>
+        <w:rPr>
+          <w:rFonts w:ascii="Menlo" w:hAnsi="Menlo" w:cs="Menlo"/>
+          <w:color w:val="A9B7C6"/>
+          <w:sz w:val="18"/>
+          <w:szCs w:val="18"/>
+        </w:rPr>
+        <w:t>(</w:t>
+      </w:r>
+      <w:r>
+        <w:rPr>
+          <w:rFonts w:ascii="Menlo" w:hAnsi="Menlo" w:cs="Menlo"/>
+          <w:color w:val="8888C6"/>
+          <w:sz w:val="18"/>
+          <w:szCs w:val="18"/>
+        </w:rPr>
+        <w:t>range</w:t>
+      </w:r>
+      <w:r>
+        <w:rPr>
+          <w:rFonts w:ascii="Menlo" w:hAnsi="Menlo" w:cs="Menlo"/>
+          <w:color w:val="A9B7C6"/>
+          <w:sz w:val="18"/>
+          <w:szCs w:val="18"/>
+        </w:rPr>
+        <w:t>(</w:t>
+      </w:r>
+      <w:r>
+        <w:rPr>
+          <w:rFonts w:ascii="Menlo" w:hAnsi="Menlo" w:cs="Menlo"/>
+          <w:color w:val="6897BB"/>
+          <w:sz w:val="18"/>
+          <w:szCs w:val="18"/>
+        </w:rPr>
+        <w:t>4</w:t>
+      </w:r>
+      <w:r>
+        <w:rPr>
+          <w:rFonts w:ascii="Menlo" w:hAnsi="Menlo" w:cs="Menlo"/>
+          <w:color w:val="A9B7C6"/>
+          <w:sz w:val="18"/>
+          <w:szCs w:val="18"/>
+        </w:rPr>
+        <w:t>))</w:t>
+      </w:r>
+      <w:r>
+        <w:rPr>
+          <w:rFonts w:ascii="Menlo" w:hAnsi="Menlo" w:cs="Menlo"/>
+          <w:color w:val="A9B7C6"/>
+          <w:sz w:val="18"/>
+          <w:szCs w:val="18"/>
+        </w:rPr>
+        <w:br/>
+        <w:t xml:space="preserve">c = [i </w:t>
+      </w:r>
+      <w:r>
+        <w:rPr>
+          <w:rFonts w:ascii="Menlo" w:hAnsi="Menlo" w:cs="Menlo"/>
+          <w:color w:val="CC7832"/>
+          <w:sz w:val="18"/>
+          <w:szCs w:val="18"/>
+        </w:rPr>
+        <w:t xml:space="preserve">for </w:t>
+      </w:r>
+      <w:r>
+        <w:rPr>
+          <w:rFonts w:ascii="Menlo" w:hAnsi="Menlo" w:cs="Menlo"/>
+          <w:color w:val="A9B7C6"/>
+          <w:sz w:val="18"/>
+          <w:szCs w:val="18"/>
+        </w:rPr>
+        <w:t xml:space="preserve">i </w:t>
+      </w:r>
+      <w:r>
+        <w:rPr>
+          <w:rFonts w:ascii="Menlo" w:hAnsi="Menlo" w:cs="Menlo"/>
+          <w:color w:val="CC7832"/>
+          <w:sz w:val="18"/>
+          <w:szCs w:val="18"/>
+        </w:rPr>
+        <w:t xml:space="preserve">in </w:t>
+      </w:r>
+      <w:r>
+        <w:rPr>
+          <w:rFonts w:ascii="Menlo" w:hAnsi="Menlo" w:cs="Menlo"/>
+          <w:color w:val="A9B7C6"/>
+          <w:sz w:val="18"/>
+          <w:szCs w:val="18"/>
+        </w:rPr>
+        <w:t>a]</w:t>
+      </w:r>
+      <w:r>
+        <w:rPr>
+          <w:rFonts w:ascii="Menlo" w:hAnsi="Menlo" w:cs="Menlo"/>
+          <w:color w:val="A9B7C6"/>
+          <w:sz w:val="18"/>
+          <w:szCs w:val="18"/>
+        </w:rPr>
+        <w:br/>
+      </w:r>
+      <w:r>
+        <w:rPr>
+          <w:rFonts w:ascii="Menlo" w:hAnsi="Menlo" w:cs="Menlo"/>
+          <w:color w:val="A9B7C6"/>
+          <w:sz w:val="18"/>
+          <w:szCs w:val="18"/>
+        </w:rPr>
+        <w:br/>
+      </w:r>
+      <w:r>
+        <w:rPr>
+          <w:rFonts w:ascii="Menlo" w:hAnsi="Menlo" w:cs="Menlo"/>
+          <w:color w:val="8888C6"/>
+          <w:sz w:val="18"/>
+          <w:szCs w:val="18"/>
+        </w:rPr>
+        <w:t>print</w:t>
+      </w:r>
+      <w:r>
+        <w:rPr>
+          <w:rFonts w:ascii="Menlo" w:hAnsi="Menlo" w:cs="Menlo"/>
+          <w:color w:val="A9B7C6"/>
+          <w:sz w:val="18"/>
+          <w:szCs w:val="18"/>
+        </w:rPr>
+        <w:t>(</w:t>
+      </w:r>
+      <w:r>
+        <w:rPr>
+          <w:rFonts w:ascii="Menlo" w:hAnsi="Menlo" w:cs="Menlo"/>
+          <w:color w:val="6A8759"/>
+          <w:sz w:val="18"/>
+          <w:szCs w:val="18"/>
+        </w:rPr>
+        <w:t>f'a: {a}</w:t>
+      </w:r>
+      <w:r>
+        <w:rPr>
+          <w:rFonts w:ascii="Menlo" w:hAnsi="Menlo" w:cs="Menlo"/>
+          <w:color w:val="CC7832"/>
+          <w:sz w:val="18"/>
+          <w:szCs w:val="18"/>
+        </w:rPr>
+        <w:t>\n</w:t>
+      </w:r>
+      <w:r>
+        <w:rPr>
+          <w:rFonts w:ascii="Menlo" w:hAnsi="Menlo" w:cs="Menlo"/>
+          <w:color w:val="6A8759"/>
+          <w:sz w:val="18"/>
+          <w:szCs w:val="18"/>
+        </w:rPr>
+        <w:t>b: {b}</w:t>
+      </w:r>
+      <w:r>
+        <w:rPr>
+          <w:rFonts w:ascii="Menlo" w:hAnsi="Menlo" w:cs="Menlo"/>
+          <w:color w:val="CC7832"/>
+          <w:sz w:val="18"/>
+          <w:szCs w:val="18"/>
+        </w:rPr>
+        <w:t>\n</w:t>
+      </w:r>
+      <w:r>
+        <w:rPr>
+          <w:rFonts w:ascii="Menlo" w:hAnsi="Menlo" w:cs="Menlo"/>
+          <w:color w:val="6A8759"/>
+          <w:sz w:val="18"/>
+          <w:szCs w:val="18"/>
+        </w:rPr>
+        <w:t>c: {c}'</w:t>
+      </w:r>
+      <w:r>
+        <w:rPr>
+          <w:rFonts w:ascii="Menlo" w:hAnsi="Menlo" w:cs="Menlo"/>
+          <w:color w:val="A9B7C6"/>
+          <w:sz w:val="18"/>
+          <w:szCs w:val="18"/>
+        </w:rPr>
+        <w:t>)</w:t>
+      </w:r>
+      <w:r>
+        <w:rPr>
+          <w:rFonts w:ascii="Menlo" w:hAnsi="Menlo" w:cs="Menlo"/>
+          <w:color w:val="A9B7C6"/>
+          <w:sz w:val="18"/>
+          <w:szCs w:val="18"/>
+        </w:rPr>
+        <w:br/>
+      </w:r>
+      <w:r>
+        <w:rPr>
+          <w:rFonts w:ascii="Menlo" w:hAnsi="Menlo" w:cs="Menlo"/>
+          <w:color w:val="A9B7C6"/>
+          <w:sz w:val="18"/>
+          <w:szCs w:val="18"/>
+        </w:rPr>
+        <w:br/>
+      </w:r>
+      <w:r>
+        <w:rPr>
+          <w:rFonts w:ascii="Menlo" w:hAnsi="Menlo" w:cs="Menlo"/>
+          <w:color w:val="808080"/>
+          <w:sz w:val="18"/>
+          <w:szCs w:val="18"/>
+        </w:rPr>
+        <w:t># Useful list operations:</w:t>
+      </w:r>
+      <w:r>
+        <w:rPr>
+          <w:rFonts w:ascii="Menlo" w:hAnsi="Menlo" w:cs="Menlo"/>
+          <w:color w:val="808080"/>
+          <w:sz w:val="18"/>
+          <w:szCs w:val="18"/>
+        </w:rPr>
+        <w:br/>
+      </w:r>
+      <w:r>
+        <w:rPr>
+          <w:rFonts w:ascii="Menlo" w:hAnsi="Menlo" w:cs="Menlo"/>
+          <w:color w:val="8888C6"/>
+          <w:sz w:val="18"/>
+          <w:szCs w:val="18"/>
+        </w:rPr>
+        <w:t>print</w:t>
+      </w:r>
+      <w:r>
+        <w:rPr>
+          <w:rFonts w:ascii="Menlo" w:hAnsi="Menlo" w:cs="Menlo"/>
+          <w:color w:val="A9B7C6"/>
+          <w:sz w:val="18"/>
+          <w:szCs w:val="18"/>
+        </w:rPr>
+        <w:t>(</w:t>
+      </w:r>
+      <w:r>
+        <w:rPr>
+          <w:rFonts w:ascii="Menlo" w:hAnsi="Menlo" w:cs="Menlo"/>
+          <w:color w:val="6A8759"/>
+          <w:sz w:val="18"/>
+          <w:szCs w:val="18"/>
+        </w:rPr>
+        <w:t>f'The list with reversed values: {</w:t>
+      </w:r>
+      <w:r>
+        <w:rPr>
+          <w:rFonts w:ascii="Menlo" w:hAnsi="Menlo" w:cs="Menlo"/>
+          <w:color w:val="8888C6"/>
+          <w:sz w:val="18"/>
+          <w:szCs w:val="18"/>
+        </w:rPr>
+        <w:t>reversed</w:t>
+      </w:r>
+      <w:r>
+        <w:rPr>
+          <w:rFonts w:ascii="Menlo" w:hAnsi="Menlo" w:cs="Menlo"/>
+          <w:color w:val="6A8759"/>
+          <w:sz w:val="18"/>
+          <w:szCs w:val="18"/>
+        </w:rPr>
+        <w:t>(a)}'</w:t>
+      </w:r>
+      <w:r>
+        <w:rPr>
+          <w:rFonts w:ascii="Menlo" w:hAnsi="Menlo" w:cs="Menlo"/>
+          <w:color w:val="A9B7C6"/>
+          <w:sz w:val="18"/>
+          <w:szCs w:val="18"/>
+        </w:rPr>
+        <w:t>)</w:t>
+      </w:r>
+      <w:r>
+        <w:rPr>
+          <w:rFonts w:ascii="Menlo" w:hAnsi="Menlo" w:cs="Menlo"/>
+          <w:color w:val="A9B7C6"/>
+          <w:sz w:val="18"/>
+          <w:szCs w:val="18"/>
+        </w:rPr>
+        <w:br/>
+      </w:r>
+      <w:r>
+        <w:rPr>
+          <w:rFonts w:ascii="Menlo" w:hAnsi="Menlo" w:cs="Menlo"/>
+          <w:color w:val="8888C6"/>
+          <w:sz w:val="18"/>
+          <w:szCs w:val="18"/>
+        </w:rPr>
+        <w:t>print</w:t>
+      </w:r>
+      <w:r>
+        <w:rPr>
+          <w:rFonts w:ascii="Menlo" w:hAnsi="Menlo" w:cs="Menlo"/>
+          <w:color w:val="A9B7C6"/>
+          <w:sz w:val="18"/>
+          <w:szCs w:val="18"/>
+        </w:rPr>
+        <w:t>(</w:t>
+      </w:r>
+      <w:r>
+        <w:rPr>
+          <w:rFonts w:ascii="Menlo" w:hAnsi="Menlo" w:cs="Menlo"/>
+          <w:color w:val="6A8759"/>
+          <w:sz w:val="18"/>
+          <w:szCs w:val="18"/>
+        </w:rPr>
+        <w:t>f'T</w:t>
+      </w:r>
+      <w:bookmarkStart w:id="14" w:name="_GoBack"/>
+      <w:bookmarkEnd w:id="14"/>
+      <w:r>
+        <w:rPr>
+          <w:rFonts w:ascii="Menlo" w:hAnsi="Menlo" w:cs="Menlo"/>
+          <w:color w:val="6A8759"/>
+          <w:sz w:val="18"/>
+          <w:szCs w:val="18"/>
+        </w:rPr>
+        <w:t>he list [3,1,4,2,0] sorted: {</w:t>
+      </w:r>
+      <w:r>
+        <w:rPr>
+          <w:rFonts w:ascii="Menlo" w:hAnsi="Menlo" w:cs="Menlo"/>
+          <w:color w:val="8888C6"/>
+          <w:sz w:val="18"/>
+          <w:szCs w:val="18"/>
+        </w:rPr>
+        <w:t>sorted</w:t>
+      </w:r>
+      <w:r>
+        <w:rPr>
+          <w:rFonts w:ascii="Menlo" w:hAnsi="Menlo" w:cs="Menlo"/>
+          <w:color w:val="6A8759"/>
+          <w:sz w:val="18"/>
+          <w:szCs w:val="18"/>
+        </w:rPr>
+        <w:t>([3, 1, 4, 2, 0])}'</w:t>
+      </w:r>
+      <w:r>
+        <w:rPr>
+          <w:rFonts w:ascii="Menlo" w:hAnsi="Menlo" w:cs="Menlo"/>
+          <w:color w:val="A9B7C6"/>
+          <w:sz w:val="18"/>
+          <w:szCs w:val="18"/>
+        </w:rPr>
+        <w:t>)</w:t>
+      </w:r>
+      <w:r>
+        <w:rPr>
+          <w:rFonts w:ascii="Menlo" w:hAnsi="Menlo" w:cs="Menlo"/>
+          <w:color w:val="A9B7C6"/>
+          <w:sz w:val="18"/>
+          <w:szCs w:val="18"/>
+        </w:rPr>
+        <w:br/>
+      </w:r>
+      <w:r>
+        <w:rPr>
+          <w:rFonts w:ascii="Menlo" w:hAnsi="Menlo" w:cs="Menlo"/>
+          <w:color w:val="8888C6"/>
+          <w:sz w:val="18"/>
+          <w:szCs w:val="18"/>
+        </w:rPr>
+        <w:t>print</w:t>
+      </w:r>
+      <w:r>
+        <w:rPr>
+          <w:rFonts w:ascii="Menlo" w:hAnsi="Menlo" w:cs="Menlo"/>
+          <w:color w:val="A9B7C6"/>
+          <w:sz w:val="18"/>
+          <w:szCs w:val="18"/>
+        </w:rPr>
+        <w:t>(</w:t>
+      </w:r>
+      <w:r>
+        <w:rPr>
+          <w:rFonts w:ascii="Menlo" w:hAnsi="Menlo" w:cs="Menlo"/>
+          <w:color w:val="6A8759"/>
+          <w:sz w:val="18"/>
+          <w:szCs w:val="18"/>
+        </w:rPr>
+        <w:t>f'Every item in the list in an odd index: {a[1::2]}'</w:t>
+      </w:r>
+      <w:r>
+        <w:rPr>
+          <w:rFonts w:ascii="Menlo" w:hAnsi="Menlo" w:cs="Menlo"/>
+          <w:color w:val="A9B7C6"/>
+          <w:sz w:val="18"/>
+          <w:szCs w:val="18"/>
+        </w:rPr>
+        <w:t>)</w:t>
+      </w:r>
+    </w:p>
+    <w:p/>
+    <w:p>
+      <w:pPr>
+        <w:bidi/>
+        <w:rPr>
           <w:rtl/>
         </w:rPr>
       </w:pPr>
@@ -7418,9 +8006,6 @@
     <w:p>
       <w:pPr>
         <w:bidi/>
-        <w:rPr>
-          <w:rtl/>
-        </w:rPr>
       </w:pPr>
       <w:r>
         <w:rPr>
@@ -15716,7 +16301,7 @@
 </file>
 
 <file path=customXml/itemProps1.xml><?xml version="1.0" encoding="utf-8"?>
-<ds:datastoreItem xmlns:ds="http://schemas.openxmlformats.org/officeDocument/2006/customXml" ds:itemID="{CFA02CBA-1914-364A-A5D6-6BF81A62BD7A}">
+<ds:datastoreItem xmlns:ds="http://schemas.openxmlformats.org/officeDocument/2006/customXml" ds:itemID="{7DD8C8F7-A720-E747-803A-97CAECD02335}">
   <ds:schemaRefs>
     <ds:schemaRef ds:uri="http://schemas.openxmlformats.org/officeDocument/2006/bibliography"/>
   </ds:schemaRefs>

</xml_diff>

<commit_message>
Add nice dictionary example
</commit_message>
<xml_diff>
--- a/סמינר בתכנות מערכות דפנסיבי.docx
+++ b/סמינר בתכנות מערכות דפנסיבי.docx
@@ -7343,7 +7343,21 @@
           <w:rFonts w:hint="cs"/>
           <w:rtl/>
         </w:rPr>
-        <w:t>להלן דוגמת קוד אשר מכילה הגדרה של רשימה, בצורות שונות וביצוע פעולות נפוצות עליה:</w:t>
+        <w:t>להלן דוגמת קו</w:t>
+      </w:r>
+      <w:r>
+        <w:rPr>
+          <w:rFonts w:hint="cs"/>
+          <w:rtl/>
+        </w:rPr>
+        <w:t>ד אשר מכילה הגדרה של רשימה</w:t>
+      </w:r>
+      <w:r>
+        <w:rPr>
+          <w:rFonts w:hint="cs"/>
+          <w:rtl/>
+        </w:rPr>
+        <w:t xml:space="preserve"> בצורות שונות וביצוע פעולות נפוצות עליה:</w:t>
       </w:r>
     </w:p>
     <w:p>
@@ -7798,172 +7812,1439 @@
           <w:sz w:val="18"/>
           <w:szCs w:val="18"/>
         </w:rPr>
-        <w:t>f'T</w:t>
-      </w:r>
+        <w:t>f'The list [3,1,4,2,0] sorted: {</w:t>
+      </w:r>
+      <w:r>
+        <w:rPr>
+          <w:rFonts w:ascii="Menlo" w:hAnsi="Menlo" w:cs="Menlo"/>
+          <w:color w:val="8888C6"/>
+          <w:sz w:val="18"/>
+          <w:szCs w:val="18"/>
+        </w:rPr>
+        <w:t>sorted</w:t>
+      </w:r>
+      <w:r>
+        <w:rPr>
+          <w:rFonts w:ascii="Menlo" w:hAnsi="Menlo" w:cs="Menlo"/>
+          <w:color w:val="6A8759"/>
+          <w:sz w:val="18"/>
+          <w:szCs w:val="18"/>
+        </w:rPr>
+        <w:t>([3, 1, 4, 2, 0])}'</w:t>
+      </w:r>
+      <w:r>
+        <w:rPr>
+          <w:rFonts w:ascii="Menlo" w:hAnsi="Menlo" w:cs="Menlo"/>
+          <w:color w:val="A9B7C6"/>
+          <w:sz w:val="18"/>
+          <w:szCs w:val="18"/>
+        </w:rPr>
+        <w:t>)</w:t>
+      </w:r>
+      <w:r>
+        <w:rPr>
+          <w:rFonts w:ascii="Menlo" w:hAnsi="Menlo" w:cs="Menlo"/>
+          <w:color w:val="A9B7C6"/>
+          <w:sz w:val="18"/>
+          <w:szCs w:val="18"/>
+        </w:rPr>
+        <w:br/>
+      </w:r>
+      <w:r>
+        <w:rPr>
+          <w:rFonts w:ascii="Menlo" w:hAnsi="Menlo" w:cs="Menlo"/>
+          <w:color w:val="8888C6"/>
+          <w:sz w:val="18"/>
+          <w:szCs w:val="18"/>
+        </w:rPr>
+        <w:t>print</w:t>
+      </w:r>
+      <w:r>
+        <w:rPr>
+          <w:rFonts w:ascii="Menlo" w:hAnsi="Menlo" w:cs="Menlo"/>
+          <w:color w:val="A9B7C6"/>
+          <w:sz w:val="18"/>
+          <w:szCs w:val="18"/>
+        </w:rPr>
+        <w:t>(</w:t>
+      </w:r>
+      <w:r>
+        <w:rPr>
+          <w:rFonts w:ascii="Menlo" w:hAnsi="Menlo" w:cs="Menlo"/>
+          <w:color w:val="6A8759"/>
+          <w:sz w:val="18"/>
+          <w:szCs w:val="18"/>
+        </w:rPr>
+        <w:t>f'Every item in the list in an odd index: {a[1::2]}'</w:t>
+      </w:r>
+      <w:r>
+        <w:rPr>
+          <w:rFonts w:ascii="Menlo" w:hAnsi="Menlo" w:cs="Menlo"/>
+          <w:color w:val="A9B7C6"/>
+          <w:sz w:val="18"/>
+          <w:szCs w:val="18"/>
+        </w:rPr>
+        <w:t>)</w:t>
+      </w:r>
+    </w:p>
+    <w:p/>
+    <w:p>
+      <w:pPr>
+        <w:bidi/>
+      </w:pPr>
+      <w:r>
+        <w:rPr>
+          <w:i/>
+          <w:iCs/>
+        </w:rPr>
+        <w:t>Dictionary (dict)</w:t>
+      </w:r>
+      <w:r>
+        <w:rPr>
+          <w:rFonts w:hint="cs"/>
+          <w:i/>
+          <w:iCs/>
+          <w:rtl/>
+        </w:rPr>
+        <w:t xml:space="preserve">, </w:t>
+      </w:r>
+      <w:r>
+        <w:rPr>
+          <w:rFonts w:hint="cs"/>
+          <w:rtl/>
+        </w:rPr>
+        <w:t xml:space="preserve">או מילון בעברית הוא מבנה נתונים מבוסס טבלאות גיבוב אשר מאפשר שמירה של מידע בתצורת </w:t>
+      </w:r>
+      <w:r>
+        <w:rPr>
+          <w:rFonts w:hint="cs"/>
+          <w:rtl/>
+        </w:rPr>
+        <w:t xml:space="preserve">מיפוי בין </w:t>
+      </w:r>
+      <w:r>
+        <w:rPr>
+          <w:rFonts w:hint="cs"/>
+          <w:rtl/>
+        </w:rPr>
+        <w:t>מפתח ל</w:t>
+      </w:r>
+      <w:r>
+        <w:rPr>
+          <w:rFonts w:hint="cs"/>
+          <w:rtl/>
+        </w:rPr>
+        <w:t>ערך (</w:t>
+      </w:r>
+      <w:r>
+        <w:rPr>
+          <w:i/>
+          <w:iCs/>
+        </w:rPr>
+        <w:t>key-value</w:t>
+      </w:r>
+      <w:r>
+        <w:rPr>
+          <w:rFonts w:hint="cs"/>
+          <w:rtl/>
+        </w:rPr>
+        <w:t>)</w:t>
+      </w:r>
+      <w:r>
+        <w:rPr>
+          <w:rFonts w:hint="cs"/>
+          <w:rtl/>
+        </w:rPr>
+        <w:t xml:space="preserve"> ואף הוא נפוץ ושימושי מאוד ולכן נתמך על ידי השפה ברמה יסודית הכוללת תחב</w:t>
+      </w:r>
+      <w:r>
+        <w:rPr>
+          <w:rFonts w:hint="cs"/>
+          <w:rtl/>
+        </w:rPr>
+        <w:t>יר מיוחד לשימוש במבנה נתונים זה, עם הייצוג של סוגריים מסולסלות לאובייקטי מילון.</w:t>
+      </w:r>
+    </w:p>
+    <w:p>
+      <w:pPr>
+        <w:rPr>
+          <w:rtl/>
+        </w:rPr>
+      </w:pPr>
+      <w:r>
+        <w:rPr>
+          <w:rtl/>
+        </w:rPr>
+        <w:br w:type="page"/>
+      </w:r>
+    </w:p>
+    <w:p>
+      <w:pPr>
+        <w:bidi/>
+      </w:pPr>
+      <w:r>
+        <w:rPr>
+          <w:rFonts w:hint="cs"/>
+          <w:rtl/>
+        </w:rPr>
+        <w:lastRenderedPageBreak/>
+        <w:t>להלן דוגמת קו</w:t>
+      </w:r>
+      <w:r>
+        <w:rPr>
+          <w:rFonts w:hint="cs"/>
+          <w:rtl/>
+        </w:rPr>
+        <w:t>ד אשר מכילה הגדרות של מילונים</w:t>
+      </w:r>
+      <w:r>
+        <w:rPr>
+          <w:rFonts w:hint="cs"/>
+          <w:rtl/>
+        </w:rPr>
+        <w:t xml:space="preserve"> בצורות שונות וביצוע פעולות נפוצות עליה</w:t>
+      </w:r>
+      <w:r>
+        <w:rPr>
+          <w:rFonts w:hint="cs"/>
+          <w:rtl/>
+        </w:rPr>
+        <w:t>ם בצירוף</w:t>
+      </w:r>
+      <w:r>
+        <w:rPr>
+          <w:rFonts w:hint="cs"/>
+          <w:rtl/>
+        </w:rPr>
+        <w:t xml:space="preserve"> ייצוג של אובייקט מורכב, עץ בינא</w:t>
+      </w:r>
+      <w:r>
+        <w:rPr>
+          <w:rFonts w:hint="cs"/>
+          <w:rtl/>
+        </w:rPr>
+        <w:t>רי, באמצעות מילון</w:t>
+      </w:r>
+      <w:r>
+        <w:rPr>
+          <w:rFonts w:hint="cs"/>
+          <w:rtl/>
+        </w:rPr>
+        <w:t>:</w:t>
+      </w:r>
+    </w:p>
+    <w:p>
+      <w:pPr>
+        <w:shd w:val="clear" w:color="auto" w:fill="2B2B2B"/>
+        <w:tabs>
+          <w:tab w:val="left" w:pos="916"/>
+          <w:tab w:val="left" w:pos="1832"/>
+          <w:tab w:val="left" w:pos="2748"/>
+          <w:tab w:val="left" w:pos="3664"/>
+          <w:tab w:val="left" w:pos="4580"/>
+          <w:tab w:val="left" w:pos="5496"/>
+          <w:tab w:val="left" w:pos="6412"/>
+          <w:tab w:val="left" w:pos="7328"/>
+          <w:tab w:val="left" w:pos="8244"/>
+          <w:tab w:val="left" w:pos="9160"/>
+          <w:tab w:val="left" w:pos="10076"/>
+          <w:tab w:val="left" w:pos="10992"/>
+          <w:tab w:val="left" w:pos="11908"/>
+          <w:tab w:val="left" w:pos="12824"/>
+          <w:tab w:val="left" w:pos="13740"/>
+          <w:tab w:val="left" w:pos="14656"/>
+        </w:tabs>
+        <w:spacing w:after="0" w:line="240" w:lineRule="auto"/>
+        <w:rPr>
+          <w:rFonts w:ascii="Menlo" w:hAnsi="Menlo" w:cs="Menlo"/>
+          <w:color w:val="A9B7C6"/>
+          <w:sz w:val="18"/>
+          <w:szCs w:val="18"/>
+        </w:rPr>
+      </w:pPr>
+      <w:r>
+        <w:rPr>
+          <w:rFonts w:ascii="Menlo" w:hAnsi="Menlo" w:cs="Menlo"/>
+          <w:color w:val="808080"/>
+          <w:sz w:val="18"/>
+          <w:szCs w:val="18"/>
+        </w:rPr>
+        <w:t># Different ways of defining a dict from ABC letters to their ascii code:</w:t>
+      </w:r>
+      <w:r>
+        <w:rPr>
+          <w:rFonts w:ascii="Menlo" w:hAnsi="Menlo" w:cs="Menlo"/>
+          <w:color w:val="808080"/>
+          <w:sz w:val="18"/>
+          <w:szCs w:val="18"/>
+        </w:rPr>
+        <w:br/>
+      </w:r>
+      <w:r>
+        <w:rPr>
+          <w:rFonts w:ascii="Menlo" w:hAnsi="Menlo" w:cs="Menlo"/>
+          <w:color w:val="A9B7C6"/>
+          <w:sz w:val="18"/>
+          <w:szCs w:val="18"/>
+        </w:rPr>
+        <w:t>a = {</w:t>
+      </w:r>
+      <w:r>
+        <w:rPr>
+          <w:rFonts w:ascii="Menlo" w:hAnsi="Menlo" w:cs="Menlo"/>
+          <w:color w:val="6A8759"/>
+          <w:sz w:val="18"/>
+          <w:szCs w:val="18"/>
+        </w:rPr>
+        <w:t>'A'</w:t>
+      </w:r>
+      <w:r>
+        <w:rPr>
+          <w:rFonts w:ascii="Menlo" w:hAnsi="Menlo" w:cs="Menlo"/>
+          <w:color w:val="A9B7C6"/>
+          <w:sz w:val="18"/>
+          <w:szCs w:val="18"/>
+        </w:rPr>
+        <w:t xml:space="preserve">: </w:t>
+      </w:r>
+      <w:r>
+        <w:rPr>
+          <w:rFonts w:ascii="Menlo" w:hAnsi="Menlo" w:cs="Menlo"/>
+          <w:color w:val="8888C6"/>
+          <w:sz w:val="18"/>
+          <w:szCs w:val="18"/>
+        </w:rPr>
+        <w:t>ord</w:t>
+      </w:r>
+      <w:r>
+        <w:rPr>
+          <w:rFonts w:ascii="Menlo" w:hAnsi="Menlo" w:cs="Menlo"/>
+          <w:color w:val="A9B7C6"/>
+          <w:sz w:val="18"/>
+          <w:szCs w:val="18"/>
+        </w:rPr>
+        <w:t>(</w:t>
+      </w:r>
+      <w:r>
+        <w:rPr>
+          <w:rFonts w:ascii="Menlo" w:hAnsi="Menlo" w:cs="Menlo"/>
+          <w:color w:val="6A8759"/>
+          <w:sz w:val="18"/>
+          <w:szCs w:val="18"/>
+        </w:rPr>
+        <w:t>'A'</w:t>
+      </w:r>
+      <w:r>
+        <w:rPr>
+          <w:rFonts w:ascii="Menlo" w:hAnsi="Menlo" w:cs="Menlo"/>
+          <w:color w:val="A9B7C6"/>
+          <w:sz w:val="18"/>
+          <w:szCs w:val="18"/>
+        </w:rPr>
+        <w:t>)</w:t>
+      </w:r>
+      <w:r>
+        <w:rPr>
+          <w:rFonts w:ascii="Menlo" w:hAnsi="Menlo" w:cs="Menlo"/>
+          <w:color w:val="CC7832"/>
+          <w:sz w:val="18"/>
+          <w:szCs w:val="18"/>
+        </w:rPr>
+        <w:t xml:space="preserve">, </w:t>
+      </w:r>
+      <w:r>
+        <w:rPr>
+          <w:rFonts w:ascii="Menlo" w:hAnsi="Menlo" w:cs="Menlo"/>
+          <w:color w:val="6A8759"/>
+          <w:sz w:val="18"/>
+          <w:szCs w:val="18"/>
+        </w:rPr>
+        <w:t>'B'</w:t>
+      </w:r>
+      <w:r>
+        <w:rPr>
+          <w:rFonts w:ascii="Menlo" w:hAnsi="Menlo" w:cs="Menlo"/>
+          <w:color w:val="A9B7C6"/>
+          <w:sz w:val="18"/>
+          <w:szCs w:val="18"/>
+        </w:rPr>
+        <w:t xml:space="preserve">: </w:t>
+      </w:r>
+      <w:r>
+        <w:rPr>
+          <w:rFonts w:ascii="Menlo" w:hAnsi="Menlo" w:cs="Menlo"/>
+          <w:color w:val="8888C6"/>
+          <w:sz w:val="18"/>
+          <w:szCs w:val="18"/>
+        </w:rPr>
+        <w:t>ord</w:t>
+      </w:r>
+      <w:r>
+        <w:rPr>
+          <w:rFonts w:ascii="Menlo" w:hAnsi="Menlo" w:cs="Menlo"/>
+          <w:color w:val="A9B7C6"/>
+          <w:sz w:val="18"/>
+          <w:szCs w:val="18"/>
+        </w:rPr>
+        <w:t>(</w:t>
+      </w:r>
+      <w:r>
+        <w:rPr>
+          <w:rFonts w:ascii="Menlo" w:hAnsi="Menlo" w:cs="Menlo"/>
+          <w:color w:val="6A8759"/>
+          <w:sz w:val="18"/>
+          <w:szCs w:val="18"/>
+        </w:rPr>
+        <w:t>'B'</w:t>
+      </w:r>
+      <w:r>
+        <w:rPr>
+          <w:rFonts w:ascii="Menlo" w:hAnsi="Menlo" w:cs="Menlo"/>
+          <w:color w:val="A9B7C6"/>
+          <w:sz w:val="18"/>
+          <w:szCs w:val="18"/>
+        </w:rPr>
+        <w:t>)</w:t>
+      </w:r>
+      <w:r>
+        <w:rPr>
+          <w:rFonts w:ascii="Menlo" w:hAnsi="Menlo" w:cs="Menlo"/>
+          <w:color w:val="CC7832"/>
+          <w:sz w:val="18"/>
+          <w:szCs w:val="18"/>
+        </w:rPr>
+        <w:t xml:space="preserve">, </w:t>
+      </w:r>
+      <w:r>
+        <w:rPr>
+          <w:rFonts w:ascii="Menlo" w:hAnsi="Menlo" w:cs="Menlo"/>
+          <w:color w:val="6A8759"/>
+          <w:sz w:val="18"/>
+          <w:szCs w:val="18"/>
+        </w:rPr>
+        <w:t>'C'</w:t>
+      </w:r>
+      <w:r>
+        <w:rPr>
+          <w:rFonts w:ascii="Menlo" w:hAnsi="Menlo" w:cs="Menlo"/>
+          <w:color w:val="A9B7C6"/>
+          <w:sz w:val="18"/>
+          <w:szCs w:val="18"/>
+        </w:rPr>
+        <w:t xml:space="preserve">: </w:t>
+      </w:r>
+      <w:r>
+        <w:rPr>
+          <w:rFonts w:ascii="Menlo" w:hAnsi="Menlo" w:cs="Menlo"/>
+          <w:color w:val="8888C6"/>
+          <w:sz w:val="18"/>
+          <w:szCs w:val="18"/>
+        </w:rPr>
+        <w:t>ord</w:t>
+      </w:r>
+      <w:r>
+        <w:rPr>
+          <w:rFonts w:ascii="Menlo" w:hAnsi="Menlo" w:cs="Menlo"/>
+          <w:color w:val="A9B7C6"/>
+          <w:sz w:val="18"/>
+          <w:szCs w:val="18"/>
+        </w:rPr>
+        <w:t>(</w:t>
+      </w:r>
+      <w:r>
+        <w:rPr>
+          <w:rFonts w:ascii="Menlo" w:hAnsi="Menlo" w:cs="Menlo"/>
+          <w:color w:val="6A8759"/>
+          <w:sz w:val="18"/>
+          <w:szCs w:val="18"/>
+        </w:rPr>
+        <w:t>'C'</w:t>
+      </w:r>
+      <w:r>
+        <w:rPr>
+          <w:rFonts w:ascii="Menlo" w:hAnsi="Menlo" w:cs="Menlo"/>
+          <w:color w:val="A9B7C6"/>
+          <w:sz w:val="18"/>
+          <w:szCs w:val="18"/>
+        </w:rPr>
+        <w:t>)}</w:t>
+      </w:r>
+      <w:r>
+        <w:rPr>
+          <w:rFonts w:ascii="Menlo" w:hAnsi="Menlo" w:cs="Menlo"/>
+          <w:color w:val="A9B7C6"/>
+          <w:sz w:val="18"/>
+          <w:szCs w:val="18"/>
+        </w:rPr>
+        <w:br/>
+        <w:t xml:space="preserve">b = {letter: </w:t>
+      </w:r>
+      <w:r>
+        <w:rPr>
+          <w:rFonts w:ascii="Menlo" w:hAnsi="Menlo" w:cs="Menlo"/>
+          <w:color w:val="8888C6"/>
+          <w:sz w:val="18"/>
+          <w:szCs w:val="18"/>
+        </w:rPr>
+        <w:t>ord</w:t>
+      </w:r>
+      <w:r>
+        <w:rPr>
+          <w:rFonts w:ascii="Menlo" w:hAnsi="Menlo" w:cs="Menlo"/>
+          <w:color w:val="A9B7C6"/>
+          <w:sz w:val="18"/>
+          <w:szCs w:val="18"/>
+        </w:rPr>
+        <w:t xml:space="preserve">(letter) </w:t>
+      </w:r>
+      <w:r>
+        <w:rPr>
+          <w:rFonts w:ascii="Menlo" w:hAnsi="Menlo" w:cs="Menlo"/>
+          <w:color w:val="CC7832"/>
+          <w:sz w:val="18"/>
+          <w:szCs w:val="18"/>
+        </w:rPr>
+        <w:t xml:space="preserve">for </w:t>
+      </w:r>
+      <w:r>
+        <w:rPr>
+          <w:rFonts w:ascii="Menlo" w:hAnsi="Menlo" w:cs="Menlo"/>
+          <w:color w:val="A9B7C6"/>
+          <w:sz w:val="18"/>
+          <w:szCs w:val="18"/>
+        </w:rPr>
+        <w:t xml:space="preserve">letter </w:t>
+      </w:r>
+      <w:r>
+        <w:rPr>
+          <w:rFonts w:ascii="Menlo" w:hAnsi="Menlo" w:cs="Menlo"/>
+          <w:color w:val="CC7832"/>
+          <w:sz w:val="18"/>
+          <w:szCs w:val="18"/>
+        </w:rPr>
+        <w:t xml:space="preserve">in </w:t>
+      </w:r>
+      <w:r>
+        <w:rPr>
+          <w:rFonts w:ascii="Menlo" w:hAnsi="Menlo" w:cs="Menlo"/>
+          <w:color w:val="6A8759"/>
+          <w:sz w:val="18"/>
+          <w:szCs w:val="18"/>
+        </w:rPr>
+        <w:t>'ABCDEFG'</w:t>
+      </w:r>
+      <w:r>
+        <w:rPr>
+          <w:rFonts w:ascii="Menlo" w:hAnsi="Menlo" w:cs="Menlo"/>
+          <w:color w:val="A9B7C6"/>
+          <w:sz w:val="18"/>
+          <w:szCs w:val="18"/>
+        </w:rPr>
+        <w:t>}</w:t>
+      </w:r>
+      <w:r>
+        <w:rPr>
+          <w:rFonts w:ascii="Menlo" w:hAnsi="Menlo" w:cs="Menlo"/>
+          <w:color w:val="A9B7C6"/>
+          <w:sz w:val="18"/>
+          <w:szCs w:val="18"/>
+        </w:rPr>
+        <w:br/>
+        <w:t xml:space="preserve">c = </w:t>
+      </w:r>
+      <w:r>
+        <w:rPr>
+          <w:rFonts w:ascii="Menlo" w:hAnsi="Menlo" w:cs="Menlo"/>
+          <w:color w:val="8888C6"/>
+          <w:sz w:val="18"/>
+          <w:szCs w:val="18"/>
+        </w:rPr>
+        <w:t>dict</w:t>
+      </w:r>
+      <w:r>
+        <w:rPr>
+          <w:rFonts w:ascii="Menlo" w:hAnsi="Menlo" w:cs="Menlo"/>
+          <w:color w:val="A9B7C6"/>
+          <w:sz w:val="18"/>
+          <w:szCs w:val="18"/>
+        </w:rPr>
+        <w:t>([(</w:t>
+      </w:r>
+      <w:r>
+        <w:rPr>
+          <w:rFonts w:ascii="Menlo" w:hAnsi="Menlo" w:cs="Menlo"/>
+          <w:color w:val="6A8759"/>
+          <w:sz w:val="18"/>
+          <w:szCs w:val="18"/>
+        </w:rPr>
+        <w:t>'D'</w:t>
+      </w:r>
+      <w:r>
+        <w:rPr>
+          <w:rFonts w:ascii="Menlo" w:hAnsi="Menlo" w:cs="Menlo"/>
+          <w:color w:val="CC7832"/>
+          <w:sz w:val="18"/>
+          <w:szCs w:val="18"/>
+        </w:rPr>
+        <w:t xml:space="preserve">, </w:t>
+      </w:r>
+      <w:r>
+        <w:rPr>
+          <w:rFonts w:ascii="Menlo" w:hAnsi="Menlo" w:cs="Menlo"/>
+          <w:color w:val="8888C6"/>
+          <w:sz w:val="18"/>
+          <w:szCs w:val="18"/>
+        </w:rPr>
+        <w:t>ord</w:t>
+      </w:r>
+      <w:r>
+        <w:rPr>
+          <w:rFonts w:ascii="Menlo" w:hAnsi="Menlo" w:cs="Menlo"/>
+          <w:color w:val="A9B7C6"/>
+          <w:sz w:val="18"/>
+          <w:szCs w:val="18"/>
+        </w:rPr>
+        <w:t>(</w:t>
+      </w:r>
+      <w:r>
+        <w:rPr>
+          <w:rFonts w:ascii="Menlo" w:hAnsi="Menlo" w:cs="Menlo"/>
+          <w:color w:val="6A8759"/>
+          <w:sz w:val="18"/>
+          <w:szCs w:val="18"/>
+        </w:rPr>
+        <w:t>'D'</w:t>
+      </w:r>
+      <w:r>
+        <w:rPr>
+          <w:rFonts w:ascii="Menlo" w:hAnsi="Menlo" w:cs="Menlo"/>
+          <w:color w:val="A9B7C6"/>
+          <w:sz w:val="18"/>
+          <w:szCs w:val="18"/>
+        </w:rPr>
+        <w:t>))</w:t>
+      </w:r>
+      <w:r>
+        <w:rPr>
+          <w:rFonts w:ascii="Menlo" w:hAnsi="Menlo" w:cs="Menlo"/>
+          <w:color w:val="CC7832"/>
+          <w:sz w:val="18"/>
+          <w:szCs w:val="18"/>
+        </w:rPr>
+        <w:t xml:space="preserve">, </w:t>
+      </w:r>
+      <w:r>
+        <w:rPr>
+          <w:rFonts w:ascii="Menlo" w:hAnsi="Menlo" w:cs="Menlo"/>
+          <w:color w:val="A9B7C6"/>
+          <w:sz w:val="18"/>
+          <w:szCs w:val="18"/>
+        </w:rPr>
+        <w:t>(</w:t>
+      </w:r>
+      <w:r>
+        <w:rPr>
+          <w:rFonts w:ascii="Menlo" w:hAnsi="Menlo" w:cs="Menlo"/>
+          <w:color w:val="6A8759"/>
+          <w:sz w:val="18"/>
+          <w:szCs w:val="18"/>
+        </w:rPr>
+        <w:t>'E'</w:t>
+      </w:r>
+      <w:r>
+        <w:rPr>
+          <w:rFonts w:ascii="Menlo" w:hAnsi="Menlo" w:cs="Menlo"/>
+          <w:color w:val="CC7832"/>
+          <w:sz w:val="18"/>
+          <w:szCs w:val="18"/>
+        </w:rPr>
+        <w:t xml:space="preserve">, </w:t>
+      </w:r>
+      <w:r>
+        <w:rPr>
+          <w:rFonts w:ascii="Menlo" w:hAnsi="Menlo" w:cs="Menlo"/>
+          <w:color w:val="8888C6"/>
+          <w:sz w:val="18"/>
+          <w:szCs w:val="18"/>
+        </w:rPr>
+        <w:t>ord</w:t>
+      </w:r>
+      <w:r>
+        <w:rPr>
+          <w:rFonts w:ascii="Menlo" w:hAnsi="Menlo" w:cs="Menlo"/>
+          <w:color w:val="A9B7C6"/>
+          <w:sz w:val="18"/>
+          <w:szCs w:val="18"/>
+        </w:rPr>
+        <w:t>(</w:t>
+      </w:r>
+      <w:r>
+        <w:rPr>
+          <w:rFonts w:ascii="Menlo" w:hAnsi="Menlo" w:cs="Menlo"/>
+          <w:color w:val="6A8759"/>
+          <w:sz w:val="18"/>
+          <w:szCs w:val="18"/>
+        </w:rPr>
+        <w:t>'E'</w:t>
+      </w:r>
+      <w:r>
+        <w:rPr>
+          <w:rFonts w:ascii="Menlo" w:hAnsi="Menlo" w:cs="Menlo"/>
+          <w:color w:val="A9B7C6"/>
+          <w:sz w:val="18"/>
+          <w:szCs w:val="18"/>
+        </w:rPr>
+        <w:t>))</w:t>
+      </w:r>
+      <w:r>
+        <w:rPr>
+          <w:rFonts w:ascii="Menlo" w:hAnsi="Menlo" w:cs="Menlo"/>
+          <w:color w:val="CC7832"/>
+          <w:sz w:val="18"/>
+          <w:szCs w:val="18"/>
+        </w:rPr>
+        <w:t xml:space="preserve">, </w:t>
+      </w:r>
+      <w:r>
+        <w:rPr>
+          <w:rFonts w:ascii="Menlo" w:hAnsi="Menlo" w:cs="Menlo"/>
+          <w:color w:val="A9B7C6"/>
+          <w:sz w:val="18"/>
+          <w:szCs w:val="18"/>
+        </w:rPr>
+        <w:t>(</w:t>
+      </w:r>
+      <w:r>
+        <w:rPr>
+          <w:rFonts w:ascii="Menlo" w:hAnsi="Menlo" w:cs="Menlo"/>
+          <w:color w:val="6A8759"/>
+          <w:sz w:val="18"/>
+          <w:szCs w:val="18"/>
+        </w:rPr>
+        <w:t>'F'</w:t>
+      </w:r>
+      <w:r>
+        <w:rPr>
+          <w:rFonts w:ascii="Menlo" w:hAnsi="Menlo" w:cs="Menlo"/>
+          <w:color w:val="CC7832"/>
+          <w:sz w:val="18"/>
+          <w:szCs w:val="18"/>
+        </w:rPr>
+        <w:t xml:space="preserve">, </w:t>
+      </w:r>
+      <w:r>
+        <w:rPr>
+          <w:rFonts w:ascii="Menlo" w:hAnsi="Menlo" w:cs="Menlo"/>
+          <w:color w:val="8888C6"/>
+          <w:sz w:val="18"/>
+          <w:szCs w:val="18"/>
+        </w:rPr>
+        <w:t>ord</w:t>
+      </w:r>
+      <w:r>
+        <w:rPr>
+          <w:rFonts w:ascii="Menlo" w:hAnsi="Menlo" w:cs="Menlo"/>
+          <w:color w:val="A9B7C6"/>
+          <w:sz w:val="18"/>
+          <w:szCs w:val="18"/>
+        </w:rPr>
+        <w:t>(</w:t>
+      </w:r>
+      <w:r>
+        <w:rPr>
+          <w:rFonts w:ascii="Menlo" w:hAnsi="Menlo" w:cs="Menlo"/>
+          <w:color w:val="6A8759"/>
+          <w:sz w:val="18"/>
+          <w:szCs w:val="18"/>
+        </w:rPr>
+        <w:t>'F'</w:t>
+      </w:r>
+      <w:r>
+        <w:rPr>
+          <w:rFonts w:ascii="Menlo" w:hAnsi="Menlo" w:cs="Menlo"/>
+          <w:color w:val="A9B7C6"/>
+          <w:sz w:val="18"/>
+          <w:szCs w:val="18"/>
+        </w:rPr>
+        <w:t>))])</w:t>
+      </w:r>
+      <w:r>
+        <w:rPr>
+          <w:rFonts w:ascii="Menlo" w:hAnsi="Menlo" w:cs="Menlo"/>
+          <w:color w:val="A9B7C6"/>
+          <w:sz w:val="18"/>
+          <w:szCs w:val="18"/>
+        </w:rPr>
+        <w:br/>
+      </w:r>
+      <w:r>
+        <w:rPr>
+          <w:rFonts w:ascii="Menlo" w:hAnsi="Menlo" w:cs="Menlo"/>
+          <w:color w:val="A9B7C6"/>
+          <w:sz w:val="18"/>
+          <w:szCs w:val="18"/>
+        </w:rPr>
+        <w:br/>
+      </w:r>
+      <w:r>
+        <w:rPr>
+          <w:rFonts w:ascii="Menlo" w:hAnsi="Menlo" w:cs="Menlo"/>
+          <w:color w:val="8888C6"/>
+          <w:sz w:val="18"/>
+          <w:szCs w:val="18"/>
+        </w:rPr>
+        <w:t>print</w:t>
+      </w:r>
+      <w:r>
+        <w:rPr>
+          <w:rFonts w:ascii="Menlo" w:hAnsi="Menlo" w:cs="Menlo"/>
+          <w:color w:val="A9B7C6"/>
+          <w:sz w:val="18"/>
+          <w:szCs w:val="18"/>
+        </w:rPr>
+        <w:t>(</w:t>
+      </w:r>
+      <w:r>
+        <w:rPr>
+          <w:rFonts w:ascii="Menlo" w:hAnsi="Menlo" w:cs="Menlo"/>
+          <w:color w:val="6A8759"/>
+          <w:sz w:val="18"/>
+          <w:szCs w:val="18"/>
+        </w:rPr>
+        <w:t>f'a: {a}</w:t>
+      </w:r>
+      <w:r>
+        <w:rPr>
+          <w:rFonts w:ascii="Menlo" w:hAnsi="Menlo" w:cs="Menlo"/>
+          <w:color w:val="CC7832"/>
+          <w:sz w:val="18"/>
+          <w:szCs w:val="18"/>
+        </w:rPr>
+        <w:t>\n</w:t>
+      </w:r>
+      <w:r>
+        <w:rPr>
+          <w:rFonts w:ascii="Menlo" w:hAnsi="Menlo" w:cs="Menlo"/>
+          <w:color w:val="6A8759"/>
+          <w:sz w:val="18"/>
+          <w:szCs w:val="18"/>
+        </w:rPr>
+        <w:t>b: {b}</w:t>
+      </w:r>
+      <w:r>
+        <w:rPr>
+          <w:rFonts w:ascii="Menlo" w:hAnsi="Menlo" w:cs="Menlo"/>
+          <w:color w:val="CC7832"/>
+          <w:sz w:val="18"/>
+          <w:szCs w:val="18"/>
+        </w:rPr>
+        <w:t>\n</w:t>
+      </w:r>
+      <w:r>
+        <w:rPr>
+          <w:rFonts w:ascii="Menlo" w:hAnsi="Menlo" w:cs="Menlo"/>
+          <w:color w:val="6A8759"/>
+          <w:sz w:val="18"/>
+          <w:szCs w:val="18"/>
+        </w:rPr>
+        <w:t>c: {c}'</w:t>
+      </w:r>
+      <w:r>
+        <w:rPr>
+          <w:rFonts w:ascii="Menlo" w:hAnsi="Menlo" w:cs="Menlo"/>
+          <w:color w:val="A9B7C6"/>
+          <w:sz w:val="18"/>
+          <w:szCs w:val="18"/>
+        </w:rPr>
+        <w:t>)</w:t>
+      </w:r>
+      <w:r>
+        <w:rPr>
+          <w:rFonts w:ascii="Menlo" w:hAnsi="Menlo" w:cs="Menlo"/>
+          <w:color w:val="A9B7C6"/>
+          <w:sz w:val="18"/>
+          <w:szCs w:val="18"/>
+        </w:rPr>
+        <w:br/>
+      </w:r>
+      <w:r>
+        <w:rPr>
+          <w:rFonts w:ascii="Menlo" w:hAnsi="Menlo" w:cs="Menlo"/>
+          <w:color w:val="A9B7C6"/>
+          <w:sz w:val="18"/>
+          <w:szCs w:val="18"/>
+        </w:rPr>
+        <w:br/>
+      </w:r>
+      <w:r>
+        <w:rPr>
+          <w:rFonts w:ascii="Menlo" w:hAnsi="Menlo" w:cs="Menlo"/>
+          <w:color w:val="808080"/>
+          <w:sz w:val="18"/>
+          <w:szCs w:val="18"/>
+        </w:rPr>
+        <w:t># Useful dict operations:</w:t>
+      </w:r>
+      <w:r>
+        <w:rPr>
+          <w:rFonts w:ascii="Menlo" w:hAnsi="Menlo" w:cs="Menlo"/>
+          <w:color w:val="808080"/>
+          <w:sz w:val="18"/>
+          <w:szCs w:val="18"/>
+        </w:rPr>
+        <w:br/>
+      </w:r>
+      <w:r>
+        <w:rPr>
+          <w:rFonts w:ascii="Menlo" w:hAnsi="Menlo" w:cs="Menlo"/>
+          <w:color w:val="8888C6"/>
+          <w:sz w:val="18"/>
+          <w:szCs w:val="18"/>
+        </w:rPr>
+        <w:t>print</w:t>
+      </w:r>
+      <w:r>
+        <w:rPr>
+          <w:rFonts w:ascii="Menlo" w:hAnsi="Menlo" w:cs="Menlo"/>
+          <w:color w:val="A9B7C6"/>
+          <w:sz w:val="18"/>
+          <w:szCs w:val="18"/>
+        </w:rPr>
+        <w:t>(</w:t>
+      </w:r>
+      <w:r>
+        <w:rPr>
+          <w:rFonts w:ascii="Menlo" w:hAnsi="Menlo" w:cs="Menlo"/>
+          <w:color w:val="6A8759"/>
+          <w:sz w:val="18"/>
+          <w:szCs w:val="18"/>
+        </w:rPr>
+        <w:t>f'</w:t>
+      </w:r>
+      <w:r>
+        <w:rPr>
+          <w:rFonts w:ascii="Menlo" w:hAnsi="Menlo" w:cs="Menlo"/>
+          <w:color w:val="CC7832"/>
+          <w:sz w:val="18"/>
+          <w:szCs w:val="18"/>
+        </w:rPr>
+        <w:t>\n</w:t>
+      </w:r>
+      <w:r>
+        <w:rPr>
+          <w:rFonts w:ascii="Menlo" w:hAnsi="Menlo" w:cs="Menlo"/>
+          <w:color w:val="6A8759"/>
+          <w:sz w:val="18"/>
+          <w:szCs w:val="18"/>
+        </w:rPr>
+        <w:t>Keys of b as list: {</w:t>
+      </w:r>
+      <w:r>
+        <w:rPr>
+          <w:rFonts w:ascii="Menlo" w:hAnsi="Menlo" w:cs="Menlo"/>
+          <w:color w:val="8888C6"/>
+          <w:sz w:val="18"/>
+          <w:szCs w:val="18"/>
+        </w:rPr>
+        <w:t>list</w:t>
+      </w:r>
+      <w:r>
+        <w:rPr>
+          <w:rFonts w:ascii="Menlo" w:hAnsi="Menlo" w:cs="Menlo"/>
+          <w:color w:val="6A8759"/>
+          <w:sz w:val="18"/>
+          <w:szCs w:val="18"/>
+        </w:rPr>
+        <w:t>(b.keys())}'</w:t>
+      </w:r>
+      <w:r>
+        <w:rPr>
+          <w:rFonts w:ascii="Menlo" w:hAnsi="Menlo" w:cs="Menlo"/>
+          <w:color w:val="A9B7C6"/>
+          <w:sz w:val="18"/>
+          <w:szCs w:val="18"/>
+        </w:rPr>
+        <w:t>)</w:t>
+      </w:r>
+      <w:r>
+        <w:rPr>
+          <w:rFonts w:ascii="Menlo" w:hAnsi="Menlo" w:cs="Menlo"/>
+          <w:color w:val="A9B7C6"/>
+          <w:sz w:val="18"/>
+          <w:szCs w:val="18"/>
+        </w:rPr>
+        <w:br/>
+      </w:r>
+      <w:r>
+        <w:rPr>
+          <w:rFonts w:ascii="Menlo" w:hAnsi="Menlo" w:cs="Menlo"/>
+          <w:color w:val="8888C6"/>
+          <w:sz w:val="18"/>
+          <w:szCs w:val="18"/>
+        </w:rPr>
+        <w:t>print</w:t>
+      </w:r>
+      <w:r>
+        <w:rPr>
+          <w:rFonts w:ascii="Menlo" w:hAnsi="Menlo" w:cs="Menlo"/>
+          <w:color w:val="A9B7C6"/>
+          <w:sz w:val="18"/>
+          <w:szCs w:val="18"/>
+        </w:rPr>
+        <w:t>(</w:t>
+      </w:r>
+      <w:r>
+        <w:rPr>
+          <w:rFonts w:ascii="Menlo" w:hAnsi="Menlo" w:cs="Menlo"/>
+          <w:color w:val="6A8759"/>
+          <w:sz w:val="18"/>
+          <w:szCs w:val="18"/>
+        </w:rPr>
+        <w:t>'Translation of key "B" to value: {}'</w:t>
+      </w:r>
+      <w:r>
+        <w:rPr>
+          <w:rFonts w:ascii="Menlo" w:hAnsi="Menlo" w:cs="Menlo"/>
+          <w:color w:val="A9B7C6"/>
+          <w:sz w:val="18"/>
+          <w:szCs w:val="18"/>
+        </w:rPr>
+        <w:t>.format(b[</w:t>
+      </w:r>
+      <w:r>
+        <w:rPr>
+          <w:rFonts w:ascii="Menlo" w:hAnsi="Menlo" w:cs="Menlo"/>
+          <w:color w:val="6A8759"/>
+          <w:sz w:val="18"/>
+          <w:szCs w:val="18"/>
+        </w:rPr>
+        <w:t>'B'</w:t>
+      </w:r>
+      <w:r>
+        <w:rPr>
+          <w:rFonts w:ascii="Menlo" w:hAnsi="Menlo" w:cs="Menlo"/>
+          <w:color w:val="A9B7C6"/>
+          <w:sz w:val="18"/>
+          <w:szCs w:val="18"/>
+        </w:rPr>
+        <w:t>]))</w:t>
+      </w:r>
+      <w:r>
+        <w:rPr>
+          <w:rFonts w:ascii="Menlo" w:hAnsi="Menlo" w:cs="Menlo"/>
+          <w:color w:val="A9B7C6"/>
+          <w:sz w:val="18"/>
+          <w:szCs w:val="18"/>
+        </w:rPr>
+        <w:br/>
+      </w:r>
+      <w:r>
+        <w:rPr>
+          <w:rFonts w:ascii="Menlo" w:hAnsi="Menlo" w:cs="Menlo"/>
+          <w:color w:val="A9B7C6"/>
+          <w:sz w:val="18"/>
+          <w:szCs w:val="18"/>
+        </w:rPr>
+        <w:br/>
+      </w:r>
+      <w:r>
+        <w:rPr>
+          <w:rFonts w:ascii="Menlo" w:hAnsi="Menlo" w:cs="Menlo"/>
+          <w:color w:val="8888C6"/>
+          <w:sz w:val="18"/>
+          <w:szCs w:val="18"/>
+        </w:rPr>
+        <w:t>print</w:t>
+      </w:r>
+      <w:r>
+        <w:rPr>
+          <w:rFonts w:ascii="Menlo" w:hAnsi="Menlo" w:cs="Menlo"/>
+          <w:color w:val="A9B7C6"/>
+          <w:sz w:val="18"/>
+          <w:szCs w:val="18"/>
+        </w:rPr>
+        <w:t>(</w:t>
+      </w:r>
+      <w:r>
+        <w:rPr>
+          <w:rFonts w:ascii="Menlo" w:hAnsi="Menlo" w:cs="Menlo"/>
+          <w:color w:val="6A8759"/>
+          <w:sz w:val="18"/>
+          <w:szCs w:val="18"/>
+        </w:rPr>
+        <w:t>'</w:t>
+      </w:r>
+      <w:r>
+        <w:rPr>
+          <w:rFonts w:ascii="Menlo" w:hAnsi="Menlo" w:cs="Menlo"/>
+          <w:color w:val="CC7832"/>
+          <w:sz w:val="18"/>
+          <w:szCs w:val="18"/>
+        </w:rPr>
+        <w:t>\n</w:t>
+      </w:r>
+      <w:r>
+        <w:rPr>
+          <w:rFonts w:ascii="Menlo" w:hAnsi="Menlo" w:cs="Menlo"/>
+          <w:color w:val="6A8759"/>
+          <w:sz w:val="18"/>
+          <w:szCs w:val="18"/>
+        </w:rPr>
+        <w:t>Binary tree represented as a dict:'</w:t>
+      </w:r>
+      <w:r>
+        <w:rPr>
+          <w:rFonts w:ascii="Menlo" w:hAnsi="Menlo" w:cs="Menlo"/>
+          <w:color w:val="A9B7C6"/>
+          <w:sz w:val="18"/>
+          <w:szCs w:val="18"/>
+        </w:rPr>
+        <w:t>)</w:t>
+      </w:r>
+      <w:r>
+        <w:rPr>
+          <w:rFonts w:ascii="Menlo" w:hAnsi="Menlo" w:cs="Menlo"/>
+          <w:color w:val="A9B7C6"/>
+          <w:sz w:val="18"/>
+          <w:szCs w:val="18"/>
+        </w:rPr>
+        <w:br/>
+      </w:r>
+      <w:r>
+        <w:rPr>
+          <w:rFonts w:ascii="Menlo" w:hAnsi="Menlo" w:cs="Menlo"/>
+          <w:color w:val="8888C6"/>
+          <w:sz w:val="18"/>
+          <w:szCs w:val="18"/>
+        </w:rPr>
+        <w:t>print</w:t>
+      </w:r>
+      <w:r>
+        <w:rPr>
+          <w:rFonts w:ascii="Menlo" w:hAnsi="Menlo" w:cs="Menlo"/>
+          <w:color w:val="A9B7C6"/>
+          <w:sz w:val="18"/>
+          <w:szCs w:val="18"/>
+        </w:rPr>
+        <w:t>({</w:t>
+      </w:r>
+      <w:r>
+        <w:rPr>
+          <w:rFonts w:ascii="Menlo" w:hAnsi="Menlo" w:cs="Menlo"/>
+          <w:color w:val="6A8759"/>
+          <w:sz w:val="18"/>
+          <w:szCs w:val="18"/>
+        </w:rPr>
+        <w:t>'root'</w:t>
+      </w:r>
+      <w:r>
+        <w:rPr>
+          <w:rFonts w:ascii="Menlo" w:hAnsi="Menlo" w:cs="Menlo"/>
+          <w:color w:val="A9B7C6"/>
+          <w:sz w:val="18"/>
+          <w:szCs w:val="18"/>
+        </w:rPr>
+        <w:t>: {</w:t>
+      </w:r>
+      <w:r>
+        <w:rPr>
+          <w:rFonts w:ascii="Menlo" w:hAnsi="Menlo" w:cs="Menlo"/>
+          <w:color w:val="6A8759"/>
+          <w:sz w:val="18"/>
+          <w:szCs w:val="18"/>
+        </w:rPr>
+        <w:t>'value'</w:t>
+      </w:r>
+      <w:r>
+        <w:rPr>
+          <w:rFonts w:ascii="Menlo" w:hAnsi="Menlo" w:cs="Menlo"/>
+          <w:color w:val="A9B7C6"/>
+          <w:sz w:val="18"/>
+          <w:szCs w:val="18"/>
+        </w:rPr>
+        <w:t xml:space="preserve">: </w:t>
+      </w:r>
+      <w:r>
+        <w:rPr>
+          <w:rFonts w:ascii="Menlo" w:hAnsi="Menlo" w:cs="Menlo"/>
+          <w:color w:val="6897BB"/>
+          <w:sz w:val="18"/>
+          <w:szCs w:val="18"/>
+        </w:rPr>
+        <w:t>5</w:t>
+      </w:r>
+      <w:r>
+        <w:rPr>
+          <w:rFonts w:ascii="Menlo" w:hAnsi="Menlo" w:cs="Menlo"/>
+          <w:color w:val="CC7832"/>
+          <w:sz w:val="18"/>
+          <w:szCs w:val="18"/>
+        </w:rPr>
+        <w:t xml:space="preserve">, </w:t>
+      </w:r>
+      <w:r>
+        <w:rPr>
+          <w:rFonts w:ascii="Menlo" w:hAnsi="Menlo" w:cs="Menlo"/>
+          <w:color w:val="6A8759"/>
+          <w:sz w:val="18"/>
+          <w:szCs w:val="18"/>
+        </w:rPr>
+        <w:t>'left'</w:t>
+      </w:r>
+      <w:r>
+        <w:rPr>
+          <w:rFonts w:ascii="Menlo" w:hAnsi="Menlo" w:cs="Menlo"/>
+          <w:color w:val="A9B7C6"/>
+          <w:sz w:val="18"/>
+          <w:szCs w:val="18"/>
+        </w:rPr>
+        <w:t>: {</w:t>
+      </w:r>
+      <w:r>
+        <w:rPr>
+          <w:rFonts w:ascii="Menlo" w:hAnsi="Menlo" w:cs="Menlo"/>
+          <w:color w:val="6A8759"/>
+          <w:sz w:val="18"/>
+          <w:szCs w:val="18"/>
+        </w:rPr>
+        <w:t>'value'</w:t>
+      </w:r>
+      <w:r>
+        <w:rPr>
+          <w:rFonts w:ascii="Menlo" w:hAnsi="Menlo" w:cs="Menlo"/>
+          <w:color w:val="A9B7C6"/>
+          <w:sz w:val="18"/>
+          <w:szCs w:val="18"/>
+        </w:rPr>
+        <w:t xml:space="preserve">: </w:t>
+      </w:r>
+      <w:r>
+        <w:rPr>
+          <w:rFonts w:ascii="Menlo" w:hAnsi="Menlo" w:cs="Menlo"/>
+          <w:color w:val="6897BB"/>
+          <w:sz w:val="18"/>
+          <w:szCs w:val="18"/>
+        </w:rPr>
+        <w:t>6</w:t>
+      </w:r>
+      <w:r>
+        <w:rPr>
+          <w:rFonts w:ascii="Menlo" w:hAnsi="Menlo" w:cs="Menlo"/>
+          <w:color w:val="CC7832"/>
+          <w:sz w:val="18"/>
+          <w:szCs w:val="18"/>
+        </w:rPr>
+        <w:t xml:space="preserve">, </w:t>
+      </w:r>
+      <w:r>
+        <w:rPr>
+          <w:rFonts w:ascii="Menlo" w:hAnsi="Menlo" w:cs="Menlo"/>
+          <w:color w:val="6A8759"/>
+          <w:sz w:val="18"/>
+          <w:szCs w:val="18"/>
+        </w:rPr>
+        <w:t>'left'</w:t>
+      </w:r>
+      <w:r>
+        <w:rPr>
+          <w:rFonts w:ascii="Menlo" w:hAnsi="Menlo" w:cs="Menlo"/>
+          <w:color w:val="A9B7C6"/>
+          <w:sz w:val="18"/>
+          <w:szCs w:val="18"/>
+        </w:rPr>
+        <w:t xml:space="preserve">: </w:t>
+      </w:r>
+      <w:r>
+        <w:rPr>
+          <w:rFonts w:ascii="Menlo" w:hAnsi="Menlo" w:cs="Menlo"/>
+          <w:color w:val="CC7832"/>
+          <w:sz w:val="18"/>
+          <w:szCs w:val="18"/>
+        </w:rPr>
+        <w:t xml:space="preserve">None, </w:t>
+      </w:r>
+      <w:r>
+        <w:rPr>
+          <w:rFonts w:ascii="Menlo" w:hAnsi="Menlo" w:cs="Menlo"/>
+          <w:color w:val="6A8759"/>
+          <w:sz w:val="18"/>
+          <w:szCs w:val="18"/>
+        </w:rPr>
+        <w:t>'right'</w:t>
+      </w:r>
+      <w:r>
+        <w:rPr>
+          <w:rFonts w:ascii="Menlo" w:hAnsi="Menlo" w:cs="Menlo"/>
+          <w:color w:val="A9B7C6"/>
+          <w:sz w:val="18"/>
+          <w:szCs w:val="18"/>
+        </w:rPr>
+        <w:t xml:space="preserve">: </w:t>
+      </w:r>
+      <w:r>
+        <w:rPr>
+          <w:rFonts w:ascii="Menlo" w:hAnsi="Menlo" w:cs="Menlo"/>
+          <w:color w:val="CC7832"/>
+          <w:sz w:val="18"/>
+          <w:szCs w:val="18"/>
+        </w:rPr>
+        <w:t>None</w:t>
+      </w:r>
+      <w:r>
+        <w:rPr>
+          <w:rFonts w:ascii="Menlo" w:hAnsi="Menlo" w:cs="Menlo"/>
+          <w:color w:val="A9B7C6"/>
+          <w:sz w:val="18"/>
+          <w:szCs w:val="18"/>
+        </w:rPr>
+        <w:t>}</w:t>
+      </w:r>
+      <w:r>
+        <w:rPr>
+          <w:rFonts w:ascii="Menlo" w:hAnsi="Menlo" w:cs="Menlo"/>
+          <w:color w:val="CC7832"/>
+          <w:sz w:val="18"/>
+          <w:szCs w:val="18"/>
+        </w:rPr>
+        <w:t>,</w:t>
+      </w:r>
+      <w:r>
+        <w:rPr>
+          <w:rFonts w:ascii="Menlo" w:hAnsi="Menlo" w:cs="Menlo"/>
+          <w:color w:val="CC7832"/>
+          <w:sz w:val="18"/>
+          <w:szCs w:val="18"/>
+        </w:rPr>
+        <w:br/>
+        <w:t xml:space="preserve">                </w:t>
+      </w:r>
+      <w:r>
+        <w:rPr>
+          <w:rFonts w:ascii="Menlo" w:hAnsi="Menlo" w:cs="Menlo"/>
+          <w:color w:val="6A8759"/>
+          <w:sz w:val="18"/>
+          <w:szCs w:val="18"/>
+        </w:rPr>
+        <w:t>'right'</w:t>
+      </w:r>
+      <w:r>
+        <w:rPr>
+          <w:rFonts w:ascii="Menlo" w:hAnsi="Menlo" w:cs="Menlo"/>
+          <w:color w:val="A9B7C6"/>
+          <w:sz w:val="18"/>
+          <w:szCs w:val="18"/>
+        </w:rPr>
+        <w:t>: {</w:t>
+      </w:r>
+      <w:r>
+        <w:rPr>
+          <w:rFonts w:ascii="Menlo" w:hAnsi="Menlo" w:cs="Menlo"/>
+          <w:color w:val="6A8759"/>
+          <w:sz w:val="18"/>
+          <w:szCs w:val="18"/>
+        </w:rPr>
+        <w:t>'value'</w:t>
+      </w:r>
+      <w:r>
+        <w:rPr>
+          <w:rFonts w:ascii="Menlo" w:hAnsi="Menlo" w:cs="Menlo"/>
+          <w:color w:val="A9B7C6"/>
+          <w:sz w:val="18"/>
+          <w:szCs w:val="18"/>
+        </w:rPr>
+        <w:t xml:space="preserve">: </w:t>
+      </w:r>
+      <w:r>
+        <w:rPr>
+          <w:rFonts w:ascii="Menlo" w:hAnsi="Menlo" w:cs="Menlo"/>
+          <w:color w:val="6897BB"/>
+          <w:sz w:val="18"/>
+          <w:szCs w:val="18"/>
+        </w:rPr>
+        <w:t>7</w:t>
+      </w:r>
+      <w:r>
+        <w:rPr>
+          <w:rFonts w:ascii="Menlo" w:hAnsi="Menlo" w:cs="Menlo"/>
+          <w:color w:val="CC7832"/>
+          <w:sz w:val="18"/>
+          <w:szCs w:val="18"/>
+        </w:rPr>
+        <w:t xml:space="preserve">, </w:t>
+      </w:r>
+      <w:r>
+        <w:rPr>
+          <w:rFonts w:ascii="Menlo" w:hAnsi="Menlo" w:cs="Menlo"/>
+          <w:color w:val="6A8759"/>
+          <w:sz w:val="18"/>
+          <w:szCs w:val="18"/>
+        </w:rPr>
+        <w:t>'left'</w:t>
+      </w:r>
+      <w:r>
+        <w:rPr>
+          <w:rFonts w:ascii="Menlo" w:hAnsi="Menlo" w:cs="Menlo"/>
+          <w:color w:val="A9B7C6"/>
+          <w:sz w:val="18"/>
+          <w:szCs w:val="18"/>
+        </w:rPr>
+        <w:t xml:space="preserve">: </w:t>
+      </w:r>
+      <w:r>
+        <w:rPr>
+          <w:rFonts w:ascii="Menlo" w:hAnsi="Menlo" w:cs="Menlo"/>
+          <w:color w:val="CC7832"/>
+          <w:sz w:val="18"/>
+          <w:szCs w:val="18"/>
+        </w:rPr>
+        <w:t xml:space="preserve">None, </w:t>
+      </w:r>
+      <w:r>
+        <w:rPr>
+          <w:rFonts w:ascii="Menlo" w:hAnsi="Menlo" w:cs="Menlo"/>
+          <w:color w:val="6A8759"/>
+          <w:sz w:val="18"/>
+          <w:szCs w:val="18"/>
+        </w:rPr>
+        <w:t>'right'</w:t>
+      </w:r>
+      <w:r>
+        <w:rPr>
+          <w:rFonts w:ascii="Menlo" w:hAnsi="Menlo" w:cs="Menlo"/>
+          <w:color w:val="A9B7C6"/>
+          <w:sz w:val="18"/>
+          <w:szCs w:val="18"/>
+        </w:rPr>
+        <w:t xml:space="preserve">: </w:t>
+      </w:r>
+      <w:r>
+        <w:rPr>
+          <w:rFonts w:ascii="Menlo" w:hAnsi="Menlo" w:cs="Menlo"/>
+          <w:color w:val="CC7832"/>
+          <w:sz w:val="18"/>
+          <w:szCs w:val="18"/>
+        </w:rPr>
+        <w:t>None</w:t>
+      </w:r>
+      <w:r>
+        <w:rPr>
+          <w:rFonts w:ascii="Menlo" w:hAnsi="Menlo" w:cs="Menlo"/>
+          <w:color w:val="A9B7C6"/>
+          <w:sz w:val="18"/>
+          <w:szCs w:val="18"/>
+        </w:rPr>
+        <w:t>}}})</w:t>
+      </w:r>
+    </w:p>
+    <w:p>
+      <w:pPr>
+        <w:bidi/>
+        <w:rPr>
+          <w:rtl/>
+        </w:rPr>
+      </w:pPr>
       <w:bookmarkStart w:id="14" w:name="_GoBack"/>
       <w:bookmarkEnd w:id="14"/>
-      <w:r>
-        <w:rPr>
-          <w:rFonts w:ascii="Menlo" w:hAnsi="Menlo" w:cs="Menlo"/>
-          <w:color w:val="6A8759"/>
-          <w:sz w:val="18"/>
-          <w:szCs w:val="18"/>
-        </w:rPr>
-        <w:t>he list [3,1,4,2,0] sorted: {</w:t>
-      </w:r>
-      <w:r>
-        <w:rPr>
-          <w:rFonts w:ascii="Menlo" w:hAnsi="Menlo" w:cs="Menlo"/>
-          <w:color w:val="8888C6"/>
-          <w:sz w:val="18"/>
-          <w:szCs w:val="18"/>
-        </w:rPr>
-        <w:t>sorted</w:t>
-      </w:r>
-      <w:r>
-        <w:rPr>
-          <w:rFonts w:ascii="Menlo" w:hAnsi="Menlo" w:cs="Menlo"/>
-          <w:color w:val="6A8759"/>
-          <w:sz w:val="18"/>
-          <w:szCs w:val="18"/>
-        </w:rPr>
-        <w:t>([3, 1, 4, 2, 0])}'</w:t>
-      </w:r>
-      <w:r>
-        <w:rPr>
-          <w:rFonts w:ascii="Menlo" w:hAnsi="Menlo" w:cs="Menlo"/>
-          <w:color w:val="A9B7C6"/>
-          <w:sz w:val="18"/>
-          <w:szCs w:val="18"/>
-        </w:rPr>
-        <w:t>)</w:t>
-      </w:r>
-      <w:r>
-        <w:rPr>
-          <w:rFonts w:ascii="Menlo" w:hAnsi="Menlo" w:cs="Menlo"/>
-          <w:color w:val="A9B7C6"/>
-          <w:sz w:val="18"/>
-          <w:szCs w:val="18"/>
-        </w:rPr>
-        <w:br/>
-      </w:r>
-      <w:r>
-        <w:rPr>
-          <w:rFonts w:ascii="Menlo" w:hAnsi="Menlo" w:cs="Menlo"/>
-          <w:color w:val="8888C6"/>
-          <w:sz w:val="18"/>
-          <w:szCs w:val="18"/>
-        </w:rPr>
-        <w:t>print</w:t>
-      </w:r>
-      <w:r>
-        <w:rPr>
-          <w:rFonts w:ascii="Menlo" w:hAnsi="Menlo" w:cs="Menlo"/>
-          <w:color w:val="A9B7C6"/>
-          <w:sz w:val="18"/>
-          <w:szCs w:val="18"/>
-        </w:rPr>
-        <w:t>(</w:t>
-      </w:r>
-      <w:r>
-        <w:rPr>
-          <w:rFonts w:ascii="Menlo" w:hAnsi="Menlo" w:cs="Menlo"/>
-          <w:color w:val="6A8759"/>
-          <w:sz w:val="18"/>
-          <w:szCs w:val="18"/>
-        </w:rPr>
-        <w:t>f'Every item in the list in an odd index: {a[1::2]}'</w:t>
-      </w:r>
-      <w:r>
-        <w:rPr>
-          <w:rFonts w:ascii="Menlo" w:hAnsi="Menlo" w:cs="Menlo"/>
-          <w:color w:val="A9B7C6"/>
-          <w:sz w:val="18"/>
-          <w:szCs w:val="18"/>
-        </w:rPr>
-        <w:t>)</w:t>
-      </w:r>
-    </w:p>
-    <w:p/>
-    <w:p>
-      <w:pPr>
-        <w:bidi/>
-        <w:rPr>
-          <w:rtl/>
-        </w:rPr>
-      </w:pPr>
-      <w:r>
-        <w:rPr>
-          <w:i/>
-          <w:iCs/>
-        </w:rPr>
-        <w:t>Dictionary (dict)</w:t>
-      </w:r>
-      <w:r>
-        <w:rPr>
-          <w:rFonts w:hint="cs"/>
-          <w:i/>
-          <w:iCs/>
-          <w:rtl/>
-        </w:rPr>
-        <w:t xml:space="preserve">, </w:t>
-      </w:r>
-      <w:r>
-        <w:rPr>
-          <w:rFonts w:hint="cs"/>
-          <w:rtl/>
-        </w:rPr>
-        <w:t xml:space="preserve">או מילון בעברית הוא מבנה נתונים מבוסס טבלאות גיבוב אשר מאפשר שמירה של מידע בתצורת </w:t>
-      </w:r>
-      <w:r>
-        <w:rPr>
-          <w:rFonts w:hint="cs"/>
-          <w:rtl/>
-        </w:rPr>
-        <w:t xml:space="preserve">מיפוי בין </w:t>
-      </w:r>
-      <w:r>
-        <w:rPr>
-          <w:rFonts w:hint="cs"/>
-          <w:rtl/>
-        </w:rPr>
-        <w:t>מפתח ל</w:t>
-      </w:r>
-      <w:r>
-        <w:rPr>
-          <w:rFonts w:hint="cs"/>
-          <w:rtl/>
-        </w:rPr>
-        <w:t>ערך (</w:t>
-      </w:r>
-      <w:r>
-        <w:rPr>
-          <w:i/>
-          <w:iCs/>
-        </w:rPr>
-        <w:t>key-value</w:t>
-      </w:r>
-      <w:r>
-        <w:rPr>
-          <w:rFonts w:hint="cs"/>
-          <w:rtl/>
-        </w:rPr>
-        <w:t>)</w:t>
-      </w:r>
-      <w:r>
-        <w:rPr>
-          <w:rFonts w:hint="cs"/>
-          <w:rtl/>
-        </w:rPr>
-        <w:t xml:space="preserve"> ואף הוא נפוץ ושימושי מאוד ולכן נתמך על ידי השפה ברמה יסודית הכוללת תחב</w:t>
-      </w:r>
-      <w:r>
-        <w:rPr>
-          <w:rFonts w:hint="cs"/>
-          <w:rtl/>
-        </w:rPr>
-        <w:t>יר מיוחד לשימוש במבנה נתונים זה, עם הייצוג של סוגריים מסולסלות לאובייקטי מילון.</w:t>
-      </w:r>
     </w:p>
     <w:p>
       <w:pPr>
@@ -16301,7 +17582,7 @@
 </file>
 
 <file path=customXml/itemProps1.xml><?xml version="1.0" encoding="utf-8"?>
-<ds:datastoreItem xmlns:ds="http://schemas.openxmlformats.org/officeDocument/2006/customXml" ds:itemID="{7DD8C8F7-A720-E747-803A-97CAECD02335}">
+<ds:datastoreItem xmlns:ds="http://schemas.openxmlformats.org/officeDocument/2006/customXml" ds:itemID="{113114AF-8621-6149-8C76-B5EF7F158B71}">
   <ds:schemaRefs>
     <ds:schemaRef ds:uri="http://schemas.openxmlformats.org/officeDocument/2006/bibliography"/>
   </ds:schemaRefs>

</xml_diff>

<commit_message>
Add python class usage example
</commit_message>
<xml_diff>
--- a/סמינר בתכנות מערכות דפנסיבי.docx
+++ b/סמינר בתכנות מערכות דפנסיבי.docx
@@ -1253,7 +1253,7 @@
                 <w:webHidden/>
                 <w:rtl/>
               </w:rPr>
-              <w:t>12</w:t>
+              <w:t>13</w:t>
             </w:r>
             <w:r>
               <w:rPr>
@@ -1327,7 +1327,7 @@
                 <w:webHidden/>
                 <w:rtl/>
               </w:rPr>
-              <w:t>12</w:t>
+              <w:t>13</w:t>
             </w:r>
             <w:r>
               <w:rPr>
@@ -1401,7 +1401,7 @@
                 <w:webHidden/>
                 <w:rtl/>
               </w:rPr>
-              <w:t>12</w:t>
+              <w:t>13</w:t>
             </w:r>
             <w:r>
               <w:rPr>
@@ -1482,7 +1482,7 @@
                 <w:webHidden/>
                 <w:rtl/>
               </w:rPr>
-              <w:t>13</w:t>
+              <w:t>14</w:t>
             </w:r>
             <w:r>
               <w:rPr>
@@ -1563,7 +1563,7 @@
                 <w:webHidden/>
                 <w:rtl/>
               </w:rPr>
-              <w:t>13</w:t>
+              <w:t>14</w:t>
             </w:r>
             <w:r>
               <w:rPr>
@@ -1639,7 +1639,7 @@
                 <w:webHidden/>
                 <w:rtl/>
               </w:rPr>
-              <w:t>15</w:t>
+              <w:t>16</w:t>
             </w:r>
             <w:r>
               <w:rPr>
@@ -1715,7 +1715,7 @@
                 <w:webHidden/>
                 <w:rtl/>
               </w:rPr>
-              <w:t>15</w:t>
+              <w:t>16</w:t>
             </w:r>
             <w:r>
               <w:rPr>
@@ -1791,7 +1791,7 @@
                 <w:webHidden/>
                 <w:rtl/>
               </w:rPr>
-              <w:t>16</w:t>
+              <w:t>17</w:t>
             </w:r>
             <w:r>
               <w:rPr>
@@ -1872,7 +1872,7 @@
                 <w:webHidden/>
                 <w:rtl/>
               </w:rPr>
-              <w:t>16</w:t>
+              <w:t>17</w:t>
             </w:r>
             <w:r>
               <w:rPr>
@@ -1946,7 +1946,7 @@
                 <w:webHidden/>
                 <w:rtl/>
               </w:rPr>
-              <w:t>16</w:t>
+              <w:t>17</w:t>
             </w:r>
             <w:r>
               <w:rPr>
@@ -2020,7 +2020,7 @@
                 <w:webHidden/>
                 <w:rtl/>
               </w:rPr>
-              <w:t>17</w:t>
+              <w:t>18</w:t>
             </w:r>
             <w:r>
               <w:rPr>
@@ -2094,7 +2094,7 @@
                 <w:webHidden/>
                 <w:rtl/>
               </w:rPr>
-              <w:t>17</w:t>
+              <w:t>18</w:t>
             </w:r>
             <w:r>
               <w:rPr>
@@ -2170,7 +2170,7 @@
                 <w:webHidden/>
                 <w:rtl/>
               </w:rPr>
-              <w:t>18</w:t>
+              <w:t>19</w:t>
             </w:r>
             <w:r>
               <w:rPr>
@@ -2253,7 +2253,7 @@
                 <w:webHidden/>
                 <w:rtl/>
               </w:rPr>
-              <w:t>18</w:t>
+              <w:t>19</w:t>
             </w:r>
             <w:r>
               <w:rPr>
@@ -2327,7 +2327,7 @@
                 <w:webHidden/>
                 <w:rtl/>
               </w:rPr>
-              <w:t>18</w:t>
+              <w:t>19</w:t>
             </w:r>
             <w:r>
               <w:rPr>
@@ -2403,7 +2403,7 @@
                 <w:webHidden/>
                 <w:rtl/>
               </w:rPr>
-              <w:t>19</w:t>
+              <w:t>20</w:t>
             </w:r>
             <w:r>
               <w:rPr>
@@ -2477,7 +2477,7 @@
                 <w:webHidden/>
                 <w:rtl/>
               </w:rPr>
-              <w:t>19</w:t>
+              <w:t>20</w:t>
             </w:r>
             <w:r>
               <w:rPr>
@@ -2553,7 +2553,7 @@
                 <w:webHidden/>
                 <w:rtl/>
               </w:rPr>
-              <w:t>20</w:t>
+              <w:t>21</w:t>
             </w:r>
             <w:r>
               <w:rPr>
@@ -2629,7 +2629,7 @@
                 <w:webHidden/>
                 <w:rtl/>
               </w:rPr>
-              <w:t>20</w:t>
+              <w:t>21</w:t>
             </w:r>
             <w:r>
               <w:rPr>
@@ -2705,7 +2705,7 @@
                 <w:webHidden/>
                 <w:rtl/>
               </w:rPr>
-              <w:t>20</w:t>
+              <w:t>21</w:t>
             </w:r>
             <w:r>
               <w:rPr>
@@ -2780,7 +2780,7 @@
                 <w:webHidden/>
                 <w:rtl/>
               </w:rPr>
-              <w:t>21</w:t>
+              <w:t>22</w:t>
             </w:r>
             <w:r>
               <w:rPr>
@@ -9243,50 +9243,845 @@
           <w:rtl/>
         </w:rPr>
       </w:pPr>
+    </w:p>
+    <w:p>
+      <w:pPr>
+        <w:bidi/>
+      </w:pPr>
+      <w:r>
+        <w:rPr>
+          <w:rFonts w:hint="cs"/>
+          <w:rtl/>
+        </w:rPr>
+        <w:t xml:space="preserve">שפת פייתון, כמו שפת </w:t>
+      </w:r>
+      <w:r>
+        <w:t>C++</w:t>
+      </w:r>
+      <w:r>
+        <w:rPr>
+          <w:rFonts w:hint="cs"/>
+          <w:rtl/>
+        </w:rPr>
+        <w:t xml:space="preserve"> תומכת אף היא בפרדיגמת התכנות מונחה העצמים.</w:t>
+      </w:r>
+      <w:r>
+        <w:rPr>
+          <w:rtl/>
+        </w:rPr>
+        <w:br/>
+      </w:r>
+      <w:r>
+        <w:rPr>
+          <w:rFonts w:hint="cs"/>
+          <w:rtl/>
+        </w:rPr>
+        <w:t>כדי לתמוך בפרדיגמה זו קיים בשפה התחביר להגדרת טיפוסים חדשים בשפה באמצעות מחלקות ובנוסף להגדרת היררכיה וירושה בין המחלקות השונות.</w:t>
+      </w:r>
+    </w:p>
+    <w:p>
+      <w:pPr>
+        <w:bidi/>
+        <w:rPr>
+          <w:rFonts w:hint="cs"/>
+          <w:rtl/>
+        </w:rPr>
+      </w:pPr>
+      <w:r>
+        <w:rPr>
+          <w:rFonts w:hint="cs"/>
+          <w:rtl/>
+        </w:rPr>
+        <w:t>להלן דוגמת קוד</w:t>
+      </w:r>
+      <w:r>
+        <w:rPr>
+          <w:rFonts w:hint="cs"/>
+          <w:rtl/>
+        </w:rPr>
+        <w:t xml:space="preserve"> אשר מציגה הגדרת מחלקות בעלות היררכיה, אתחול מופעים שלהן ושימוש בפולימורפיזם:</w:t>
+      </w:r>
+    </w:p>
+    <w:p>
+      <w:pPr>
+        <w:shd w:val="clear" w:color="auto" w:fill="2B2B2B"/>
+        <w:tabs>
+          <w:tab w:val="left" w:pos="916"/>
+          <w:tab w:val="left" w:pos="1832"/>
+          <w:tab w:val="left" w:pos="2748"/>
+          <w:tab w:val="left" w:pos="3664"/>
+          <w:tab w:val="left" w:pos="4580"/>
+          <w:tab w:val="left" w:pos="5496"/>
+          <w:tab w:val="left" w:pos="6412"/>
+          <w:tab w:val="left" w:pos="7328"/>
+          <w:tab w:val="left" w:pos="8244"/>
+          <w:tab w:val="left" w:pos="9160"/>
+          <w:tab w:val="left" w:pos="10076"/>
+          <w:tab w:val="left" w:pos="10992"/>
+          <w:tab w:val="left" w:pos="11908"/>
+          <w:tab w:val="left" w:pos="12824"/>
+          <w:tab w:val="left" w:pos="13740"/>
+          <w:tab w:val="left" w:pos="14656"/>
+        </w:tabs>
+        <w:spacing w:after="0" w:line="240" w:lineRule="auto"/>
+        <w:rPr>
+          <w:rFonts w:ascii="Menlo" w:hAnsi="Menlo" w:cs="Menlo"/>
+          <w:color w:val="A9B7C6"/>
+          <w:sz w:val="18"/>
+          <w:szCs w:val="18"/>
+        </w:rPr>
+      </w:pPr>
+      <w:r>
+        <w:rPr>
+          <w:rFonts w:ascii="Menlo" w:hAnsi="Menlo" w:cs="Menlo"/>
+          <w:color w:val="CC7832"/>
+          <w:sz w:val="18"/>
+          <w:szCs w:val="18"/>
+        </w:rPr>
+        <w:t xml:space="preserve">class </w:t>
+      </w:r>
+      <w:r>
+        <w:rPr>
+          <w:rFonts w:ascii="Menlo" w:hAnsi="Menlo" w:cs="Menlo"/>
+          <w:color w:val="A9B7C6"/>
+          <w:sz w:val="18"/>
+          <w:szCs w:val="18"/>
+        </w:rPr>
+        <w:t xml:space="preserve">Animal:  </w:t>
+      </w:r>
+      <w:r>
+        <w:rPr>
+          <w:rFonts w:ascii="Menlo" w:hAnsi="Menlo" w:cs="Menlo"/>
+          <w:color w:val="808080"/>
+          <w:sz w:val="18"/>
+          <w:szCs w:val="18"/>
+        </w:rPr>
+        <w:t># Definition of a new Animal class:</w:t>
+      </w:r>
+      <w:r>
+        <w:rPr>
+          <w:rFonts w:ascii="Menlo" w:hAnsi="Menlo" w:cs="Menlo"/>
+          <w:color w:val="808080"/>
+          <w:sz w:val="18"/>
+          <w:szCs w:val="18"/>
+        </w:rPr>
+        <w:br/>
+        <w:t xml:space="preserve">    </w:t>
+      </w:r>
+      <w:r>
+        <w:rPr>
+          <w:rFonts w:ascii="Menlo" w:hAnsi="Menlo" w:cs="Menlo"/>
+          <w:color w:val="CC7832"/>
+          <w:sz w:val="18"/>
+          <w:szCs w:val="18"/>
+        </w:rPr>
+        <w:t xml:space="preserve">def </w:t>
+      </w:r>
+      <w:r>
+        <w:rPr>
+          <w:rFonts w:ascii="Menlo" w:hAnsi="Menlo" w:cs="Menlo"/>
+          <w:color w:val="B200B2"/>
+          <w:sz w:val="18"/>
+          <w:szCs w:val="18"/>
+        </w:rPr>
+        <w:t>__init__</w:t>
+      </w:r>
+      <w:r>
+        <w:rPr>
+          <w:rFonts w:ascii="Menlo" w:hAnsi="Menlo" w:cs="Menlo"/>
+          <w:color w:val="A9B7C6"/>
+          <w:sz w:val="18"/>
+          <w:szCs w:val="18"/>
+        </w:rPr>
+        <w:t>(</w:t>
+      </w:r>
+      <w:r>
+        <w:rPr>
+          <w:rFonts w:ascii="Menlo" w:hAnsi="Menlo" w:cs="Menlo"/>
+          <w:color w:val="94558D"/>
+          <w:sz w:val="18"/>
+          <w:szCs w:val="18"/>
+        </w:rPr>
+        <w:t>self</w:t>
+      </w:r>
+      <w:r>
+        <w:rPr>
+          <w:rFonts w:ascii="Menlo" w:hAnsi="Menlo" w:cs="Menlo"/>
+          <w:color w:val="CC7832"/>
+          <w:sz w:val="18"/>
+          <w:szCs w:val="18"/>
+        </w:rPr>
+        <w:t xml:space="preserve">, </w:t>
+      </w:r>
+      <w:r>
+        <w:rPr>
+          <w:rFonts w:ascii="Menlo" w:hAnsi="Menlo" w:cs="Menlo"/>
+          <w:color w:val="A9B7C6"/>
+          <w:sz w:val="18"/>
+          <w:szCs w:val="18"/>
+        </w:rPr>
+        <w:t>sound):</w:t>
+      </w:r>
+      <w:r>
+        <w:rPr>
+          <w:rFonts w:ascii="Menlo" w:hAnsi="Menlo" w:cs="Menlo"/>
+          <w:color w:val="A9B7C6"/>
+          <w:sz w:val="18"/>
+          <w:szCs w:val="18"/>
+        </w:rPr>
+        <w:br/>
+        <w:t xml:space="preserve">        </w:t>
+      </w:r>
+      <w:r>
+        <w:rPr>
+          <w:rFonts w:ascii="Menlo" w:hAnsi="Menlo" w:cs="Menlo"/>
+          <w:color w:val="94558D"/>
+          <w:sz w:val="18"/>
+          <w:szCs w:val="18"/>
+        </w:rPr>
+        <w:t>self</w:t>
+      </w:r>
+      <w:r>
+        <w:rPr>
+          <w:rFonts w:ascii="Menlo" w:hAnsi="Menlo" w:cs="Menlo"/>
+          <w:color w:val="A9B7C6"/>
+          <w:sz w:val="18"/>
+          <w:szCs w:val="18"/>
+        </w:rPr>
+        <w:t>.sound = sound</w:t>
+      </w:r>
+      <w:r>
+        <w:rPr>
+          <w:rFonts w:ascii="Menlo" w:hAnsi="Menlo" w:cs="Menlo"/>
+          <w:color w:val="A9B7C6"/>
+          <w:sz w:val="18"/>
+          <w:szCs w:val="18"/>
+        </w:rPr>
+        <w:br/>
+      </w:r>
+      <w:r>
+        <w:rPr>
+          <w:rFonts w:ascii="Menlo" w:hAnsi="Menlo" w:cs="Menlo"/>
+          <w:color w:val="A9B7C6"/>
+          <w:sz w:val="18"/>
+          <w:szCs w:val="18"/>
+        </w:rPr>
+        <w:br/>
+        <w:t xml:space="preserve">    </w:t>
+      </w:r>
+      <w:r>
+        <w:rPr>
+          <w:rFonts w:ascii="Menlo" w:hAnsi="Menlo" w:cs="Menlo"/>
+          <w:color w:val="CC7832"/>
+          <w:sz w:val="18"/>
+          <w:szCs w:val="18"/>
+        </w:rPr>
+        <w:t xml:space="preserve">def </w:t>
+      </w:r>
+      <w:r>
+        <w:rPr>
+          <w:rFonts w:ascii="Menlo" w:hAnsi="Menlo" w:cs="Menlo"/>
+          <w:color w:val="FFC66D"/>
+          <w:sz w:val="18"/>
+          <w:szCs w:val="18"/>
+        </w:rPr>
+        <w:t>talk</w:t>
+      </w:r>
+      <w:r>
+        <w:rPr>
+          <w:rFonts w:ascii="Menlo" w:hAnsi="Menlo" w:cs="Menlo"/>
+          <w:color w:val="A9B7C6"/>
+          <w:sz w:val="18"/>
+          <w:szCs w:val="18"/>
+        </w:rPr>
+        <w:t>(</w:t>
+      </w:r>
+      <w:r>
+        <w:rPr>
+          <w:rFonts w:ascii="Menlo" w:hAnsi="Menlo" w:cs="Menlo"/>
+          <w:color w:val="94558D"/>
+          <w:sz w:val="18"/>
+          <w:szCs w:val="18"/>
+        </w:rPr>
+        <w:t>self</w:t>
+      </w:r>
+      <w:r>
+        <w:rPr>
+          <w:rFonts w:ascii="Menlo" w:hAnsi="Menlo" w:cs="Menlo"/>
+          <w:color w:val="A9B7C6"/>
+          <w:sz w:val="18"/>
+          <w:szCs w:val="18"/>
+        </w:rPr>
+        <w:t>):</w:t>
+      </w:r>
+      <w:r>
+        <w:rPr>
+          <w:rFonts w:ascii="Menlo" w:hAnsi="Menlo" w:cs="Menlo"/>
+          <w:color w:val="A9B7C6"/>
+          <w:sz w:val="18"/>
+          <w:szCs w:val="18"/>
+        </w:rPr>
+        <w:br/>
+        <w:t xml:space="preserve">        </w:t>
+      </w:r>
+      <w:r>
+        <w:rPr>
+          <w:rFonts w:ascii="Menlo" w:hAnsi="Menlo" w:cs="Menlo"/>
+          <w:color w:val="8888C6"/>
+          <w:sz w:val="18"/>
+          <w:szCs w:val="18"/>
+        </w:rPr>
+        <w:t>print</w:t>
+      </w:r>
+      <w:r>
+        <w:rPr>
+          <w:rFonts w:ascii="Menlo" w:hAnsi="Menlo" w:cs="Menlo"/>
+          <w:color w:val="A9B7C6"/>
+          <w:sz w:val="18"/>
+          <w:szCs w:val="18"/>
+        </w:rPr>
+        <w:t>(</w:t>
+      </w:r>
+      <w:r>
+        <w:rPr>
+          <w:rFonts w:ascii="Menlo" w:hAnsi="Menlo" w:cs="Menlo"/>
+          <w:color w:val="6A8759"/>
+          <w:sz w:val="18"/>
+          <w:szCs w:val="18"/>
+        </w:rPr>
+        <w:t>f'{self.sound}'</w:t>
+      </w:r>
+      <w:r>
+        <w:rPr>
+          <w:rFonts w:ascii="Menlo" w:hAnsi="Menlo" w:cs="Menlo"/>
+          <w:color w:val="A9B7C6"/>
+          <w:sz w:val="18"/>
+          <w:szCs w:val="18"/>
+        </w:rPr>
+        <w:t>)</w:t>
+      </w:r>
+      <w:r>
+        <w:rPr>
+          <w:rFonts w:ascii="Menlo" w:hAnsi="Menlo" w:cs="Menlo"/>
+          <w:color w:val="A9B7C6"/>
+          <w:sz w:val="18"/>
+          <w:szCs w:val="18"/>
+        </w:rPr>
+        <w:br/>
+      </w:r>
+      <w:r>
+        <w:rPr>
+          <w:rFonts w:ascii="Menlo" w:hAnsi="Menlo" w:cs="Menlo"/>
+          <w:color w:val="A9B7C6"/>
+          <w:sz w:val="18"/>
+          <w:szCs w:val="18"/>
+        </w:rPr>
+        <w:br/>
+      </w:r>
+      <w:r>
+        <w:rPr>
+          <w:rFonts w:ascii="Menlo" w:hAnsi="Menlo" w:cs="Menlo"/>
+          <w:color w:val="A9B7C6"/>
+          <w:sz w:val="18"/>
+          <w:szCs w:val="18"/>
+        </w:rPr>
+        <w:br/>
+      </w:r>
+      <w:r>
+        <w:rPr>
+          <w:rFonts w:ascii="Menlo" w:hAnsi="Menlo" w:cs="Menlo"/>
+          <w:color w:val="CC7832"/>
+          <w:sz w:val="18"/>
+          <w:szCs w:val="18"/>
+        </w:rPr>
+        <w:t xml:space="preserve">class </w:t>
+      </w:r>
+      <w:r>
+        <w:rPr>
+          <w:rFonts w:ascii="Menlo" w:hAnsi="Menlo" w:cs="Menlo"/>
+          <w:color w:val="A9B7C6"/>
+          <w:sz w:val="18"/>
+          <w:szCs w:val="18"/>
+        </w:rPr>
+        <w:t xml:space="preserve">Dog(Animal):  </w:t>
+      </w:r>
+      <w:r>
+        <w:rPr>
+          <w:rFonts w:ascii="Menlo" w:hAnsi="Menlo" w:cs="Menlo"/>
+          <w:color w:val="808080"/>
+          <w:sz w:val="18"/>
+          <w:szCs w:val="18"/>
+        </w:rPr>
+        <w:t># Definition of a Dog subclass:</w:t>
+      </w:r>
+      <w:r>
+        <w:rPr>
+          <w:rFonts w:ascii="Menlo" w:hAnsi="Menlo" w:cs="Menlo"/>
+          <w:color w:val="808080"/>
+          <w:sz w:val="18"/>
+          <w:szCs w:val="18"/>
+        </w:rPr>
+        <w:br/>
+        <w:t xml:space="preserve">    # Definition of a class level constant</w:t>
+      </w:r>
+      <w:r>
+        <w:rPr>
+          <w:rFonts w:ascii="Menlo" w:hAnsi="Menlo" w:cs="Menlo"/>
+          <w:color w:val="808080"/>
+          <w:sz w:val="18"/>
+          <w:szCs w:val="18"/>
+        </w:rPr>
+        <w:br/>
+        <w:t xml:space="preserve">    </w:t>
+      </w:r>
+      <w:r>
+        <w:rPr>
+          <w:rFonts w:ascii="Menlo" w:hAnsi="Menlo" w:cs="Menlo"/>
+          <w:color w:val="A9B7C6"/>
+          <w:sz w:val="18"/>
+          <w:szCs w:val="18"/>
+        </w:rPr>
+        <w:t xml:space="preserve">DOG_SOUND = </w:t>
+      </w:r>
+      <w:r>
+        <w:rPr>
+          <w:rFonts w:ascii="Menlo" w:hAnsi="Menlo" w:cs="Menlo"/>
+          <w:color w:val="6A8759"/>
+          <w:sz w:val="18"/>
+          <w:szCs w:val="18"/>
+        </w:rPr>
+        <w:t>'woof'</w:t>
+      </w:r>
+      <w:r>
+        <w:rPr>
+          <w:rFonts w:ascii="Menlo" w:hAnsi="Menlo" w:cs="Menlo"/>
+          <w:color w:val="6A8759"/>
+          <w:sz w:val="18"/>
+          <w:szCs w:val="18"/>
+        </w:rPr>
+        <w:br/>
+      </w:r>
+      <w:r>
+        <w:rPr>
+          <w:rFonts w:ascii="Menlo" w:hAnsi="Menlo" w:cs="Menlo"/>
+          <w:color w:val="6A8759"/>
+          <w:sz w:val="18"/>
+          <w:szCs w:val="18"/>
+        </w:rPr>
+        <w:br/>
+        <w:t xml:space="preserve">    </w:t>
+      </w:r>
+      <w:r>
+        <w:rPr>
+          <w:rFonts w:ascii="Menlo" w:hAnsi="Menlo" w:cs="Menlo"/>
+          <w:color w:val="808080"/>
+          <w:sz w:val="18"/>
+          <w:szCs w:val="18"/>
+        </w:rPr>
+        <w:t># Overriding super-class's constructor</w:t>
+      </w:r>
+      <w:r>
+        <w:rPr>
+          <w:rFonts w:ascii="Menlo" w:hAnsi="Menlo" w:cs="Menlo"/>
+          <w:color w:val="808080"/>
+          <w:sz w:val="18"/>
+          <w:szCs w:val="18"/>
+        </w:rPr>
+        <w:br/>
+        <w:t xml:space="preserve">    </w:t>
+      </w:r>
+      <w:r>
+        <w:rPr>
+          <w:rFonts w:ascii="Menlo" w:hAnsi="Menlo" w:cs="Menlo"/>
+          <w:color w:val="CC7832"/>
+          <w:sz w:val="18"/>
+          <w:szCs w:val="18"/>
+        </w:rPr>
+        <w:t xml:space="preserve">def </w:t>
+      </w:r>
+      <w:r>
+        <w:rPr>
+          <w:rFonts w:ascii="Menlo" w:hAnsi="Menlo" w:cs="Menlo"/>
+          <w:color w:val="B200B2"/>
+          <w:sz w:val="18"/>
+          <w:szCs w:val="18"/>
+        </w:rPr>
+        <w:t>__init__</w:t>
+      </w:r>
+      <w:r>
+        <w:rPr>
+          <w:rFonts w:ascii="Menlo" w:hAnsi="Menlo" w:cs="Menlo"/>
+          <w:color w:val="A9B7C6"/>
+          <w:sz w:val="18"/>
+          <w:szCs w:val="18"/>
+        </w:rPr>
+        <w:t>(</w:t>
+      </w:r>
+      <w:r>
+        <w:rPr>
+          <w:rFonts w:ascii="Menlo" w:hAnsi="Menlo" w:cs="Menlo"/>
+          <w:color w:val="94558D"/>
+          <w:sz w:val="18"/>
+          <w:szCs w:val="18"/>
+        </w:rPr>
+        <w:t>self</w:t>
+      </w:r>
+      <w:r>
+        <w:rPr>
+          <w:rFonts w:ascii="Menlo" w:hAnsi="Menlo" w:cs="Menlo"/>
+          <w:color w:val="A9B7C6"/>
+          <w:sz w:val="18"/>
+          <w:szCs w:val="18"/>
+        </w:rPr>
+        <w:t>):</w:t>
+      </w:r>
+      <w:r>
+        <w:rPr>
+          <w:rFonts w:ascii="Menlo" w:hAnsi="Menlo" w:cs="Menlo"/>
+          <w:color w:val="A9B7C6"/>
+          <w:sz w:val="18"/>
+          <w:szCs w:val="18"/>
+        </w:rPr>
+        <w:br/>
+        <w:t xml:space="preserve">        </w:t>
+      </w:r>
+      <w:r>
+        <w:rPr>
+          <w:rFonts w:ascii="Menlo" w:hAnsi="Menlo" w:cs="Menlo"/>
+          <w:color w:val="808080"/>
+          <w:sz w:val="18"/>
+          <w:szCs w:val="18"/>
+        </w:rPr>
+        <w:t># Calling super-class's constructor with value</w:t>
+      </w:r>
+      <w:r>
+        <w:rPr>
+          <w:rFonts w:ascii="Menlo" w:hAnsi="Menlo" w:cs="Menlo"/>
+          <w:color w:val="808080"/>
+          <w:sz w:val="18"/>
+          <w:szCs w:val="18"/>
+        </w:rPr>
+        <w:br/>
+        <w:t xml:space="preserve">        </w:t>
+      </w:r>
+      <w:r>
+        <w:rPr>
+          <w:rFonts w:ascii="Menlo" w:hAnsi="Menlo" w:cs="Menlo"/>
+          <w:color w:val="8888C6"/>
+          <w:sz w:val="18"/>
+          <w:szCs w:val="18"/>
+        </w:rPr>
+        <w:t>super</w:t>
+      </w:r>
+      <w:r>
+        <w:rPr>
+          <w:rFonts w:ascii="Menlo" w:hAnsi="Menlo" w:cs="Menlo"/>
+          <w:color w:val="A9B7C6"/>
+          <w:sz w:val="18"/>
+          <w:szCs w:val="18"/>
+        </w:rPr>
+        <w:t>(Dog</w:t>
+      </w:r>
+      <w:r>
+        <w:rPr>
+          <w:rFonts w:ascii="Menlo" w:hAnsi="Menlo" w:cs="Menlo"/>
+          <w:color w:val="CC7832"/>
+          <w:sz w:val="18"/>
+          <w:szCs w:val="18"/>
+        </w:rPr>
+        <w:t xml:space="preserve">, </w:t>
+      </w:r>
+      <w:r>
+        <w:rPr>
+          <w:rFonts w:ascii="Menlo" w:hAnsi="Menlo" w:cs="Menlo"/>
+          <w:color w:val="94558D"/>
+          <w:sz w:val="18"/>
+          <w:szCs w:val="18"/>
+        </w:rPr>
+        <w:t>self</w:t>
+      </w:r>
+      <w:r>
+        <w:rPr>
+          <w:rFonts w:ascii="Menlo" w:hAnsi="Menlo" w:cs="Menlo"/>
+          <w:color w:val="A9B7C6"/>
+          <w:sz w:val="18"/>
+          <w:szCs w:val="18"/>
+        </w:rPr>
+        <w:t>).</w:t>
+      </w:r>
+      <w:r>
+        <w:rPr>
+          <w:rFonts w:ascii="Menlo" w:hAnsi="Menlo" w:cs="Menlo"/>
+          <w:color w:val="B200B2"/>
+          <w:sz w:val="18"/>
+          <w:szCs w:val="18"/>
+        </w:rPr>
+        <w:t>__init__</w:t>
+      </w:r>
+      <w:r>
+        <w:rPr>
+          <w:rFonts w:ascii="Menlo" w:hAnsi="Menlo" w:cs="Menlo"/>
+          <w:color w:val="A9B7C6"/>
+          <w:sz w:val="18"/>
+          <w:szCs w:val="18"/>
+        </w:rPr>
+        <w:t>(</w:t>
+      </w:r>
+      <w:r>
+        <w:rPr>
+          <w:rFonts w:ascii="Menlo" w:hAnsi="Menlo" w:cs="Menlo"/>
+          <w:color w:val="AA4926"/>
+          <w:sz w:val="18"/>
+          <w:szCs w:val="18"/>
+        </w:rPr>
+        <w:t>sound</w:t>
+      </w:r>
+      <w:r>
+        <w:rPr>
+          <w:rFonts w:ascii="Menlo" w:hAnsi="Menlo" w:cs="Menlo"/>
+          <w:color w:val="A9B7C6"/>
+          <w:sz w:val="18"/>
+          <w:szCs w:val="18"/>
+        </w:rPr>
+        <w:t>=</w:t>
+      </w:r>
+      <w:r>
+        <w:rPr>
+          <w:rFonts w:ascii="Menlo" w:hAnsi="Menlo" w:cs="Menlo"/>
+          <w:color w:val="94558D"/>
+          <w:sz w:val="18"/>
+          <w:szCs w:val="18"/>
+        </w:rPr>
+        <w:t>self</w:t>
+      </w:r>
+      <w:r>
+        <w:rPr>
+          <w:rFonts w:ascii="Menlo" w:hAnsi="Menlo" w:cs="Menlo"/>
+          <w:color w:val="A9B7C6"/>
+          <w:sz w:val="18"/>
+          <w:szCs w:val="18"/>
+        </w:rPr>
+        <w:t>.DOG_SOUND)</w:t>
+      </w:r>
+      <w:r>
+        <w:rPr>
+          <w:rFonts w:ascii="Menlo" w:hAnsi="Menlo" w:cs="Menlo"/>
+          <w:color w:val="A9B7C6"/>
+          <w:sz w:val="18"/>
+          <w:szCs w:val="18"/>
+        </w:rPr>
+        <w:br/>
+      </w:r>
+      <w:r>
+        <w:rPr>
+          <w:rFonts w:ascii="Menlo" w:hAnsi="Menlo" w:cs="Menlo"/>
+          <w:color w:val="A9B7C6"/>
+          <w:sz w:val="18"/>
+          <w:szCs w:val="18"/>
+        </w:rPr>
+        <w:br/>
+      </w:r>
+      <w:r>
+        <w:rPr>
+          <w:rFonts w:ascii="Menlo" w:hAnsi="Menlo" w:cs="Menlo"/>
+          <w:color w:val="A9B7C6"/>
+          <w:sz w:val="18"/>
+          <w:szCs w:val="18"/>
+        </w:rPr>
+        <w:br/>
+      </w:r>
+      <w:r>
+        <w:rPr>
+          <w:rFonts w:ascii="Menlo" w:hAnsi="Menlo" w:cs="Menlo"/>
+          <w:color w:val="808080"/>
+          <w:sz w:val="18"/>
+          <w:szCs w:val="18"/>
+        </w:rPr>
+        <w:t># Initializing instances of each class</w:t>
+      </w:r>
+      <w:r>
+        <w:rPr>
+          <w:rFonts w:ascii="Menlo" w:hAnsi="Menlo" w:cs="Menlo"/>
+          <w:color w:val="808080"/>
+          <w:sz w:val="18"/>
+          <w:szCs w:val="18"/>
+        </w:rPr>
+        <w:br/>
+      </w:r>
+      <w:r>
+        <w:rPr>
+          <w:rFonts w:ascii="Menlo" w:hAnsi="Menlo" w:cs="Menlo"/>
+          <w:color w:val="A9B7C6"/>
+          <w:sz w:val="18"/>
+          <w:szCs w:val="18"/>
+        </w:rPr>
+        <w:t>horse = Animal(</w:t>
+      </w:r>
+      <w:r>
+        <w:rPr>
+          <w:rFonts w:ascii="Menlo" w:hAnsi="Menlo" w:cs="Menlo"/>
+          <w:color w:val="6A8759"/>
+          <w:sz w:val="18"/>
+          <w:szCs w:val="18"/>
+        </w:rPr>
+        <w:t>'Neigh'</w:t>
+      </w:r>
+      <w:r>
+        <w:rPr>
+          <w:rFonts w:ascii="Menlo" w:hAnsi="Menlo" w:cs="Menlo"/>
+          <w:color w:val="A9B7C6"/>
+          <w:sz w:val="18"/>
+          <w:szCs w:val="18"/>
+        </w:rPr>
+        <w:t>)</w:t>
+      </w:r>
+      <w:r>
+        <w:rPr>
+          <w:rFonts w:ascii="Menlo" w:hAnsi="Menlo" w:cs="Menlo"/>
+          <w:color w:val="A9B7C6"/>
+          <w:sz w:val="18"/>
+          <w:szCs w:val="18"/>
+        </w:rPr>
+        <w:br/>
+        <w:t>dog = Dog()</w:t>
+      </w:r>
+      <w:r>
+        <w:rPr>
+          <w:rFonts w:ascii="Menlo" w:hAnsi="Menlo" w:cs="Menlo"/>
+          <w:color w:val="A9B7C6"/>
+          <w:sz w:val="18"/>
+          <w:szCs w:val="18"/>
+        </w:rPr>
+        <w:br/>
+        <w:t>animals = [horse</w:t>
+      </w:r>
+      <w:r>
+        <w:rPr>
+          <w:rFonts w:ascii="Menlo" w:hAnsi="Menlo" w:cs="Menlo"/>
+          <w:color w:val="CC7832"/>
+          <w:sz w:val="18"/>
+          <w:szCs w:val="18"/>
+        </w:rPr>
+        <w:t xml:space="preserve">, </w:t>
+      </w:r>
+      <w:r>
+        <w:rPr>
+          <w:rFonts w:ascii="Menlo" w:hAnsi="Menlo" w:cs="Menlo"/>
+          <w:color w:val="A9B7C6"/>
+          <w:sz w:val="18"/>
+          <w:szCs w:val="18"/>
+        </w:rPr>
+        <w:t>dog]</w:t>
+      </w:r>
+      <w:r>
+        <w:rPr>
+          <w:rFonts w:ascii="Menlo" w:hAnsi="Menlo" w:cs="Menlo"/>
+          <w:color w:val="A9B7C6"/>
+          <w:sz w:val="18"/>
+          <w:szCs w:val="18"/>
+        </w:rPr>
+        <w:br/>
+      </w:r>
+      <w:r>
+        <w:rPr>
+          <w:rFonts w:ascii="Menlo" w:hAnsi="Menlo" w:cs="Menlo"/>
+          <w:color w:val="A9B7C6"/>
+          <w:sz w:val="18"/>
+          <w:szCs w:val="18"/>
+        </w:rPr>
+        <w:br/>
+      </w:r>
+      <w:r>
+        <w:rPr>
+          <w:rFonts w:ascii="Menlo" w:hAnsi="Menlo" w:cs="Menlo"/>
+          <w:color w:val="808080"/>
+          <w:sz w:val="18"/>
+          <w:szCs w:val="18"/>
+        </w:rPr>
+        <w:t># Using polymorphism to make all the animals talk</w:t>
+      </w:r>
+      <w:r>
+        <w:rPr>
+          <w:rFonts w:ascii="Menlo" w:hAnsi="Menlo" w:cs="Menlo"/>
+          <w:color w:val="808080"/>
+          <w:sz w:val="18"/>
+          <w:szCs w:val="18"/>
+        </w:rPr>
+        <w:br/>
+      </w:r>
+      <w:r>
+        <w:rPr>
+          <w:rFonts w:ascii="Menlo" w:hAnsi="Menlo" w:cs="Menlo"/>
+          <w:color w:val="CC7832"/>
+          <w:sz w:val="18"/>
+          <w:szCs w:val="18"/>
+        </w:rPr>
+        <w:t xml:space="preserve">for </w:t>
+      </w:r>
+      <w:r>
+        <w:rPr>
+          <w:rFonts w:ascii="Menlo" w:hAnsi="Menlo" w:cs="Menlo"/>
+          <w:color w:val="A9B7C6"/>
+          <w:sz w:val="18"/>
+          <w:szCs w:val="18"/>
+        </w:rPr>
+        <w:t xml:space="preserve">animal </w:t>
+      </w:r>
+      <w:r>
+        <w:rPr>
+          <w:rFonts w:ascii="Menlo" w:hAnsi="Menlo" w:cs="Menlo"/>
+          <w:color w:val="CC7832"/>
+          <w:sz w:val="18"/>
+          <w:szCs w:val="18"/>
+        </w:rPr>
+        <w:t xml:space="preserve">in </w:t>
+      </w:r>
+      <w:r>
+        <w:rPr>
+          <w:rFonts w:ascii="Menlo" w:hAnsi="Menlo" w:cs="Menlo"/>
+          <w:color w:val="A9B7C6"/>
+          <w:sz w:val="18"/>
+          <w:szCs w:val="18"/>
+        </w:rPr>
+        <w:t>animals:</w:t>
+      </w:r>
+      <w:r>
+        <w:rPr>
+          <w:rFonts w:ascii="Menlo" w:hAnsi="Menlo" w:cs="Menlo"/>
+          <w:color w:val="A9B7C6"/>
+          <w:sz w:val="18"/>
+          <w:szCs w:val="18"/>
+        </w:rPr>
+        <w:br/>
+        <w:t xml:space="preserve">    animal.talk</w:t>
+      </w:r>
       <w:bookmarkStart w:id="14" w:name="_GoBack"/>
       <w:bookmarkEnd w:id="14"/>
-    </w:p>
-    <w:p>
-      <w:pPr>
-        <w:bidi/>
-        <w:rPr>
-          <w:rtl/>
-        </w:rPr>
-      </w:pPr>
-      <w:r>
-        <w:rPr>
-          <w:rFonts w:hint="cs"/>
-          <w:rtl/>
-        </w:rPr>
-        <w:t xml:space="preserve">שפת פייתון, כמו שפת </w:t>
-      </w:r>
-      <w:r>
-        <w:t>C++</w:t>
-      </w:r>
-      <w:r>
-        <w:rPr>
-          <w:rFonts w:hint="cs"/>
-          <w:rtl/>
-        </w:rPr>
-        <w:t xml:space="preserve"> תומכת אף היא בפרדיגמת התכנות מונחה העצמים.</w:t>
-      </w:r>
-      <w:r>
-        <w:rPr>
-          <w:rtl/>
-        </w:rPr>
-        <w:br/>
-      </w:r>
-      <w:r>
-        <w:rPr>
-          <w:rFonts w:hint="cs"/>
-          <w:rtl/>
-        </w:rPr>
-        <w:t>כדי לתמוך בפרדיגמה זו קיים בשפה התחביר להגדרת טיפוסים חדשים בשפה באמצעות מחלקות ובנוסף להגדרת היררכיה וירושה בין המחלקות השונות.</w:t>
-      </w:r>
-    </w:p>
-    <w:p>
-      <w:pPr>
-        <w:bidi/>
+      <w:r>
+        <w:rPr>
+          <w:rFonts w:ascii="Menlo" w:hAnsi="Menlo" w:cs="Menlo"/>
+          <w:color w:val="A9B7C6"/>
+          <w:sz w:val="18"/>
+          <w:szCs w:val="18"/>
+        </w:rPr>
+        <w:t>()</w:t>
+      </w:r>
+    </w:p>
+    <w:p>
+      <w:pPr>
+        <w:bidi/>
+        <w:rPr>
+          <w:rFonts w:hint="cs"/>
+          <w:rtl/>
+        </w:rPr>
+      </w:pPr>
+    </w:p>
+    <w:p>
+      <w:pPr>
+        <w:bidi/>
+        <w:rPr>
+          <w:rtl/>
+        </w:rPr>
       </w:pPr>
       <w:r>
         <w:rPr>
@@ -9294,19 +10089,6 @@
           <w:rtl/>
         </w:rPr>
         <w:t>בצורה מעניינת, כל אובייקט בשפת פייתון מתנהג לפחות חלקית כמילון, המכיל את הטיפוס שלו ואת המיפוי בין שמות המאפיינים והפונקציות שלו אל הערכים עצמם.</w:t>
-      </w:r>
-    </w:p>
-    <w:p>
-      <w:pPr>
-        <w:rPr>
-          <w:rtl/>
-        </w:rPr>
-      </w:pPr>
-      <w:r>
-        <w:rPr>
-          <w:rtl/>
-        </w:rPr>
-        <w:br w:type="page"/>
       </w:r>
     </w:p>
     <w:p>
@@ -17582,7 +18364,7 @@
 </file>
 
 <file path=customXml/itemProps1.xml><?xml version="1.0" encoding="utf-8"?>
-<ds:datastoreItem xmlns:ds="http://schemas.openxmlformats.org/officeDocument/2006/customXml" ds:itemID="{113114AF-8621-6149-8C76-B5EF7F158B71}">
+<ds:datastoreItem xmlns:ds="http://schemas.openxmlformats.org/officeDocument/2006/customXml" ds:itemID="{10DC23CD-149C-F748-9931-97A460278D32}">
   <ds:schemaRefs>
     <ds:schemaRef ds:uri="http://schemas.openxmlformats.org/officeDocument/2006/bibliography"/>
   </ds:schemaRefs>

</xml_diff>

<commit_message>
Added CPP code examples
</commit_message>
<xml_diff>
--- a/סמינר בתכנות מערכות דפנסיבי.docx
+++ b/סמינר בתכנות מערכות דפנסיבי.docx
@@ -3808,16 +3808,59 @@
       <w:pPr>
         <w:bidi/>
         <w:rPr>
-          <w:rFonts w:hint="cs"/>
-          <w:rtl/>
-        </w:rPr>
-      </w:pPr>
-      <w:r>
-        <w:rPr>
-          <w:rFonts w:hint="cs"/>
-          <w:rtl/>
-        </w:rPr>
-        <w:t xml:space="preserve">תכונה זו, יחד עם תכונות אחרות משייכות את </w:t>
+          <w:rtl/>
+        </w:rPr>
+      </w:pPr>
+      <w:r>
+        <w:rPr>
+          <w:rFonts w:hint="cs"/>
+          <w:rtl/>
+        </w:rPr>
+        <w:t>בנוסף,</w:t>
+      </w:r>
+      <w:r>
+        <w:rPr>
+          <w:rFonts w:hint="cs"/>
+          <w:rtl/>
+        </w:rPr>
+        <w:t xml:space="preserve"> קיים טיפוס משתנה פרימיטיבי נוסף מסוג מצביע, אשר מאפשר לגשת אל</w:t>
+      </w:r>
+      <w:r>
+        <w:rPr>
+          <w:rFonts w:hint="cs"/>
+          <w:rtl/>
+        </w:rPr>
+        <w:t xml:space="preserve"> הכתובת בזיכרון הווירטואלי אשר בה שמור ערכו של משתנה אחר, לצורך ביצוע פעולות כמו החזרה של תוצאות מרובות מפונקציה.</w:t>
+      </w:r>
+    </w:p>
+    <w:p>
+      <w:pPr>
+        <w:bidi/>
+        <w:rPr>
+          <w:rFonts w:hint="cs"/>
+          <w:rtl/>
+        </w:rPr>
+      </w:pPr>
+      <w:r>
+        <w:rPr>
+          <w:rFonts w:hint="cs"/>
+          <w:rtl/>
+        </w:rPr>
+        <w:t xml:space="preserve">שתי </w:t>
+      </w:r>
+      <w:r>
+        <w:rPr>
+          <w:rFonts w:hint="cs"/>
+          <w:rtl/>
+        </w:rPr>
+        <w:t>תכונות אלה</w:t>
+      </w:r>
+      <w:r>
+        <w:rPr>
+          <w:rFonts w:hint="cs"/>
+          <w:rtl/>
+        </w:rPr>
+        <w:t xml:space="preserve">, יחד עם תכונות אחרות משייכות את </w:t>
       </w:r>
       <w:r>
         <w:t>C++</w:t>
@@ -4025,6 +4068,7 @@
           <w:rFonts w:hint="cs"/>
           <w:rtl/>
         </w:rPr>
+        <w:lastRenderedPageBreak/>
         <w:t xml:space="preserve">לצורך תיאור אלגוריתמים בקוד ניתן לבצע על המשתנים השונים פעולות אריתמטיות ופעולות "מבחן" או </w:t>
       </w:r>
       <w:r>
@@ -4055,15 +4099,996 @@
       <w:pPr>
         <w:bidi/>
         <w:rPr>
-          <w:rtl/>
-        </w:rPr>
-      </w:pPr>
-      <w:r>
-        <w:rPr>
-          <w:rFonts w:hint="cs"/>
-          <w:rtl/>
-        </w:rPr>
-        <w:lastRenderedPageBreak/>
+          <w:rFonts w:hint="cs"/>
+          <w:rtl/>
+        </w:rPr>
+      </w:pPr>
+      <w:r>
+        <w:rPr>
+          <w:rFonts w:hint="cs"/>
+          <w:rtl/>
+        </w:rPr>
+        <w:t>להלן דוגמת קוד אשר עוסקת בהגדרת משתנים בסיסיים, מצביעים ו-</w:t>
+      </w:r>
+      <w:r>
+        <w:t>control flows</w:t>
+      </w:r>
+      <w:r>
+        <w:rPr>
+          <w:rFonts w:hint="cs"/>
+          <w:rtl/>
+        </w:rPr>
+        <w:t xml:space="preserve"> שונים:</w:t>
+      </w:r>
+    </w:p>
+    <w:p>
+      <w:pPr>
+        <w:pStyle w:val="HTMLPreformatted"/>
+        <w:shd w:val="clear" w:color="auto" w:fill="2B2B2B"/>
+        <w:rPr>
+          <w:rFonts w:ascii="Menlo" w:hAnsi="Menlo" w:cs="Menlo"/>
+          <w:color w:val="A9B7C6"/>
+          <w:sz w:val="18"/>
+          <w:szCs w:val="18"/>
+        </w:rPr>
+      </w:pPr>
+      <w:r>
+        <w:rPr>
+          <w:rFonts w:ascii="Menlo" w:hAnsi="Menlo" w:cs="Menlo"/>
+          <w:color w:val="808080"/>
+          <w:sz w:val="18"/>
+          <w:szCs w:val="18"/>
+        </w:rPr>
+        <w:t>/**</w:t>
+      </w:r>
+      <w:r>
+        <w:rPr>
+          <w:rFonts w:ascii="Menlo" w:hAnsi="Menlo" w:cs="Menlo"/>
+          <w:color w:val="808080"/>
+          <w:sz w:val="18"/>
+          <w:szCs w:val="18"/>
+        </w:rPr>
+        <w:br/>
+        <w:t xml:space="preserve"> * A function to safely divide a by b</w:t>
+      </w:r>
+      <w:r>
+        <w:rPr>
+          <w:rFonts w:ascii="Menlo" w:hAnsi="Menlo" w:cs="Menlo"/>
+          <w:color w:val="808080"/>
+          <w:sz w:val="18"/>
+          <w:szCs w:val="18"/>
+        </w:rPr>
+        <w:br/>
+        <w:t xml:space="preserve"> * @param a - The number to be divided</w:t>
+      </w:r>
+      <w:r>
+        <w:rPr>
+          <w:rFonts w:ascii="Menlo" w:hAnsi="Menlo" w:cs="Menlo"/>
+          <w:color w:val="808080"/>
+          <w:sz w:val="18"/>
+          <w:szCs w:val="18"/>
+        </w:rPr>
+        <w:br/>
+        <w:t xml:space="preserve"> * @param b - The number to divide by</w:t>
+      </w:r>
+      <w:r>
+        <w:rPr>
+          <w:rFonts w:ascii="Menlo" w:hAnsi="Menlo" w:cs="Menlo"/>
+          <w:color w:val="808080"/>
+          <w:sz w:val="18"/>
+          <w:szCs w:val="18"/>
+        </w:rPr>
+        <w:br/>
+        <w:t xml:space="preserve"> * @param out - The out parameter where the result is saved (using a pointer)</w:t>
+      </w:r>
+      <w:r>
+        <w:rPr>
+          <w:rFonts w:ascii="Menlo" w:hAnsi="Menlo" w:cs="Menlo"/>
+          <w:color w:val="808080"/>
+          <w:sz w:val="18"/>
+          <w:szCs w:val="18"/>
+        </w:rPr>
+        <w:br/>
+        <w:t xml:space="preserve"> * @return 1 if succeeded and 0 otherwise</w:t>
+      </w:r>
+      <w:r>
+        <w:rPr>
+          <w:rFonts w:ascii="Menlo" w:hAnsi="Menlo" w:cs="Menlo"/>
+          <w:color w:val="808080"/>
+          <w:sz w:val="18"/>
+          <w:szCs w:val="18"/>
+        </w:rPr>
+        <w:br/>
+        <w:t xml:space="preserve"> */</w:t>
+      </w:r>
+      <w:r>
+        <w:rPr>
+          <w:rFonts w:ascii="Menlo" w:hAnsi="Menlo" w:cs="Menlo"/>
+          <w:color w:val="808080"/>
+          <w:sz w:val="18"/>
+          <w:szCs w:val="18"/>
+        </w:rPr>
+        <w:br/>
+      </w:r>
+      <w:r>
+        <w:rPr>
+          <w:rFonts w:ascii="Menlo" w:hAnsi="Menlo" w:cs="Menlo"/>
+          <w:b/>
+          <w:bCs/>
+          <w:color w:val="CC7832"/>
+          <w:sz w:val="18"/>
+          <w:szCs w:val="18"/>
+        </w:rPr>
+        <w:t xml:space="preserve">int </w:t>
+      </w:r>
+      <w:r>
+        <w:rPr>
+          <w:rFonts w:ascii="Menlo" w:hAnsi="Menlo" w:cs="Menlo"/>
+          <w:color w:val="FFC66D"/>
+          <w:sz w:val="18"/>
+          <w:szCs w:val="18"/>
+        </w:rPr>
+        <w:t>divide_values</w:t>
+      </w:r>
+      <w:bookmarkStart w:id="4" w:name="_GoBack"/>
+      <w:bookmarkEnd w:id="4"/>
+      <w:r>
+        <w:rPr>
+          <w:rFonts w:ascii="Menlo" w:hAnsi="Menlo" w:cs="Menlo"/>
+          <w:color w:val="A9B7C6"/>
+          <w:sz w:val="18"/>
+          <w:szCs w:val="18"/>
+        </w:rPr>
+        <w:t>(</w:t>
+      </w:r>
+      <w:r>
+        <w:rPr>
+          <w:rFonts w:ascii="Menlo" w:hAnsi="Menlo" w:cs="Menlo"/>
+          <w:b/>
+          <w:bCs/>
+          <w:color w:val="CC7832"/>
+          <w:sz w:val="18"/>
+          <w:szCs w:val="18"/>
+        </w:rPr>
+        <w:t xml:space="preserve">int </w:t>
+      </w:r>
+      <w:r>
+        <w:rPr>
+          <w:rFonts w:ascii="Menlo" w:hAnsi="Menlo" w:cs="Menlo"/>
+          <w:color w:val="A9B7C6"/>
+          <w:sz w:val="18"/>
+          <w:szCs w:val="18"/>
+        </w:rPr>
+        <w:t>a</w:t>
+      </w:r>
+      <w:r>
+        <w:rPr>
+          <w:rFonts w:ascii="Menlo" w:hAnsi="Menlo" w:cs="Menlo"/>
+          <w:color w:val="CC7832"/>
+          <w:sz w:val="18"/>
+          <w:szCs w:val="18"/>
+        </w:rPr>
+        <w:t xml:space="preserve">, </w:t>
+      </w:r>
+      <w:r>
+        <w:rPr>
+          <w:rFonts w:ascii="Menlo" w:hAnsi="Menlo" w:cs="Menlo"/>
+          <w:b/>
+          <w:bCs/>
+          <w:color w:val="CC7832"/>
+          <w:sz w:val="18"/>
+          <w:szCs w:val="18"/>
+        </w:rPr>
+        <w:t xml:space="preserve">int </w:t>
+      </w:r>
+      <w:r>
+        <w:rPr>
+          <w:rFonts w:ascii="Menlo" w:hAnsi="Menlo" w:cs="Menlo"/>
+          <w:color w:val="A9B7C6"/>
+          <w:sz w:val="18"/>
+          <w:szCs w:val="18"/>
+        </w:rPr>
+        <w:t>b</w:t>
+      </w:r>
+      <w:r>
+        <w:rPr>
+          <w:rFonts w:ascii="Menlo" w:hAnsi="Menlo" w:cs="Menlo"/>
+          <w:color w:val="CC7832"/>
+          <w:sz w:val="18"/>
+          <w:szCs w:val="18"/>
+        </w:rPr>
+        <w:t xml:space="preserve">, </w:t>
+      </w:r>
+      <w:r>
+        <w:rPr>
+          <w:rFonts w:ascii="Menlo" w:hAnsi="Menlo" w:cs="Menlo"/>
+          <w:b/>
+          <w:bCs/>
+          <w:color w:val="CC7832"/>
+          <w:sz w:val="18"/>
+          <w:szCs w:val="18"/>
+        </w:rPr>
+        <w:t xml:space="preserve">int </w:t>
+      </w:r>
+      <w:r>
+        <w:rPr>
+          <w:rFonts w:ascii="Menlo" w:hAnsi="Menlo" w:cs="Menlo"/>
+          <w:color w:val="A9B7C6"/>
+          <w:sz w:val="18"/>
+          <w:szCs w:val="18"/>
+        </w:rPr>
+        <w:t>*out) {</w:t>
+      </w:r>
+      <w:r>
+        <w:rPr>
+          <w:rFonts w:ascii="Menlo" w:hAnsi="Menlo" w:cs="Menlo"/>
+          <w:color w:val="A9B7C6"/>
+          <w:sz w:val="18"/>
+          <w:szCs w:val="18"/>
+        </w:rPr>
+        <w:br/>
+        <w:t xml:space="preserve">    </w:t>
+      </w:r>
+      <w:r>
+        <w:rPr>
+          <w:rFonts w:ascii="Menlo" w:hAnsi="Menlo" w:cs="Menlo"/>
+          <w:b/>
+          <w:bCs/>
+          <w:color w:val="CC7832"/>
+          <w:sz w:val="18"/>
+          <w:szCs w:val="18"/>
+        </w:rPr>
+        <w:t xml:space="preserve">if </w:t>
+      </w:r>
+      <w:r>
+        <w:rPr>
+          <w:rFonts w:ascii="Menlo" w:hAnsi="Menlo" w:cs="Menlo"/>
+          <w:color w:val="A9B7C6"/>
+          <w:sz w:val="18"/>
+          <w:szCs w:val="18"/>
+        </w:rPr>
+        <w:t xml:space="preserve">(a &lt; b) { </w:t>
+      </w:r>
+      <w:r>
+        <w:rPr>
+          <w:rFonts w:ascii="Menlo" w:hAnsi="Menlo" w:cs="Menlo"/>
+          <w:color w:val="808080"/>
+          <w:sz w:val="18"/>
+          <w:szCs w:val="18"/>
+        </w:rPr>
+        <w:t>// A simple if test control-flow statement</w:t>
+      </w:r>
+      <w:r>
+        <w:rPr>
+          <w:rFonts w:ascii="Menlo" w:hAnsi="Menlo" w:cs="Menlo"/>
+          <w:color w:val="808080"/>
+          <w:sz w:val="18"/>
+          <w:szCs w:val="18"/>
+        </w:rPr>
+        <w:br/>
+        <w:t xml:space="preserve">        </w:t>
+      </w:r>
+      <w:r>
+        <w:rPr>
+          <w:rFonts w:ascii="Menlo" w:hAnsi="Menlo" w:cs="Menlo"/>
+          <w:b/>
+          <w:bCs/>
+          <w:color w:val="CC7832"/>
+          <w:sz w:val="18"/>
+          <w:szCs w:val="18"/>
+        </w:rPr>
+        <w:t xml:space="preserve">return </w:t>
+      </w:r>
+      <w:r>
+        <w:rPr>
+          <w:rFonts w:ascii="Menlo" w:hAnsi="Menlo" w:cs="Menlo"/>
+          <w:color w:val="6897BB"/>
+          <w:sz w:val="18"/>
+          <w:szCs w:val="18"/>
+        </w:rPr>
+        <w:t>0</w:t>
+      </w:r>
+      <w:r>
+        <w:rPr>
+          <w:rFonts w:ascii="Menlo" w:hAnsi="Menlo" w:cs="Menlo"/>
+          <w:color w:val="CC7832"/>
+          <w:sz w:val="18"/>
+          <w:szCs w:val="18"/>
+        </w:rPr>
+        <w:t>;</w:t>
+      </w:r>
+      <w:r>
+        <w:rPr>
+          <w:rFonts w:ascii="Menlo" w:hAnsi="Menlo" w:cs="Menlo"/>
+          <w:color w:val="CC7832"/>
+          <w:sz w:val="18"/>
+          <w:szCs w:val="18"/>
+        </w:rPr>
+        <w:br/>
+        <w:t xml:space="preserve">    </w:t>
+      </w:r>
+      <w:r>
+        <w:rPr>
+          <w:rFonts w:ascii="Menlo" w:hAnsi="Menlo" w:cs="Menlo"/>
+          <w:color w:val="A9B7C6"/>
+          <w:sz w:val="18"/>
+          <w:szCs w:val="18"/>
+        </w:rPr>
+        <w:t>}</w:t>
+      </w:r>
+      <w:r>
+        <w:rPr>
+          <w:rFonts w:ascii="Menlo" w:hAnsi="Menlo" w:cs="Menlo"/>
+          <w:color w:val="A9B7C6"/>
+          <w:sz w:val="18"/>
+          <w:szCs w:val="18"/>
+        </w:rPr>
+        <w:br/>
+        <w:t xml:space="preserve">    </w:t>
+      </w:r>
+      <w:r>
+        <w:rPr>
+          <w:rFonts w:ascii="Menlo" w:hAnsi="Menlo" w:cs="Menlo"/>
+          <w:b/>
+          <w:bCs/>
+          <w:color w:val="CC7832"/>
+          <w:sz w:val="18"/>
+          <w:szCs w:val="18"/>
+        </w:rPr>
+        <w:t xml:space="preserve">if </w:t>
+      </w:r>
+      <w:r>
+        <w:rPr>
+          <w:rFonts w:ascii="Menlo" w:hAnsi="Menlo" w:cs="Menlo"/>
+          <w:color w:val="A9B7C6"/>
+          <w:sz w:val="18"/>
+          <w:szCs w:val="18"/>
+        </w:rPr>
+        <w:t>(</w:t>
+      </w:r>
+      <w:r>
+        <w:rPr>
+          <w:rFonts w:ascii="Menlo" w:hAnsi="Menlo" w:cs="Menlo"/>
+          <w:color w:val="6897BB"/>
+          <w:sz w:val="18"/>
+          <w:szCs w:val="18"/>
+        </w:rPr>
+        <w:t xml:space="preserve">0 </w:t>
+      </w:r>
+      <w:r>
+        <w:rPr>
+          <w:rFonts w:ascii="Menlo" w:hAnsi="Menlo" w:cs="Menlo"/>
+          <w:color w:val="A9B7C6"/>
+          <w:sz w:val="18"/>
+          <w:szCs w:val="18"/>
+        </w:rPr>
+        <w:t>== b) {</w:t>
+      </w:r>
+      <w:r>
+        <w:rPr>
+          <w:rFonts w:ascii="Menlo" w:hAnsi="Menlo" w:cs="Menlo"/>
+          <w:color w:val="A9B7C6"/>
+          <w:sz w:val="18"/>
+          <w:szCs w:val="18"/>
+        </w:rPr>
+        <w:br/>
+        <w:t xml:space="preserve">        </w:t>
+      </w:r>
+      <w:r>
+        <w:rPr>
+          <w:rFonts w:ascii="Menlo" w:hAnsi="Menlo" w:cs="Menlo"/>
+          <w:b/>
+          <w:bCs/>
+          <w:color w:val="CC7832"/>
+          <w:sz w:val="18"/>
+          <w:szCs w:val="18"/>
+        </w:rPr>
+        <w:t xml:space="preserve">return </w:t>
+      </w:r>
+      <w:r>
+        <w:rPr>
+          <w:rFonts w:ascii="Menlo" w:hAnsi="Menlo" w:cs="Menlo"/>
+          <w:color w:val="6897BB"/>
+          <w:sz w:val="18"/>
+          <w:szCs w:val="18"/>
+        </w:rPr>
+        <w:t>0</w:t>
+      </w:r>
+      <w:r>
+        <w:rPr>
+          <w:rFonts w:ascii="Menlo" w:hAnsi="Menlo" w:cs="Menlo"/>
+          <w:color w:val="CC7832"/>
+          <w:sz w:val="18"/>
+          <w:szCs w:val="18"/>
+        </w:rPr>
+        <w:t>;</w:t>
+      </w:r>
+      <w:r>
+        <w:rPr>
+          <w:rFonts w:ascii="Menlo" w:hAnsi="Menlo" w:cs="Menlo"/>
+          <w:color w:val="CC7832"/>
+          <w:sz w:val="18"/>
+          <w:szCs w:val="18"/>
+        </w:rPr>
+        <w:br/>
+        <w:t xml:space="preserve">    </w:t>
+      </w:r>
+      <w:r>
+        <w:rPr>
+          <w:rFonts w:ascii="Menlo" w:hAnsi="Menlo" w:cs="Menlo"/>
+          <w:color w:val="A9B7C6"/>
+          <w:sz w:val="18"/>
+          <w:szCs w:val="18"/>
+        </w:rPr>
+        <w:t>}</w:t>
+      </w:r>
+      <w:r>
+        <w:rPr>
+          <w:rFonts w:ascii="Menlo" w:hAnsi="Menlo" w:cs="Menlo"/>
+          <w:color w:val="A9B7C6"/>
+          <w:sz w:val="18"/>
+          <w:szCs w:val="18"/>
+        </w:rPr>
+        <w:br/>
+        <w:t xml:space="preserve">    *out = a / b</w:t>
+      </w:r>
+      <w:r>
+        <w:rPr>
+          <w:rFonts w:ascii="Menlo" w:hAnsi="Menlo" w:cs="Menlo"/>
+          <w:color w:val="CC7832"/>
+          <w:sz w:val="18"/>
+          <w:szCs w:val="18"/>
+        </w:rPr>
+        <w:t xml:space="preserve">; </w:t>
+      </w:r>
+      <w:r>
+        <w:rPr>
+          <w:rFonts w:ascii="Menlo" w:hAnsi="Menlo" w:cs="Menlo"/>
+          <w:color w:val="808080"/>
+          <w:sz w:val="18"/>
+          <w:szCs w:val="18"/>
+        </w:rPr>
+        <w:t>// Saving value to the integer pointed to by `out`</w:t>
+      </w:r>
+      <w:r>
+        <w:rPr>
+          <w:rFonts w:ascii="Menlo" w:hAnsi="Menlo" w:cs="Menlo"/>
+          <w:color w:val="808080"/>
+          <w:sz w:val="18"/>
+          <w:szCs w:val="18"/>
+        </w:rPr>
+        <w:br/>
+        <w:t xml:space="preserve">    </w:t>
+      </w:r>
+      <w:r>
+        <w:rPr>
+          <w:rFonts w:ascii="Menlo" w:hAnsi="Menlo" w:cs="Menlo"/>
+          <w:b/>
+          <w:bCs/>
+          <w:color w:val="CC7832"/>
+          <w:sz w:val="18"/>
+          <w:szCs w:val="18"/>
+        </w:rPr>
+        <w:t xml:space="preserve">return </w:t>
+      </w:r>
+      <w:r>
+        <w:rPr>
+          <w:rFonts w:ascii="Menlo" w:hAnsi="Menlo" w:cs="Menlo"/>
+          <w:color w:val="6897BB"/>
+          <w:sz w:val="18"/>
+          <w:szCs w:val="18"/>
+        </w:rPr>
+        <w:t>1</w:t>
+      </w:r>
+      <w:r>
+        <w:rPr>
+          <w:rFonts w:ascii="Menlo" w:hAnsi="Menlo" w:cs="Menlo"/>
+          <w:color w:val="CC7832"/>
+          <w:sz w:val="18"/>
+          <w:szCs w:val="18"/>
+        </w:rPr>
+        <w:t>;</w:t>
+      </w:r>
+      <w:r>
+        <w:rPr>
+          <w:rFonts w:ascii="Menlo" w:hAnsi="Menlo" w:cs="Menlo"/>
+          <w:color w:val="CC7832"/>
+          <w:sz w:val="18"/>
+          <w:szCs w:val="18"/>
+        </w:rPr>
+        <w:br/>
+      </w:r>
+      <w:r>
+        <w:rPr>
+          <w:rFonts w:ascii="Menlo" w:hAnsi="Menlo" w:cs="Menlo"/>
+          <w:color w:val="A9B7C6"/>
+          <w:sz w:val="18"/>
+          <w:szCs w:val="18"/>
+        </w:rPr>
+        <w:t>}</w:t>
+      </w:r>
+      <w:r>
+        <w:rPr>
+          <w:rFonts w:ascii="Menlo" w:hAnsi="Menlo" w:cs="Menlo"/>
+          <w:color w:val="A9B7C6"/>
+          <w:sz w:val="18"/>
+          <w:szCs w:val="18"/>
+        </w:rPr>
+        <w:br/>
+      </w:r>
+      <w:r>
+        <w:rPr>
+          <w:rFonts w:ascii="Menlo" w:hAnsi="Menlo" w:cs="Menlo"/>
+          <w:color w:val="A9B7C6"/>
+          <w:sz w:val="18"/>
+          <w:szCs w:val="18"/>
+        </w:rPr>
+        <w:br/>
+      </w:r>
+      <w:r>
+        <w:rPr>
+          <w:rFonts w:ascii="Menlo" w:hAnsi="Menlo" w:cs="Menlo"/>
+          <w:b/>
+          <w:bCs/>
+          <w:color w:val="CC7832"/>
+          <w:sz w:val="18"/>
+          <w:szCs w:val="18"/>
+        </w:rPr>
+        <w:t xml:space="preserve">int </w:t>
+      </w:r>
+      <w:r>
+        <w:rPr>
+          <w:rFonts w:ascii="Menlo" w:hAnsi="Menlo" w:cs="Menlo"/>
+          <w:color w:val="FFC66D"/>
+          <w:sz w:val="18"/>
+          <w:szCs w:val="18"/>
+        </w:rPr>
+        <w:t>main</w:t>
+      </w:r>
+      <w:r>
+        <w:rPr>
+          <w:rFonts w:ascii="Menlo" w:hAnsi="Menlo" w:cs="Menlo"/>
+          <w:color w:val="A9B7C6"/>
+          <w:sz w:val="18"/>
+          <w:szCs w:val="18"/>
+        </w:rPr>
+        <w:t>() {</w:t>
+      </w:r>
+      <w:r>
+        <w:rPr>
+          <w:rFonts w:ascii="Menlo" w:hAnsi="Menlo" w:cs="Menlo"/>
+          <w:color w:val="A9B7C6"/>
+          <w:sz w:val="18"/>
+          <w:szCs w:val="18"/>
+        </w:rPr>
+        <w:br/>
+        <w:t xml:space="preserve">    </w:t>
+      </w:r>
+      <w:r>
+        <w:rPr>
+          <w:rFonts w:ascii="Menlo" w:hAnsi="Menlo" w:cs="Menlo"/>
+          <w:b/>
+          <w:bCs/>
+          <w:color w:val="CC7832"/>
+          <w:sz w:val="18"/>
+          <w:szCs w:val="18"/>
+        </w:rPr>
+        <w:t xml:space="preserve">int </w:t>
+      </w:r>
+      <w:r>
+        <w:rPr>
+          <w:rFonts w:ascii="Menlo" w:hAnsi="Menlo" w:cs="Menlo"/>
+          <w:color w:val="A9B7C6"/>
+          <w:sz w:val="18"/>
+          <w:szCs w:val="18"/>
+        </w:rPr>
+        <w:t xml:space="preserve">a = </w:t>
+      </w:r>
+      <w:r>
+        <w:rPr>
+          <w:rFonts w:ascii="Menlo" w:hAnsi="Menlo" w:cs="Menlo"/>
+          <w:color w:val="6897BB"/>
+          <w:sz w:val="18"/>
+          <w:szCs w:val="18"/>
+        </w:rPr>
+        <w:t>20</w:t>
+      </w:r>
+      <w:r>
+        <w:rPr>
+          <w:rFonts w:ascii="Menlo" w:hAnsi="Menlo" w:cs="Menlo"/>
+          <w:color w:val="CC7832"/>
+          <w:sz w:val="18"/>
+          <w:szCs w:val="18"/>
+        </w:rPr>
+        <w:t xml:space="preserve">, </w:t>
+      </w:r>
+      <w:r>
+        <w:rPr>
+          <w:rFonts w:ascii="Menlo" w:hAnsi="Menlo" w:cs="Menlo"/>
+          <w:color w:val="A9B7C6"/>
+          <w:sz w:val="18"/>
+          <w:szCs w:val="18"/>
+        </w:rPr>
+        <w:t xml:space="preserve">b = </w:t>
+      </w:r>
+      <w:r>
+        <w:rPr>
+          <w:rFonts w:ascii="Menlo" w:hAnsi="Menlo" w:cs="Menlo"/>
+          <w:color w:val="6897BB"/>
+          <w:sz w:val="18"/>
+          <w:szCs w:val="18"/>
+        </w:rPr>
+        <w:t>4</w:t>
+      </w:r>
+      <w:r>
+        <w:rPr>
+          <w:rFonts w:ascii="Menlo" w:hAnsi="Menlo" w:cs="Menlo"/>
+          <w:color w:val="CC7832"/>
+          <w:sz w:val="18"/>
+          <w:szCs w:val="18"/>
+        </w:rPr>
+        <w:t xml:space="preserve">, </w:t>
+      </w:r>
+      <w:r>
+        <w:rPr>
+          <w:rFonts w:ascii="Menlo" w:hAnsi="Menlo" w:cs="Menlo"/>
+          <w:color w:val="A9B7C6"/>
+          <w:sz w:val="18"/>
+          <w:szCs w:val="18"/>
+        </w:rPr>
+        <w:t>c</w:t>
+      </w:r>
+      <w:r>
+        <w:rPr>
+          <w:rFonts w:ascii="Menlo" w:hAnsi="Menlo" w:cs="Menlo"/>
+          <w:color w:val="CC7832"/>
+          <w:sz w:val="18"/>
+          <w:szCs w:val="18"/>
+        </w:rPr>
+        <w:t xml:space="preserve">; </w:t>
+      </w:r>
+      <w:r>
+        <w:rPr>
+          <w:rFonts w:ascii="Menlo" w:hAnsi="Menlo" w:cs="Menlo"/>
+          <w:color w:val="808080"/>
+          <w:sz w:val="18"/>
+          <w:szCs w:val="18"/>
+        </w:rPr>
+        <w:t>// Definition of multiple variables of type int</w:t>
+      </w:r>
+      <w:r>
+        <w:rPr>
+          <w:rFonts w:ascii="Menlo" w:hAnsi="Menlo" w:cs="Menlo"/>
+          <w:color w:val="808080"/>
+          <w:sz w:val="18"/>
+          <w:szCs w:val="18"/>
+        </w:rPr>
+        <w:br/>
+        <w:t xml:space="preserve">    </w:t>
+      </w:r>
+      <w:r>
+        <w:rPr>
+          <w:rFonts w:ascii="Menlo" w:hAnsi="Menlo" w:cs="Menlo"/>
+          <w:b/>
+          <w:bCs/>
+          <w:color w:val="CC7832"/>
+          <w:sz w:val="18"/>
+          <w:szCs w:val="18"/>
+        </w:rPr>
+        <w:t xml:space="preserve">int </w:t>
+      </w:r>
+      <w:r>
+        <w:rPr>
+          <w:rFonts w:ascii="Menlo" w:hAnsi="Menlo" w:cs="Menlo"/>
+          <w:color w:val="A9B7C6"/>
+          <w:sz w:val="18"/>
+          <w:szCs w:val="18"/>
+        </w:rPr>
+        <w:t>*p = &amp;c</w:t>
+      </w:r>
+      <w:r>
+        <w:rPr>
+          <w:rFonts w:ascii="Menlo" w:hAnsi="Menlo" w:cs="Menlo"/>
+          <w:color w:val="CC7832"/>
+          <w:sz w:val="18"/>
+          <w:szCs w:val="18"/>
+        </w:rPr>
+        <w:t xml:space="preserve">; </w:t>
+      </w:r>
+      <w:r>
+        <w:rPr>
+          <w:rFonts w:ascii="Menlo" w:hAnsi="Menlo" w:cs="Menlo"/>
+          <w:color w:val="808080"/>
+          <w:sz w:val="18"/>
+          <w:szCs w:val="18"/>
+        </w:rPr>
+        <w:t>// Definition of a variable of type pointer, and accessing `c`s address.</w:t>
+      </w:r>
+      <w:r>
+        <w:rPr>
+          <w:rFonts w:ascii="Menlo" w:hAnsi="Menlo" w:cs="Menlo"/>
+          <w:color w:val="808080"/>
+          <w:sz w:val="18"/>
+          <w:szCs w:val="18"/>
+        </w:rPr>
+        <w:br/>
+      </w:r>
+      <w:r>
+        <w:rPr>
+          <w:rFonts w:ascii="Menlo" w:hAnsi="Menlo" w:cs="Menlo"/>
+          <w:color w:val="808080"/>
+          <w:sz w:val="18"/>
+          <w:szCs w:val="18"/>
+        </w:rPr>
+        <w:br/>
+        <w:t xml:space="preserve">    </w:t>
+      </w:r>
+      <w:r>
+        <w:rPr>
+          <w:rFonts w:ascii="Menlo" w:hAnsi="Menlo" w:cs="Menlo"/>
+          <w:b/>
+          <w:bCs/>
+          <w:color w:val="CC7832"/>
+          <w:sz w:val="18"/>
+          <w:szCs w:val="18"/>
+        </w:rPr>
+        <w:t xml:space="preserve">int </w:t>
+      </w:r>
+      <w:r>
+        <w:rPr>
+          <w:rFonts w:ascii="Menlo" w:hAnsi="Menlo" w:cs="Menlo"/>
+          <w:color w:val="A9B7C6"/>
+          <w:sz w:val="18"/>
+          <w:szCs w:val="18"/>
+        </w:rPr>
+        <w:t>succeeded = divide_values(a</w:t>
+      </w:r>
+      <w:r>
+        <w:rPr>
+          <w:rFonts w:ascii="Menlo" w:hAnsi="Menlo" w:cs="Menlo"/>
+          <w:color w:val="CC7832"/>
+          <w:sz w:val="18"/>
+          <w:szCs w:val="18"/>
+        </w:rPr>
+        <w:t xml:space="preserve">, </w:t>
+      </w:r>
+      <w:r>
+        <w:rPr>
+          <w:rFonts w:ascii="Menlo" w:hAnsi="Menlo" w:cs="Menlo"/>
+          <w:color w:val="A9B7C6"/>
+          <w:sz w:val="18"/>
+          <w:szCs w:val="18"/>
+        </w:rPr>
+        <w:t>b</w:t>
+      </w:r>
+      <w:r>
+        <w:rPr>
+          <w:rFonts w:ascii="Menlo" w:hAnsi="Menlo" w:cs="Menlo"/>
+          <w:color w:val="CC7832"/>
+          <w:sz w:val="18"/>
+          <w:szCs w:val="18"/>
+        </w:rPr>
+        <w:t xml:space="preserve">, </w:t>
+      </w:r>
+      <w:r>
+        <w:rPr>
+          <w:rFonts w:ascii="Menlo" w:hAnsi="Menlo" w:cs="Menlo"/>
+          <w:color w:val="A9B7C6"/>
+          <w:sz w:val="18"/>
+          <w:szCs w:val="18"/>
+        </w:rPr>
+        <w:t>p)</w:t>
+      </w:r>
+      <w:r>
+        <w:rPr>
+          <w:rFonts w:ascii="Menlo" w:hAnsi="Menlo" w:cs="Menlo"/>
+          <w:color w:val="CC7832"/>
+          <w:sz w:val="18"/>
+          <w:szCs w:val="18"/>
+        </w:rPr>
+        <w:t xml:space="preserve">; </w:t>
+      </w:r>
+      <w:r>
+        <w:rPr>
+          <w:rFonts w:ascii="Menlo" w:hAnsi="Menlo" w:cs="Menlo"/>
+          <w:color w:val="808080"/>
+          <w:sz w:val="18"/>
+          <w:szCs w:val="18"/>
+        </w:rPr>
+        <w:t>// Function call</w:t>
+      </w:r>
+      <w:r>
+        <w:rPr>
+          <w:rFonts w:ascii="Menlo" w:hAnsi="Menlo" w:cs="Menlo"/>
+          <w:color w:val="808080"/>
+          <w:sz w:val="18"/>
+          <w:szCs w:val="18"/>
+        </w:rPr>
+        <w:br/>
+      </w:r>
+      <w:r>
+        <w:rPr>
+          <w:rFonts w:ascii="Menlo" w:hAnsi="Menlo" w:cs="Menlo"/>
+          <w:color w:val="808080"/>
+          <w:sz w:val="18"/>
+          <w:szCs w:val="18"/>
+        </w:rPr>
+        <w:br/>
+        <w:t xml:space="preserve">    </w:t>
+      </w:r>
+      <w:r>
+        <w:rPr>
+          <w:rFonts w:ascii="Menlo" w:hAnsi="Menlo" w:cs="Menlo"/>
+          <w:b/>
+          <w:bCs/>
+          <w:color w:val="CC7832"/>
+          <w:sz w:val="18"/>
+          <w:szCs w:val="18"/>
+        </w:rPr>
+        <w:t xml:space="preserve">if </w:t>
+      </w:r>
+      <w:r>
+        <w:rPr>
+          <w:rFonts w:ascii="Menlo" w:hAnsi="Menlo" w:cs="Menlo"/>
+          <w:color w:val="A9B7C6"/>
+          <w:sz w:val="18"/>
+          <w:szCs w:val="18"/>
+        </w:rPr>
+        <w:t>(succeeded) {</w:t>
+      </w:r>
+      <w:r>
+        <w:rPr>
+          <w:rFonts w:ascii="Menlo" w:hAnsi="Menlo" w:cs="Menlo"/>
+          <w:color w:val="A9B7C6"/>
+          <w:sz w:val="18"/>
+          <w:szCs w:val="18"/>
+        </w:rPr>
+        <w:br/>
+        <w:t xml:space="preserve">        cout </w:t>
+      </w:r>
+      <w:r>
+        <w:rPr>
+          <w:rFonts w:ascii="Menlo" w:hAnsi="Menlo" w:cs="Menlo"/>
+          <w:color w:val="5F8C8A"/>
+          <w:sz w:val="18"/>
+          <w:szCs w:val="18"/>
+        </w:rPr>
+        <w:t xml:space="preserve">&lt;&lt; </w:t>
+      </w:r>
+      <w:r>
+        <w:rPr>
+          <w:rFonts w:ascii="Menlo" w:hAnsi="Menlo" w:cs="Menlo"/>
+          <w:color w:val="6A8759"/>
+          <w:sz w:val="18"/>
+          <w:szCs w:val="18"/>
+        </w:rPr>
+        <w:t xml:space="preserve">"a / b: " </w:t>
+      </w:r>
+      <w:r>
+        <w:rPr>
+          <w:rFonts w:ascii="Menlo" w:hAnsi="Menlo" w:cs="Menlo"/>
+          <w:color w:val="5F8C8A"/>
+          <w:sz w:val="18"/>
+          <w:szCs w:val="18"/>
+        </w:rPr>
+        <w:t xml:space="preserve">&lt;&lt; </w:t>
+      </w:r>
+      <w:r>
+        <w:rPr>
+          <w:rFonts w:ascii="Menlo" w:hAnsi="Menlo" w:cs="Menlo"/>
+          <w:color w:val="A9B7C6"/>
+          <w:sz w:val="18"/>
+          <w:szCs w:val="18"/>
+        </w:rPr>
+        <w:t>c</w:t>
+      </w:r>
+      <w:r>
+        <w:rPr>
+          <w:rFonts w:ascii="Menlo" w:hAnsi="Menlo" w:cs="Menlo"/>
+          <w:color w:val="CC7832"/>
+          <w:sz w:val="18"/>
+          <w:szCs w:val="18"/>
+        </w:rPr>
+        <w:t>;</w:t>
+      </w:r>
+      <w:r>
+        <w:rPr>
+          <w:rFonts w:ascii="Menlo" w:hAnsi="Menlo" w:cs="Menlo"/>
+          <w:color w:val="CC7832"/>
+          <w:sz w:val="18"/>
+          <w:szCs w:val="18"/>
+        </w:rPr>
+        <w:br/>
+        <w:t xml:space="preserve">    </w:t>
+      </w:r>
+      <w:r>
+        <w:rPr>
+          <w:rFonts w:ascii="Menlo" w:hAnsi="Menlo" w:cs="Menlo"/>
+          <w:color w:val="A9B7C6"/>
+          <w:sz w:val="18"/>
+          <w:szCs w:val="18"/>
+        </w:rPr>
+        <w:t>}</w:t>
+      </w:r>
+      <w:r>
+        <w:rPr>
+          <w:rFonts w:ascii="Menlo" w:hAnsi="Menlo" w:cs="Menlo"/>
+          <w:color w:val="A9B7C6"/>
+          <w:sz w:val="18"/>
+          <w:szCs w:val="18"/>
+        </w:rPr>
+        <w:br/>
+        <w:t xml:space="preserve">    </w:t>
+      </w:r>
+      <w:r>
+        <w:rPr>
+          <w:rFonts w:ascii="Menlo" w:hAnsi="Menlo" w:cs="Menlo"/>
+          <w:b/>
+          <w:bCs/>
+          <w:color w:val="CC7832"/>
+          <w:sz w:val="18"/>
+          <w:szCs w:val="18"/>
+        </w:rPr>
+        <w:t xml:space="preserve">return </w:t>
+      </w:r>
+      <w:r>
+        <w:rPr>
+          <w:rFonts w:ascii="Menlo" w:hAnsi="Menlo" w:cs="Menlo"/>
+          <w:color w:val="6897BB"/>
+          <w:sz w:val="18"/>
+          <w:szCs w:val="18"/>
+        </w:rPr>
+        <w:t>0</w:t>
+      </w:r>
+      <w:r>
+        <w:rPr>
+          <w:rFonts w:ascii="Menlo" w:hAnsi="Menlo" w:cs="Menlo"/>
+          <w:color w:val="CC7832"/>
+          <w:sz w:val="18"/>
+          <w:szCs w:val="18"/>
+        </w:rPr>
+        <w:t>;</w:t>
+      </w:r>
+      <w:r>
+        <w:rPr>
+          <w:rFonts w:ascii="Menlo" w:hAnsi="Menlo" w:cs="Menlo"/>
+          <w:color w:val="CC7832"/>
+          <w:sz w:val="18"/>
+          <w:szCs w:val="18"/>
+        </w:rPr>
+        <w:br/>
+      </w:r>
+      <w:r>
+        <w:rPr>
+          <w:rFonts w:ascii="Menlo" w:hAnsi="Menlo" w:cs="Menlo"/>
+          <w:color w:val="A9B7C6"/>
+          <w:sz w:val="18"/>
+          <w:szCs w:val="18"/>
+        </w:rPr>
+        <w:t>}</w:t>
+      </w:r>
+    </w:p>
+    <w:p>
+      <w:pPr>
+        <w:bidi/>
+        <w:rPr>
+          <w:rFonts w:hint="cs"/>
+          <w:rtl/>
+        </w:rPr>
+      </w:pPr>
+    </w:p>
+    <w:p>
+      <w:pPr>
+        <w:bidi/>
+        <w:rPr>
+          <w:rtl/>
+        </w:rPr>
+      </w:pPr>
+      <w:r>
+        <w:rPr>
+          <w:rFonts w:hint="cs"/>
+          <w:rtl/>
+        </w:rPr>
         <w:t xml:space="preserve">שפות רבות מתנהלות בצורה דומה, ולכן נדלג על יתר הקונספטים הבסיסיים המשותפים לרוב שפות התכנות ונסתכל על תכונות ייחודיות יותר של </w:t>
       </w:r>
       <w:r>
@@ -4086,7 +5111,7 @@
           <w:szCs w:val="26"/>
         </w:rPr>
       </w:pPr>
-      <w:bookmarkStart w:id="4" w:name="_Toc528442915"/>
+      <w:bookmarkStart w:id="5" w:name="_Toc528442915"/>
       <w:r>
         <w:rPr>
           <w:sz w:val="26"/>
@@ -4094,7 +5119,7 @@
         </w:rPr>
         <w:t>User-Defined Types</w:t>
       </w:r>
-      <w:bookmarkEnd w:id="4"/>
+      <w:bookmarkEnd w:id="5"/>
     </w:p>
     <w:p>
       <w:pPr>
@@ -4211,7 +5236,7 @@
           <w:rtl/>
         </w:rPr>
       </w:pPr>
-      <w:bookmarkStart w:id="5" w:name="_Toc528442916"/>
+      <w:bookmarkStart w:id="6" w:name="_Toc528442916"/>
       <w:r>
         <w:rPr>
           <w:rFonts w:hint="cs"/>
@@ -4219,9 +5244,10 @@
           <w:szCs w:val="26"/>
           <w:rtl/>
         </w:rPr>
+        <w:lastRenderedPageBreak/>
         <w:t>תכנות מונחה עצמים</w:t>
       </w:r>
-      <w:bookmarkEnd w:id="5"/>
+      <w:bookmarkEnd w:id="6"/>
     </w:p>
     <w:p>
       <w:pPr>
@@ -4422,9 +5448,6 @@
     <w:p>
       <w:pPr>
         <w:bidi/>
-        <w:rPr>
-          <w:rtl/>
-        </w:rPr>
       </w:pPr>
       <w:r>
         <w:rPr>
@@ -4536,6 +5559,983 @@
     </w:p>
     <w:p>
       <w:pPr>
+        <w:bidi/>
+        <w:rPr>
+          <w:rFonts w:hint="cs"/>
+          <w:rtl/>
+        </w:rPr>
+      </w:pPr>
+      <w:r>
+        <w:rPr>
+          <w:rFonts w:hint="cs"/>
+          <w:rtl/>
+        </w:rPr>
+        <w:t>להלן דוגמת קוד אשר מגדירה מחלקה חדשה מסוג מלבן, מייצרת אובייקט שהוא מופע של המחלקה ועושה בו שימוש:</w:t>
+      </w:r>
+    </w:p>
+    <w:p>
+      <w:pPr>
+        <w:shd w:val="clear" w:color="auto" w:fill="2B2B2B"/>
+        <w:tabs>
+          <w:tab w:val="left" w:pos="916"/>
+          <w:tab w:val="left" w:pos="1832"/>
+          <w:tab w:val="left" w:pos="2748"/>
+          <w:tab w:val="left" w:pos="3664"/>
+          <w:tab w:val="left" w:pos="4580"/>
+          <w:tab w:val="left" w:pos="5496"/>
+          <w:tab w:val="left" w:pos="6412"/>
+          <w:tab w:val="left" w:pos="7328"/>
+          <w:tab w:val="left" w:pos="8244"/>
+          <w:tab w:val="left" w:pos="9160"/>
+          <w:tab w:val="left" w:pos="10076"/>
+          <w:tab w:val="left" w:pos="10992"/>
+          <w:tab w:val="left" w:pos="11908"/>
+          <w:tab w:val="left" w:pos="12824"/>
+          <w:tab w:val="left" w:pos="13740"/>
+          <w:tab w:val="left" w:pos="14656"/>
+        </w:tabs>
+        <w:spacing w:after="0" w:line="240" w:lineRule="auto"/>
+        <w:rPr>
+          <w:rFonts w:ascii="Menlo" w:hAnsi="Menlo" w:cs="Menlo"/>
+          <w:color w:val="A9B7C6"/>
+          <w:sz w:val="18"/>
+          <w:szCs w:val="18"/>
+        </w:rPr>
+      </w:pPr>
+      <w:r>
+        <w:rPr>
+          <w:rFonts w:ascii="Menlo" w:hAnsi="Menlo" w:cs="Menlo"/>
+          <w:color w:val="808080"/>
+          <w:sz w:val="18"/>
+          <w:szCs w:val="18"/>
+        </w:rPr>
+        <w:t>// Based on http://www.cplusplus.com/doc/tutorial/classes/</w:t>
+      </w:r>
+      <w:r>
+        <w:rPr>
+          <w:rFonts w:ascii="Menlo" w:hAnsi="Menlo" w:cs="Menlo"/>
+          <w:color w:val="808080"/>
+          <w:sz w:val="18"/>
+          <w:szCs w:val="18"/>
+        </w:rPr>
+        <w:br/>
+      </w:r>
+      <w:r>
+        <w:rPr>
+          <w:rFonts w:ascii="Menlo" w:hAnsi="Menlo" w:cs="Menlo"/>
+          <w:color w:val="808080"/>
+          <w:sz w:val="18"/>
+          <w:szCs w:val="18"/>
+        </w:rPr>
+        <w:br/>
+        <w:t>// Definition of a rectangle class with 2 members</w:t>
+      </w:r>
+      <w:r>
+        <w:rPr>
+          <w:rFonts w:ascii="Menlo" w:hAnsi="Menlo" w:cs="Menlo"/>
+          <w:color w:val="808080"/>
+          <w:sz w:val="18"/>
+          <w:szCs w:val="18"/>
+        </w:rPr>
+        <w:br/>
+      </w:r>
+      <w:r>
+        <w:rPr>
+          <w:rFonts w:ascii="Menlo" w:hAnsi="Menlo" w:cs="Menlo"/>
+          <w:b/>
+          <w:bCs/>
+          <w:color w:val="CC7832"/>
+          <w:sz w:val="18"/>
+          <w:szCs w:val="18"/>
+        </w:rPr>
+        <w:t xml:space="preserve">class </w:t>
+      </w:r>
+      <w:r>
+        <w:rPr>
+          <w:rFonts w:ascii="Menlo" w:hAnsi="Menlo" w:cs="Menlo"/>
+          <w:color w:val="B5B6E3"/>
+          <w:sz w:val="18"/>
+          <w:szCs w:val="18"/>
+        </w:rPr>
+        <w:t xml:space="preserve">Rectangle </w:t>
+      </w:r>
+      <w:r>
+        <w:rPr>
+          <w:rFonts w:ascii="Menlo" w:hAnsi="Menlo" w:cs="Menlo"/>
+          <w:color w:val="A9B7C6"/>
+          <w:sz w:val="18"/>
+          <w:szCs w:val="18"/>
+        </w:rPr>
+        <w:t>{</w:t>
+      </w:r>
+      <w:r>
+        <w:rPr>
+          <w:rFonts w:ascii="Menlo" w:hAnsi="Menlo" w:cs="Menlo"/>
+          <w:color w:val="A9B7C6"/>
+          <w:sz w:val="18"/>
+          <w:szCs w:val="18"/>
+        </w:rPr>
+        <w:br/>
+        <w:t xml:space="preserve">    </w:t>
+      </w:r>
+      <w:r>
+        <w:rPr>
+          <w:rFonts w:ascii="Menlo" w:hAnsi="Menlo" w:cs="Menlo"/>
+          <w:b/>
+          <w:bCs/>
+          <w:color w:val="CC7832"/>
+          <w:sz w:val="18"/>
+          <w:szCs w:val="18"/>
+        </w:rPr>
+        <w:t xml:space="preserve">int </w:t>
+      </w:r>
+      <w:r>
+        <w:rPr>
+          <w:rFonts w:ascii="Menlo" w:hAnsi="Menlo" w:cs="Menlo"/>
+          <w:color w:val="9373A5"/>
+          <w:sz w:val="18"/>
+          <w:szCs w:val="18"/>
+        </w:rPr>
+        <w:t>width</w:t>
+      </w:r>
+      <w:r>
+        <w:rPr>
+          <w:rFonts w:ascii="Menlo" w:hAnsi="Menlo" w:cs="Menlo"/>
+          <w:color w:val="CC7832"/>
+          <w:sz w:val="18"/>
+          <w:szCs w:val="18"/>
+        </w:rPr>
+        <w:t xml:space="preserve">, </w:t>
+      </w:r>
+      <w:r>
+        <w:rPr>
+          <w:rFonts w:ascii="Menlo" w:hAnsi="Menlo" w:cs="Menlo"/>
+          <w:color w:val="9373A5"/>
+          <w:sz w:val="18"/>
+          <w:szCs w:val="18"/>
+        </w:rPr>
+        <w:t>height</w:t>
+      </w:r>
+      <w:r>
+        <w:rPr>
+          <w:rFonts w:ascii="Menlo" w:hAnsi="Menlo" w:cs="Menlo"/>
+          <w:color w:val="CC7832"/>
+          <w:sz w:val="18"/>
+          <w:szCs w:val="18"/>
+        </w:rPr>
+        <w:t>;</w:t>
+      </w:r>
+      <w:r>
+        <w:rPr>
+          <w:rFonts w:ascii="Menlo" w:hAnsi="Menlo" w:cs="Menlo"/>
+          <w:color w:val="CC7832"/>
+          <w:sz w:val="18"/>
+          <w:szCs w:val="18"/>
+        </w:rPr>
+        <w:br/>
+      </w:r>
+      <w:r>
+        <w:rPr>
+          <w:rFonts w:ascii="Menlo" w:hAnsi="Menlo" w:cs="Menlo"/>
+          <w:b/>
+          <w:bCs/>
+          <w:color w:val="CC7832"/>
+          <w:sz w:val="18"/>
+          <w:szCs w:val="18"/>
+        </w:rPr>
+        <w:t>public</w:t>
+      </w:r>
+      <w:r>
+        <w:rPr>
+          <w:rFonts w:ascii="Menlo" w:hAnsi="Menlo" w:cs="Menlo"/>
+          <w:color w:val="A9B7C6"/>
+          <w:sz w:val="18"/>
+          <w:szCs w:val="18"/>
+        </w:rPr>
+        <w:t>:</w:t>
+      </w:r>
+      <w:r>
+        <w:rPr>
+          <w:rFonts w:ascii="Menlo" w:hAnsi="Menlo" w:cs="Menlo"/>
+          <w:color w:val="A9B7C6"/>
+          <w:sz w:val="18"/>
+          <w:szCs w:val="18"/>
+        </w:rPr>
+        <w:br/>
+        <w:t xml:space="preserve">    </w:t>
+      </w:r>
+      <w:r>
+        <w:rPr>
+          <w:rFonts w:ascii="Menlo" w:hAnsi="Menlo" w:cs="Menlo"/>
+          <w:color w:val="808080"/>
+          <w:sz w:val="18"/>
+          <w:szCs w:val="18"/>
+        </w:rPr>
+        <w:t>// Declaring public setter method for updating the members of the class</w:t>
+      </w:r>
+      <w:r>
+        <w:rPr>
+          <w:rFonts w:ascii="Menlo" w:hAnsi="Menlo" w:cs="Menlo"/>
+          <w:color w:val="808080"/>
+          <w:sz w:val="18"/>
+          <w:szCs w:val="18"/>
+        </w:rPr>
+        <w:br/>
+        <w:t xml:space="preserve">    </w:t>
+      </w:r>
+      <w:r>
+        <w:rPr>
+          <w:rFonts w:ascii="Menlo" w:hAnsi="Menlo" w:cs="Menlo"/>
+          <w:b/>
+          <w:bCs/>
+          <w:color w:val="CC7832"/>
+          <w:sz w:val="18"/>
+          <w:szCs w:val="18"/>
+        </w:rPr>
+        <w:t xml:space="preserve">void </w:t>
+      </w:r>
+      <w:r>
+        <w:rPr>
+          <w:rFonts w:ascii="Menlo" w:hAnsi="Menlo" w:cs="Menlo"/>
+          <w:color w:val="FFC66D"/>
+          <w:sz w:val="18"/>
+          <w:szCs w:val="18"/>
+        </w:rPr>
+        <w:t>set_values</w:t>
+      </w:r>
+      <w:r>
+        <w:rPr>
+          <w:rFonts w:ascii="Menlo" w:hAnsi="Menlo" w:cs="Menlo"/>
+          <w:color w:val="A9B7C6"/>
+          <w:sz w:val="18"/>
+          <w:szCs w:val="18"/>
+        </w:rPr>
+        <w:t>(</w:t>
+      </w:r>
+      <w:r>
+        <w:rPr>
+          <w:rFonts w:ascii="Menlo" w:hAnsi="Menlo" w:cs="Menlo"/>
+          <w:b/>
+          <w:bCs/>
+          <w:color w:val="CC7832"/>
+          <w:sz w:val="18"/>
+          <w:szCs w:val="18"/>
+        </w:rPr>
+        <w:t>int</w:t>
+      </w:r>
+      <w:r>
+        <w:rPr>
+          <w:rFonts w:ascii="Menlo" w:hAnsi="Menlo" w:cs="Menlo"/>
+          <w:color w:val="CC7832"/>
+          <w:sz w:val="18"/>
+          <w:szCs w:val="18"/>
+        </w:rPr>
+        <w:t xml:space="preserve">, </w:t>
+      </w:r>
+      <w:r>
+        <w:rPr>
+          <w:rFonts w:ascii="Menlo" w:hAnsi="Menlo" w:cs="Menlo"/>
+          <w:b/>
+          <w:bCs/>
+          <w:color w:val="CC7832"/>
+          <w:sz w:val="18"/>
+          <w:szCs w:val="18"/>
+        </w:rPr>
+        <w:t>int</w:t>
+      </w:r>
+      <w:r>
+        <w:rPr>
+          <w:rFonts w:ascii="Menlo" w:hAnsi="Menlo" w:cs="Menlo"/>
+          <w:color w:val="A9B7C6"/>
+          <w:sz w:val="18"/>
+          <w:szCs w:val="18"/>
+        </w:rPr>
+        <w:t>)</w:t>
+      </w:r>
+      <w:r>
+        <w:rPr>
+          <w:rFonts w:ascii="Menlo" w:hAnsi="Menlo" w:cs="Menlo"/>
+          <w:color w:val="CC7832"/>
+          <w:sz w:val="18"/>
+          <w:szCs w:val="18"/>
+        </w:rPr>
+        <w:t>;</w:t>
+      </w:r>
+      <w:r>
+        <w:rPr>
+          <w:rFonts w:ascii="Menlo" w:hAnsi="Menlo" w:cs="Menlo"/>
+          <w:color w:val="CC7832"/>
+          <w:sz w:val="18"/>
+          <w:szCs w:val="18"/>
+        </w:rPr>
+        <w:br/>
+      </w:r>
+      <w:r>
+        <w:rPr>
+          <w:rFonts w:ascii="Menlo" w:hAnsi="Menlo" w:cs="Menlo"/>
+          <w:color w:val="CC7832"/>
+          <w:sz w:val="18"/>
+          <w:szCs w:val="18"/>
+        </w:rPr>
+        <w:br/>
+        <w:t xml:space="preserve">    </w:t>
+      </w:r>
+      <w:r>
+        <w:rPr>
+          <w:rFonts w:ascii="Menlo" w:hAnsi="Menlo" w:cs="Menlo"/>
+          <w:color w:val="808080"/>
+          <w:sz w:val="18"/>
+          <w:szCs w:val="18"/>
+        </w:rPr>
+        <w:t>// A public method for calculation using the members of the class</w:t>
+      </w:r>
+      <w:r>
+        <w:rPr>
+          <w:rFonts w:ascii="Menlo" w:hAnsi="Menlo" w:cs="Menlo"/>
+          <w:color w:val="808080"/>
+          <w:sz w:val="18"/>
+          <w:szCs w:val="18"/>
+        </w:rPr>
+        <w:br/>
+        <w:t xml:space="preserve">    </w:t>
+      </w:r>
+      <w:r>
+        <w:rPr>
+          <w:rFonts w:ascii="Menlo" w:hAnsi="Menlo" w:cs="Menlo"/>
+          <w:b/>
+          <w:bCs/>
+          <w:color w:val="CC7832"/>
+          <w:sz w:val="18"/>
+          <w:szCs w:val="18"/>
+        </w:rPr>
+        <w:t xml:space="preserve">int </w:t>
+      </w:r>
+      <w:r>
+        <w:rPr>
+          <w:rFonts w:ascii="Menlo" w:hAnsi="Menlo" w:cs="Menlo"/>
+          <w:color w:val="FFC66D"/>
+          <w:sz w:val="18"/>
+          <w:szCs w:val="18"/>
+        </w:rPr>
+        <w:t>area</w:t>
+      </w:r>
+      <w:r>
+        <w:rPr>
+          <w:rFonts w:ascii="Menlo" w:hAnsi="Menlo" w:cs="Menlo"/>
+          <w:color w:val="A9B7C6"/>
+          <w:sz w:val="18"/>
+          <w:szCs w:val="18"/>
+        </w:rPr>
+        <w:t xml:space="preserve">() { </w:t>
+      </w:r>
+      <w:r>
+        <w:rPr>
+          <w:rFonts w:ascii="Menlo" w:hAnsi="Menlo" w:cs="Menlo"/>
+          <w:b/>
+          <w:bCs/>
+          <w:color w:val="CC7832"/>
+          <w:sz w:val="18"/>
+          <w:szCs w:val="18"/>
+        </w:rPr>
+        <w:t xml:space="preserve">return </w:t>
+      </w:r>
+      <w:r>
+        <w:rPr>
+          <w:rFonts w:ascii="Menlo" w:hAnsi="Menlo" w:cs="Menlo"/>
+          <w:color w:val="9373A5"/>
+          <w:sz w:val="18"/>
+          <w:szCs w:val="18"/>
+        </w:rPr>
+        <w:t xml:space="preserve">width </w:t>
+      </w:r>
+      <w:r>
+        <w:rPr>
+          <w:rFonts w:ascii="Menlo" w:hAnsi="Menlo" w:cs="Menlo"/>
+          <w:color w:val="A9B7C6"/>
+          <w:sz w:val="18"/>
+          <w:szCs w:val="18"/>
+        </w:rPr>
+        <w:t xml:space="preserve">* </w:t>
+      </w:r>
+      <w:r>
+        <w:rPr>
+          <w:rFonts w:ascii="Menlo" w:hAnsi="Menlo" w:cs="Menlo"/>
+          <w:color w:val="9373A5"/>
+          <w:sz w:val="18"/>
+          <w:szCs w:val="18"/>
+        </w:rPr>
+        <w:t>height</w:t>
+      </w:r>
+      <w:r>
+        <w:rPr>
+          <w:rFonts w:ascii="Menlo" w:hAnsi="Menlo" w:cs="Menlo"/>
+          <w:color w:val="CC7832"/>
+          <w:sz w:val="18"/>
+          <w:szCs w:val="18"/>
+        </w:rPr>
+        <w:t xml:space="preserve">; </w:t>
+      </w:r>
+      <w:r>
+        <w:rPr>
+          <w:rFonts w:ascii="Menlo" w:hAnsi="Menlo" w:cs="Menlo"/>
+          <w:color w:val="A9B7C6"/>
+          <w:sz w:val="18"/>
+          <w:szCs w:val="18"/>
+        </w:rPr>
+        <w:t>}</w:t>
+      </w:r>
+      <w:r>
+        <w:rPr>
+          <w:rFonts w:ascii="Menlo" w:hAnsi="Menlo" w:cs="Menlo"/>
+          <w:color w:val="A9B7C6"/>
+          <w:sz w:val="18"/>
+          <w:szCs w:val="18"/>
+        </w:rPr>
+        <w:br/>
+        <w:t>}</w:t>
+      </w:r>
+      <w:r>
+        <w:rPr>
+          <w:rFonts w:ascii="Menlo" w:hAnsi="Menlo" w:cs="Menlo"/>
+          <w:color w:val="CC7832"/>
+          <w:sz w:val="18"/>
+          <w:szCs w:val="18"/>
+        </w:rPr>
+        <w:t>;</w:t>
+      </w:r>
+      <w:r>
+        <w:rPr>
+          <w:rFonts w:ascii="Menlo" w:hAnsi="Menlo" w:cs="Menlo"/>
+          <w:color w:val="CC7832"/>
+          <w:sz w:val="18"/>
+          <w:szCs w:val="18"/>
+        </w:rPr>
+        <w:br/>
+      </w:r>
+      <w:r>
+        <w:rPr>
+          <w:rFonts w:ascii="Menlo" w:hAnsi="Menlo" w:cs="Menlo"/>
+          <w:color w:val="CC7832"/>
+          <w:sz w:val="18"/>
+          <w:szCs w:val="18"/>
+        </w:rPr>
+        <w:br/>
+      </w:r>
+      <w:r>
+        <w:rPr>
+          <w:rFonts w:ascii="Menlo" w:hAnsi="Menlo" w:cs="Menlo"/>
+          <w:color w:val="CC7832"/>
+          <w:sz w:val="18"/>
+          <w:szCs w:val="18"/>
+        </w:rPr>
+        <w:br/>
+      </w:r>
+      <w:r>
+        <w:rPr>
+          <w:rFonts w:ascii="Menlo" w:hAnsi="Menlo" w:cs="Menlo"/>
+          <w:color w:val="808080"/>
+          <w:sz w:val="18"/>
+          <w:szCs w:val="18"/>
+        </w:rPr>
+        <w:t>// Implementation of the formerly declared setter method</w:t>
+      </w:r>
+      <w:r>
+        <w:rPr>
+          <w:rFonts w:ascii="Menlo" w:hAnsi="Menlo" w:cs="Menlo"/>
+          <w:color w:val="808080"/>
+          <w:sz w:val="18"/>
+          <w:szCs w:val="18"/>
+        </w:rPr>
+        <w:br/>
+      </w:r>
+      <w:r>
+        <w:rPr>
+          <w:rFonts w:ascii="Menlo" w:hAnsi="Menlo" w:cs="Menlo"/>
+          <w:b/>
+          <w:bCs/>
+          <w:color w:val="CC7832"/>
+          <w:sz w:val="18"/>
+          <w:szCs w:val="18"/>
+        </w:rPr>
+        <w:t xml:space="preserve">void </w:t>
+      </w:r>
+      <w:r>
+        <w:rPr>
+          <w:rFonts w:ascii="Menlo" w:hAnsi="Menlo" w:cs="Menlo"/>
+          <w:color w:val="B5B6E3"/>
+          <w:sz w:val="18"/>
+          <w:szCs w:val="18"/>
+        </w:rPr>
+        <w:t>Rectangle</w:t>
+      </w:r>
+      <w:r>
+        <w:rPr>
+          <w:rFonts w:ascii="Menlo" w:hAnsi="Menlo" w:cs="Menlo"/>
+          <w:color w:val="A9B7C6"/>
+          <w:sz w:val="18"/>
+          <w:szCs w:val="18"/>
+        </w:rPr>
+        <w:t>::</w:t>
+      </w:r>
+      <w:r>
+        <w:rPr>
+          <w:rFonts w:ascii="Menlo" w:hAnsi="Menlo" w:cs="Menlo"/>
+          <w:color w:val="FFC66D"/>
+          <w:sz w:val="18"/>
+          <w:szCs w:val="18"/>
+        </w:rPr>
+        <w:t>set_values</w:t>
+      </w:r>
+      <w:r>
+        <w:rPr>
+          <w:rFonts w:ascii="Menlo" w:hAnsi="Menlo" w:cs="Menlo"/>
+          <w:color w:val="A9B7C6"/>
+          <w:sz w:val="18"/>
+          <w:szCs w:val="18"/>
+        </w:rPr>
+        <w:t>(</w:t>
+      </w:r>
+      <w:r>
+        <w:rPr>
+          <w:rFonts w:ascii="Menlo" w:hAnsi="Menlo" w:cs="Menlo"/>
+          <w:b/>
+          <w:bCs/>
+          <w:color w:val="CC7832"/>
+          <w:sz w:val="18"/>
+          <w:szCs w:val="18"/>
+        </w:rPr>
+        <w:t xml:space="preserve">int </w:t>
+      </w:r>
+      <w:r>
+        <w:rPr>
+          <w:rFonts w:ascii="Menlo" w:hAnsi="Menlo" w:cs="Menlo"/>
+          <w:color w:val="A9B7C6"/>
+          <w:sz w:val="18"/>
+          <w:szCs w:val="18"/>
+        </w:rPr>
+        <w:t>x</w:t>
+      </w:r>
+      <w:r>
+        <w:rPr>
+          <w:rFonts w:ascii="Menlo" w:hAnsi="Menlo" w:cs="Menlo"/>
+          <w:color w:val="CC7832"/>
+          <w:sz w:val="18"/>
+          <w:szCs w:val="18"/>
+        </w:rPr>
+        <w:t xml:space="preserve">, </w:t>
+      </w:r>
+      <w:r>
+        <w:rPr>
+          <w:rFonts w:ascii="Menlo" w:hAnsi="Menlo" w:cs="Menlo"/>
+          <w:b/>
+          <w:bCs/>
+          <w:color w:val="CC7832"/>
+          <w:sz w:val="18"/>
+          <w:szCs w:val="18"/>
+        </w:rPr>
+        <w:t xml:space="preserve">int </w:t>
+      </w:r>
+      <w:r>
+        <w:rPr>
+          <w:rFonts w:ascii="Menlo" w:hAnsi="Menlo" w:cs="Menlo"/>
+          <w:color w:val="A9B7C6"/>
+          <w:sz w:val="18"/>
+          <w:szCs w:val="18"/>
+        </w:rPr>
+        <w:t>y) {</w:t>
+      </w:r>
+      <w:r>
+        <w:rPr>
+          <w:rFonts w:ascii="Menlo" w:hAnsi="Menlo" w:cs="Menlo"/>
+          <w:color w:val="A9B7C6"/>
+          <w:sz w:val="18"/>
+          <w:szCs w:val="18"/>
+        </w:rPr>
+        <w:br/>
+        <w:t xml:space="preserve">    </w:t>
+      </w:r>
+      <w:r>
+        <w:rPr>
+          <w:rFonts w:ascii="Menlo" w:hAnsi="Menlo" w:cs="Menlo"/>
+          <w:color w:val="9373A5"/>
+          <w:sz w:val="18"/>
+          <w:szCs w:val="18"/>
+        </w:rPr>
+        <w:t xml:space="preserve">width </w:t>
+      </w:r>
+      <w:r>
+        <w:rPr>
+          <w:rFonts w:ascii="Menlo" w:hAnsi="Menlo" w:cs="Menlo"/>
+          <w:color w:val="A9B7C6"/>
+          <w:sz w:val="18"/>
+          <w:szCs w:val="18"/>
+        </w:rPr>
+        <w:t>= x</w:t>
+      </w:r>
+      <w:r>
+        <w:rPr>
+          <w:rFonts w:ascii="Menlo" w:hAnsi="Menlo" w:cs="Menlo"/>
+          <w:color w:val="CC7832"/>
+          <w:sz w:val="18"/>
+          <w:szCs w:val="18"/>
+        </w:rPr>
+        <w:t>;</w:t>
+      </w:r>
+      <w:r>
+        <w:rPr>
+          <w:rFonts w:ascii="Menlo" w:hAnsi="Menlo" w:cs="Menlo"/>
+          <w:color w:val="CC7832"/>
+          <w:sz w:val="18"/>
+          <w:szCs w:val="18"/>
+        </w:rPr>
+        <w:br/>
+        <w:t xml:space="preserve">    </w:t>
+      </w:r>
+      <w:r>
+        <w:rPr>
+          <w:rFonts w:ascii="Menlo" w:hAnsi="Menlo" w:cs="Menlo"/>
+          <w:color w:val="9373A5"/>
+          <w:sz w:val="18"/>
+          <w:szCs w:val="18"/>
+        </w:rPr>
+        <w:t xml:space="preserve">height </w:t>
+      </w:r>
+      <w:r>
+        <w:rPr>
+          <w:rFonts w:ascii="Menlo" w:hAnsi="Menlo" w:cs="Menlo"/>
+          <w:color w:val="A9B7C6"/>
+          <w:sz w:val="18"/>
+          <w:szCs w:val="18"/>
+        </w:rPr>
+        <w:t>= y</w:t>
+      </w:r>
+      <w:r>
+        <w:rPr>
+          <w:rFonts w:ascii="Menlo" w:hAnsi="Menlo" w:cs="Menlo"/>
+          <w:color w:val="CC7832"/>
+          <w:sz w:val="18"/>
+          <w:szCs w:val="18"/>
+        </w:rPr>
+        <w:t>;</w:t>
+      </w:r>
+      <w:r>
+        <w:rPr>
+          <w:rFonts w:ascii="Menlo" w:hAnsi="Menlo" w:cs="Menlo"/>
+          <w:color w:val="CC7832"/>
+          <w:sz w:val="18"/>
+          <w:szCs w:val="18"/>
+        </w:rPr>
+        <w:br/>
+      </w:r>
+      <w:r>
+        <w:rPr>
+          <w:rFonts w:ascii="Menlo" w:hAnsi="Menlo" w:cs="Menlo"/>
+          <w:color w:val="A9B7C6"/>
+          <w:sz w:val="18"/>
+          <w:szCs w:val="18"/>
+        </w:rPr>
+        <w:t>}</w:t>
+      </w:r>
+      <w:r>
+        <w:rPr>
+          <w:rFonts w:ascii="Menlo" w:hAnsi="Menlo" w:cs="Menlo"/>
+          <w:color w:val="A9B7C6"/>
+          <w:sz w:val="18"/>
+          <w:szCs w:val="18"/>
+        </w:rPr>
+        <w:br/>
+      </w:r>
+      <w:r>
+        <w:rPr>
+          <w:rFonts w:ascii="Menlo" w:hAnsi="Menlo" w:cs="Menlo"/>
+          <w:color w:val="A9B7C6"/>
+          <w:sz w:val="18"/>
+          <w:szCs w:val="18"/>
+        </w:rPr>
+        <w:br/>
+      </w:r>
+      <w:r>
+        <w:rPr>
+          <w:rFonts w:ascii="Menlo" w:hAnsi="Menlo" w:cs="Menlo"/>
+          <w:b/>
+          <w:bCs/>
+          <w:color w:val="CC7832"/>
+          <w:sz w:val="18"/>
+          <w:szCs w:val="18"/>
+        </w:rPr>
+        <w:t xml:space="preserve">int </w:t>
+      </w:r>
+      <w:r>
+        <w:rPr>
+          <w:rFonts w:ascii="Menlo" w:hAnsi="Menlo" w:cs="Menlo"/>
+          <w:color w:val="FFC66D"/>
+          <w:sz w:val="18"/>
+          <w:szCs w:val="18"/>
+        </w:rPr>
+        <w:t>main</w:t>
+      </w:r>
+      <w:r>
+        <w:rPr>
+          <w:rFonts w:ascii="Menlo" w:hAnsi="Menlo" w:cs="Menlo"/>
+          <w:color w:val="A9B7C6"/>
+          <w:sz w:val="18"/>
+          <w:szCs w:val="18"/>
+        </w:rPr>
+        <w:t>() {</w:t>
+      </w:r>
+      <w:r>
+        <w:rPr>
+          <w:rFonts w:ascii="Menlo" w:hAnsi="Menlo" w:cs="Menlo"/>
+          <w:color w:val="A9B7C6"/>
+          <w:sz w:val="18"/>
+          <w:szCs w:val="18"/>
+        </w:rPr>
+        <w:br/>
+        <w:t xml:space="preserve">    </w:t>
+      </w:r>
+      <w:r>
+        <w:rPr>
+          <w:rFonts w:ascii="Menlo" w:hAnsi="Menlo" w:cs="Menlo"/>
+          <w:color w:val="B5B6E3"/>
+          <w:sz w:val="18"/>
+          <w:szCs w:val="18"/>
+        </w:rPr>
+        <w:t xml:space="preserve">Rectangle </w:t>
+      </w:r>
+      <w:r>
+        <w:rPr>
+          <w:rFonts w:ascii="Menlo" w:hAnsi="Menlo" w:cs="Menlo"/>
+          <w:color w:val="A9B7C6"/>
+          <w:sz w:val="18"/>
+          <w:szCs w:val="18"/>
+        </w:rPr>
+        <w:t>rect{}</w:t>
+      </w:r>
+      <w:r>
+        <w:rPr>
+          <w:rFonts w:ascii="Menlo" w:hAnsi="Menlo" w:cs="Menlo"/>
+          <w:color w:val="CC7832"/>
+          <w:sz w:val="18"/>
+          <w:szCs w:val="18"/>
+        </w:rPr>
+        <w:t xml:space="preserve">;                </w:t>
+      </w:r>
+      <w:r>
+        <w:rPr>
+          <w:rFonts w:ascii="Menlo" w:hAnsi="Menlo" w:cs="Menlo"/>
+          <w:color w:val="808080"/>
+          <w:sz w:val="18"/>
+          <w:szCs w:val="18"/>
+        </w:rPr>
+        <w:t>// Initializing a new object of type Rectangle</w:t>
+      </w:r>
+      <w:r>
+        <w:rPr>
+          <w:rFonts w:ascii="Menlo" w:hAnsi="Menlo" w:cs="Menlo"/>
+          <w:color w:val="808080"/>
+          <w:sz w:val="18"/>
+          <w:szCs w:val="18"/>
+        </w:rPr>
+        <w:br/>
+        <w:t xml:space="preserve">    </w:t>
+      </w:r>
+      <w:r>
+        <w:rPr>
+          <w:rFonts w:ascii="Menlo" w:hAnsi="Menlo" w:cs="Menlo"/>
+          <w:color w:val="A9B7C6"/>
+          <w:sz w:val="18"/>
+          <w:szCs w:val="18"/>
+        </w:rPr>
+        <w:t>rect.set_values(</w:t>
+      </w:r>
+      <w:r>
+        <w:rPr>
+          <w:rFonts w:ascii="Menlo" w:hAnsi="Menlo" w:cs="Menlo"/>
+          <w:color w:val="6897BB"/>
+          <w:sz w:val="18"/>
+          <w:szCs w:val="18"/>
+        </w:rPr>
+        <w:t>3</w:t>
+      </w:r>
+      <w:r>
+        <w:rPr>
+          <w:rFonts w:ascii="Menlo" w:hAnsi="Menlo" w:cs="Menlo"/>
+          <w:color w:val="CC7832"/>
+          <w:sz w:val="18"/>
+          <w:szCs w:val="18"/>
+        </w:rPr>
+        <w:t xml:space="preserve">, </w:t>
+      </w:r>
+      <w:r>
+        <w:rPr>
+          <w:rFonts w:ascii="Menlo" w:hAnsi="Menlo" w:cs="Menlo"/>
+          <w:color w:val="6897BB"/>
+          <w:sz w:val="18"/>
+          <w:szCs w:val="18"/>
+        </w:rPr>
+        <w:t>4</w:t>
+      </w:r>
+      <w:r>
+        <w:rPr>
+          <w:rFonts w:ascii="Menlo" w:hAnsi="Menlo" w:cs="Menlo"/>
+          <w:color w:val="A9B7C6"/>
+          <w:sz w:val="18"/>
+          <w:szCs w:val="18"/>
+        </w:rPr>
+        <w:t>)</w:t>
+      </w:r>
+      <w:r>
+        <w:rPr>
+          <w:rFonts w:ascii="Menlo" w:hAnsi="Menlo" w:cs="Menlo"/>
+          <w:color w:val="CC7832"/>
+          <w:sz w:val="18"/>
+          <w:szCs w:val="18"/>
+        </w:rPr>
+        <w:t xml:space="preserve">;           </w:t>
+      </w:r>
+      <w:r>
+        <w:rPr>
+          <w:rFonts w:ascii="Menlo" w:hAnsi="Menlo" w:cs="Menlo"/>
+          <w:color w:val="808080"/>
+          <w:sz w:val="18"/>
+          <w:szCs w:val="18"/>
+        </w:rPr>
+        <w:t>// Calling it's setter method</w:t>
+      </w:r>
+      <w:r>
+        <w:rPr>
+          <w:rFonts w:ascii="Menlo" w:hAnsi="Menlo" w:cs="Menlo"/>
+          <w:color w:val="808080"/>
+          <w:sz w:val="18"/>
+          <w:szCs w:val="18"/>
+        </w:rPr>
+        <w:br/>
+        <w:t xml:space="preserve">    </w:t>
+      </w:r>
+      <w:r>
+        <w:rPr>
+          <w:rFonts w:ascii="Menlo" w:hAnsi="Menlo" w:cs="Menlo"/>
+          <w:color w:val="A9B7C6"/>
+          <w:sz w:val="18"/>
+          <w:szCs w:val="18"/>
+        </w:rPr>
+        <w:t xml:space="preserve">cout </w:t>
+      </w:r>
+      <w:r>
+        <w:rPr>
+          <w:rFonts w:ascii="Menlo" w:hAnsi="Menlo" w:cs="Menlo"/>
+          <w:color w:val="5F8C8A"/>
+          <w:sz w:val="18"/>
+          <w:szCs w:val="18"/>
+        </w:rPr>
+        <w:t xml:space="preserve">&lt;&lt; </w:t>
+      </w:r>
+      <w:r>
+        <w:rPr>
+          <w:rFonts w:ascii="Menlo" w:hAnsi="Menlo" w:cs="Menlo"/>
+          <w:color w:val="6A8759"/>
+          <w:sz w:val="18"/>
+          <w:szCs w:val="18"/>
+        </w:rPr>
+        <w:t xml:space="preserve">"area: " </w:t>
+      </w:r>
+      <w:r>
+        <w:rPr>
+          <w:rFonts w:ascii="Menlo" w:hAnsi="Menlo" w:cs="Menlo"/>
+          <w:color w:val="5F8C8A"/>
+          <w:sz w:val="18"/>
+          <w:szCs w:val="18"/>
+        </w:rPr>
+        <w:t xml:space="preserve">&lt;&lt; </w:t>
+      </w:r>
+      <w:r>
+        <w:rPr>
+          <w:rFonts w:ascii="Menlo" w:hAnsi="Menlo" w:cs="Menlo"/>
+          <w:color w:val="A9B7C6"/>
+          <w:sz w:val="18"/>
+          <w:szCs w:val="18"/>
+        </w:rPr>
+        <w:t>rect.area()</w:t>
+      </w:r>
+      <w:r>
+        <w:rPr>
+          <w:rFonts w:ascii="Menlo" w:hAnsi="Menlo" w:cs="Menlo"/>
+          <w:color w:val="CC7832"/>
+          <w:sz w:val="18"/>
+          <w:szCs w:val="18"/>
+        </w:rPr>
+        <w:t xml:space="preserve">; </w:t>
+      </w:r>
+      <w:r>
+        <w:rPr>
+          <w:rFonts w:ascii="Menlo" w:hAnsi="Menlo" w:cs="Menlo"/>
+          <w:color w:val="808080"/>
+          <w:sz w:val="18"/>
+          <w:szCs w:val="18"/>
+        </w:rPr>
+        <w:t>// Printing the result of execution of an object's method</w:t>
+      </w:r>
+      <w:r>
+        <w:rPr>
+          <w:rFonts w:ascii="Menlo" w:hAnsi="Menlo" w:cs="Menlo"/>
+          <w:color w:val="808080"/>
+          <w:sz w:val="18"/>
+          <w:szCs w:val="18"/>
+        </w:rPr>
+        <w:br/>
+        <w:t xml:space="preserve">    </w:t>
+      </w:r>
+      <w:r>
+        <w:rPr>
+          <w:rFonts w:ascii="Menlo" w:hAnsi="Menlo" w:cs="Menlo"/>
+          <w:b/>
+          <w:bCs/>
+          <w:color w:val="CC7832"/>
+          <w:sz w:val="18"/>
+          <w:szCs w:val="18"/>
+        </w:rPr>
+        <w:t xml:space="preserve">return </w:t>
+      </w:r>
+      <w:r>
+        <w:rPr>
+          <w:rFonts w:ascii="Menlo" w:hAnsi="Menlo" w:cs="Menlo"/>
+          <w:color w:val="6897BB"/>
+          <w:sz w:val="18"/>
+          <w:szCs w:val="18"/>
+        </w:rPr>
+        <w:t>0</w:t>
+      </w:r>
+      <w:r>
+        <w:rPr>
+          <w:rFonts w:ascii="Menlo" w:hAnsi="Menlo" w:cs="Menlo"/>
+          <w:color w:val="CC7832"/>
+          <w:sz w:val="18"/>
+          <w:szCs w:val="18"/>
+        </w:rPr>
+        <w:t>;</w:t>
+      </w:r>
+      <w:r>
+        <w:rPr>
+          <w:rFonts w:ascii="Menlo" w:hAnsi="Menlo" w:cs="Menlo"/>
+          <w:color w:val="CC7832"/>
+          <w:sz w:val="18"/>
+          <w:szCs w:val="18"/>
+        </w:rPr>
+        <w:br/>
+      </w:r>
+      <w:r>
+        <w:rPr>
+          <w:rFonts w:ascii="Menlo" w:hAnsi="Menlo" w:cs="Menlo"/>
+          <w:color w:val="A9B7C6"/>
+          <w:sz w:val="18"/>
+          <w:szCs w:val="18"/>
+        </w:rPr>
+        <w:t>}</w:t>
+      </w:r>
+    </w:p>
+    <w:p/>
+    <w:p>
+      <w:pPr>
         <w:pStyle w:val="Heading3"/>
         <w:bidi/>
         <w:rPr>
@@ -4543,13 +6543,14 @@
           <w:szCs w:val="26"/>
         </w:rPr>
       </w:pPr>
-      <w:bookmarkStart w:id="6" w:name="_Toc528442917"/>
+      <w:bookmarkStart w:id="7" w:name="_Toc528442917"/>
       <w:r>
         <w:rPr>
           <w:rFonts w:hint="cs"/>
           <w:sz w:val="26"/>
           <w:szCs w:val="26"/>
         </w:rPr>
+        <w:lastRenderedPageBreak/>
         <w:t>G</w:t>
       </w:r>
       <w:r>
@@ -4559,7 +6560,7 @@
         </w:rPr>
         <w:t>eneric Programming</w:t>
       </w:r>
-      <w:bookmarkEnd w:id="6"/>
+      <w:bookmarkEnd w:id="7"/>
     </w:p>
     <w:p>
       <w:pPr>
@@ -4665,7 +6666,6 @@
         <w:bidi/>
       </w:pPr>
       <w:r>
-        <w:lastRenderedPageBreak/>
         <w:t>d</w:t>
       </w:r>
       <w:r>
@@ -4866,7 +6866,7 @@
         <w:pStyle w:val="Heading2"/>
         <w:bidi/>
       </w:pPr>
-      <w:bookmarkStart w:id="7" w:name="_Toc528442918"/>
+      <w:bookmarkStart w:id="8" w:name="_Toc528442918"/>
       <w:r>
         <w:rPr>
           <w:rFonts w:hint="cs"/>
@@ -4878,7 +6878,7 @@
       <w:r>
         <w:t>C++</w:t>
       </w:r>
-      <w:bookmarkEnd w:id="7"/>
+      <w:bookmarkEnd w:id="8"/>
     </w:p>
     <w:p>
       <w:pPr>
@@ -4889,7 +6889,7 @@
           <w:szCs w:val="26"/>
         </w:rPr>
       </w:pPr>
-      <w:bookmarkStart w:id="8" w:name="_Toc528442919"/>
+      <w:bookmarkStart w:id="9" w:name="_Toc528442919"/>
       <w:r>
         <w:rPr>
           <w:rFonts w:hint="cs"/>
@@ -4923,7 +6923,7 @@
         </w:rPr>
         <w:t>Buffer Overflow</w:t>
       </w:r>
-      <w:bookmarkEnd w:id="8"/>
+      <w:bookmarkEnd w:id="9"/>
     </w:p>
     <w:p>
       <w:pPr>
@@ -5354,7 +7354,7 @@
           <w:rtl/>
         </w:rPr>
       </w:pPr>
-      <w:bookmarkStart w:id="9" w:name="_Toc528442920"/>
+      <w:bookmarkStart w:id="10" w:name="_Toc528442920"/>
       <w:r>
         <w:rPr>
           <w:rFonts w:hint="cs"/>
@@ -5373,7 +7373,7 @@
         </w:rPr>
         <w:t>דריסת חוצץ</w:t>
       </w:r>
-      <w:bookmarkEnd w:id="9"/>
+      <w:bookmarkEnd w:id="10"/>
     </w:p>
     <w:p>
       <w:pPr>
@@ -5777,7 +7777,7 @@
           <w:szCs w:val="26"/>
         </w:rPr>
       </w:pPr>
-      <w:bookmarkStart w:id="10" w:name="_Toc528442921"/>
+      <w:bookmarkStart w:id="11" w:name="_Toc528442921"/>
       <w:r>
         <w:rPr>
           <w:rFonts w:hint="cs"/>
@@ -5794,7 +7794,7 @@
         </w:rPr>
         <w:t>angling Pointer attacks</w:t>
       </w:r>
-      <w:bookmarkEnd w:id="10"/>
+      <w:bookmarkEnd w:id="11"/>
     </w:p>
     <w:p>
       <w:pPr>
@@ -6154,7 +8154,7 @@
           <w:szCs w:val="26"/>
         </w:rPr>
       </w:pPr>
-      <w:bookmarkStart w:id="11" w:name="_Toc528442922"/>
+      <w:bookmarkStart w:id="12" w:name="_Toc528442922"/>
       <w:r>
         <w:rPr>
           <w:rFonts w:hint="cs"/>
@@ -6171,7 +8171,7 @@
         </w:rPr>
         <w:t>Dangling Pointers</w:t>
       </w:r>
-      <w:bookmarkEnd w:id="11"/>
+      <w:bookmarkEnd w:id="12"/>
     </w:p>
     <w:p>
       <w:pPr>
@@ -6470,7 +8470,7 @@
         <w:pStyle w:val="Heading1"/>
         <w:bidi/>
       </w:pPr>
-      <w:bookmarkStart w:id="12" w:name="_Toc528442923"/>
+      <w:bookmarkStart w:id="13" w:name="_Toc528442923"/>
       <w:r>
         <w:rPr>
           <w:rFonts w:hint="cs"/>
@@ -6492,7 +8492,7 @@
         </w:rPr>
         <w:t xml:space="preserve"> תוכנת שרת בשפת פייתון</w:t>
       </w:r>
-      <w:bookmarkEnd w:id="12"/>
+      <w:bookmarkEnd w:id="13"/>
     </w:p>
     <w:p>
       <w:pPr>
@@ -6502,7 +8502,7 @@
           <w:rtl/>
         </w:rPr>
       </w:pPr>
-      <w:bookmarkStart w:id="13" w:name="_Toc528442924"/>
+      <w:bookmarkStart w:id="14" w:name="_Toc528442924"/>
       <w:r>
         <w:rPr>
           <w:rFonts w:hint="cs"/>
@@ -6510,7 +8510,7 @@
         </w:rPr>
         <w:t>שפת פייתון תכונות ומרכיבים</w:t>
       </w:r>
-      <w:bookmarkEnd w:id="13"/>
+      <w:bookmarkEnd w:id="14"/>
     </w:p>
     <w:p>
       <w:pPr>
@@ -10053,18 +12053,7 @@
           <w:szCs w:val="18"/>
         </w:rPr>
         <w:br/>
-        <w:t xml:space="preserve">    animal.talk</w:t>
-      </w:r>
-      <w:bookmarkStart w:id="14" w:name="_GoBack"/>
-      <w:bookmarkEnd w:id="14"/>
-      <w:r>
-        <w:rPr>
-          <w:rFonts w:ascii="Menlo" w:hAnsi="Menlo" w:cs="Menlo"/>
-          <w:color w:val="A9B7C6"/>
-          <w:sz w:val="18"/>
-          <w:szCs w:val="18"/>
-        </w:rPr>
-        <w:t>()</w:t>
+        <w:t xml:space="preserve">    animal.talk()</w:t>
       </w:r>
     </w:p>
     <w:p>
@@ -18364,7 +20353,7 @@
 </file>
 
 <file path=customXml/itemProps1.xml><?xml version="1.0" encoding="utf-8"?>
-<ds:datastoreItem xmlns:ds="http://schemas.openxmlformats.org/officeDocument/2006/customXml" ds:itemID="{10DC23CD-149C-F748-9931-97A460278D32}">
+<ds:datastoreItem xmlns:ds="http://schemas.openxmlformats.org/officeDocument/2006/customXml" ds:itemID="{25324460-13AD-F747-B8DB-B9F936261FE4}">
   <ds:schemaRefs>
     <ds:schemaRef ds:uri="http://schemas.openxmlformats.org/officeDocument/2006/bibliography"/>
   </ds:schemaRefs>

</xml_diff>